<commit_message>
Aggiunta tabella del glossario
Da completare
</commit_message>
<xml_diff>
--- a/Documentazione-INGSW2324_05 (tabelle dell' usabilità).docx
+++ b/Documentazione-INGSW2324_05 (tabelle dell' usabilità).docx
@@ -136,7 +136,7 @@
           <w:r>
             <w:fldChar w:fldCharType="separate"/>
           </w:r>
-          <w:hyperlink w:anchor="_Toc152183413" w:history="1">
+          <w:hyperlink w:anchor="_Toc152342147" w:history="1">
             <w:r>
               <w:rPr>
                 <w:rStyle w:val="Collegamentoipertestuale"/>
@@ -180,7 +180,7 @@
                 <w:noProof/>
                 <w:webHidden/>
               </w:rPr>
-              <w:instrText xml:space="preserve"> PAGEREF _Toc152183413 \h </w:instrText>
+              <w:instrText xml:space="preserve"> PAGEREF _Toc152342147 \h </w:instrText>
             </w:r>
             <w:r>
               <w:rPr>
@@ -226,7 +226,7 @@
               <w14:ligatures w14:val="standardContextual"/>
             </w:rPr>
           </w:pPr>
-          <w:hyperlink w:anchor="_Toc152183414" w:history="1">
+          <w:hyperlink w:anchor="_Toc152342148" w:history="1">
             <w:r>
               <w:rPr>
                 <w:rStyle w:val="Collegamentoipertestuale"/>
@@ -270,7 +270,7 @@
                 <w:noProof/>
                 <w:webHidden/>
               </w:rPr>
-              <w:instrText xml:space="preserve"> PAGEREF _Toc152183414 \h </w:instrText>
+              <w:instrText xml:space="preserve"> PAGEREF _Toc152342148 \h </w:instrText>
             </w:r>
             <w:r>
               <w:rPr>
@@ -316,7 +316,7 @@
               <w14:ligatures w14:val="standardContextual"/>
             </w:rPr>
           </w:pPr>
-          <w:hyperlink w:anchor="_Toc152183415" w:history="1">
+          <w:hyperlink w:anchor="_Toc152342149" w:history="1">
             <w:r>
               <w:rPr>
                 <w:rStyle w:val="Collegamentoipertestuale"/>
@@ -361,7 +361,7 @@
                 <w:noProof/>
                 <w:webHidden/>
               </w:rPr>
-              <w:instrText xml:space="preserve"> PAGEREF _Toc152183415 \h </w:instrText>
+              <w:instrText xml:space="preserve"> PAGEREF _Toc152342149 \h </w:instrText>
             </w:r>
             <w:r>
               <w:rPr>
@@ -407,7 +407,7 @@
               <w14:ligatures w14:val="standardContextual"/>
             </w:rPr>
           </w:pPr>
-          <w:hyperlink w:anchor="_Toc152183416" w:history="1">
+          <w:hyperlink w:anchor="_Toc152342150" w:history="1">
             <w:r>
               <w:rPr>
                 <w:rStyle w:val="Collegamentoipertestuale"/>
@@ -451,7 +451,7 @@
                 <w:noProof/>
                 <w:webHidden/>
               </w:rPr>
-              <w:instrText xml:space="preserve"> PAGEREF _Toc152183416 \h </w:instrText>
+              <w:instrText xml:space="preserve"> PAGEREF _Toc152342150 \h </w:instrText>
             </w:r>
             <w:r>
               <w:rPr>
@@ -472,6 +472,96 @@
                 <w:webHidden/>
               </w:rPr>
               <w:t>4</w:t>
+            </w:r>
+            <w:r>
+              <w:rPr>
+                <w:noProof/>
+                <w:webHidden/>
+              </w:rPr>
+              <w:fldChar w:fldCharType="end"/>
+            </w:r>
+          </w:hyperlink>
+        </w:p>
+        <w:p>
+          <w:pPr>
+            <w:pStyle w:val="Sommario1"/>
+            <w:tabs>
+              <w:tab w:val="left" w:pos="440"/>
+              <w:tab w:val="right" w:leader="dot" w:pos="9628"/>
+            </w:tabs>
+            <w:rPr>
+              <w:noProof/>
+              <w:kern w:val="2"/>
+              <w:sz w:val="22"/>
+              <w:lang w:eastAsia="it-IT"/>
+              <w14:ligatures w14:val="standardContextual"/>
+            </w:rPr>
+          </w:pPr>
+          <w:hyperlink w:anchor="_Toc152342151" w:history="1">
+            <w:r>
+              <w:rPr>
+                <w:rStyle w:val="Collegamentoipertestuale"/>
+                <w:noProof/>
+              </w:rPr>
+              <w:t>3</w:t>
+            </w:r>
+            <w:r>
+              <w:rPr>
+                <w:noProof/>
+                <w:kern w:val="2"/>
+                <w:sz w:val="22"/>
+                <w:lang w:eastAsia="it-IT"/>
+                <w14:ligatures w14:val="standardContextual"/>
+              </w:rPr>
+              <w:tab/>
+            </w:r>
+            <w:r>
+              <w:rPr>
+                <w:rStyle w:val="Collegamentoipertestuale"/>
+                <w:noProof/>
+              </w:rPr>
+              <w:t>Glossario</w:t>
+            </w:r>
+            <w:r>
+              <w:rPr>
+                <w:noProof/>
+                <w:webHidden/>
+              </w:rPr>
+              <w:tab/>
+            </w:r>
+            <w:r>
+              <w:rPr>
+                <w:noProof/>
+                <w:webHidden/>
+              </w:rPr>
+              <w:fldChar w:fldCharType="begin"/>
+            </w:r>
+            <w:r>
+              <w:rPr>
+                <w:noProof/>
+                <w:webHidden/>
+              </w:rPr>
+              <w:instrText xml:space="preserve"> PAGEREF _Toc152342151 \h </w:instrText>
+            </w:r>
+            <w:r>
+              <w:rPr>
+                <w:noProof/>
+                <w:webHidden/>
+              </w:rPr>
+            </w:r>
+            <w:r>
+              <w:rPr>
+                <w:noProof/>
+                <w:webHidden/>
+              </w:rPr>
+              <w:fldChar w:fldCharType="separate"/>
+            </w:r>
+            <w:r>
+              <w:rPr>
+                <w:noProof/>
+                <w:webHidden/>
+              </w:rPr>
+              <w:t>8</w:t>
             </w:r>
             <w:r>
               <w:rPr>
@@ -512,9 +602,8 @@
       <w:pPr>
         <w:pStyle w:val="Titolo1"/>
       </w:pPr>
-      <w:bookmarkStart w:id="0" w:name="_Toc152183413"/>
-      <w:r>
-        <w:lastRenderedPageBreak/>
+      <w:bookmarkStart w:id="0" w:name="_Toc152342147"/>
+      <w:r>
         <w:t>Validazione dell’usabilità</w:t>
       </w:r>
       <w:bookmarkEnd w:id="0"/>
@@ -525,7 +614,7 @@
         <w:spacing w:before="240"/>
         <w:ind w:left="578" w:hanging="578"/>
       </w:pPr>
-      <w:bookmarkStart w:id="1" w:name="_Toc152183414"/>
+      <w:bookmarkStart w:id="1" w:name="_Toc152342148"/>
       <w:r>
         <w:t>Usab</w:t>
       </w:r>
@@ -3901,6 +3990,7 @@
           <w:color w:val="000000" w:themeColor="text1"/>
           <w:szCs w:val="28"/>
         </w:rPr>
+        <w:lastRenderedPageBreak/>
         <w:t xml:space="preserve">Usabilità = </w:t>
       </w:r>
       <w:r>
@@ -3948,12 +4038,11 @@
       <w:pPr>
         <w:pStyle w:val="Titolo2"/>
       </w:pPr>
-      <w:bookmarkStart w:id="2" w:name="_Toc152183415"/>
+      <w:bookmarkStart w:id="2" w:name="_Toc152342149"/>
       <w:r>
         <w:rPr>
           <w:rFonts w:eastAsia="Arial"/>
         </w:rPr>
-        <w:lastRenderedPageBreak/>
         <w:t>Usabilità dopo le modifiche</w:t>
       </w:r>
       <w:bookmarkEnd w:id="2"/>
@@ -6617,6 +6706,7 @@
           <w:sz w:val="28"/>
           <w:szCs w:val="28"/>
         </w:rPr>
+        <w:lastRenderedPageBreak/>
         <w:t xml:space="preserve">Usabilità = </w:t>
       </w:r>
       <w:r>
@@ -6668,9 +6758,8 @@
       <w:pPr>
         <w:pStyle w:val="Titolo2"/>
       </w:pPr>
-      <w:bookmarkStart w:id="3" w:name="_Toc152183416"/>
-      <w:r>
-        <w:lastRenderedPageBreak/>
+      <w:bookmarkStart w:id="3" w:name="_Toc152342150"/>
+      <w:r>
         <w:t xml:space="preserve">Modifiche significative </w:t>
       </w:r>
       <w:r>
@@ -7193,7 +7282,6 @@
           <w:bCs/>
           <w:szCs w:val="28"/>
         </w:rPr>
-        <w:lastRenderedPageBreak/>
         <w:t>Modifica</w:t>
       </w:r>
       <w:r>
@@ -7257,7 +7345,7 @@
           <w:noProof/>
         </w:rPr>
         <w:drawing>
-          <wp:inline distT="0" distB="0" distL="0" distR="0" wp14:anchorId="64D2BD9A" wp14:editId="47550BA0">
+          <wp:inline distT="0" distB="0" distL="0" distR="0" wp14:anchorId="64D2BD9A" wp14:editId="29666A0D">
             <wp:extent cx="3459480" cy="732393"/>
             <wp:effectExtent l="0" t="0" r="7620" b="0"/>
             <wp:docPr id="1710213686" name="Immagine 1710213686"/>
@@ -7519,6 +7607,7 @@
           <w:bCs/>
           <w:noProof/>
         </w:rPr>
+        <w:lastRenderedPageBreak/>
         <w:drawing>
           <wp:inline distT="0" distB="0" distL="0" distR="0" wp14:anchorId="75C1B415" wp14:editId="53A36A46">
             <wp:extent cx="2121738" cy="4396740"/>
@@ -7807,6 +7896,7 @@
         <w:rPr>
           <w:noProof/>
         </w:rPr>
+        <w:lastRenderedPageBreak/>
         <w:drawing>
           <wp:inline distT="0" distB="0" distL="0" distR="0" wp14:anchorId="65215787" wp14:editId="131E7494">
             <wp:extent cx="1799282" cy="3810000"/>
@@ -8189,6 +8279,7 @@
           <w:bCs/>
           <w:szCs w:val="28"/>
         </w:rPr>
+        <w:lastRenderedPageBreak/>
         <w:t xml:space="preserve">Modifiche </w:t>
       </w:r>
       <w:r>
@@ -8344,16 +8435,7 @@
         <w:ind w:left="708" w:firstLine="708"/>
       </w:pPr>
       <w:r>
-        <w:t xml:space="preserve">Figura </w:t>
-      </w:r>
-      <w:r>
-        <w:t xml:space="preserve">9 </w:t>
-      </w:r>
-      <w:r>
-        <w:t xml:space="preserve">- </w:t>
-      </w:r>
-      <w:r>
-        <w:t>Schermata di selezione della</w:t>
+        <w:t>Figura 9 - Schermata di selezione della</w:t>
       </w:r>
     </w:p>
     <w:p>
@@ -8362,10 +8444,7 @@
         <w:ind w:left="708" w:firstLine="708"/>
       </w:pPr>
       <w:r>
-        <w:t xml:space="preserve">tipologia </w:t>
-      </w:r>
-      <w:r>
-        <w:t>dell'asta prima delle modifiche</w:t>
+        <w:t>tipologia dell'asta prima delle modifiche</w:t>
       </w:r>
     </w:p>
     <w:p>
@@ -8434,13 +8513,7 @@
         <w:ind w:left="454" w:firstLine="708"/>
       </w:pPr>
       <w:r>
-        <w:t xml:space="preserve">Figura </w:t>
-      </w:r>
-      <w:r>
-        <w:t xml:space="preserve">10 </w:t>
-      </w:r>
-      <w:r>
-        <w:t>- Schermata di selezione della</w:t>
+        <w:t>Figura 10 - Schermata di selezione della</w:t>
       </w:r>
     </w:p>
     <w:p>
@@ -8456,13 +8529,7 @@
         </w:sectPr>
       </w:pPr>
       <w:r>
-        <w:t>tipologia dell'asta</w:t>
-      </w:r>
-      <w:r>
-        <w:t xml:space="preserve"> dopo</w:t>
-      </w:r>
-      <w:r>
-        <w:t xml:space="preserve"> le modifiche</w:t>
+        <w:t>tipologia dell'asta dopo le modifiche</w:t>
       </w:r>
     </w:p>
     <w:p>
@@ -8507,6 +8574,327 @@
         </w:sectPr>
       </w:pPr>
     </w:p>
+    <w:p>
+      <w:pPr>
+        <w:rPr>
+          <w:szCs w:val="28"/>
+        </w:rPr>
+      </w:pPr>
+    </w:p>
+    <w:p>
+      <w:pPr>
+        <w:pStyle w:val="Titolo1"/>
+      </w:pPr>
+      <w:bookmarkStart w:id="4" w:name="_Toc152342142"/>
+      <w:bookmarkStart w:id="5" w:name="_Toc152342151"/>
+      <w:r>
+        <w:t>Glossario</w:t>
+      </w:r>
+      <w:bookmarkEnd w:id="4"/>
+      <w:bookmarkEnd w:id="5"/>
+    </w:p>
+    <w:tbl>
+      <w:tblPr>
+        <w:tblStyle w:val="Grigliatabella"/>
+        <w:tblW w:w="0" w:type="auto"/>
+        <w:tblLook w:val="04A0" w:firstRow="1" w:lastRow="0" w:firstColumn="1" w:lastColumn="0" w:noHBand="0" w:noVBand="1"/>
+      </w:tblPr>
+      <w:tblGrid>
+        <w:gridCol w:w="4814"/>
+        <w:gridCol w:w="4814"/>
+      </w:tblGrid>
+      <w:tr>
+        <w:tc>
+          <w:tcPr>
+            <w:tcW w:w="4814" w:type="dxa"/>
+          </w:tcPr>
+          <w:p>
+            <w:pPr>
+              <w:rPr>
+                <w:szCs w:val="28"/>
+              </w:rPr>
+            </w:pPr>
+            <w:r>
+              <w:rPr>
+                <w:szCs w:val="28"/>
+              </w:rPr>
+              <w:t>Compratore</w:t>
+            </w:r>
+          </w:p>
+        </w:tc>
+        <w:tc>
+          <w:tcPr>
+            <w:tcW w:w="4814" w:type="dxa"/>
+          </w:tcPr>
+          <w:p>
+            <w:pPr>
+              <w:rPr>
+                <w:szCs w:val="28"/>
+              </w:rPr>
+            </w:pPr>
+          </w:p>
+        </w:tc>
+      </w:tr>
+      <w:tr>
+        <w:tc>
+          <w:tcPr>
+            <w:tcW w:w="4814" w:type="dxa"/>
+          </w:tcPr>
+          <w:p>
+            <w:pPr>
+              <w:rPr>
+                <w:szCs w:val="28"/>
+              </w:rPr>
+            </w:pPr>
+            <w:r>
+              <w:rPr>
+                <w:szCs w:val="28"/>
+              </w:rPr>
+              <w:t>Venditore</w:t>
+            </w:r>
+          </w:p>
+        </w:tc>
+        <w:tc>
+          <w:tcPr>
+            <w:tcW w:w="4814" w:type="dxa"/>
+          </w:tcPr>
+          <w:p>
+            <w:pPr>
+              <w:rPr>
+                <w:szCs w:val="28"/>
+              </w:rPr>
+            </w:pPr>
+          </w:p>
+        </w:tc>
+      </w:tr>
+      <w:tr>
+        <w:tc>
+          <w:tcPr>
+            <w:tcW w:w="4814" w:type="dxa"/>
+          </w:tcPr>
+          <w:p>
+            <w:pPr>
+              <w:rPr>
+                <w:szCs w:val="28"/>
+              </w:rPr>
+            </w:pPr>
+            <w:r>
+              <w:rPr>
+                <w:szCs w:val="28"/>
+              </w:rPr>
+              <w:t>Asta silenziosa</w:t>
+            </w:r>
+          </w:p>
+        </w:tc>
+        <w:tc>
+          <w:tcPr>
+            <w:tcW w:w="4814" w:type="dxa"/>
+          </w:tcPr>
+          <w:p>
+            <w:pPr>
+              <w:rPr>
+                <w:szCs w:val="28"/>
+              </w:rPr>
+            </w:pPr>
+          </w:p>
+        </w:tc>
+      </w:tr>
+      <w:tr>
+        <w:tc>
+          <w:tcPr>
+            <w:tcW w:w="4814" w:type="dxa"/>
+          </w:tcPr>
+          <w:p>
+            <w:pPr>
+              <w:rPr>
+                <w:szCs w:val="28"/>
+              </w:rPr>
+            </w:pPr>
+            <w:r>
+              <w:rPr>
+                <w:szCs w:val="28"/>
+              </w:rPr>
+              <w:t>Asta al ribasso</w:t>
+            </w:r>
+          </w:p>
+        </w:tc>
+        <w:tc>
+          <w:tcPr>
+            <w:tcW w:w="4814" w:type="dxa"/>
+          </w:tcPr>
+          <w:p>
+            <w:pPr>
+              <w:rPr>
+                <w:szCs w:val="28"/>
+              </w:rPr>
+            </w:pPr>
+          </w:p>
+        </w:tc>
+      </w:tr>
+      <w:tr>
+        <w:tc>
+          <w:tcPr>
+            <w:tcW w:w="4814" w:type="dxa"/>
+          </w:tcPr>
+          <w:p>
+            <w:pPr>
+              <w:rPr>
+                <w:szCs w:val="28"/>
+              </w:rPr>
+            </w:pPr>
+            <w:r>
+              <w:rPr>
+                <w:szCs w:val="28"/>
+              </w:rPr>
+              <w:t>Asta inversa</w:t>
+            </w:r>
+          </w:p>
+        </w:tc>
+        <w:tc>
+          <w:tcPr>
+            <w:tcW w:w="4814" w:type="dxa"/>
+          </w:tcPr>
+          <w:p>
+            <w:pPr>
+              <w:rPr>
+                <w:szCs w:val="28"/>
+              </w:rPr>
+            </w:pPr>
+          </w:p>
+        </w:tc>
+      </w:tr>
+      <w:tr>
+        <w:tc>
+          <w:tcPr>
+            <w:tcW w:w="4814" w:type="dxa"/>
+          </w:tcPr>
+          <w:p>
+            <w:pPr>
+              <w:rPr>
+                <w:szCs w:val="28"/>
+              </w:rPr>
+            </w:pPr>
+            <w:r>
+              <w:rPr>
+                <w:szCs w:val="28"/>
+              </w:rPr>
+              <w:lastRenderedPageBreak/>
+              <w:t>IBAN</w:t>
+            </w:r>
+          </w:p>
+        </w:tc>
+        <w:tc>
+          <w:tcPr>
+            <w:tcW w:w="4814" w:type="dxa"/>
+          </w:tcPr>
+          <w:p>
+            <w:pPr>
+              <w:rPr>
+                <w:szCs w:val="28"/>
+              </w:rPr>
+            </w:pPr>
+          </w:p>
+        </w:tc>
+      </w:tr>
+      <w:tr>
+        <w:tc>
+          <w:tcPr>
+            <w:tcW w:w="4814" w:type="dxa"/>
+          </w:tcPr>
+          <w:p>
+            <w:pPr>
+              <w:rPr>
+                <w:szCs w:val="28"/>
+              </w:rPr>
+            </w:pPr>
+            <w:r>
+              <w:rPr>
+                <w:szCs w:val="28"/>
+              </w:rPr>
+              <w:t>BIC</w:t>
+            </w:r>
+          </w:p>
+        </w:tc>
+        <w:tc>
+          <w:tcPr>
+            <w:tcW w:w="4814" w:type="dxa"/>
+          </w:tcPr>
+          <w:p>
+            <w:pPr>
+              <w:rPr>
+                <w:szCs w:val="28"/>
+              </w:rPr>
+            </w:pPr>
+          </w:p>
+        </w:tc>
+      </w:tr>
+      <w:tr>
+        <w:tc>
+          <w:tcPr>
+            <w:tcW w:w="4814" w:type="dxa"/>
+          </w:tcPr>
+          <w:p>
+            <w:pPr>
+              <w:rPr>
+                <w:szCs w:val="28"/>
+              </w:rPr>
+            </w:pPr>
+            <w:proofErr w:type="spellStart"/>
+            <w:r>
+              <w:rPr>
+                <w:szCs w:val="28"/>
+              </w:rPr>
+              <w:t>Bio</w:t>
+            </w:r>
+            <w:proofErr w:type="spellEnd"/>
+          </w:p>
+        </w:tc>
+        <w:tc>
+          <w:tcPr>
+            <w:tcW w:w="4814" w:type="dxa"/>
+          </w:tcPr>
+          <w:p>
+            <w:pPr>
+              <w:rPr>
+                <w:szCs w:val="28"/>
+              </w:rPr>
+            </w:pPr>
+          </w:p>
+        </w:tc>
+      </w:tr>
+      <w:tr>
+        <w:tc>
+          <w:tcPr>
+            <w:tcW w:w="4814" w:type="dxa"/>
+          </w:tcPr>
+          <w:p>
+            <w:pPr>
+              <w:rPr>
+                <w:szCs w:val="28"/>
+              </w:rPr>
+            </w:pPr>
+            <w:r>
+              <w:rPr>
+                <w:szCs w:val="28"/>
+              </w:rPr>
+              <w:t>Link esterno</w:t>
+            </w:r>
+          </w:p>
+        </w:tc>
+        <w:tc>
+          <w:tcPr>
+            <w:tcW w:w="4814" w:type="dxa"/>
+          </w:tcPr>
+          <w:p>
+            <w:pPr>
+              <w:rPr>
+                <w:szCs w:val="28"/>
+              </w:rPr>
+            </w:pPr>
+          </w:p>
+        </w:tc>
+      </w:tr>
+    </w:tbl>
     <w:p>
       <w:pPr>
         <w:rPr>
@@ -11849,10 +12237,6 @@
 </file>
 
 <file path=customXml/item1.xml><?xml version="1.0" encoding="utf-8"?>
-<b:Sources xmlns:b="http://schemas.openxmlformats.org/officeDocument/2006/bibliography" xmlns="http://schemas.openxmlformats.org/officeDocument/2006/bibliography" SelectedStyle="\APASixthEditionOfficeOnline.xsl" StyleName="APA" Version="6"/>
-</file>
-
-<file path=customXml/item2.xml><?xml version="1.0" encoding="utf-8"?>
 <?mso-contentType ?>
 <FormTemplates xmlns="http://schemas.microsoft.com/sharepoint/v3/contenttype/forms">
   <Display>DocumentLibraryForm</Display>
@@ -11861,13 +12245,11 @@
 </FormTemplates>
 </file>
 
-<file path=customXml/item3.xml><?xml version="1.0" encoding="utf-8"?>
-<p:properties xmlns:p="http://schemas.microsoft.com/office/2006/metadata/properties" xmlns:xsi="http://www.w3.org/2001/XMLSchema-instance" xmlns:pc="http://schemas.microsoft.com/office/infopath/2007/PartnerControls">
-  <documentManagement/>
-</p:properties>
+<file path=customXml/item2.xml><?xml version="1.0" encoding="utf-8"?>
+<b:Sources xmlns:b="http://schemas.openxmlformats.org/officeDocument/2006/bibliography" xmlns="http://schemas.openxmlformats.org/officeDocument/2006/bibliography" SelectedStyle="\APASixthEditionOfficeOnline.xsl" StyleName="APA" Version="6"/>
 </file>
 
-<file path=customXml/item4.xml><?xml version="1.0" encoding="utf-8"?>
+<file path=customXml/item3.xml><?xml version="1.0" encoding="utf-8"?>
 <ct:contentTypeSchema xmlns:ct="http://schemas.microsoft.com/office/2006/metadata/contentType" xmlns:ma="http://schemas.microsoft.com/office/2006/metadata/properties/metaAttributes" ct:_="" ma:_="" ma:contentTypeName="Document" ma:contentTypeID="0x010100AE796B0F50CCAD42BD6B179A992E536E" ma:contentTypeVersion="10" ma:contentTypeDescription="Create a new document." ma:contentTypeScope="" ma:versionID="177db56377569425d6786000d56896bf">
   <xsd:schema xmlns:xsd="http://www.w3.org/2001/XMLSchema" xmlns:xs="http://www.w3.org/2001/XMLSchema" xmlns:p="http://schemas.microsoft.com/office/2006/metadata/properties" xmlns:ns3="c9687714-b9a4-41dc-badd-4468f4581929" xmlns:ns4="144a2b3a-2c6d-4f45-a51b-0ff4c77a19b6" targetNamespace="http://schemas.microsoft.com/office/2006/metadata/properties" ma:root="true" ma:fieldsID="3dfeaf7702be2733393671f4e2e7ddea" ns3:_="" ns4:_="">
     <xsd:import namespace="c9687714-b9a4-41dc-badd-4468f4581929"/>
@@ -12070,7 +12452,21 @@
 </ct:contentTypeSchema>
 </file>
 
+<file path=customXml/item4.xml><?xml version="1.0" encoding="utf-8"?>
+<p:properties xmlns:p="http://schemas.microsoft.com/office/2006/metadata/properties" xmlns:xsi="http://www.w3.org/2001/XMLSchema-instance" xmlns:pc="http://schemas.microsoft.com/office/infopath/2007/PartnerControls">
+  <documentManagement/>
+</p:properties>
+</file>
+
 <file path=customXml/itemProps1.xml><?xml version="1.0" encoding="utf-8"?>
+<ds:datastoreItem xmlns:ds="http://schemas.openxmlformats.org/officeDocument/2006/customXml" ds:itemID="{52B12807-B744-4D94-B93E-F04FB50F358D}">
+  <ds:schemaRefs>
+    <ds:schemaRef ds:uri="http://schemas.microsoft.com/sharepoint/v3/contenttype/forms"/>
+  </ds:schemaRefs>
+</ds:datastoreItem>
+</file>
+
+<file path=customXml/itemProps2.xml><?xml version="1.0" encoding="utf-8"?>
 <ds:datastoreItem xmlns:ds="http://schemas.openxmlformats.org/officeDocument/2006/customXml" ds:itemID="{C170FB09-BC29-44C1-B854-F615B1D990F1}">
   <ds:schemaRefs>
     <ds:schemaRef ds:uri="http://schemas.openxmlformats.org/officeDocument/2006/bibliography"/>
@@ -12078,24 +12474,7 @@
 </ds:datastoreItem>
 </file>
 
-<file path=customXml/itemProps2.xml><?xml version="1.0" encoding="utf-8"?>
-<ds:datastoreItem xmlns:ds="http://schemas.openxmlformats.org/officeDocument/2006/customXml" ds:itemID="{52B12807-B744-4D94-B93E-F04FB50F358D}">
-  <ds:schemaRefs>
-    <ds:schemaRef ds:uri="http://schemas.microsoft.com/sharepoint/v3/contenttype/forms"/>
-  </ds:schemaRefs>
-</ds:datastoreItem>
-</file>
-
 <file path=customXml/itemProps3.xml><?xml version="1.0" encoding="utf-8"?>
-<ds:datastoreItem xmlns:ds="http://schemas.openxmlformats.org/officeDocument/2006/customXml" ds:itemID="{5AB5EBDB-E78D-4BEF-BA2E-D736A50B28FE}">
-  <ds:schemaRefs>
-    <ds:schemaRef ds:uri="http://schemas.microsoft.com/office/2006/metadata/properties"/>
-    <ds:schemaRef ds:uri="http://schemas.microsoft.com/office/infopath/2007/PartnerControls"/>
-  </ds:schemaRefs>
-</ds:datastoreItem>
-</file>
-
-<file path=customXml/itemProps4.xml><?xml version="1.0" encoding="utf-8"?>
 <ds:datastoreItem xmlns:ds="http://schemas.openxmlformats.org/officeDocument/2006/customXml" ds:itemID="{9F441861-8673-43F6-B6E0-36DB4DF2465B}">
   <ds:schemaRefs>
     <ds:schemaRef ds:uri="http://schemas.microsoft.com/office/2006/metadata/contentType"/>
@@ -12112,4 +12491,13 @@
     <ds:schemaRef ds:uri="http://schemas.microsoft.com/internal/obd"/>
   </ds:schemaRefs>
 </ds:datastoreItem>
+</file>
+
+<file path=customXml/itemProps4.xml><?xml version="1.0" encoding="utf-8"?>
+<ds:datastoreItem xmlns:ds="http://schemas.openxmlformats.org/officeDocument/2006/customXml" ds:itemID="{5AB5EBDB-E78D-4BEF-BA2E-D736A50B28FE}">
+  <ds:schemaRefs>
+    <ds:schemaRef ds:uri="http://schemas.microsoft.com/office/2006/metadata/properties"/>
+    <ds:schemaRef ds:uri="http://schemas.microsoft.com/office/infopath/2007/PartnerControls"/>
+  </ds:schemaRefs>
+</ds:datastoreItem>
 </file>
</xml_diff>

<commit_message>
Aggiunto Home class diagram
</commit_message>
<xml_diff>
--- a/Documentazione-INGSW2324_05 (tabelle dell' usabilità).docx
+++ b/Documentazione-INGSW2324_05 (tabelle dell' usabilità).docx
@@ -596,7 +596,27 @@
     <w:p/>
     <w:p/>
     <w:p/>
-    <w:p/>
+    <w:p>
+      <w:pPr>
+        <w:pStyle w:val="Titolo1"/>
+      </w:pPr>
+      <w:r>
+        <w:lastRenderedPageBreak/>
+        <w:t>Decisioni</w:t>
+      </w:r>
+    </w:p>
+    <w:p>
+      <w:pPr>
+        <w:pStyle w:val="Paragrafoelenco"/>
+        <w:numPr>
+          <w:ilvl w:val="0"/>
+          <w:numId w:val="27"/>
+        </w:numPr>
+      </w:pPr>
+      <w:r>
+        <w:t>Un utente può cercare anche aste proprie dentro la schermata di ricerca e compariranno. Però saranno visualizzate come aste altrui con però il bottone in basso disabilitato (perché un venditore non può fare un offerta ad una sua stessa offerta)</w:t>
+      </w:r>
+    </w:p>
     <w:p/>
     <w:p>
       <w:pPr>
@@ -628,7 +648,7 @@
     </w:p>
     <w:tbl>
       <w:tblPr>
-        <w:tblpPr w:leftFromText="141" w:rightFromText="141" w:vertAnchor="page" w:horzAnchor="margin" w:tblpY="2729"/>
+        <w:tblpPr w:leftFromText="141" w:rightFromText="141" w:vertAnchor="page" w:horzAnchor="margin" w:tblpY="5961"/>
         <w:tblW w:w="9962" w:type="dxa"/>
         <w:tblCellMar>
           <w:top w:w="15" w:type="dxa"/>
@@ -3434,6 +3454,7 @@
           <w:noProof/>
           <w:szCs w:val="28"/>
         </w:rPr>
+        <w:lastRenderedPageBreak/>
         <mc:AlternateContent>
           <mc:Choice Requires="wps">
             <w:drawing>
@@ -3990,7 +4011,6 @@
           <w:color w:val="000000" w:themeColor="text1"/>
           <w:szCs w:val="28"/>
         </w:rPr>
-        <w:lastRenderedPageBreak/>
         <w:t xml:space="preserve">Usabilità = </w:t>
       </w:r>
       <w:r>
@@ -6105,6 +6125,7 @@
           <w:color w:val="000000" w:themeColor="text1"/>
           <w:szCs w:val="28"/>
         </w:rPr>
+        <w:lastRenderedPageBreak/>
         <mc:AlternateContent>
           <mc:Choice Requires="wps">
             <w:drawing>
@@ -6706,7 +6727,6 @@
           <w:sz w:val="28"/>
           <w:szCs w:val="28"/>
         </w:rPr>
-        <w:lastRenderedPageBreak/>
         <w:t xml:space="preserve">Usabilità = </w:t>
       </w:r>
       <w:r>
@@ -6983,21 +7003,7 @@
         <w:rPr>
           <w:szCs w:val="28"/>
         </w:rPr>
-        <w:t xml:space="preserve">, dando così un </w:t>
-      </w:r>
-      <w:proofErr w:type="gramStart"/>
-      <w:r>
-        <w:rPr>
-          <w:szCs w:val="28"/>
-        </w:rPr>
-        <w:t>feedback</w:t>
-      </w:r>
-      <w:proofErr w:type="gramEnd"/>
-      <w:r>
-        <w:rPr>
-          <w:szCs w:val="28"/>
-        </w:rPr>
-        <w:t xml:space="preserve"> </w:t>
+        <w:t xml:space="preserve">, dando così un feedback </w:t>
       </w:r>
       <w:r>
         <w:rPr>
@@ -7063,6 +7069,7 @@
           <w:sz w:val="72"/>
           <w:szCs w:val="72"/>
         </w:rPr>
+        <w:lastRenderedPageBreak/>
         <w:drawing>
           <wp:inline distT="0" distB="0" distL="0" distR="0" wp14:anchorId="0BCFAD01" wp14:editId="57A4DC78">
             <wp:extent cx="6118860" cy="929640"/>
@@ -7120,18 +7127,7 @@
         <w:ind w:left="2124" w:firstLine="708"/>
       </w:pPr>
       <w:r>
-        <w:t xml:space="preserve">Figura </w:t>
-      </w:r>
-      <w:fldSimple w:instr=" SEQ Figura \* ARABIC ">
-        <w:r>
-          <w:rPr>
-            <w:noProof/>
-          </w:rPr>
-          <w:t>1</w:t>
-        </w:r>
-      </w:fldSimple>
-      <w:r>
-        <w:t xml:space="preserve"> - Menù di navigazione prima delle modifiche</w:t>
+        <w:t>Figura - Menù di navigazione prima delle modifiche</w:t>
       </w:r>
     </w:p>
     <w:p>
@@ -7202,14 +7198,27 @@
       <w:r>
         <w:t xml:space="preserve">Figura </w:t>
       </w:r>
-      <w:fldSimple w:instr=" SEQ Figura \* ARABIC ">
-        <w:r>
-          <w:rPr>
-            <w:noProof/>
-          </w:rPr>
-          <w:t>2</w:t>
-        </w:r>
-      </w:fldSimple>
+      <w:r>
+        <w:fldChar w:fldCharType="begin"/>
+      </w:r>
+      <w:r>
+        <w:instrText xml:space="preserve"> SEQ Figura \* ARABIC </w:instrText>
+      </w:r>
+      <w:r>
+        <w:fldChar w:fldCharType="separate"/>
+      </w:r>
+      <w:r>
+        <w:rPr>
+          <w:noProof/>
+        </w:rPr>
+        <w:t>2</w:t>
+      </w:r>
+      <w:r>
+        <w:rPr>
+          <w:noProof/>
+        </w:rPr>
+        <w:fldChar w:fldCharType="end"/>
+      </w:r>
       <w:r>
         <w:t xml:space="preserve"> - Menù di navigazione dopo le modifiche</w:t>
       </w:r>
@@ -7345,7 +7354,7 @@
           <w:noProof/>
         </w:rPr>
         <w:drawing>
-          <wp:inline distT="0" distB="0" distL="0" distR="0" wp14:anchorId="64D2BD9A" wp14:editId="29666A0D">
+          <wp:inline distT="0" distB="0" distL="0" distR="0" wp14:anchorId="64D2BD9A" wp14:editId="74BFC55A">
             <wp:extent cx="3459480" cy="732393"/>
             <wp:effectExtent l="0" t="0" r="7620" b="0"/>
             <wp:docPr id="1710213686" name="Immagine 1710213686"/>
@@ -7402,14 +7411,27 @@
       <w:r>
         <w:t xml:space="preserve">Figura </w:t>
       </w:r>
-      <w:fldSimple w:instr=" SEQ Figura \* ARABIC ">
-        <w:r>
-          <w:rPr>
-            <w:noProof/>
-          </w:rPr>
-          <w:t>3</w:t>
-        </w:r>
-      </w:fldSimple>
+      <w:r>
+        <w:fldChar w:fldCharType="begin"/>
+      </w:r>
+      <w:r>
+        <w:instrText xml:space="preserve"> SEQ Figura \* ARABIC </w:instrText>
+      </w:r>
+      <w:r>
+        <w:fldChar w:fldCharType="separate"/>
+      </w:r>
+      <w:r>
+        <w:rPr>
+          <w:noProof/>
+        </w:rPr>
+        <w:t>3</w:t>
+      </w:r>
+      <w:r>
+        <w:rPr>
+          <w:noProof/>
+        </w:rPr>
+        <w:fldChar w:fldCharType="end"/>
+      </w:r>
       <w:r>
         <w:t xml:space="preserve"> – Font e colore del logo prima della modifica</w:t>
       </w:r>
@@ -7482,14 +7504,27 @@
       <w:r>
         <w:t xml:space="preserve">Figura </w:t>
       </w:r>
-      <w:fldSimple w:instr=" SEQ Figura \* ARABIC ">
-        <w:r>
-          <w:rPr>
-            <w:noProof/>
-          </w:rPr>
-          <w:t>4</w:t>
-        </w:r>
-      </w:fldSimple>
+      <w:r>
+        <w:fldChar w:fldCharType="begin"/>
+      </w:r>
+      <w:r>
+        <w:instrText xml:space="preserve"> SEQ Figura \* ARABIC </w:instrText>
+      </w:r>
+      <w:r>
+        <w:fldChar w:fldCharType="separate"/>
+      </w:r>
+      <w:r>
+        <w:rPr>
+          <w:noProof/>
+        </w:rPr>
+        <w:t>4</w:t>
+      </w:r>
+      <w:r>
+        <w:rPr>
+          <w:noProof/>
+        </w:rPr>
+        <w:fldChar w:fldCharType="end"/>
+      </w:r>
       <w:r>
         <w:t xml:space="preserve"> - Font e colore del logo dopo la modifica</w:t>
       </w:r>
@@ -7667,14 +7702,27 @@
       <w:r>
         <w:t xml:space="preserve">Figura </w:t>
       </w:r>
-      <w:fldSimple w:instr=" SEQ Figura \* ARABIC ">
-        <w:r>
-          <w:rPr>
-            <w:noProof/>
-          </w:rPr>
-          <w:t>5</w:t>
-        </w:r>
-      </w:fldSimple>
+      <w:r>
+        <w:fldChar w:fldCharType="begin"/>
+      </w:r>
+      <w:r>
+        <w:instrText xml:space="preserve"> SEQ Figura \* ARABIC </w:instrText>
+      </w:r>
+      <w:r>
+        <w:fldChar w:fldCharType="separate"/>
+      </w:r>
+      <w:r>
+        <w:rPr>
+          <w:noProof/>
+        </w:rPr>
+        <w:t>5</w:t>
+      </w:r>
+      <w:r>
+        <w:rPr>
+          <w:noProof/>
+        </w:rPr>
+        <w:fldChar w:fldCharType="end"/>
+      </w:r>
       <w:r>
         <w:t xml:space="preserve"> - Una delle schermate di registrazione</w:t>
       </w:r>
@@ -7760,14 +7808,27 @@
       <w:r>
         <w:t xml:space="preserve">Figura </w:t>
       </w:r>
-      <w:fldSimple w:instr=" SEQ Figura \* ARABIC ">
-        <w:r>
-          <w:rPr>
-            <w:noProof/>
-          </w:rPr>
-          <w:t>6</w:t>
-        </w:r>
-      </w:fldSimple>
+      <w:r>
+        <w:fldChar w:fldCharType="begin"/>
+      </w:r>
+      <w:r>
+        <w:instrText xml:space="preserve"> SEQ Figura \* ARABIC </w:instrText>
+      </w:r>
+      <w:r>
+        <w:fldChar w:fldCharType="separate"/>
+      </w:r>
+      <w:r>
+        <w:rPr>
+          <w:noProof/>
+        </w:rPr>
+        <w:t>6</w:t>
+      </w:r>
+      <w:r>
+        <w:rPr>
+          <w:noProof/>
+        </w:rPr>
+        <w:fldChar w:fldCharType="end"/>
+      </w:r>
       <w:r>
         <w:t xml:space="preserve"> - Una delle schermate di registrazione </w:t>
       </w:r>
@@ -7956,14 +8017,27 @@
       <w:r>
         <w:t xml:space="preserve">Figura </w:t>
       </w:r>
-      <w:fldSimple w:instr=" SEQ Figura \* ARABIC ">
-        <w:r>
-          <w:rPr>
-            <w:noProof/>
-          </w:rPr>
-          <w:t>7</w:t>
-        </w:r>
-      </w:fldSimple>
+      <w:r>
+        <w:fldChar w:fldCharType="begin"/>
+      </w:r>
+      <w:r>
+        <w:instrText xml:space="preserve"> SEQ Figura \* ARABIC </w:instrText>
+      </w:r>
+      <w:r>
+        <w:fldChar w:fldCharType="separate"/>
+      </w:r>
+      <w:r>
+        <w:rPr>
+          <w:noProof/>
+        </w:rPr>
+        <w:t>7</w:t>
+      </w:r>
+      <w:r>
+        <w:rPr>
+          <w:noProof/>
+        </w:rPr>
+        <w:fldChar w:fldCharType="end"/>
+      </w:r>
       <w:r>
         <w:t xml:space="preserve"> </w:t>
       </w:r>
@@ -8048,14 +8122,27 @@
       <w:r>
         <w:t xml:space="preserve">Figura </w:t>
       </w:r>
-      <w:fldSimple w:instr=" SEQ Figura \* ARABIC ">
-        <w:r>
-          <w:rPr>
-            <w:noProof/>
-          </w:rPr>
-          <w:t>8</w:t>
-        </w:r>
-      </w:fldSimple>
+      <w:r>
+        <w:fldChar w:fldCharType="begin"/>
+      </w:r>
+      <w:r>
+        <w:instrText xml:space="preserve"> SEQ Figura \* ARABIC </w:instrText>
+      </w:r>
+      <w:r>
+        <w:fldChar w:fldCharType="separate"/>
+      </w:r>
+      <w:r>
+        <w:rPr>
+          <w:noProof/>
+        </w:rPr>
+        <w:t>8</w:t>
+      </w:r>
+      <w:r>
+        <w:rPr>
+          <w:noProof/>
+        </w:rPr>
+        <w:fldChar w:fldCharType="end"/>
+      </w:r>
       <w:r>
         <w:t xml:space="preserve"> - Una delle schermate di creazione </w:t>
       </w:r>
@@ -8296,25 +8383,7 @@
           <w:bCs/>
           <w:szCs w:val="28"/>
         </w:rPr>
-        <w:t xml:space="preserve">le </w:t>
-      </w:r>
-      <w:proofErr w:type="gramStart"/>
-      <w:r>
-        <w:rPr>
-          <w:b/>
-          <w:bCs/>
-          <w:szCs w:val="28"/>
-        </w:rPr>
-        <w:t>aste</w:t>
-      </w:r>
-      <w:proofErr w:type="gramEnd"/>
-      <w:r>
-        <w:rPr>
-          <w:b/>
-          <w:bCs/>
-          <w:szCs w:val="28"/>
-        </w:rPr>
-        <w:t xml:space="preserve"> Al ribasso, Silenziosa e Inversa</w:t>
+        <w:t>le aste Al ribasso, Silenziosa e Inversa</w:t>
       </w:r>
     </w:p>
     <w:p>
@@ -10254,6 +10323,119 @@
     </w:lvl>
   </w:abstractNum>
   <w:abstractNum w:abstractNumId="13" w15:restartNumberingAfterBreak="0">
+    <w:nsid w:val="424212A9"/>
+    <w:multiLevelType w:val="hybridMultilevel"/>
+    <w:tmpl w:val="2948011C"/>
+    <w:lvl w:ilvl="0" w:tplc="04100001">
+      <w:start w:val="1"/>
+      <w:numFmt w:val="bullet"/>
+      <w:lvlText w:val=""/>
+      <w:lvlJc w:val="left"/>
+      <w:pPr>
+        <w:ind w:left="720" w:hanging="360"/>
+      </w:pPr>
+      <w:rPr>
+        <w:rFonts w:ascii="Symbol" w:hAnsi="Symbol" w:hint="default"/>
+      </w:rPr>
+    </w:lvl>
+    <w:lvl w:ilvl="1" w:tplc="04100003" w:tentative="1">
+      <w:start w:val="1"/>
+      <w:numFmt w:val="bullet"/>
+      <w:lvlText w:val="o"/>
+      <w:lvlJc w:val="left"/>
+      <w:pPr>
+        <w:ind w:left="1440" w:hanging="360"/>
+      </w:pPr>
+      <w:rPr>
+        <w:rFonts w:ascii="Courier New" w:hAnsi="Courier New" w:cs="Courier New" w:hint="default"/>
+      </w:rPr>
+    </w:lvl>
+    <w:lvl w:ilvl="2" w:tplc="04100005" w:tentative="1">
+      <w:start w:val="1"/>
+      <w:numFmt w:val="bullet"/>
+      <w:lvlText w:val=""/>
+      <w:lvlJc w:val="left"/>
+      <w:pPr>
+        <w:ind w:left="2160" w:hanging="360"/>
+      </w:pPr>
+      <w:rPr>
+        <w:rFonts w:ascii="Wingdings" w:hAnsi="Wingdings" w:hint="default"/>
+      </w:rPr>
+    </w:lvl>
+    <w:lvl w:ilvl="3" w:tplc="04100001" w:tentative="1">
+      <w:start w:val="1"/>
+      <w:numFmt w:val="bullet"/>
+      <w:lvlText w:val=""/>
+      <w:lvlJc w:val="left"/>
+      <w:pPr>
+        <w:ind w:left="2880" w:hanging="360"/>
+      </w:pPr>
+      <w:rPr>
+        <w:rFonts w:ascii="Symbol" w:hAnsi="Symbol" w:hint="default"/>
+      </w:rPr>
+    </w:lvl>
+    <w:lvl w:ilvl="4" w:tplc="04100003" w:tentative="1">
+      <w:start w:val="1"/>
+      <w:numFmt w:val="bullet"/>
+      <w:lvlText w:val="o"/>
+      <w:lvlJc w:val="left"/>
+      <w:pPr>
+        <w:ind w:left="3600" w:hanging="360"/>
+      </w:pPr>
+      <w:rPr>
+        <w:rFonts w:ascii="Courier New" w:hAnsi="Courier New" w:cs="Courier New" w:hint="default"/>
+      </w:rPr>
+    </w:lvl>
+    <w:lvl w:ilvl="5" w:tplc="04100005" w:tentative="1">
+      <w:start w:val="1"/>
+      <w:numFmt w:val="bullet"/>
+      <w:lvlText w:val=""/>
+      <w:lvlJc w:val="left"/>
+      <w:pPr>
+        <w:ind w:left="4320" w:hanging="360"/>
+      </w:pPr>
+      <w:rPr>
+        <w:rFonts w:ascii="Wingdings" w:hAnsi="Wingdings" w:hint="default"/>
+      </w:rPr>
+    </w:lvl>
+    <w:lvl w:ilvl="6" w:tplc="04100001" w:tentative="1">
+      <w:start w:val="1"/>
+      <w:numFmt w:val="bullet"/>
+      <w:lvlText w:val=""/>
+      <w:lvlJc w:val="left"/>
+      <w:pPr>
+        <w:ind w:left="5040" w:hanging="360"/>
+      </w:pPr>
+      <w:rPr>
+        <w:rFonts w:ascii="Symbol" w:hAnsi="Symbol" w:hint="default"/>
+      </w:rPr>
+    </w:lvl>
+    <w:lvl w:ilvl="7" w:tplc="04100003" w:tentative="1">
+      <w:start w:val="1"/>
+      <w:numFmt w:val="bullet"/>
+      <w:lvlText w:val="o"/>
+      <w:lvlJc w:val="left"/>
+      <w:pPr>
+        <w:ind w:left="5760" w:hanging="360"/>
+      </w:pPr>
+      <w:rPr>
+        <w:rFonts w:ascii="Courier New" w:hAnsi="Courier New" w:cs="Courier New" w:hint="default"/>
+      </w:rPr>
+    </w:lvl>
+    <w:lvl w:ilvl="8" w:tplc="04100005" w:tentative="1">
+      <w:start w:val="1"/>
+      <w:numFmt w:val="bullet"/>
+      <w:lvlText w:val=""/>
+      <w:lvlJc w:val="left"/>
+      <w:pPr>
+        <w:ind w:left="6480" w:hanging="360"/>
+      </w:pPr>
+      <w:rPr>
+        <w:rFonts w:ascii="Wingdings" w:hAnsi="Wingdings" w:hint="default"/>
+      </w:rPr>
+    </w:lvl>
+  </w:abstractNum>
+  <w:abstractNum w:abstractNumId="14" w15:restartNumberingAfterBreak="0">
     <w:nsid w:val="5236328B"/>
     <w:multiLevelType w:val="hybridMultilevel"/>
     <w:tmpl w:val="CBF06218"/>
@@ -10368,7 +10550,7 @@
       </w:rPr>
     </w:lvl>
   </w:abstractNum>
-  <w:abstractNum w:abstractNumId="14" w15:restartNumberingAfterBreak="0">
+  <w:abstractNum w:abstractNumId="15" w15:restartNumberingAfterBreak="0">
     <w:nsid w:val="5D8E84E3"/>
     <w:multiLevelType w:val="hybridMultilevel"/>
     <w:tmpl w:val="FFFFFFFF"/>
@@ -10454,7 +10636,7 @@
       </w:pPr>
     </w:lvl>
   </w:abstractNum>
-  <w:abstractNum w:abstractNumId="15" w15:restartNumberingAfterBreak="0">
+  <w:abstractNum w:abstractNumId="16" w15:restartNumberingAfterBreak="0">
     <w:nsid w:val="62E1CF6A"/>
     <w:multiLevelType w:val="hybridMultilevel"/>
     <w:tmpl w:val="FFFFFFFF"/>
@@ -10540,7 +10722,7 @@
       </w:pPr>
     </w:lvl>
   </w:abstractNum>
-  <w:abstractNum w:abstractNumId="16" w15:restartNumberingAfterBreak="0">
+  <w:abstractNum w:abstractNumId="17" w15:restartNumberingAfterBreak="0">
     <w:nsid w:val="7F8B58A3"/>
     <w:multiLevelType w:val="hybridMultilevel"/>
     <w:tmpl w:val="CBF06218"/>
@@ -10671,7 +10853,7 @@
     <w:abstractNumId w:val="11"/>
   </w:num>
   <w:num w:numId="6" w16cid:durableId="915361225">
-    <w:abstractNumId w:val="16"/>
+    <w:abstractNumId w:val="17"/>
   </w:num>
   <w:num w:numId="7" w16cid:durableId="2107580197">
     <w:abstractNumId w:val="2"/>
@@ -10680,7 +10862,7 @@
     <w:abstractNumId w:val="12"/>
   </w:num>
   <w:num w:numId="9" w16cid:durableId="943728932">
-    <w:abstractNumId w:val="13"/>
+    <w:abstractNumId w:val="14"/>
   </w:num>
   <w:num w:numId="10" w16cid:durableId="429014263">
     <w:abstractNumId w:val="6"/>
@@ -10725,13 +10907,16 @@
     <w:abstractNumId w:val="7"/>
   </w:num>
   <w:num w:numId="24" w16cid:durableId="1099369222">
-    <w:abstractNumId w:val="15"/>
+    <w:abstractNumId w:val="16"/>
   </w:num>
   <w:num w:numId="25" w16cid:durableId="1834565704">
     <w:abstractNumId w:val="3"/>
   </w:num>
   <w:num w:numId="26" w16cid:durableId="1455558994">
-    <w:abstractNumId w:val="14"/>
+    <w:abstractNumId w:val="15"/>
+  </w:num>
+  <w:num w:numId="27" w16cid:durableId="496073013">
+    <w:abstractNumId w:val="13"/>
   </w:num>
 </w:numbering>
 </file>
@@ -12237,6 +12422,10 @@
 </file>
 
 <file path=customXml/item1.xml><?xml version="1.0" encoding="utf-8"?>
+<b:Sources xmlns:b="http://schemas.openxmlformats.org/officeDocument/2006/bibliography" xmlns="http://schemas.openxmlformats.org/officeDocument/2006/bibliography" SelectedStyle="\APASixthEditionOfficeOnline.xsl" StyleName="APA" Version="6"/>
+</file>
+
+<file path=customXml/item2.xml><?xml version="1.0" encoding="utf-8"?>
 <?mso-contentType ?>
 <FormTemplates xmlns="http://schemas.microsoft.com/sharepoint/v3/contenttype/forms">
   <Display>DocumentLibraryForm</Display>
@@ -12245,11 +12434,13 @@
 </FormTemplates>
 </file>
 
-<file path=customXml/item2.xml><?xml version="1.0" encoding="utf-8"?>
-<b:Sources xmlns:b="http://schemas.openxmlformats.org/officeDocument/2006/bibliography" xmlns="http://schemas.openxmlformats.org/officeDocument/2006/bibliography" SelectedStyle="\APASixthEditionOfficeOnline.xsl" StyleName="APA" Version="6"/>
+<file path=customXml/item3.xml><?xml version="1.0" encoding="utf-8"?>
+<p:properties xmlns:p="http://schemas.microsoft.com/office/2006/metadata/properties" xmlns:xsi="http://www.w3.org/2001/XMLSchema-instance" xmlns:pc="http://schemas.microsoft.com/office/infopath/2007/PartnerControls">
+  <documentManagement/>
+</p:properties>
 </file>
 
-<file path=customXml/item3.xml><?xml version="1.0" encoding="utf-8"?>
+<file path=customXml/item4.xml><?xml version="1.0" encoding="utf-8"?>
 <ct:contentTypeSchema xmlns:ct="http://schemas.microsoft.com/office/2006/metadata/contentType" xmlns:ma="http://schemas.microsoft.com/office/2006/metadata/properties/metaAttributes" ct:_="" ma:_="" ma:contentTypeName="Document" ma:contentTypeID="0x010100AE796B0F50CCAD42BD6B179A992E536E" ma:contentTypeVersion="10" ma:contentTypeDescription="Create a new document." ma:contentTypeScope="" ma:versionID="177db56377569425d6786000d56896bf">
   <xsd:schema xmlns:xsd="http://www.w3.org/2001/XMLSchema" xmlns:xs="http://www.w3.org/2001/XMLSchema" xmlns:p="http://schemas.microsoft.com/office/2006/metadata/properties" xmlns:ns3="c9687714-b9a4-41dc-badd-4468f4581929" xmlns:ns4="144a2b3a-2c6d-4f45-a51b-0ff4c77a19b6" targetNamespace="http://schemas.microsoft.com/office/2006/metadata/properties" ma:root="true" ma:fieldsID="3dfeaf7702be2733393671f4e2e7ddea" ns3:_="" ns4:_="">
     <xsd:import namespace="c9687714-b9a4-41dc-badd-4468f4581929"/>
@@ -12452,13 +12643,15 @@
 </ct:contentTypeSchema>
 </file>
 
-<file path=customXml/item4.xml><?xml version="1.0" encoding="utf-8"?>
-<p:properties xmlns:p="http://schemas.microsoft.com/office/2006/metadata/properties" xmlns:xsi="http://www.w3.org/2001/XMLSchema-instance" xmlns:pc="http://schemas.microsoft.com/office/infopath/2007/PartnerControls">
-  <documentManagement/>
-</p:properties>
+<file path=customXml/itemProps1.xml><?xml version="1.0" encoding="utf-8"?>
+<ds:datastoreItem xmlns:ds="http://schemas.openxmlformats.org/officeDocument/2006/customXml" ds:itemID="{C170FB09-BC29-44C1-B854-F615B1D990F1}">
+  <ds:schemaRefs>
+    <ds:schemaRef ds:uri="http://schemas.openxmlformats.org/officeDocument/2006/bibliography"/>
+  </ds:schemaRefs>
+</ds:datastoreItem>
 </file>
 
-<file path=customXml/itemProps1.xml><?xml version="1.0" encoding="utf-8"?>
+<file path=customXml/itemProps2.xml><?xml version="1.0" encoding="utf-8"?>
 <ds:datastoreItem xmlns:ds="http://schemas.openxmlformats.org/officeDocument/2006/customXml" ds:itemID="{52B12807-B744-4D94-B93E-F04FB50F358D}">
   <ds:schemaRefs>
     <ds:schemaRef ds:uri="http://schemas.microsoft.com/sharepoint/v3/contenttype/forms"/>
@@ -12466,15 +12659,16 @@
 </ds:datastoreItem>
 </file>
 
-<file path=customXml/itemProps2.xml><?xml version="1.0" encoding="utf-8"?>
-<ds:datastoreItem xmlns:ds="http://schemas.openxmlformats.org/officeDocument/2006/customXml" ds:itemID="{C170FB09-BC29-44C1-B854-F615B1D990F1}">
+<file path=customXml/itemProps3.xml><?xml version="1.0" encoding="utf-8"?>
+<ds:datastoreItem xmlns:ds="http://schemas.openxmlformats.org/officeDocument/2006/customXml" ds:itemID="{5AB5EBDB-E78D-4BEF-BA2E-D736A50B28FE}">
   <ds:schemaRefs>
-    <ds:schemaRef ds:uri="http://schemas.openxmlformats.org/officeDocument/2006/bibliography"/>
+    <ds:schemaRef ds:uri="http://schemas.microsoft.com/office/2006/metadata/properties"/>
+    <ds:schemaRef ds:uri="http://schemas.microsoft.com/office/infopath/2007/PartnerControls"/>
   </ds:schemaRefs>
 </ds:datastoreItem>
 </file>
 
-<file path=customXml/itemProps3.xml><?xml version="1.0" encoding="utf-8"?>
+<file path=customXml/itemProps4.xml><?xml version="1.0" encoding="utf-8"?>
 <ds:datastoreItem xmlns:ds="http://schemas.openxmlformats.org/officeDocument/2006/customXml" ds:itemID="{9F441861-8673-43F6-B6E0-36DB4DF2465B}">
   <ds:schemaRefs>
     <ds:schemaRef ds:uri="http://schemas.microsoft.com/office/2006/metadata/contentType"/>
@@ -12491,13 +12685,4 @@
     <ds:schemaRef ds:uri="http://schemas.microsoft.com/internal/obd"/>
   </ds:schemaRefs>
 </ds:datastoreItem>
-</file>
-
-<file path=customXml/itemProps4.xml><?xml version="1.0" encoding="utf-8"?>
-<ds:datastoreItem xmlns:ds="http://schemas.openxmlformats.org/officeDocument/2006/customXml" ds:itemID="{5AB5EBDB-E78D-4BEF-BA2E-D736A50B28FE}">
-  <ds:schemaRefs>
-    <ds:schemaRef ds:uri="http://schemas.microsoft.com/office/2006/metadata/properties"/>
-    <ds:schemaRef ds:uri="http://schemas.microsoft.com/office/infopath/2007/PartnerControls"/>
-  </ds:schemaRefs>
-</ds:datastoreItem>
 </file>
</xml_diff>

<commit_message>
Notification class diagram finished
</commit_message>
<xml_diff>
--- a/Documentazione-INGSW2324_05 (tabelle dell' usabilità).docx
+++ b/Documentazione-INGSW2324_05 (tabelle dell' usabilità).docx
@@ -614,16 +614,60 @@
         </w:numPr>
       </w:pPr>
       <w:r>
-        <w:t>Un utente può cercare anche aste proprie dentro la schermata di ricerca e compariranno. Però saranno visualizzate come aste altrui con però il bottone in basso disabilitato (perché un venditore non può fare un offerta ad una sua stessa offerta)</w:t>
+        <w:t xml:space="preserve">Un utente può cercare anche aste proprie dentro la schermata di ricerca e compariranno. Però saranno visualizzate come aste altrui con però il bottone in basso disabilitato (perché un venditore non può fare </w:t>
+      </w:r>
+      <w:proofErr w:type="gramStart"/>
+      <w:r>
+        <w:t>un offerta</w:t>
+      </w:r>
+      <w:proofErr w:type="gramEnd"/>
+      <w:r>
+        <w:t xml:space="preserve"> ad una sua stessa offerta)</w:t>
+      </w:r>
+    </w:p>
+    <w:p>
+      <w:pPr>
+        <w:pStyle w:val="Paragrafoelenco"/>
+        <w:numPr>
+          <w:ilvl w:val="0"/>
+          <w:numId w:val="27"/>
+        </w:numPr>
+      </w:pPr>
+      <w:r>
+        <w:t xml:space="preserve">La procedura di pagamento non è stata implementata. </w:t>
+      </w:r>
+      <w:proofErr w:type="gramStart"/>
+      <w:r>
+        <w:t>Dunque</w:t>
+      </w:r>
+      <w:proofErr w:type="gramEnd"/>
+      <w:r>
+        <w:t xml:space="preserve"> La carta inserita dall’utente durante il pagamento non viene salvata, e non esiste nessuna classe che la salvi, perché in possibili implementazioni future è probabile che verranno usate librerie esterne per salvarla, dunque non c’era motivo di salvarla con metodi nostri ora.</w:t>
       </w:r>
     </w:p>
     <w:p/>
+    <w:p/>
+    <w:p/>
+    <w:p/>
+    <w:p/>
+    <w:p/>
+    <w:p/>
+    <w:p/>
+    <w:p/>
+    <w:p/>
+    <w:p/>
+    <w:p/>
+    <w:p/>
+    <w:p/>
+    <w:p/>
+    <w:p/>
     <w:p>
       <w:pPr>
         <w:pStyle w:val="Titolo1"/>
       </w:pPr>
       <w:bookmarkStart w:id="0" w:name="_Toc152342147"/>
       <w:r>
+        <w:lastRenderedPageBreak/>
         <w:t>Validazione dell’usabilità</w:t>
       </w:r>
       <w:bookmarkEnd w:id="0"/>
@@ -646,89 +690,144 @@
       </w:r>
       <w:bookmarkEnd w:id="1"/>
     </w:p>
+    <w:p>
+      <w:pPr>
+        <w:spacing w:after="0"/>
+      </w:pPr>
+      <w:r>
+        <w:rPr>
+          <w:b/>
+          <w:bCs/>
+          <w:color w:val="00B050"/>
+        </w:rPr>
+        <w:t>S</w:t>
+      </w:r>
+      <w:r>
+        <w:t>: Successo</w:t>
+      </w:r>
+      <w:r>
+        <w:t xml:space="preserve"> = 1</w:t>
+      </w:r>
+    </w:p>
+    <w:p>
+      <w:pPr>
+        <w:spacing w:after="0"/>
+        <w:rPr>
+          <w:szCs w:val="28"/>
+        </w:rPr>
+      </w:pPr>
+      <w:r>
+        <w:rPr>
+          <w:b/>
+          <w:bCs/>
+          <w:color w:val="FFC000"/>
+          <w:szCs w:val="28"/>
+        </w:rPr>
+        <w:t>P</w:t>
+      </w:r>
+      <w:r>
+        <w:rPr>
+          <w:szCs w:val="28"/>
+        </w:rPr>
+        <w:t>: Parziale Successo</w:t>
+      </w:r>
+      <w:r>
+        <w:rPr>
+          <w:szCs w:val="28"/>
+        </w:rPr>
+        <w:t xml:space="preserve"> = 0.5</w:t>
+      </w:r>
+    </w:p>
+    <w:p>
+      <w:pPr>
+        <w:spacing w:after="0"/>
+        <w:rPr>
+          <w:szCs w:val="28"/>
+        </w:rPr>
+      </w:pPr>
+      <w:r>
+        <w:rPr>
+          <w:b/>
+          <w:bCs/>
+          <w:color w:val="FF0000"/>
+          <w:szCs w:val="28"/>
+        </w:rPr>
+        <w:t>F</w:t>
+      </w:r>
+      <w:r>
+        <w:rPr>
+          <w:szCs w:val="28"/>
+        </w:rPr>
+        <w:t>: Fallimento</w:t>
+      </w:r>
+      <w:r>
+        <w:rPr>
+          <w:szCs w:val="28"/>
+        </w:rPr>
+        <w:t xml:space="preserve"> = 0</w:t>
+      </w:r>
+    </w:p>
     <w:tbl>
       <w:tblPr>
-        <w:tblpPr w:leftFromText="141" w:rightFromText="141" w:vertAnchor="page" w:horzAnchor="margin" w:tblpY="5961"/>
-        <w:tblW w:w="9962" w:type="dxa"/>
-        <w:tblCellMar>
-          <w:top w:w="15" w:type="dxa"/>
-          <w:left w:w="15" w:type="dxa"/>
-          <w:bottom w:w="15" w:type="dxa"/>
-          <w:right w:w="15" w:type="dxa"/>
-        </w:tblCellMar>
-        <w:tblLook w:val="04A0" w:firstRow="1" w:lastRow="0" w:firstColumn="1" w:lastColumn="0" w:noHBand="0" w:noVBand="1"/>
+        <w:tblW w:w="0" w:type="auto"/>
+        <w:tblLayout w:type="fixed"/>
+        <w:tblLook w:val="06A0" w:firstRow="1" w:lastRow="0" w:firstColumn="1" w:lastColumn="0" w:noHBand="1" w:noVBand="1"/>
       </w:tblPr>
       <w:tblGrid>
-        <w:gridCol w:w="1044"/>
-        <w:gridCol w:w="894"/>
-        <w:gridCol w:w="894"/>
-        <w:gridCol w:w="827"/>
-        <w:gridCol w:w="894"/>
-        <w:gridCol w:w="894"/>
-        <w:gridCol w:w="894"/>
-        <w:gridCol w:w="894"/>
-        <w:gridCol w:w="894"/>
-        <w:gridCol w:w="894"/>
-        <w:gridCol w:w="939"/>
+        <w:gridCol w:w="875"/>
+        <w:gridCol w:w="875"/>
+        <w:gridCol w:w="875"/>
+        <w:gridCol w:w="875"/>
+        <w:gridCol w:w="875"/>
+        <w:gridCol w:w="875"/>
+        <w:gridCol w:w="875"/>
+        <w:gridCol w:w="875"/>
+        <w:gridCol w:w="875"/>
+        <w:gridCol w:w="875"/>
+        <w:gridCol w:w="875"/>
       </w:tblGrid>
       <w:tr>
         <w:trPr>
-          <w:trHeight w:val="1402"/>
+          <w:trHeight w:val="1301"/>
         </w:trPr>
         <w:tc>
           <w:tcPr>
-            <w:tcW w:w="0" w:type="auto"/>
+            <w:tcW w:w="875" w:type="dxa"/>
             <w:tcBorders>
-              <w:top w:val="single" w:sz="4" w:space="0" w:color="000000"/>
-              <w:left w:val="single" w:sz="4" w:space="0" w:color="000000"/>
-              <w:bottom w:val="single" w:sz="4" w:space="0" w:color="000000"/>
-              <w:right w:val="single" w:sz="4" w:space="0" w:color="000000"/>
+              <w:top w:val="single" w:sz="5" w:space="0" w:color="000000" w:themeColor="text1"/>
+              <w:left w:val="single" w:sz="5" w:space="0" w:color="000000" w:themeColor="text1"/>
+              <w:bottom w:val="single" w:sz="5" w:space="0" w:color="000000" w:themeColor="text1"/>
+              <w:right w:val="single" w:sz="5" w:space="0" w:color="000000" w:themeColor="text1"/>
             </w:tcBorders>
             <w:tcMar>
-              <w:top w:w="0" w:type="dxa"/>
               <w:left w:w="100" w:type="dxa"/>
-              <w:bottom w:w="0" w:type="dxa"/>
               <w:right w:w="100" w:type="dxa"/>
             </w:tcMar>
-            <w:hideMark/>
-          </w:tcPr>
-          <w:p>
-            <w:pPr>
-              <w:spacing w:before="240" w:after="0" w:line="240" w:lineRule="auto"/>
-              <w:rPr>
-                <w:rFonts w:ascii="Times New Roman" w:eastAsia="Times New Roman" w:hAnsi="Times New Roman" w:cs="Times New Roman"/>
-                <w:sz w:val="24"/>
-                <w:szCs w:val="24"/>
-                <w:lang w:eastAsia="it-IT"/>
-              </w:rPr>
-            </w:pPr>
-            <w:r>
-              <w:rPr>
-                <w:rFonts w:ascii="Arial" w:eastAsia="Times New Roman" w:hAnsi="Arial" w:cs="Arial"/>
-                <w:color w:val="000000"/>
-                <w:szCs w:val="28"/>
-                <w:lang w:eastAsia="it-IT"/>
-              </w:rPr>
-              <w:t> </w:t>
-            </w:r>
-          </w:p>
-        </w:tc>
-        <w:tc>
-          <w:tcPr>
-            <w:tcW w:w="0" w:type="auto"/>
+          </w:tcPr>
+          <w:p>
+            <w:pPr>
+              <w:spacing w:before="240" w:after="0"/>
+              <w:rPr>
+                <w:rFonts w:ascii="Arial" w:eastAsia="Arial" w:hAnsi="Arial" w:cs="Arial"/>
+                <w:color w:val="000000" w:themeColor="text1"/>
+                <w:szCs w:val="28"/>
+              </w:rPr>
+            </w:pPr>
+          </w:p>
+        </w:tc>
+        <w:tc>
+          <w:tcPr>
+            <w:tcW w:w="875" w:type="dxa"/>
             <w:tcBorders>
-              <w:top w:val="single" w:sz="4" w:space="0" w:color="000000"/>
-              <w:left w:val="single" w:sz="4" w:space="0" w:color="000000"/>
-              <w:bottom w:val="single" w:sz="4" w:space="0" w:color="000000"/>
-              <w:right w:val="single" w:sz="4" w:space="0" w:color="000000"/>
+              <w:top w:val="single" w:sz="5" w:space="0" w:color="000000" w:themeColor="text1"/>
+              <w:left w:val="single" w:sz="5" w:space="0" w:color="000000" w:themeColor="text1"/>
+              <w:bottom w:val="single" w:sz="5" w:space="0" w:color="000000" w:themeColor="text1"/>
+              <w:right w:val="single" w:sz="5" w:space="0" w:color="000000" w:themeColor="text1"/>
             </w:tcBorders>
             <w:tcMar>
-              <w:top w:w="0" w:type="dxa"/>
               <w:left w:w="100" w:type="dxa"/>
-              <w:bottom w:w="0" w:type="dxa"/>
               <w:right w:w="100" w:type="dxa"/>
             </w:tcMar>
-            <w:hideMark/>
           </w:tcPr>
           <w:p>
             <w:pPr>
@@ -747,32 +846,23 @@
           </w:p>
           <w:p>
             <w:pPr>
-              <w:spacing w:after="0" w:line="240" w:lineRule="auto"/>
-              <w:rPr>
-                <w:rFonts w:ascii="Times New Roman" w:eastAsia="Times New Roman" w:hAnsi="Times New Roman" w:cs="Times New Roman"/>
-                <w:sz w:val="24"/>
-                <w:szCs w:val="24"/>
-                <w:lang w:eastAsia="it-IT"/>
-              </w:rPr>
-            </w:pPr>
-          </w:p>
-        </w:tc>
-        <w:tc>
-          <w:tcPr>
-            <w:tcW w:w="0" w:type="auto"/>
+              <w:spacing w:after="0"/>
+            </w:pPr>
+          </w:p>
+        </w:tc>
+        <w:tc>
+          <w:tcPr>
+            <w:tcW w:w="875" w:type="dxa"/>
             <w:tcBorders>
-              <w:top w:val="single" w:sz="4" w:space="0" w:color="000000"/>
-              <w:left w:val="single" w:sz="4" w:space="0" w:color="000000"/>
-              <w:bottom w:val="single" w:sz="4" w:space="0" w:color="000000"/>
-              <w:right w:val="single" w:sz="4" w:space="0" w:color="000000"/>
+              <w:top w:val="single" w:sz="5" w:space="0" w:color="000000" w:themeColor="text1"/>
+              <w:left w:val="single" w:sz="5" w:space="0" w:color="000000" w:themeColor="text1"/>
+              <w:bottom w:val="single" w:sz="5" w:space="0" w:color="000000" w:themeColor="text1"/>
+              <w:right w:val="single" w:sz="5" w:space="0" w:color="000000" w:themeColor="text1"/>
             </w:tcBorders>
             <w:tcMar>
-              <w:top w:w="0" w:type="dxa"/>
               <w:left w:w="100" w:type="dxa"/>
-              <w:bottom w:w="0" w:type="dxa"/>
               <w:right w:w="100" w:type="dxa"/>
             </w:tcMar>
-            <w:hideMark/>
           </w:tcPr>
           <w:p>
             <w:pPr>
@@ -791,32 +881,23 @@
           </w:p>
           <w:p>
             <w:pPr>
-              <w:spacing w:after="0" w:line="240" w:lineRule="auto"/>
-              <w:rPr>
-                <w:rFonts w:ascii="Times New Roman" w:eastAsia="Times New Roman" w:hAnsi="Times New Roman" w:cs="Times New Roman"/>
-                <w:sz w:val="24"/>
-                <w:szCs w:val="24"/>
-                <w:lang w:eastAsia="it-IT"/>
-              </w:rPr>
-            </w:pPr>
-          </w:p>
-        </w:tc>
-        <w:tc>
-          <w:tcPr>
-            <w:tcW w:w="0" w:type="auto"/>
+              <w:spacing w:after="0"/>
+            </w:pPr>
+          </w:p>
+        </w:tc>
+        <w:tc>
+          <w:tcPr>
+            <w:tcW w:w="875" w:type="dxa"/>
             <w:tcBorders>
-              <w:top w:val="single" w:sz="4" w:space="0" w:color="000000"/>
-              <w:left w:val="single" w:sz="4" w:space="0" w:color="000000"/>
-              <w:bottom w:val="single" w:sz="4" w:space="0" w:color="000000"/>
-              <w:right w:val="single" w:sz="4" w:space="0" w:color="000000"/>
+              <w:top w:val="single" w:sz="5" w:space="0" w:color="000000" w:themeColor="text1"/>
+              <w:left w:val="single" w:sz="5" w:space="0" w:color="000000" w:themeColor="text1"/>
+              <w:bottom w:val="single" w:sz="5" w:space="0" w:color="000000" w:themeColor="text1"/>
+              <w:right w:val="single" w:sz="5" w:space="0" w:color="000000" w:themeColor="text1"/>
             </w:tcBorders>
             <w:tcMar>
-              <w:top w:w="0" w:type="dxa"/>
               <w:left w:w="100" w:type="dxa"/>
-              <w:bottom w:w="0" w:type="dxa"/>
               <w:right w:w="100" w:type="dxa"/>
             </w:tcMar>
-            <w:hideMark/>
           </w:tcPr>
           <w:p>
             <w:pPr>
@@ -832,51 +913,6 @@
               </w:rPr>
               <w:t xml:space="preserve">TASK </w:t>
             </w:r>
-          </w:p>
-          <w:p>
-            <w:pPr>
-              <w:spacing w:after="0" w:line="240" w:lineRule="auto"/>
-              <w:jc w:val="center"/>
-              <w:rPr>
-                <w:rFonts w:ascii="Times New Roman" w:eastAsia="Times New Roman" w:hAnsi="Times New Roman" w:cs="Times New Roman"/>
-                <w:sz w:val="24"/>
-                <w:szCs w:val="24"/>
-                <w:lang w:eastAsia="it-IT"/>
-              </w:rPr>
-            </w:pPr>
-            <w:r>
-              <w:rPr>
-                <w:rFonts w:ascii="Times New Roman" w:eastAsia="Times New Roman" w:hAnsi="Times New Roman" w:cs="Times New Roman"/>
-                <w:sz w:val="24"/>
-                <w:szCs w:val="24"/>
-                <w:lang w:eastAsia="it-IT"/>
-              </w:rPr>
-              <w:t>3</w:t>
-            </w:r>
-          </w:p>
-        </w:tc>
-        <w:tc>
-          <w:tcPr>
-            <w:tcW w:w="0" w:type="auto"/>
-            <w:tcBorders>
-              <w:top w:val="single" w:sz="4" w:space="0" w:color="000000"/>
-              <w:left w:val="single" w:sz="4" w:space="0" w:color="000000"/>
-              <w:bottom w:val="single" w:sz="4" w:space="0" w:color="000000"/>
-              <w:right w:val="single" w:sz="4" w:space="0" w:color="000000"/>
-            </w:tcBorders>
-            <w:tcMar>
-              <w:top w:w="0" w:type="dxa"/>
-              <w:left w:w="100" w:type="dxa"/>
-              <w:bottom w:w="0" w:type="dxa"/>
-              <w:right w:w="100" w:type="dxa"/>
-            </w:tcMar>
-            <w:hideMark/>
-          </w:tcPr>
-          <w:p>
-            <w:pPr>
-              <w:spacing w:before="240" w:after="0"/>
-              <w:jc w:val="center"/>
-            </w:pPr>
             <w:r>
               <w:rPr>
                 <w:rFonts w:ascii="Arial" w:eastAsia="Arial" w:hAnsi="Arial" w:cs="Arial"/>
@@ -884,8 +920,41 @@
                 <w:sz w:val="24"/>
                 <w:szCs w:val="24"/>
               </w:rPr>
-              <w:t xml:space="preserve">TASK </w:t>
-            </w:r>
+              <w:t>3</w:t>
+            </w:r>
+          </w:p>
+          <w:p>
+            <w:pPr>
+              <w:spacing w:after="0"/>
+              <w:jc w:val="center"/>
+            </w:pPr>
+          </w:p>
+          <w:p>
+            <w:pPr>
+              <w:spacing w:after="0"/>
+              <w:jc w:val="center"/>
+            </w:pPr>
+          </w:p>
+        </w:tc>
+        <w:tc>
+          <w:tcPr>
+            <w:tcW w:w="875" w:type="dxa"/>
+            <w:tcBorders>
+              <w:top w:val="single" w:sz="5" w:space="0" w:color="000000" w:themeColor="text1"/>
+              <w:left w:val="single" w:sz="5" w:space="0" w:color="000000" w:themeColor="text1"/>
+              <w:bottom w:val="single" w:sz="5" w:space="0" w:color="000000" w:themeColor="text1"/>
+              <w:right w:val="single" w:sz="5" w:space="0" w:color="000000" w:themeColor="text1"/>
+            </w:tcBorders>
+            <w:tcMar>
+              <w:left w:w="100" w:type="dxa"/>
+              <w:right w:w="100" w:type="dxa"/>
+            </w:tcMar>
+          </w:tcPr>
+          <w:p>
+            <w:pPr>
+              <w:spacing w:before="240" w:after="0"/>
+              <w:jc w:val="center"/>
+            </w:pPr>
             <w:r>
               <w:rPr>
                 <w:rFonts w:ascii="Arial" w:eastAsia="Arial" w:hAnsi="Arial" w:cs="Arial"/>
@@ -893,283 +962,258 @@
                 <w:sz w:val="24"/>
                 <w:szCs w:val="24"/>
               </w:rPr>
-              <w:t>4</w:t>
-            </w:r>
-          </w:p>
-          <w:p>
-            <w:pPr>
-              <w:spacing w:after="0" w:line="240" w:lineRule="auto"/>
-              <w:jc w:val="center"/>
-              <w:rPr>
-                <w:rFonts w:ascii="Times New Roman" w:eastAsia="Times New Roman" w:hAnsi="Times New Roman" w:cs="Times New Roman"/>
+              <w:t xml:space="preserve">TASK </w:t>
+            </w:r>
+            <w:r>
+              <w:rPr>
+                <w:rFonts w:ascii="Arial" w:eastAsia="Arial" w:hAnsi="Arial" w:cs="Arial"/>
+                <w:color w:val="000000" w:themeColor="text1"/>
                 <w:sz w:val="24"/>
                 <w:szCs w:val="24"/>
-                <w:lang w:eastAsia="it-IT"/>
-              </w:rPr>
-            </w:pPr>
-          </w:p>
-        </w:tc>
-        <w:tc>
-          <w:tcPr>
-            <w:tcW w:w="0" w:type="auto"/>
+              </w:rPr>
+              <w:t>4</w:t>
+            </w:r>
+          </w:p>
+          <w:p>
+            <w:pPr>
+              <w:spacing w:after="0"/>
+            </w:pPr>
+          </w:p>
+        </w:tc>
+        <w:tc>
+          <w:tcPr>
+            <w:tcW w:w="875" w:type="dxa"/>
             <w:tcBorders>
-              <w:top w:val="single" w:sz="4" w:space="0" w:color="000000"/>
-              <w:left w:val="single" w:sz="4" w:space="0" w:color="000000"/>
-              <w:bottom w:val="single" w:sz="4" w:space="0" w:color="000000"/>
-              <w:right w:val="single" w:sz="4" w:space="0" w:color="000000"/>
+              <w:top w:val="single" w:sz="5" w:space="0" w:color="000000" w:themeColor="text1"/>
+              <w:left w:val="single" w:sz="5" w:space="0" w:color="000000" w:themeColor="text1"/>
+              <w:bottom w:val="single" w:sz="5" w:space="0" w:color="000000" w:themeColor="text1"/>
+              <w:right w:val="single" w:sz="5" w:space="0" w:color="000000" w:themeColor="text1"/>
             </w:tcBorders>
             <w:tcMar>
-              <w:top w:w="0" w:type="dxa"/>
               <w:left w:w="100" w:type="dxa"/>
-              <w:bottom w:w="0" w:type="dxa"/>
               <w:right w:w="100" w:type="dxa"/>
             </w:tcMar>
-            <w:hideMark/>
-          </w:tcPr>
-          <w:p>
-            <w:pPr>
-              <w:spacing w:before="240" w:after="0" w:line="240" w:lineRule="auto"/>
-              <w:jc w:val="center"/>
-              <w:rPr>
-                <w:rFonts w:ascii="Times New Roman" w:eastAsia="Times New Roman" w:hAnsi="Times New Roman" w:cs="Times New Roman"/>
+          </w:tcPr>
+          <w:p>
+            <w:pPr>
+              <w:spacing w:before="240" w:after="0"/>
+              <w:jc w:val="center"/>
+            </w:pPr>
+            <w:r>
+              <w:rPr>
+                <w:rFonts w:ascii="Arial" w:eastAsia="Arial" w:hAnsi="Arial" w:cs="Arial"/>
+                <w:color w:val="000000" w:themeColor="text1"/>
                 <w:sz w:val="24"/>
                 <w:szCs w:val="24"/>
-                <w:lang w:eastAsia="it-IT"/>
-              </w:rPr>
-            </w:pPr>
-            <w:r>
-              <w:rPr>
-                <w:rFonts w:ascii="Arial" w:eastAsia="Times New Roman" w:hAnsi="Arial" w:cs="Arial"/>
-                <w:color w:val="000000"/>
+              </w:rPr>
+              <w:t>TASK 5</w:t>
+            </w:r>
+          </w:p>
+          <w:p>
+            <w:pPr>
+              <w:spacing w:before="240" w:after="0"/>
+              <w:jc w:val="center"/>
+            </w:pPr>
+          </w:p>
+        </w:tc>
+        <w:tc>
+          <w:tcPr>
+            <w:tcW w:w="875" w:type="dxa"/>
+            <w:tcBorders>
+              <w:top w:val="single" w:sz="5" w:space="0" w:color="000000" w:themeColor="text1"/>
+              <w:left w:val="single" w:sz="5" w:space="0" w:color="000000" w:themeColor="text1"/>
+              <w:bottom w:val="single" w:sz="5" w:space="0" w:color="000000" w:themeColor="text1"/>
+              <w:right w:val="single" w:sz="5" w:space="0" w:color="000000" w:themeColor="text1"/>
+            </w:tcBorders>
+            <w:tcMar>
+              <w:left w:w="100" w:type="dxa"/>
+              <w:right w:w="100" w:type="dxa"/>
+            </w:tcMar>
+          </w:tcPr>
+          <w:p>
+            <w:pPr>
+              <w:spacing w:before="240" w:after="0"/>
+              <w:jc w:val="center"/>
+            </w:pPr>
+            <w:r>
+              <w:rPr>
+                <w:rFonts w:ascii="Arial" w:eastAsia="Arial" w:hAnsi="Arial" w:cs="Arial"/>
+                <w:color w:val="000000" w:themeColor="text1"/>
                 <w:sz w:val="24"/>
                 <w:szCs w:val="24"/>
-                <w:lang w:eastAsia="it-IT"/>
-              </w:rPr>
-              <w:t>TASK 5</w:t>
-            </w:r>
-          </w:p>
-        </w:tc>
-        <w:tc>
-          <w:tcPr>
-            <w:tcW w:w="0" w:type="auto"/>
+              </w:rPr>
+              <w:t>TASK 6</w:t>
+            </w:r>
+          </w:p>
+          <w:p>
+            <w:pPr>
+              <w:spacing w:before="240" w:after="0"/>
+              <w:jc w:val="center"/>
+            </w:pPr>
+          </w:p>
+        </w:tc>
+        <w:tc>
+          <w:tcPr>
+            <w:tcW w:w="875" w:type="dxa"/>
             <w:tcBorders>
-              <w:top w:val="single" w:sz="4" w:space="0" w:color="000000"/>
-              <w:left w:val="single" w:sz="4" w:space="0" w:color="000000"/>
-              <w:bottom w:val="single" w:sz="4" w:space="0" w:color="000000"/>
-              <w:right w:val="single" w:sz="4" w:space="0" w:color="000000"/>
+              <w:top w:val="single" w:sz="5" w:space="0" w:color="000000" w:themeColor="text1"/>
+              <w:left w:val="single" w:sz="5" w:space="0" w:color="000000" w:themeColor="text1"/>
+              <w:bottom w:val="single" w:sz="5" w:space="0" w:color="000000" w:themeColor="text1"/>
+              <w:right w:val="single" w:sz="5" w:space="0" w:color="000000" w:themeColor="text1"/>
             </w:tcBorders>
             <w:tcMar>
-              <w:top w:w="0" w:type="dxa"/>
               <w:left w:w="100" w:type="dxa"/>
-              <w:bottom w:w="0" w:type="dxa"/>
               <w:right w:w="100" w:type="dxa"/>
             </w:tcMar>
-            <w:hideMark/>
-          </w:tcPr>
-          <w:p>
-            <w:pPr>
-              <w:spacing w:before="240" w:after="0" w:line="240" w:lineRule="auto"/>
-              <w:jc w:val="center"/>
-              <w:rPr>
-                <w:rFonts w:ascii="Times New Roman" w:eastAsia="Times New Roman" w:hAnsi="Times New Roman" w:cs="Times New Roman"/>
+          </w:tcPr>
+          <w:p>
+            <w:pPr>
+              <w:spacing w:before="240" w:after="0"/>
+              <w:jc w:val="center"/>
+            </w:pPr>
+            <w:r>
+              <w:rPr>
+                <w:rFonts w:ascii="Arial" w:eastAsia="Arial" w:hAnsi="Arial" w:cs="Arial"/>
+                <w:color w:val="000000" w:themeColor="text1"/>
                 <w:sz w:val="24"/>
                 <w:szCs w:val="24"/>
-                <w:lang w:eastAsia="it-IT"/>
-              </w:rPr>
-            </w:pPr>
-            <w:r>
-              <w:rPr>
-                <w:rFonts w:ascii="Arial" w:eastAsia="Times New Roman" w:hAnsi="Arial" w:cs="Arial"/>
-                <w:color w:val="000000"/>
+              </w:rPr>
+              <w:t>TASK 7</w:t>
+            </w:r>
+          </w:p>
+          <w:p>
+            <w:pPr>
+              <w:spacing w:before="240" w:after="0"/>
+              <w:jc w:val="center"/>
+            </w:pPr>
+          </w:p>
+        </w:tc>
+        <w:tc>
+          <w:tcPr>
+            <w:tcW w:w="875" w:type="dxa"/>
+            <w:tcBorders>
+              <w:top w:val="single" w:sz="5" w:space="0" w:color="000000" w:themeColor="text1"/>
+              <w:left w:val="single" w:sz="5" w:space="0" w:color="000000" w:themeColor="text1"/>
+              <w:bottom w:val="single" w:sz="5" w:space="0" w:color="000000" w:themeColor="text1"/>
+              <w:right w:val="single" w:sz="5" w:space="0" w:color="000000" w:themeColor="text1"/>
+            </w:tcBorders>
+            <w:tcMar>
+              <w:left w:w="100" w:type="dxa"/>
+              <w:right w:w="100" w:type="dxa"/>
+            </w:tcMar>
+          </w:tcPr>
+          <w:p>
+            <w:pPr>
+              <w:spacing w:before="240" w:after="0"/>
+              <w:jc w:val="center"/>
+            </w:pPr>
+            <w:r>
+              <w:rPr>
+                <w:rFonts w:ascii="Arial" w:eastAsia="Arial" w:hAnsi="Arial" w:cs="Arial"/>
+                <w:color w:val="000000" w:themeColor="text1"/>
                 <w:sz w:val="24"/>
                 <w:szCs w:val="24"/>
-                <w:lang w:eastAsia="it-IT"/>
-              </w:rPr>
-              <w:t>TASK 6</w:t>
-            </w:r>
-          </w:p>
-        </w:tc>
-        <w:tc>
-          <w:tcPr>
-            <w:tcW w:w="0" w:type="auto"/>
+              </w:rPr>
+              <w:t>TASK 8</w:t>
+            </w:r>
+          </w:p>
+          <w:p>
+            <w:pPr>
+              <w:spacing w:before="240" w:after="0"/>
+              <w:jc w:val="center"/>
+            </w:pPr>
+          </w:p>
+        </w:tc>
+        <w:tc>
+          <w:tcPr>
+            <w:tcW w:w="875" w:type="dxa"/>
             <w:tcBorders>
-              <w:top w:val="single" w:sz="4" w:space="0" w:color="000000"/>
-              <w:left w:val="single" w:sz="4" w:space="0" w:color="000000"/>
-              <w:bottom w:val="single" w:sz="4" w:space="0" w:color="000000"/>
-              <w:right w:val="single" w:sz="4" w:space="0" w:color="000000"/>
+              <w:top w:val="single" w:sz="5" w:space="0" w:color="000000" w:themeColor="text1"/>
+              <w:left w:val="single" w:sz="5" w:space="0" w:color="000000" w:themeColor="text1"/>
+              <w:bottom w:val="single" w:sz="5" w:space="0" w:color="000000" w:themeColor="text1"/>
+              <w:right w:val="single" w:sz="5" w:space="0" w:color="000000" w:themeColor="text1"/>
             </w:tcBorders>
             <w:tcMar>
-              <w:top w:w="0" w:type="dxa"/>
               <w:left w:w="100" w:type="dxa"/>
-              <w:bottom w:w="0" w:type="dxa"/>
               <w:right w:w="100" w:type="dxa"/>
             </w:tcMar>
-            <w:hideMark/>
-          </w:tcPr>
-          <w:p>
-            <w:pPr>
-              <w:spacing w:before="240" w:after="0" w:line="240" w:lineRule="auto"/>
-              <w:jc w:val="center"/>
-              <w:rPr>
-                <w:rFonts w:ascii="Times New Roman" w:eastAsia="Times New Roman" w:hAnsi="Times New Roman" w:cs="Times New Roman"/>
+          </w:tcPr>
+          <w:p>
+            <w:pPr>
+              <w:spacing w:before="240" w:after="0"/>
+              <w:jc w:val="center"/>
+            </w:pPr>
+            <w:r>
+              <w:rPr>
+                <w:rFonts w:ascii="Arial" w:eastAsia="Arial" w:hAnsi="Arial" w:cs="Arial"/>
+                <w:color w:val="000000" w:themeColor="text1"/>
                 <w:sz w:val="24"/>
                 <w:szCs w:val="24"/>
-                <w:lang w:eastAsia="it-IT"/>
-              </w:rPr>
-            </w:pPr>
-            <w:r>
-              <w:rPr>
-                <w:rFonts w:ascii="Arial" w:eastAsia="Times New Roman" w:hAnsi="Arial" w:cs="Arial"/>
-                <w:color w:val="000000"/>
+              </w:rPr>
+              <w:t>TASK 9</w:t>
+            </w:r>
+          </w:p>
+          <w:p>
+            <w:pPr>
+              <w:spacing w:before="240" w:after="0"/>
+              <w:jc w:val="center"/>
+            </w:pPr>
+          </w:p>
+        </w:tc>
+        <w:tc>
+          <w:tcPr>
+            <w:tcW w:w="875" w:type="dxa"/>
+            <w:tcBorders>
+              <w:top w:val="single" w:sz="5" w:space="0" w:color="000000" w:themeColor="text1"/>
+              <w:left w:val="single" w:sz="5" w:space="0" w:color="000000" w:themeColor="text1"/>
+              <w:bottom w:val="single" w:sz="5" w:space="0" w:color="000000" w:themeColor="text1"/>
+              <w:right w:val="single" w:sz="5" w:space="0" w:color="000000" w:themeColor="text1"/>
+            </w:tcBorders>
+            <w:tcMar>
+              <w:left w:w="100" w:type="dxa"/>
+              <w:right w:w="100" w:type="dxa"/>
+            </w:tcMar>
+          </w:tcPr>
+          <w:p>
+            <w:pPr>
+              <w:spacing w:before="240" w:after="0"/>
+              <w:jc w:val="center"/>
+            </w:pPr>
+            <w:r>
+              <w:rPr>
+                <w:rFonts w:ascii="Arial" w:eastAsia="Arial" w:hAnsi="Arial" w:cs="Arial"/>
+                <w:color w:val="000000" w:themeColor="text1"/>
                 <w:sz w:val="24"/>
                 <w:szCs w:val="24"/>
-                <w:lang w:eastAsia="it-IT"/>
-              </w:rPr>
-              <w:t>TASK 7</w:t>
-            </w:r>
-          </w:p>
-        </w:tc>
-        <w:tc>
-          <w:tcPr>
-            <w:tcW w:w="0" w:type="auto"/>
-            <w:tcBorders>
-              <w:top w:val="single" w:sz="4" w:space="0" w:color="000000"/>
-              <w:left w:val="single" w:sz="4" w:space="0" w:color="000000"/>
-              <w:bottom w:val="single" w:sz="4" w:space="0" w:color="000000"/>
-              <w:right w:val="single" w:sz="4" w:space="0" w:color="000000"/>
-            </w:tcBorders>
-            <w:tcMar>
-              <w:top w:w="0" w:type="dxa"/>
-              <w:left w:w="100" w:type="dxa"/>
-              <w:bottom w:w="0" w:type="dxa"/>
-              <w:right w:w="100" w:type="dxa"/>
-            </w:tcMar>
-            <w:hideMark/>
-          </w:tcPr>
-          <w:p>
-            <w:pPr>
-              <w:spacing w:before="240" w:after="0" w:line="240" w:lineRule="auto"/>
-              <w:jc w:val="center"/>
-              <w:rPr>
-                <w:rFonts w:ascii="Times New Roman" w:eastAsia="Times New Roman" w:hAnsi="Times New Roman" w:cs="Times New Roman"/>
-                <w:sz w:val="24"/>
-                <w:szCs w:val="24"/>
-                <w:lang w:eastAsia="it-IT"/>
-              </w:rPr>
-            </w:pPr>
-            <w:r>
-              <w:rPr>
-                <w:rFonts w:ascii="Arial" w:eastAsia="Times New Roman" w:hAnsi="Arial" w:cs="Arial"/>
-                <w:color w:val="000000"/>
-                <w:sz w:val="24"/>
-                <w:szCs w:val="24"/>
-                <w:lang w:eastAsia="it-IT"/>
-              </w:rPr>
-              <w:t>TASK 8</w:t>
-            </w:r>
-          </w:p>
-        </w:tc>
-        <w:tc>
-          <w:tcPr>
-            <w:tcW w:w="0" w:type="auto"/>
-            <w:tcBorders>
-              <w:top w:val="single" w:sz="4" w:space="0" w:color="000000"/>
-              <w:left w:val="single" w:sz="4" w:space="0" w:color="000000"/>
-              <w:bottom w:val="single" w:sz="4" w:space="0" w:color="000000"/>
-              <w:right w:val="single" w:sz="4" w:space="0" w:color="000000"/>
-            </w:tcBorders>
-            <w:tcMar>
-              <w:top w:w="0" w:type="dxa"/>
-              <w:left w:w="100" w:type="dxa"/>
-              <w:bottom w:w="0" w:type="dxa"/>
-              <w:right w:w="100" w:type="dxa"/>
-            </w:tcMar>
-            <w:hideMark/>
-          </w:tcPr>
-          <w:p>
-            <w:pPr>
-              <w:spacing w:before="240" w:after="0" w:line="240" w:lineRule="auto"/>
-              <w:jc w:val="center"/>
-              <w:rPr>
-                <w:rFonts w:ascii="Times New Roman" w:eastAsia="Times New Roman" w:hAnsi="Times New Roman" w:cs="Times New Roman"/>
-                <w:sz w:val="24"/>
-                <w:szCs w:val="24"/>
-                <w:lang w:eastAsia="it-IT"/>
-              </w:rPr>
-            </w:pPr>
-            <w:r>
-              <w:rPr>
-                <w:rFonts w:ascii="Arial" w:eastAsia="Times New Roman" w:hAnsi="Arial" w:cs="Arial"/>
-                <w:color w:val="000000"/>
-                <w:sz w:val="24"/>
-                <w:szCs w:val="24"/>
-                <w:lang w:eastAsia="it-IT"/>
-              </w:rPr>
-              <w:t>TASK 9</w:t>
-            </w:r>
-          </w:p>
-        </w:tc>
-        <w:tc>
-          <w:tcPr>
-            <w:tcW w:w="0" w:type="auto"/>
-            <w:tcBorders>
-              <w:top w:val="single" w:sz="4" w:space="0" w:color="000000"/>
-              <w:left w:val="single" w:sz="4" w:space="0" w:color="000000"/>
-              <w:bottom w:val="single" w:sz="4" w:space="0" w:color="000000"/>
-              <w:right w:val="single" w:sz="4" w:space="0" w:color="000000"/>
-            </w:tcBorders>
-            <w:tcMar>
-              <w:top w:w="0" w:type="dxa"/>
-              <w:left w:w="100" w:type="dxa"/>
-              <w:bottom w:w="0" w:type="dxa"/>
-              <w:right w:w="100" w:type="dxa"/>
-            </w:tcMar>
-            <w:hideMark/>
-          </w:tcPr>
-          <w:p>
-            <w:pPr>
-              <w:spacing w:before="240" w:after="0" w:line="240" w:lineRule="auto"/>
-              <w:jc w:val="center"/>
-              <w:rPr>
-                <w:rFonts w:ascii="Times New Roman" w:eastAsia="Times New Roman" w:hAnsi="Times New Roman" w:cs="Times New Roman"/>
-                <w:sz w:val="24"/>
-                <w:szCs w:val="24"/>
-                <w:lang w:eastAsia="it-IT"/>
-              </w:rPr>
-            </w:pPr>
-            <w:r>
-              <w:rPr>
-                <w:rFonts w:ascii="Arial" w:eastAsia="Times New Roman" w:hAnsi="Arial" w:cs="Arial"/>
-                <w:color w:val="000000"/>
-                <w:sz w:val="24"/>
-                <w:szCs w:val="24"/>
-                <w:lang w:eastAsia="it-IT"/>
               </w:rPr>
               <w:t>TASK 10</w:t>
             </w:r>
+          </w:p>
+          <w:p>
+            <w:pPr>
+              <w:spacing w:before="240" w:after="0"/>
+              <w:jc w:val="center"/>
+            </w:pPr>
           </w:p>
         </w:tc>
       </w:tr>
       <w:tr>
         <w:trPr>
-          <w:trHeight w:val="1376"/>
+          <w:trHeight w:val="1485"/>
         </w:trPr>
         <w:tc>
           <w:tcPr>
-            <w:tcW w:w="0" w:type="auto"/>
+            <w:tcW w:w="875" w:type="dxa"/>
             <w:tcBorders>
-              <w:top w:val="single" w:sz="4" w:space="0" w:color="000000"/>
-              <w:left w:val="single" w:sz="4" w:space="0" w:color="000000"/>
-              <w:bottom w:val="single" w:sz="4" w:space="0" w:color="000000"/>
-              <w:right w:val="single" w:sz="4" w:space="0" w:color="000000"/>
+              <w:top w:val="single" w:sz="5" w:space="0" w:color="000000" w:themeColor="text1"/>
+              <w:left w:val="single" w:sz="5" w:space="0" w:color="000000" w:themeColor="text1"/>
+              <w:bottom w:val="single" w:sz="5" w:space="0" w:color="000000" w:themeColor="text1"/>
+              <w:right w:val="single" w:sz="5" w:space="0" w:color="000000" w:themeColor="text1"/>
             </w:tcBorders>
             <w:tcMar>
-              <w:top w:w="0" w:type="dxa"/>
               <w:left w:w="100" w:type="dxa"/>
-              <w:bottom w:w="0" w:type="dxa"/>
               <w:right w:w="100" w:type="dxa"/>
             </w:tcMar>
-            <w:hideMark/>
           </w:tcPr>
           <w:p>
             <w:pPr>
@@ -1195,14 +1239,8 @@
           </w:p>
           <w:p>
             <w:pPr>
-              <w:spacing w:before="240" w:after="0" w:line="240" w:lineRule="auto"/>
-              <w:jc w:val="center"/>
-              <w:rPr>
-                <w:rFonts w:ascii="Times New Roman" w:eastAsia="Times New Roman" w:hAnsi="Times New Roman" w:cs="Times New Roman"/>
-                <w:sz w:val="24"/>
-                <w:szCs w:val="24"/>
-                <w:lang w:eastAsia="it-IT"/>
-              </w:rPr>
+              <w:spacing w:before="240" w:after="0"/>
+              <w:jc w:val="center"/>
             </w:pPr>
             <w:r>
               <w:rPr>
@@ -1218,31 +1256,22 @@
         </w:tc>
         <w:tc>
           <w:tcPr>
-            <w:tcW w:w="0" w:type="auto"/>
+            <w:tcW w:w="875" w:type="dxa"/>
             <w:tcBorders>
-              <w:top w:val="single" w:sz="4" w:space="0" w:color="000000"/>
-              <w:left w:val="single" w:sz="4" w:space="0" w:color="000000"/>
-              <w:bottom w:val="single" w:sz="4" w:space="0" w:color="000000"/>
-              <w:right w:val="single" w:sz="4" w:space="0" w:color="000000"/>
+              <w:top w:val="single" w:sz="5" w:space="0" w:color="000000" w:themeColor="text1"/>
+              <w:left w:val="single" w:sz="5" w:space="0" w:color="000000" w:themeColor="text1"/>
+              <w:bottom w:val="single" w:sz="5" w:space="0" w:color="000000" w:themeColor="text1"/>
+              <w:right w:val="single" w:sz="5" w:space="0" w:color="000000" w:themeColor="text1"/>
             </w:tcBorders>
             <w:tcMar>
-              <w:top w:w="0" w:type="dxa"/>
               <w:left w:w="100" w:type="dxa"/>
-              <w:bottom w:w="0" w:type="dxa"/>
               <w:right w:w="100" w:type="dxa"/>
             </w:tcMar>
-            <w:hideMark/>
-          </w:tcPr>
-          <w:p>
-            <w:pPr>
-              <w:spacing w:before="240" w:after="0" w:line="240" w:lineRule="auto"/>
-              <w:jc w:val="center"/>
-              <w:rPr>
-                <w:rFonts w:ascii="Times New Roman" w:eastAsia="Times New Roman" w:hAnsi="Times New Roman" w:cs="Times New Roman"/>
-                <w:sz w:val="24"/>
-                <w:szCs w:val="24"/>
-                <w:lang w:eastAsia="it-IT"/>
-              </w:rPr>
+          </w:tcPr>
+          <w:p>
+            <w:pPr>
+              <w:spacing w:before="240" w:after="0"/>
+              <w:jc w:val="center"/>
             </w:pPr>
             <w:r>
               <w:rPr>
@@ -1259,31 +1288,22 @@
         </w:tc>
         <w:tc>
           <w:tcPr>
-            <w:tcW w:w="0" w:type="auto"/>
+            <w:tcW w:w="875" w:type="dxa"/>
             <w:tcBorders>
-              <w:top w:val="single" w:sz="4" w:space="0" w:color="000000"/>
-              <w:left w:val="single" w:sz="4" w:space="0" w:color="000000"/>
-              <w:bottom w:val="single" w:sz="4" w:space="0" w:color="000000"/>
-              <w:right w:val="single" w:sz="4" w:space="0" w:color="000000"/>
+              <w:top w:val="single" w:sz="5" w:space="0" w:color="000000" w:themeColor="text1"/>
+              <w:left w:val="single" w:sz="5" w:space="0" w:color="000000" w:themeColor="text1"/>
+              <w:bottom w:val="single" w:sz="5" w:space="0" w:color="000000" w:themeColor="text1"/>
+              <w:right w:val="single" w:sz="5" w:space="0" w:color="000000" w:themeColor="text1"/>
             </w:tcBorders>
             <w:tcMar>
-              <w:top w:w="0" w:type="dxa"/>
               <w:left w:w="100" w:type="dxa"/>
-              <w:bottom w:w="0" w:type="dxa"/>
               <w:right w:w="100" w:type="dxa"/>
             </w:tcMar>
-            <w:hideMark/>
-          </w:tcPr>
-          <w:p>
-            <w:pPr>
-              <w:spacing w:before="240" w:after="0" w:line="240" w:lineRule="auto"/>
-              <w:jc w:val="center"/>
-              <w:rPr>
-                <w:rFonts w:ascii="Times New Roman" w:eastAsia="Times New Roman" w:hAnsi="Times New Roman" w:cs="Times New Roman"/>
-                <w:sz w:val="24"/>
-                <w:szCs w:val="24"/>
-                <w:lang w:eastAsia="it-IT"/>
-              </w:rPr>
+          </w:tcPr>
+          <w:p>
+            <w:pPr>
+              <w:spacing w:before="240" w:after="0"/>
+              <w:jc w:val="center"/>
             </w:pPr>
             <w:r>
               <w:rPr>
@@ -1300,31 +1320,22 @@
         </w:tc>
         <w:tc>
           <w:tcPr>
-            <w:tcW w:w="0" w:type="auto"/>
+            <w:tcW w:w="875" w:type="dxa"/>
             <w:tcBorders>
-              <w:top w:val="single" w:sz="4" w:space="0" w:color="000000"/>
-              <w:left w:val="single" w:sz="4" w:space="0" w:color="000000"/>
-              <w:bottom w:val="single" w:sz="4" w:space="0" w:color="000000"/>
-              <w:right w:val="single" w:sz="4" w:space="0" w:color="000000"/>
+              <w:top w:val="single" w:sz="5" w:space="0" w:color="000000" w:themeColor="text1"/>
+              <w:left w:val="single" w:sz="5" w:space="0" w:color="000000" w:themeColor="text1"/>
+              <w:bottom w:val="single" w:sz="5" w:space="0" w:color="000000" w:themeColor="text1"/>
+              <w:right w:val="single" w:sz="5" w:space="0" w:color="000000" w:themeColor="text1"/>
             </w:tcBorders>
             <w:tcMar>
-              <w:top w:w="0" w:type="dxa"/>
               <w:left w:w="100" w:type="dxa"/>
-              <w:bottom w:w="0" w:type="dxa"/>
               <w:right w:w="100" w:type="dxa"/>
             </w:tcMar>
-            <w:hideMark/>
-          </w:tcPr>
-          <w:p>
-            <w:pPr>
-              <w:spacing w:before="240" w:after="0" w:line="240" w:lineRule="auto"/>
-              <w:jc w:val="center"/>
-              <w:rPr>
-                <w:rFonts w:ascii="Times New Roman" w:eastAsia="Times New Roman" w:hAnsi="Times New Roman" w:cs="Times New Roman"/>
-                <w:sz w:val="24"/>
-                <w:szCs w:val="24"/>
-                <w:lang w:eastAsia="it-IT"/>
-              </w:rPr>
+          </w:tcPr>
+          <w:p>
+            <w:pPr>
+              <w:spacing w:before="240" w:after="0"/>
+              <w:jc w:val="center"/>
             </w:pPr>
             <w:r>
               <w:rPr>
@@ -1341,31 +1352,22 @@
         </w:tc>
         <w:tc>
           <w:tcPr>
-            <w:tcW w:w="0" w:type="auto"/>
+            <w:tcW w:w="875" w:type="dxa"/>
             <w:tcBorders>
-              <w:top w:val="single" w:sz="4" w:space="0" w:color="000000"/>
-              <w:left w:val="single" w:sz="4" w:space="0" w:color="000000"/>
-              <w:bottom w:val="single" w:sz="4" w:space="0" w:color="000000"/>
-              <w:right w:val="single" w:sz="4" w:space="0" w:color="000000"/>
+              <w:top w:val="single" w:sz="5" w:space="0" w:color="000000" w:themeColor="text1"/>
+              <w:left w:val="single" w:sz="5" w:space="0" w:color="000000" w:themeColor="text1"/>
+              <w:bottom w:val="single" w:sz="5" w:space="0" w:color="000000" w:themeColor="text1"/>
+              <w:right w:val="single" w:sz="5" w:space="0" w:color="000000" w:themeColor="text1"/>
             </w:tcBorders>
             <w:tcMar>
-              <w:top w:w="0" w:type="dxa"/>
               <w:left w:w="100" w:type="dxa"/>
-              <w:bottom w:w="0" w:type="dxa"/>
               <w:right w:w="100" w:type="dxa"/>
             </w:tcMar>
-            <w:hideMark/>
-          </w:tcPr>
-          <w:p>
-            <w:pPr>
-              <w:spacing w:before="240" w:after="0" w:line="240" w:lineRule="auto"/>
-              <w:jc w:val="center"/>
-              <w:rPr>
-                <w:rFonts w:ascii="Times New Roman" w:eastAsia="Times New Roman" w:hAnsi="Times New Roman" w:cs="Times New Roman"/>
-                <w:sz w:val="24"/>
-                <w:szCs w:val="24"/>
-                <w:lang w:eastAsia="it-IT"/>
-              </w:rPr>
+          </w:tcPr>
+          <w:p>
+            <w:pPr>
+              <w:spacing w:before="240" w:after="0"/>
+              <w:jc w:val="center"/>
             </w:pPr>
             <w:r>
               <w:rPr>
@@ -1382,31 +1384,22 @@
         </w:tc>
         <w:tc>
           <w:tcPr>
-            <w:tcW w:w="0" w:type="auto"/>
+            <w:tcW w:w="875" w:type="dxa"/>
             <w:tcBorders>
-              <w:top w:val="single" w:sz="4" w:space="0" w:color="000000"/>
-              <w:left w:val="single" w:sz="4" w:space="0" w:color="000000"/>
-              <w:bottom w:val="single" w:sz="4" w:space="0" w:color="000000"/>
-              <w:right w:val="single" w:sz="4" w:space="0" w:color="000000"/>
+              <w:top w:val="single" w:sz="5" w:space="0" w:color="000000" w:themeColor="text1"/>
+              <w:left w:val="single" w:sz="5" w:space="0" w:color="000000" w:themeColor="text1"/>
+              <w:bottom w:val="single" w:sz="5" w:space="0" w:color="000000" w:themeColor="text1"/>
+              <w:right w:val="single" w:sz="5" w:space="0" w:color="000000" w:themeColor="text1"/>
             </w:tcBorders>
             <w:tcMar>
-              <w:top w:w="0" w:type="dxa"/>
               <w:left w:w="100" w:type="dxa"/>
-              <w:bottom w:w="0" w:type="dxa"/>
               <w:right w:w="100" w:type="dxa"/>
             </w:tcMar>
-            <w:hideMark/>
-          </w:tcPr>
-          <w:p>
-            <w:pPr>
-              <w:spacing w:before="240" w:after="0" w:line="240" w:lineRule="auto"/>
-              <w:jc w:val="center"/>
-              <w:rPr>
-                <w:rFonts w:ascii="Times New Roman" w:eastAsia="Times New Roman" w:hAnsi="Times New Roman" w:cs="Times New Roman"/>
-                <w:sz w:val="24"/>
-                <w:szCs w:val="24"/>
-                <w:lang w:eastAsia="it-IT"/>
-              </w:rPr>
+          </w:tcPr>
+          <w:p>
+            <w:pPr>
+              <w:spacing w:before="240" w:after="0"/>
+              <w:jc w:val="center"/>
             </w:pPr>
             <w:r>
               <w:rPr>
@@ -1423,31 +1416,22 @@
         </w:tc>
         <w:tc>
           <w:tcPr>
-            <w:tcW w:w="0" w:type="auto"/>
+            <w:tcW w:w="875" w:type="dxa"/>
             <w:tcBorders>
-              <w:top w:val="single" w:sz="4" w:space="0" w:color="000000"/>
-              <w:left w:val="single" w:sz="4" w:space="0" w:color="000000"/>
-              <w:bottom w:val="single" w:sz="4" w:space="0" w:color="000000"/>
-              <w:right w:val="single" w:sz="4" w:space="0" w:color="000000"/>
+              <w:top w:val="single" w:sz="5" w:space="0" w:color="000000" w:themeColor="text1"/>
+              <w:left w:val="single" w:sz="5" w:space="0" w:color="000000" w:themeColor="text1"/>
+              <w:bottom w:val="single" w:sz="5" w:space="0" w:color="000000" w:themeColor="text1"/>
+              <w:right w:val="single" w:sz="5" w:space="0" w:color="000000" w:themeColor="text1"/>
             </w:tcBorders>
             <w:tcMar>
-              <w:top w:w="0" w:type="dxa"/>
               <w:left w:w="100" w:type="dxa"/>
-              <w:bottom w:w="0" w:type="dxa"/>
               <w:right w:w="100" w:type="dxa"/>
             </w:tcMar>
-            <w:hideMark/>
-          </w:tcPr>
-          <w:p>
-            <w:pPr>
-              <w:spacing w:before="240" w:after="0" w:line="240" w:lineRule="auto"/>
-              <w:jc w:val="center"/>
-              <w:rPr>
-                <w:rFonts w:ascii="Times New Roman" w:eastAsia="Times New Roman" w:hAnsi="Times New Roman" w:cs="Times New Roman"/>
-                <w:sz w:val="24"/>
-                <w:szCs w:val="24"/>
-                <w:lang w:eastAsia="it-IT"/>
-              </w:rPr>
+          </w:tcPr>
+          <w:p>
+            <w:pPr>
+              <w:spacing w:before="240" w:after="0"/>
+              <w:jc w:val="center"/>
             </w:pPr>
             <w:r>
               <w:rPr>
@@ -1473,31 +1457,22 @@
         </w:tc>
         <w:tc>
           <w:tcPr>
-            <w:tcW w:w="0" w:type="auto"/>
+            <w:tcW w:w="875" w:type="dxa"/>
             <w:tcBorders>
-              <w:top w:val="single" w:sz="4" w:space="0" w:color="000000"/>
-              <w:left w:val="single" w:sz="4" w:space="0" w:color="000000"/>
-              <w:bottom w:val="single" w:sz="4" w:space="0" w:color="000000"/>
-              <w:right w:val="single" w:sz="4" w:space="0" w:color="000000"/>
+              <w:top w:val="single" w:sz="5" w:space="0" w:color="000000" w:themeColor="text1"/>
+              <w:left w:val="single" w:sz="5" w:space="0" w:color="000000" w:themeColor="text1"/>
+              <w:bottom w:val="single" w:sz="5" w:space="0" w:color="000000" w:themeColor="text1"/>
+              <w:right w:val="single" w:sz="5" w:space="0" w:color="000000" w:themeColor="text1"/>
             </w:tcBorders>
             <w:tcMar>
-              <w:top w:w="0" w:type="dxa"/>
               <w:left w:w="100" w:type="dxa"/>
-              <w:bottom w:w="0" w:type="dxa"/>
               <w:right w:w="100" w:type="dxa"/>
             </w:tcMar>
-            <w:hideMark/>
-          </w:tcPr>
-          <w:p>
-            <w:pPr>
-              <w:spacing w:before="240" w:after="0" w:line="240" w:lineRule="auto"/>
-              <w:jc w:val="center"/>
-              <w:rPr>
-                <w:rFonts w:ascii="Times New Roman" w:eastAsia="Times New Roman" w:hAnsi="Times New Roman" w:cs="Times New Roman"/>
-                <w:sz w:val="24"/>
-                <w:szCs w:val="24"/>
-                <w:lang w:eastAsia="it-IT"/>
-              </w:rPr>
+          </w:tcPr>
+          <w:p>
+            <w:pPr>
+              <w:spacing w:before="240" w:after="0"/>
+              <w:jc w:val="center"/>
             </w:pPr>
             <w:r>
               <w:rPr>
@@ -1523,31 +1498,22 @@
         </w:tc>
         <w:tc>
           <w:tcPr>
-            <w:tcW w:w="0" w:type="auto"/>
+            <w:tcW w:w="875" w:type="dxa"/>
             <w:tcBorders>
-              <w:top w:val="single" w:sz="4" w:space="0" w:color="000000"/>
-              <w:left w:val="single" w:sz="4" w:space="0" w:color="000000"/>
-              <w:bottom w:val="single" w:sz="4" w:space="0" w:color="000000"/>
-              <w:right w:val="single" w:sz="4" w:space="0" w:color="000000"/>
+              <w:top w:val="single" w:sz="5" w:space="0" w:color="000000" w:themeColor="text1"/>
+              <w:left w:val="single" w:sz="5" w:space="0" w:color="000000" w:themeColor="text1"/>
+              <w:bottom w:val="single" w:sz="5" w:space="0" w:color="000000" w:themeColor="text1"/>
+              <w:right w:val="single" w:sz="5" w:space="0" w:color="000000" w:themeColor="text1"/>
             </w:tcBorders>
             <w:tcMar>
-              <w:top w:w="0" w:type="dxa"/>
               <w:left w:w="100" w:type="dxa"/>
-              <w:bottom w:w="0" w:type="dxa"/>
               <w:right w:w="100" w:type="dxa"/>
             </w:tcMar>
-            <w:hideMark/>
-          </w:tcPr>
-          <w:p>
-            <w:pPr>
-              <w:spacing w:before="240" w:after="0" w:line="240" w:lineRule="auto"/>
-              <w:jc w:val="center"/>
-              <w:rPr>
-                <w:rFonts w:ascii="Times New Roman" w:eastAsia="Times New Roman" w:hAnsi="Times New Roman" w:cs="Times New Roman"/>
-                <w:sz w:val="24"/>
-                <w:szCs w:val="24"/>
-                <w:lang w:eastAsia="it-IT"/>
-              </w:rPr>
+          </w:tcPr>
+          <w:p>
+            <w:pPr>
+              <w:spacing w:before="240" w:after="0"/>
+              <w:jc w:val="center"/>
             </w:pPr>
             <w:r>
               <w:rPr>
@@ -1564,31 +1530,22 @@
         </w:tc>
         <w:tc>
           <w:tcPr>
-            <w:tcW w:w="0" w:type="auto"/>
+            <w:tcW w:w="875" w:type="dxa"/>
             <w:tcBorders>
-              <w:top w:val="single" w:sz="4" w:space="0" w:color="000000"/>
-              <w:left w:val="single" w:sz="4" w:space="0" w:color="000000"/>
-              <w:bottom w:val="single" w:sz="4" w:space="0" w:color="000000"/>
-              <w:right w:val="single" w:sz="4" w:space="0" w:color="000000"/>
+              <w:top w:val="single" w:sz="5" w:space="0" w:color="000000" w:themeColor="text1"/>
+              <w:left w:val="single" w:sz="5" w:space="0" w:color="000000" w:themeColor="text1"/>
+              <w:bottom w:val="single" w:sz="5" w:space="0" w:color="000000" w:themeColor="text1"/>
+              <w:right w:val="single" w:sz="5" w:space="0" w:color="000000" w:themeColor="text1"/>
             </w:tcBorders>
             <w:tcMar>
-              <w:top w:w="0" w:type="dxa"/>
               <w:left w:w="100" w:type="dxa"/>
-              <w:bottom w:w="0" w:type="dxa"/>
               <w:right w:w="100" w:type="dxa"/>
             </w:tcMar>
-            <w:hideMark/>
-          </w:tcPr>
-          <w:p>
-            <w:pPr>
-              <w:spacing w:before="240" w:after="0" w:line="240" w:lineRule="auto"/>
-              <w:jc w:val="center"/>
-              <w:rPr>
-                <w:rFonts w:ascii="Times New Roman" w:eastAsia="Times New Roman" w:hAnsi="Times New Roman" w:cs="Times New Roman"/>
-                <w:sz w:val="24"/>
-                <w:szCs w:val="24"/>
-                <w:lang w:eastAsia="it-IT"/>
-              </w:rPr>
+          </w:tcPr>
+          <w:p>
+            <w:pPr>
+              <w:spacing w:before="240" w:after="0"/>
+              <w:jc w:val="center"/>
             </w:pPr>
             <w:r>
               <w:rPr>
@@ -1614,31 +1571,22 @@
         </w:tc>
         <w:tc>
           <w:tcPr>
-            <w:tcW w:w="0" w:type="auto"/>
+            <w:tcW w:w="875" w:type="dxa"/>
             <w:tcBorders>
-              <w:top w:val="single" w:sz="4" w:space="0" w:color="000000"/>
-              <w:left w:val="single" w:sz="4" w:space="0" w:color="000000"/>
-              <w:bottom w:val="single" w:sz="4" w:space="0" w:color="000000"/>
-              <w:right w:val="single" w:sz="4" w:space="0" w:color="000000"/>
+              <w:top w:val="single" w:sz="5" w:space="0" w:color="000000" w:themeColor="text1"/>
+              <w:left w:val="single" w:sz="5" w:space="0" w:color="000000" w:themeColor="text1"/>
+              <w:bottom w:val="single" w:sz="5" w:space="0" w:color="000000" w:themeColor="text1"/>
+              <w:right w:val="single" w:sz="5" w:space="0" w:color="000000" w:themeColor="text1"/>
             </w:tcBorders>
             <w:tcMar>
-              <w:top w:w="0" w:type="dxa"/>
               <w:left w:w="100" w:type="dxa"/>
-              <w:bottom w:w="0" w:type="dxa"/>
               <w:right w:w="100" w:type="dxa"/>
             </w:tcMar>
-            <w:hideMark/>
-          </w:tcPr>
-          <w:p>
-            <w:pPr>
-              <w:spacing w:before="240" w:after="0" w:line="240" w:lineRule="auto"/>
-              <w:jc w:val="center"/>
-              <w:rPr>
-                <w:rFonts w:ascii="Times New Roman" w:eastAsia="Times New Roman" w:hAnsi="Times New Roman" w:cs="Times New Roman"/>
-                <w:sz w:val="24"/>
-                <w:szCs w:val="24"/>
-                <w:lang w:eastAsia="it-IT"/>
-              </w:rPr>
+          </w:tcPr>
+          <w:p>
+            <w:pPr>
+              <w:spacing w:before="240" w:after="0"/>
+              <w:jc w:val="center"/>
             </w:pPr>
             <w:r>
               <w:rPr>
@@ -1656,24 +1604,21 @@
       </w:tr>
       <w:tr>
         <w:trPr>
-          <w:trHeight w:val="1541"/>
+          <w:trHeight w:val="1485"/>
         </w:trPr>
         <w:tc>
           <w:tcPr>
-            <w:tcW w:w="0" w:type="auto"/>
+            <w:tcW w:w="875" w:type="dxa"/>
             <w:tcBorders>
-              <w:top w:val="single" w:sz="4" w:space="0" w:color="000000"/>
-              <w:left w:val="single" w:sz="4" w:space="0" w:color="000000"/>
-              <w:bottom w:val="single" w:sz="4" w:space="0" w:color="000000"/>
-              <w:right w:val="single" w:sz="4" w:space="0" w:color="000000"/>
+              <w:top w:val="single" w:sz="5" w:space="0" w:color="000000" w:themeColor="text1"/>
+              <w:left w:val="single" w:sz="5" w:space="0" w:color="000000" w:themeColor="text1"/>
+              <w:bottom w:val="single" w:sz="5" w:space="0" w:color="000000" w:themeColor="text1"/>
+              <w:right w:val="single" w:sz="5" w:space="0" w:color="000000" w:themeColor="text1"/>
             </w:tcBorders>
             <w:tcMar>
-              <w:top w:w="0" w:type="dxa"/>
               <w:left w:w="100" w:type="dxa"/>
-              <w:bottom w:w="0" w:type="dxa"/>
               <w:right w:w="100" w:type="dxa"/>
             </w:tcMar>
-            <w:hideMark/>
           </w:tcPr>
           <w:p>
             <w:pPr>
@@ -1699,14 +1644,8 @@
           </w:p>
           <w:p>
             <w:pPr>
-              <w:spacing w:before="240" w:after="0" w:line="240" w:lineRule="auto"/>
-              <w:jc w:val="center"/>
-              <w:rPr>
-                <w:rFonts w:ascii="Times New Roman" w:eastAsia="Times New Roman" w:hAnsi="Times New Roman" w:cs="Times New Roman"/>
-                <w:sz w:val="24"/>
-                <w:szCs w:val="24"/>
-                <w:lang w:eastAsia="it-IT"/>
-              </w:rPr>
+              <w:spacing w:before="240" w:after="0"/>
+              <w:jc w:val="center"/>
             </w:pPr>
             <w:r>
               <w:rPr>
@@ -1722,31 +1661,22 @@
         </w:tc>
         <w:tc>
           <w:tcPr>
-            <w:tcW w:w="0" w:type="auto"/>
+            <w:tcW w:w="875" w:type="dxa"/>
             <w:tcBorders>
-              <w:top w:val="single" w:sz="4" w:space="0" w:color="000000"/>
-              <w:left w:val="single" w:sz="4" w:space="0" w:color="000000"/>
-              <w:bottom w:val="single" w:sz="4" w:space="0" w:color="000000"/>
-              <w:right w:val="single" w:sz="4" w:space="0" w:color="000000"/>
+              <w:top w:val="single" w:sz="5" w:space="0" w:color="000000" w:themeColor="text1"/>
+              <w:left w:val="single" w:sz="5" w:space="0" w:color="000000" w:themeColor="text1"/>
+              <w:bottom w:val="single" w:sz="5" w:space="0" w:color="000000" w:themeColor="text1"/>
+              <w:right w:val="single" w:sz="5" w:space="0" w:color="000000" w:themeColor="text1"/>
             </w:tcBorders>
             <w:tcMar>
-              <w:top w:w="0" w:type="dxa"/>
               <w:left w:w="100" w:type="dxa"/>
-              <w:bottom w:w="0" w:type="dxa"/>
               <w:right w:w="100" w:type="dxa"/>
             </w:tcMar>
-            <w:hideMark/>
-          </w:tcPr>
-          <w:p>
-            <w:pPr>
-              <w:spacing w:before="240" w:after="0" w:line="240" w:lineRule="auto"/>
-              <w:jc w:val="center"/>
-              <w:rPr>
-                <w:rFonts w:ascii="Times New Roman" w:eastAsia="Times New Roman" w:hAnsi="Times New Roman" w:cs="Times New Roman"/>
-                <w:sz w:val="24"/>
-                <w:szCs w:val="24"/>
-                <w:lang w:eastAsia="it-IT"/>
-              </w:rPr>
+          </w:tcPr>
+          <w:p>
+            <w:pPr>
+              <w:spacing w:before="240" w:after="0"/>
+              <w:jc w:val="center"/>
             </w:pPr>
             <w:r>
               <w:rPr>
@@ -1772,31 +1702,22 @@
         </w:tc>
         <w:tc>
           <w:tcPr>
-            <w:tcW w:w="0" w:type="auto"/>
+            <w:tcW w:w="875" w:type="dxa"/>
             <w:tcBorders>
-              <w:top w:val="single" w:sz="4" w:space="0" w:color="000000"/>
-              <w:left w:val="single" w:sz="4" w:space="0" w:color="000000"/>
-              <w:bottom w:val="single" w:sz="4" w:space="0" w:color="000000"/>
-              <w:right w:val="single" w:sz="4" w:space="0" w:color="000000"/>
+              <w:top w:val="single" w:sz="5" w:space="0" w:color="000000" w:themeColor="text1"/>
+              <w:left w:val="single" w:sz="5" w:space="0" w:color="000000" w:themeColor="text1"/>
+              <w:bottom w:val="single" w:sz="5" w:space="0" w:color="000000" w:themeColor="text1"/>
+              <w:right w:val="single" w:sz="5" w:space="0" w:color="000000" w:themeColor="text1"/>
             </w:tcBorders>
             <w:tcMar>
-              <w:top w:w="0" w:type="dxa"/>
               <w:left w:w="100" w:type="dxa"/>
-              <w:bottom w:w="0" w:type="dxa"/>
               <w:right w:w="100" w:type="dxa"/>
             </w:tcMar>
-            <w:hideMark/>
-          </w:tcPr>
-          <w:p>
-            <w:pPr>
-              <w:spacing w:before="240" w:after="0" w:line="240" w:lineRule="auto"/>
-              <w:jc w:val="center"/>
-              <w:rPr>
-                <w:rFonts w:ascii="Times New Roman" w:eastAsia="Times New Roman" w:hAnsi="Times New Roman" w:cs="Times New Roman"/>
-                <w:sz w:val="24"/>
-                <w:szCs w:val="24"/>
-                <w:lang w:eastAsia="it-IT"/>
-              </w:rPr>
+          </w:tcPr>
+          <w:p>
+            <w:pPr>
+              <w:spacing w:before="240" w:after="0"/>
+              <w:jc w:val="center"/>
             </w:pPr>
             <w:r>
               <w:rPr>
@@ -1822,31 +1743,22 @@
         </w:tc>
         <w:tc>
           <w:tcPr>
-            <w:tcW w:w="0" w:type="auto"/>
+            <w:tcW w:w="875" w:type="dxa"/>
             <w:tcBorders>
-              <w:top w:val="single" w:sz="4" w:space="0" w:color="000000"/>
-              <w:left w:val="single" w:sz="4" w:space="0" w:color="000000"/>
-              <w:bottom w:val="single" w:sz="4" w:space="0" w:color="000000"/>
-              <w:right w:val="single" w:sz="4" w:space="0" w:color="000000"/>
+              <w:top w:val="single" w:sz="5" w:space="0" w:color="000000" w:themeColor="text1"/>
+              <w:left w:val="single" w:sz="5" w:space="0" w:color="000000" w:themeColor="text1"/>
+              <w:bottom w:val="single" w:sz="5" w:space="0" w:color="000000" w:themeColor="text1"/>
+              <w:right w:val="single" w:sz="5" w:space="0" w:color="000000" w:themeColor="text1"/>
             </w:tcBorders>
             <w:tcMar>
-              <w:top w:w="0" w:type="dxa"/>
               <w:left w:w="100" w:type="dxa"/>
-              <w:bottom w:w="0" w:type="dxa"/>
               <w:right w:w="100" w:type="dxa"/>
             </w:tcMar>
-            <w:hideMark/>
-          </w:tcPr>
-          <w:p>
-            <w:pPr>
-              <w:spacing w:before="240" w:after="0" w:line="240" w:lineRule="auto"/>
-              <w:jc w:val="center"/>
-              <w:rPr>
-                <w:rFonts w:ascii="Times New Roman" w:eastAsia="Times New Roman" w:hAnsi="Times New Roman" w:cs="Times New Roman"/>
-                <w:sz w:val="24"/>
-                <w:szCs w:val="24"/>
-                <w:lang w:eastAsia="it-IT"/>
-              </w:rPr>
+          </w:tcPr>
+          <w:p>
+            <w:pPr>
+              <w:spacing w:before="240" w:after="0"/>
+              <w:jc w:val="center"/>
             </w:pPr>
             <w:r>
               <w:rPr>
@@ -1872,31 +1784,22 @@
         </w:tc>
         <w:tc>
           <w:tcPr>
-            <w:tcW w:w="0" w:type="auto"/>
+            <w:tcW w:w="875" w:type="dxa"/>
             <w:tcBorders>
-              <w:top w:val="single" w:sz="4" w:space="0" w:color="000000"/>
-              <w:left w:val="single" w:sz="4" w:space="0" w:color="000000"/>
-              <w:bottom w:val="single" w:sz="4" w:space="0" w:color="000000"/>
-              <w:right w:val="single" w:sz="4" w:space="0" w:color="000000"/>
+              <w:top w:val="single" w:sz="5" w:space="0" w:color="000000" w:themeColor="text1"/>
+              <w:left w:val="single" w:sz="5" w:space="0" w:color="000000" w:themeColor="text1"/>
+              <w:bottom w:val="single" w:sz="5" w:space="0" w:color="000000" w:themeColor="text1"/>
+              <w:right w:val="single" w:sz="5" w:space="0" w:color="000000" w:themeColor="text1"/>
             </w:tcBorders>
             <w:tcMar>
-              <w:top w:w="0" w:type="dxa"/>
               <w:left w:w="100" w:type="dxa"/>
-              <w:bottom w:w="0" w:type="dxa"/>
               <w:right w:w="100" w:type="dxa"/>
             </w:tcMar>
-            <w:hideMark/>
-          </w:tcPr>
-          <w:p>
-            <w:pPr>
-              <w:spacing w:before="240" w:after="0" w:line="240" w:lineRule="auto"/>
-              <w:jc w:val="center"/>
-              <w:rPr>
-                <w:rFonts w:ascii="Times New Roman" w:eastAsia="Times New Roman" w:hAnsi="Times New Roman" w:cs="Times New Roman"/>
-                <w:sz w:val="24"/>
-                <w:szCs w:val="24"/>
-                <w:lang w:eastAsia="it-IT"/>
-              </w:rPr>
+          </w:tcPr>
+          <w:p>
+            <w:pPr>
+              <w:spacing w:before="240" w:after="0"/>
+              <w:jc w:val="center"/>
             </w:pPr>
             <w:r>
               <w:rPr>
@@ -1922,31 +1825,22 @@
         </w:tc>
         <w:tc>
           <w:tcPr>
-            <w:tcW w:w="0" w:type="auto"/>
+            <w:tcW w:w="875" w:type="dxa"/>
             <w:tcBorders>
-              <w:top w:val="single" w:sz="4" w:space="0" w:color="000000"/>
-              <w:left w:val="single" w:sz="4" w:space="0" w:color="000000"/>
-              <w:bottom w:val="single" w:sz="4" w:space="0" w:color="000000"/>
-              <w:right w:val="single" w:sz="4" w:space="0" w:color="000000"/>
+              <w:top w:val="single" w:sz="5" w:space="0" w:color="000000" w:themeColor="text1"/>
+              <w:left w:val="single" w:sz="5" w:space="0" w:color="000000" w:themeColor="text1"/>
+              <w:bottom w:val="single" w:sz="5" w:space="0" w:color="000000" w:themeColor="text1"/>
+              <w:right w:val="single" w:sz="5" w:space="0" w:color="000000" w:themeColor="text1"/>
             </w:tcBorders>
             <w:tcMar>
-              <w:top w:w="0" w:type="dxa"/>
               <w:left w:w="100" w:type="dxa"/>
-              <w:bottom w:w="0" w:type="dxa"/>
               <w:right w:w="100" w:type="dxa"/>
             </w:tcMar>
-            <w:hideMark/>
-          </w:tcPr>
-          <w:p>
-            <w:pPr>
-              <w:spacing w:before="240" w:after="0" w:line="240" w:lineRule="auto"/>
-              <w:jc w:val="center"/>
-              <w:rPr>
-                <w:rFonts w:ascii="Times New Roman" w:eastAsia="Times New Roman" w:hAnsi="Times New Roman" w:cs="Times New Roman"/>
-                <w:sz w:val="24"/>
-                <w:szCs w:val="24"/>
-                <w:lang w:eastAsia="it-IT"/>
-              </w:rPr>
+          </w:tcPr>
+          <w:p>
+            <w:pPr>
+              <w:spacing w:before="240" w:after="0"/>
+              <w:jc w:val="center"/>
             </w:pPr>
             <w:r>
               <w:rPr>
@@ -1972,31 +1866,22 @@
         </w:tc>
         <w:tc>
           <w:tcPr>
-            <w:tcW w:w="0" w:type="auto"/>
+            <w:tcW w:w="875" w:type="dxa"/>
             <w:tcBorders>
-              <w:top w:val="single" w:sz="4" w:space="0" w:color="000000"/>
-              <w:left w:val="single" w:sz="4" w:space="0" w:color="000000"/>
-              <w:bottom w:val="single" w:sz="4" w:space="0" w:color="000000"/>
-              <w:right w:val="single" w:sz="4" w:space="0" w:color="000000"/>
+              <w:top w:val="single" w:sz="5" w:space="0" w:color="000000" w:themeColor="text1"/>
+              <w:left w:val="single" w:sz="5" w:space="0" w:color="000000" w:themeColor="text1"/>
+              <w:bottom w:val="single" w:sz="5" w:space="0" w:color="000000" w:themeColor="text1"/>
+              <w:right w:val="single" w:sz="5" w:space="0" w:color="000000" w:themeColor="text1"/>
             </w:tcBorders>
             <w:tcMar>
-              <w:top w:w="0" w:type="dxa"/>
               <w:left w:w="100" w:type="dxa"/>
-              <w:bottom w:w="0" w:type="dxa"/>
               <w:right w:w="100" w:type="dxa"/>
             </w:tcMar>
-            <w:hideMark/>
-          </w:tcPr>
-          <w:p>
-            <w:pPr>
-              <w:spacing w:before="240" w:after="0" w:line="240" w:lineRule="auto"/>
-              <w:jc w:val="center"/>
-              <w:rPr>
-                <w:rFonts w:ascii="Times New Roman" w:eastAsia="Times New Roman" w:hAnsi="Times New Roman" w:cs="Times New Roman"/>
-                <w:sz w:val="24"/>
-                <w:szCs w:val="24"/>
-                <w:lang w:eastAsia="it-IT"/>
-              </w:rPr>
+          </w:tcPr>
+          <w:p>
+            <w:pPr>
+              <w:spacing w:before="240" w:after="0"/>
+              <w:jc w:val="center"/>
             </w:pPr>
             <w:r>
               <w:rPr>
@@ -2013,31 +1898,22 @@
         </w:tc>
         <w:tc>
           <w:tcPr>
-            <w:tcW w:w="0" w:type="auto"/>
+            <w:tcW w:w="875" w:type="dxa"/>
             <w:tcBorders>
-              <w:top w:val="single" w:sz="4" w:space="0" w:color="000000"/>
-              <w:left w:val="single" w:sz="4" w:space="0" w:color="000000"/>
-              <w:bottom w:val="single" w:sz="4" w:space="0" w:color="000000"/>
-              <w:right w:val="single" w:sz="4" w:space="0" w:color="000000"/>
+              <w:top w:val="single" w:sz="5" w:space="0" w:color="000000" w:themeColor="text1"/>
+              <w:left w:val="single" w:sz="5" w:space="0" w:color="000000" w:themeColor="text1"/>
+              <w:bottom w:val="single" w:sz="5" w:space="0" w:color="000000" w:themeColor="text1"/>
+              <w:right w:val="single" w:sz="5" w:space="0" w:color="000000" w:themeColor="text1"/>
             </w:tcBorders>
             <w:tcMar>
-              <w:top w:w="0" w:type="dxa"/>
               <w:left w:w="100" w:type="dxa"/>
-              <w:bottom w:w="0" w:type="dxa"/>
               <w:right w:w="100" w:type="dxa"/>
             </w:tcMar>
-            <w:hideMark/>
-          </w:tcPr>
-          <w:p>
-            <w:pPr>
-              <w:spacing w:before="240" w:after="0" w:line="240" w:lineRule="auto"/>
-              <w:jc w:val="center"/>
-              <w:rPr>
-                <w:rFonts w:ascii="Times New Roman" w:eastAsia="Times New Roman" w:hAnsi="Times New Roman" w:cs="Times New Roman"/>
-                <w:sz w:val="24"/>
-                <w:szCs w:val="24"/>
-                <w:lang w:eastAsia="it-IT"/>
-              </w:rPr>
+          </w:tcPr>
+          <w:p>
+            <w:pPr>
+              <w:spacing w:before="240" w:after="0"/>
+              <w:jc w:val="center"/>
             </w:pPr>
             <w:r>
               <w:rPr>
@@ -2054,31 +1930,22 @@
         </w:tc>
         <w:tc>
           <w:tcPr>
-            <w:tcW w:w="0" w:type="auto"/>
+            <w:tcW w:w="875" w:type="dxa"/>
             <w:tcBorders>
-              <w:top w:val="single" w:sz="4" w:space="0" w:color="000000"/>
-              <w:left w:val="single" w:sz="4" w:space="0" w:color="000000"/>
-              <w:bottom w:val="single" w:sz="4" w:space="0" w:color="000000"/>
-              <w:right w:val="single" w:sz="4" w:space="0" w:color="000000"/>
+              <w:top w:val="single" w:sz="5" w:space="0" w:color="000000" w:themeColor="text1"/>
+              <w:left w:val="single" w:sz="5" w:space="0" w:color="000000" w:themeColor="text1"/>
+              <w:bottom w:val="single" w:sz="5" w:space="0" w:color="000000" w:themeColor="text1"/>
+              <w:right w:val="single" w:sz="5" w:space="0" w:color="000000" w:themeColor="text1"/>
             </w:tcBorders>
             <w:tcMar>
-              <w:top w:w="0" w:type="dxa"/>
               <w:left w:w="100" w:type="dxa"/>
-              <w:bottom w:w="0" w:type="dxa"/>
               <w:right w:w="100" w:type="dxa"/>
             </w:tcMar>
-            <w:hideMark/>
-          </w:tcPr>
-          <w:p>
-            <w:pPr>
-              <w:spacing w:before="240" w:after="0" w:line="240" w:lineRule="auto"/>
-              <w:jc w:val="center"/>
-              <w:rPr>
-                <w:rFonts w:ascii="Times New Roman" w:eastAsia="Times New Roman" w:hAnsi="Times New Roman" w:cs="Times New Roman"/>
-                <w:sz w:val="24"/>
-                <w:szCs w:val="24"/>
-                <w:lang w:eastAsia="it-IT"/>
-              </w:rPr>
+          </w:tcPr>
+          <w:p>
+            <w:pPr>
+              <w:spacing w:before="240" w:after="0"/>
+              <w:jc w:val="center"/>
             </w:pPr>
             <w:r>
               <w:rPr>
@@ -2104,31 +1971,22 @@
         </w:tc>
         <w:tc>
           <w:tcPr>
-            <w:tcW w:w="0" w:type="auto"/>
+            <w:tcW w:w="875" w:type="dxa"/>
             <w:tcBorders>
-              <w:top w:val="single" w:sz="4" w:space="0" w:color="000000"/>
-              <w:left w:val="single" w:sz="4" w:space="0" w:color="000000"/>
-              <w:bottom w:val="single" w:sz="4" w:space="0" w:color="000000"/>
-              <w:right w:val="single" w:sz="4" w:space="0" w:color="000000"/>
+              <w:top w:val="single" w:sz="5" w:space="0" w:color="000000" w:themeColor="text1"/>
+              <w:left w:val="single" w:sz="5" w:space="0" w:color="000000" w:themeColor="text1"/>
+              <w:bottom w:val="single" w:sz="5" w:space="0" w:color="000000" w:themeColor="text1"/>
+              <w:right w:val="single" w:sz="5" w:space="0" w:color="000000" w:themeColor="text1"/>
             </w:tcBorders>
             <w:tcMar>
-              <w:top w:w="0" w:type="dxa"/>
               <w:left w:w="100" w:type="dxa"/>
-              <w:bottom w:w="0" w:type="dxa"/>
               <w:right w:w="100" w:type="dxa"/>
             </w:tcMar>
-            <w:hideMark/>
-          </w:tcPr>
-          <w:p>
-            <w:pPr>
-              <w:spacing w:before="240" w:after="0" w:line="240" w:lineRule="auto"/>
-              <w:jc w:val="center"/>
-              <w:rPr>
-                <w:rFonts w:ascii="Times New Roman" w:eastAsia="Times New Roman" w:hAnsi="Times New Roman" w:cs="Times New Roman"/>
-                <w:sz w:val="24"/>
-                <w:szCs w:val="24"/>
-                <w:lang w:eastAsia="it-IT"/>
-              </w:rPr>
+          </w:tcPr>
+          <w:p>
+            <w:pPr>
+              <w:spacing w:before="240" w:after="0"/>
+              <w:jc w:val="center"/>
             </w:pPr>
             <w:r>
               <w:rPr>
@@ -2145,31 +2003,22 @@
         </w:tc>
         <w:tc>
           <w:tcPr>
-            <w:tcW w:w="0" w:type="auto"/>
+            <w:tcW w:w="875" w:type="dxa"/>
             <w:tcBorders>
-              <w:top w:val="single" w:sz="4" w:space="0" w:color="000000"/>
-              <w:left w:val="single" w:sz="4" w:space="0" w:color="000000"/>
-              <w:bottom w:val="single" w:sz="4" w:space="0" w:color="000000"/>
-              <w:right w:val="single" w:sz="4" w:space="0" w:color="000000"/>
+              <w:top w:val="single" w:sz="5" w:space="0" w:color="000000" w:themeColor="text1"/>
+              <w:left w:val="single" w:sz="5" w:space="0" w:color="000000" w:themeColor="text1"/>
+              <w:bottom w:val="single" w:sz="5" w:space="0" w:color="000000" w:themeColor="text1"/>
+              <w:right w:val="single" w:sz="5" w:space="0" w:color="000000" w:themeColor="text1"/>
             </w:tcBorders>
             <w:tcMar>
-              <w:top w:w="0" w:type="dxa"/>
               <w:left w:w="100" w:type="dxa"/>
-              <w:bottom w:w="0" w:type="dxa"/>
               <w:right w:w="100" w:type="dxa"/>
             </w:tcMar>
-            <w:hideMark/>
-          </w:tcPr>
-          <w:p>
-            <w:pPr>
-              <w:spacing w:before="240" w:after="0" w:line="240" w:lineRule="auto"/>
-              <w:jc w:val="center"/>
-              <w:rPr>
-                <w:rFonts w:ascii="Times New Roman" w:eastAsia="Times New Roman" w:hAnsi="Times New Roman" w:cs="Times New Roman"/>
-                <w:sz w:val="24"/>
-                <w:szCs w:val="24"/>
-                <w:lang w:eastAsia="it-IT"/>
-              </w:rPr>
+          </w:tcPr>
+          <w:p>
+            <w:pPr>
+              <w:spacing w:before="240" w:after="0"/>
+              <w:jc w:val="center"/>
             </w:pPr>
             <w:r>
               <w:rPr>
@@ -2196,24 +2045,21 @@
       </w:tr>
       <w:tr>
         <w:trPr>
-          <w:trHeight w:val="1541"/>
+          <w:trHeight w:val="1485"/>
         </w:trPr>
         <w:tc>
           <w:tcPr>
-            <w:tcW w:w="0" w:type="auto"/>
+            <w:tcW w:w="875" w:type="dxa"/>
             <w:tcBorders>
-              <w:top w:val="single" w:sz="4" w:space="0" w:color="000000"/>
-              <w:left w:val="single" w:sz="4" w:space="0" w:color="000000"/>
-              <w:bottom w:val="single" w:sz="4" w:space="0" w:color="000000"/>
-              <w:right w:val="single" w:sz="4" w:space="0" w:color="000000"/>
+              <w:top w:val="single" w:sz="5" w:space="0" w:color="000000" w:themeColor="text1"/>
+              <w:left w:val="single" w:sz="5" w:space="0" w:color="000000" w:themeColor="text1"/>
+              <w:bottom w:val="single" w:sz="5" w:space="0" w:color="000000" w:themeColor="text1"/>
+              <w:right w:val="single" w:sz="5" w:space="0" w:color="000000" w:themeColor="text1"/>
             </w:tcBorders>
             <w:tcMar>
-              <w:top w:w="0" w:type="dxa"/>
               <w:left w:w="100" w:type="dxa"/>
-              <w:bottom w:w="0" w:type="dxa"/>
               <w:right w:w="100" w:type="dxa"/>
             </w:tcMar>
-            <w:hideMark/>
           </w:tcPr>
           <w:p>
             <w:pPr>
@@ -2239,14 +2085,8 @@
           </w:p>
           <w:p>
             <w:pPr>
-              <w:spacing w:before="240" w:after="0" w:line="240" w:lineRule="auto"/>
-              <w:jc w:val="center"/>
-              <w:rPr>
-                <w:rFonts w:ascii="Times New Roman" w:eastAsia="Times New Roman" w:hAnsi="Times New Roman" w:cs="Times New Roman"/>
-                <w:sz w:val="24"/>
-                <w:szCs w:val="24"/>
-                <w:lang w:eastAsia="it-IT"/>
-              </w:rPr>
+              <w:spacing w:before="240" w:after="0"/>
+              <w:jc w:val="center"/>
             </w:pPr>
             <w:r>
               <w:rPr>
@@ -2262,31 +2102,22 @@
         </w:tc>
         <w:tc>
           <w:tcPr>
-            <w:tcW w:w="0" w:type="auto"/>
+            <w:tcW w:w="875" w:type="dxa"/>
             <w:tcBorders>
-              <w:top w:val="single" w:sz="4" w:space="0" w:color="000000"/>
-              <w:left w:val="single" w:sz="4" w:space="0" w:color="000000"/>
-              <w:bottom w:val="single" w:sz="4" w:space="0" w:color="000000"/>
-              <w:right w:val="single" w:sz="4" w:space="0" w:color="000000"/>
+              <w:top w:val="single" w:sz="5" w:space="0" w:color="000000" w:themeColor="text1"/>
+              <w:left w:val="single" w:sz="5" w:space="0" w:color="000000" w:themeColor="text1"/>
+              <w:bottom w:val="single" w:sz="5" w:space="0" w:color="000000" w:themeColor="text1"/>
+              <w:right w:val="single" w:sz="5" w:space="0" w:color="000000" w:themeColor="text1"/>
             </w:tcBorders>
             <w:tcMar>
-              <w:top w:w="0" w:type="dxa"/>
               <w:left w:w="100" w:type="dxa"/>
-              <w:bottom w:w="0" w:type="dxa"/>
               <w:right w:w="100" w:type="dxa"/>
             </w:tcMar>
-            <w:hideMark/>
-          </w:tcPr>
-          <w:p>
-            <w:pPr>
-              <w:spacing w:before="240" w:after="0" w:line="240" w:lineRule="auto"/>
-              <w:jc w:val="center"/>
-              <w:rPr>
-                <w:rFonts w:ascii="Times New Roman" w:eastAsia="Times New Roman" w:hAnsi="Times New Roman" w:cs="Times New Roman"/>
-                <w:sz w:val="24"/>
-                <w:szCs w:val="24"/>
-                <w:lang w:eastAsia="it-IT"/>
-              </w:rPr>
+          </w:tcPr>
+          <w:p>
+            <w:pPr>
+              <w:spacing w:before="240" w:after="0"/>
+              <w:jc w:val="center"/>
             </w:pPr>
             <w:r>
               <w:rPr>
@@ -2312,31 +2143,22 @@
         </w:tc>
         <w:tc>
           <w:tcPr>
-            <w:tcW w:w="0" w:type="auto"/>
+            <w:tcW w:w="875" w:type="dxa"/>
             <w:tcBorders>
-              <w:top w:val="single" w:sz="4" w:space="0" w:color="000000"/>
-              <w:left w:val="single" w:sz="4" w:space="0" w:color="000000"/>
-              <w:bottom w:val="single" w:sz="4" w:space="0" w:color="000000"/>
-              <w:right w:val="single" w:sz="4" w:space="0" w:color="000000"/>
+              <w:top w:val="single" w:sz="5" w:space="0" w:color="000000" w:themeColor="text1"/>
+              <w:left w:val="single" w:sz="5" w:space="0" w:color="000000" w:themeColor="text1"/>
+              <w:bottom w:val="single" w:sz="5" w:space="0" w:color="000000" w:themeColor="text1"/>
+              <w:right w:val="single" w:sz="5" w:space="0" w:color="000000" w:themeColor="text1"/>
             </w:tcBorders>
             <w:tcMar>
-              <w:top w:w="0" w:type="dxa"/>
               <w:left w:w="100" w:type="dxa"/>
-              <w:bottom w:w="0" w:type="dxa"/>
               <w:right w:w="100" w:type="dxa"/>
             </w:tcMar>
-            <w:hideMark/>
-          </w:tcPr>
-          <w:p>
-            <w:pPr>
-              <w:spacing w:before="240" w:after="0" w:line="240" w:lineRule="auto"/>
-              <w:jc w:val="center"/>
-              <w:rPr>
-                <w:rFonts w:ascii="Times New Roman" w:eastAsia="Times New Roman" w:hAnsi="Times New Roman" w:cs="Times New Roman"/>
-                <w:sz w:val="24"/>
-                <w:szCs w:val="24"/>
-                <w:lang w:eastAsia="it-IT"/>
-              </w:rPr>
+          </w:tcPr>
+          <w:p>
+            <w:pPr>
+              <w:spacing w:before="240" w:after="0"/>
+              <w:jc w:val="center"/>
             </w:pPr>
             <w:r>
               <w:rPr>
@@ -2362,31 +2184,22 @@
         </w:tc>
         <w:tc>
           <w:tcPr>
-            <w:tcW w:w="0" w:type="auto"/>
+            <w:tcW w:w="875" w:type="dxa"/>
             <w:tcBorders>
-              <w:top w:val="single" w:sz="4" w:space="0" w:color="000000"/>
-              <w:left w:val="single" w:sz="4" w:space="0" w:color="000000"/>
-              <w:bottom w:val="single" w:sz="4" w:space="0" w:color="000000"/>
-              <w:right w:val="single" w:sz="4" w:space="0" w:color="000000"/>
+              <w:top w:val="single" w:sz="5" w:space="0" w:color="000000" w:themeColor="text1"/>
+              <w:left w:val="single" w:sz="5" w:space="0" w:color="000000" w:themeColor="text1"/>
+              <w:bottom w:val="single" w:sz="5" w:space="0" w:color="000000" w:themeColor="text1"/>
+              <w:right w:val="single" w:sz="5" w:space="0" w:color="000000" w:themeColor="text1"/>
             </w:tcBorders>
             <w:tcMar>
-              <w:top w:w="0" w:type="dxa"/>
               <w:left w:w="100" w:type="dxa"/>
-              <w:bottom w:w="0" w:type="dxa"/>
               <w:right w:w="100" w:type="dxa"/>
             </w:tcMar>
-            <w:hideMark/>
-          </w:tcPr>
-          <w:p>
-            <w:pPr>
-              <w:spacing w:before="240" w:after="0" w:line="240" w:lineRule="auto"/>
-              <w:jc w:val="center"/>
-              <w:rPr>
-                <w:rFonts w:ascii="Times New Roman" w:eastAsia="Times New Roman" w:hAnsi="Times New Roman" w:cs="Times New Roman"/>
-                <w:sz w:val="24"/>
-                <w:szCs w:val="24"/>
-                <w:lang w:eastAsia="it-IT"/>
-              </w:rPr>
+          </w:tcPr>
+          <w:p>
+            <w:pPr>
+              <w:spacing w:before="240" w:after="0"/>
+              <w:jc w:val="center"/>
             </w:pPr>
             <w:r>
               <w:rPr>
@@ -2412,31 +2225,22 @@
         </w:tc>
         <w:tc>
           <w:tcPr>
-            <w:tcW w:w="0" w:type="auto"/>
+            <w:tcW w:w="875" w:type="dxa"/>
             <w:tcBorders>
-              <w:top w:val="single" w:sz="4" w:space="0" w:color="000000"/>
-              <w:left w:val="single" w:sz="4" w:space="0" w:color="000000"/>
-              <w:bottom w:val="single" w:sz="4" w:space="0" w:color="000000"/>
-              <w:right w:val="single" w:sz="4" w:space="0" w:color="000000"/>
+              <w:top w:val="single" w:sz="5" w:space="0" w:color="000000" w:themeColor="text1"/>
+              <w:left w:val="single" w:sz="5" w:space="0" w:color="000000" w:themeColor="text1"/>
+              <w:bottom w:val="single" w:sz="5" w:space="0" w:color="000000" w:themeColor="text1"/>
+              <w:right w:val="single" w:sz="5" w:space="0" w:color="000000" w:themeColor="text1"/>
             </w:tcBorders>
             <w:tcMar>
-              <w:top w:w="0" w:type="dxa"/>
               <w:left w:w="100" w:type="dxa"/>
-              <w:bottom w:w="0" w:type="dxa"/>
               <w:right w:w="100" w:type="dxa"/>
             </w:tcMar>
-            <w:hideMark/>
-          </w:tcPr>
-          <w:p>
-            <w:pPr>
-              <w:spacing w:before="240" w:after="0" w:line="240" w:lineRule="auto"/>
-              <w:jc w:val="center"/>
-              <w:rPr>
-                <w:rFonts w:ascii="Times New Roman" w:eastAsia="Times New Roman" w:hAnsi="Times New Roman" w:cs="Times New Roman"/>
-                <w:sz w:val="24"/>
-                <w:szCs w:val="24"/>
-                <w:lang w:eastAsia="it-IT"/>
-              </w:rPr>
+          </w:tcPr>
+          <w:p>
+            <w:pPr>
+              <w:spacing w:before="240" w:after="0"/>
+              <w:jc w:val="center"/>
             </w:pPr>
             <w:r>
               <w:rPr>
@@ -2462,31 +2266,22 @@
         </w:tc>
         <w:tc>
           <w:tcPr>
-            <w:tcW w:w="0" w:type="auto"/>
+            <w:tcW w:w="875" w:type="dxa"/>
             <w:tcBorders>
-              <w:top w:val="single" w:sz="4" w:space="0" w:color="000000"/>
-              <w:left w:val="single" w:sz="4" w:space="0" w:color="000000"/>
-              <w:bottom w:val="single" w:sz="4" w:space="0" w:color="000000"/>
-              <w:right w:val="single" w:sz="4" w:space="0" w:color="000000"/>
+              <w:top w:val="single" w:sz="5" w:space="0" w:color="000000" w:themeColor="text1"/>
+              <w:left w:val="single" w:sz="5" w:space="0" w:color="000000" w:themeColor="text1"/>
+              <w:bottom w:val="single" w:sz="5" w:space="0" w:color="000000" w:themeColor="text1"/>
+              <w:right w:val="single" w:sz="5" w:space="0" w:color="000000" w:themeColor="text1"/>
             </w:tcBorders>
             <w:tcMar>
-              <w:top w:w="0" w:type="dxa"/>
               <w:left w:w="100" w:type="dxa"/>
-              <w:bottom w:w="0" w:type="dxa"/>
               <w:right w:w="100" w:type="dxa"/>
             </w:tcMar>
-            <w:hideMark/>
-          </w:tcPr>
-          <w:p>
-            <w:pPr>
-              <w:spacing w:before="240" w:after="0" w:line="240" w:lineRule="auto"/>
-              <w:jc w:val="center"/>
-              <w:rPr>
-                <w:rFonts w:ascii="Times New Roman" w:eastAsia="Times New Roman" w:hAnsi="Times New Roman" w:cs="Times New Roman"/>
-                <w:sz w:val="24"/>
-                <w:szCs w:val="24"/>
-                <w:lang w:eastAsia="it-IT"/>
-              </w:rPr>
+          </w:tcPr>
+          <w:p>
+            <w:pPr>
+              <w:spacing w:before="240" w:after="0"/>
+              <w:jc w:val="center"/>
             </w:pPr>
             <w:r>
               <w:rPr>
@@ -2512,31 +2307,22 @@
         </w:tc>
         <w:tc>
           <w:tcPr>
-            <w:tcW w:w="0" w:type="auto"/>
+            <w:tcW w:w="875" w:type="dxa"/>
             <w:tcBorders>
-              <w:top w:val="single" w:sz="4" w:space="0" w:color="000000"/>
-              <w:left w:val="single" w:sz="4" w:space="0" w:color="000000"/>
-              <w:bottom w:val="single" w:sz="4" w:space="0" w:color="000000"/>
-              <w:right w:val="single" w:sz="4" w:space="0" w:color="000000"/>
+              <w:top w:val="single" w:sz="5" w:space="0" w:color="000000" w:themeColor="text1"/>
+              <w:left w:val="single" w:sz="5" w:space="0" w:color="000000" w:themeColor="text1"/>
+              <w:bottom w:val="single" w:sz="5" w:space="0" w:color="000000" w:themeColor="text1"/>
+              <w:right w:val="single" w:sz="5" w:space="0" w:color="000000" w:themeColor="text1"/>
             </w:tcBorders>
             <w:tcMar>
-              <w:top w:w="0" w:type="dxa"/>
               <w:left w:w="100" w:type="dxa"/>
-              <w:bottom w:w="0" w:type="dxa"/>
               <w:right w:w="100" w:type="dxa"/>
             </w:tcMar>
-            <w:hideMark/>
-          </w:tcPr>
-          <w:p>
-            <w:pPr>
-              <w:spacing w:before="240" w:after="0" w:line="240" w:lineRule="auto"/>
-              <w:jc w:val="center"/>
-              <w:rPr>
-                <w:rFonts w:ascii="Times New Roman" w:eastAsia="Times New Roman" w:hAnsi="Times New Roman" w:cs="Times New Roman"/>
-                <w:sz w:val="24"/>
-                <w:szCs w:val="24"/>
-                <w:lang w:eastAsia="it-IT"/>
-              </w:rPr>
+          </w:tcPr>
+          <w:p>
+            <w:pPr>
+              <w:spacing w:before="240" w:after="0"/>
+              <w:jc w:val="center"/>
             </w:pPr>
             <w:r>
               <w:rPr>
@@ -2562,31 +2348,22 @@
         </w:tc>
         <w:tc>
           <w:tcPr>
-            <w:tcW w:w="0" w:type="auto"/>
+            <w:tcW w:w="875" w:type="dxa"/>
             <w:tcBorders>
-              <w:top w:val="single" w:sz="4" w:space="0" w:color="000000"/>
-              <w:left w:val="single" w:sz="4" w:space="0" w:color="000000"/>
-              <w:bottom w:val="single" w:sz="4" w:space="0" w:color="000000"/>
-              <w:right w:val="single" w:sz="4" w:space="0" w:color="000000"/>
+              <w:top w:val="single" w:sz="5" w:space="0" w:color="000000" w:themeColor="text1"/>
+              <w:left w:val="single" w:sz="5" w:space="0" w:color="000000" w:themeColor="text1"/>
+              <w:bottom w:val="single" w:sz="5" w:space="0" w:color="000000" w:themeColor="text1"/>
+              <w:right w:val="single" w:sz="5" w:space="0" w:color="000000" w:themeColor="text1"/>
             </w:tcBorders>
             <w:tcMar>
-              <w:top w:w="0" w:type="dxa"/>
               <w:left w:w="100" w:type="dxa"/>
-              <w:bottom w:w="0" w:type="dxa"/>
               <w:right w:w="100" w:type="dxa"/>
             </w:tcMar>
-            <w:hideMark/>
-          </w:tcPr>
-          <w:p>
-            <w:pPr>
-              <w:spacing w:before="240" w:after="0" w:line="240" w:lineRule="auto"/>
-              <w:jc w:val="center"/>
-              <w:rPr>
-                <w:rFonts w:ascii="Times New Roman" w:eastAsia="Times New Roman" w:hAnsi="Times New Roman" w:cs="Times New Roman"/>
-                <w:sz w:val="24"/>
-                <w:szCs w:val="24"/>
-                <w:lang w:eastAsia="it-IT"/>
-              </w:rPr>
+          </w:tcPr>
+          <w:p>
+            <w:pPr>
+              <w:spacing w:before="240" w:after="0"/>
+              <w:jc w:val="center"/>
             </w:pPr>
             <w:r>
               <w:rPr>
@@ -2612,31 +2389,22 @@
         </w:tc>
         <w:tc>
           <w:tcPr>
-            <w:tcW w:w="0" w:type="auto"/>
+            <w:tcW w:w="875" w:type="dxa"/>
             <w:tcBorders>
-              <w:top w:val="single" w:sz="4" w:space="0" w:color="000000"/>
-              <w:left w:val="single" w:sz="4" w:space="0" w:color="000000"/>
-              <w:bottom w:val="single" w:sz="4" w:space="0" w:color="000000"/>
-              <w:right w:val="single" w:sz="4" w:space="0" w:color="000000"/>
+              <w:top w:val="single" w:sz="5" w:space="0" w:color="000000" w:themeColor="text1"/>
+              <w:left w:val="single" w:sz="5" w:space="0" w:color="000000" w:themeColor="text1"/>
+              <w:bottom w:val="single" w:sz="5" w:space="0" w:color="000000" w:themeColor="text1"/>
+              <w:right w:val="single" w:sz="5" w:space="0" w:color="000000" w:themeColor="text1"/>
             </w:tcBorders>
             <w:tcMar>
-              <w:top w:w="0" w:type="dxa"/>
               <w:left w:w="100" w:type="dxa"/>
-              <w:bottom w:w="0" w:type="dxa"/>
               <w:right w:w="100" w:type="dxa"/>
             </w:tcMar>
-            <w:hideMark/>
-          </w:tcPr>
-          <w:p>
-            <w:pPr>
-              <w:spacing w:before="240" w:after="0" w:line="240" w:lineRule="auto"/>
-              <w:jc w:val="center"/>
-              <w:rPr>
-                <w:rFonts w:ascii="Times New Roman" w:eastAsia="Times New Roman" w:hAnsi="Times New Roman" w:cs="Times New Roman"/>
-                <w:sz w:val="24"/>
-                <w:szCs w:val="24"/>
-                <w:lang w:eastAsia="it-IT"/>
-              </w:rPr>
+          </w:tcPr>
+          <w:p>
+            <w:pPr>
+              <w:spacing w:before="240" w:after="0"/>
+              <w:jc w:val="center"/>
             </w:pPr>
             <w:r>
               <w:rPr>
@@ -2662,31 +2430,22 @@
         </w:tc>
         <w:tc>
           <w:tcPr>
-            <w:tcW w:w="0" w:type="auto"/>
+            <w:tcW w:w="875" w:type="dxa"/>
             <w:tcBorders>
-              <w:top w:val="single" w:sz="4" w:space="0" w:color="000000"/>
-              <w:left w:val="single" w:sz="4" w:space="0" w:color="000000"/>
-              <w:bottom w:val="single" w:sz="4" w:space="0" w:color="000000"/>
-              <w:right w:val="single" w:sz="4" w:space="0" w:color="000000"/>
+              <w:top w:val="single" w:sz="5" w:space="0" w:color="000000" w:themeColor="text1"/>
+              <w:left w:val="single" w:sz="5" w:space="0" w:color="000000" w:themeColor="text1"/>
+              <w:bottom w:val="single" w:sz="5" w:space="0" w:color="000000" w:themeColor="text1"/>
+              <w:right w:val="single" w:sz="5" w:space="0" w:color="000000" w:themeColor="text1"/>
             </w:tcBorders>
             <w:tcMar>
-              <w:top w:w="0" w:type="dxa"/>
               <w:left w:w="100" w:type="dxa"/>
-              <w:bottom w:w="0" w:type="dxa"/>
               <w:right w:w="100" w:type="dxa"/>
             </w:tcMar>
-            <w:hideMark/>
-          </w:tcPr>
-          <w:p>
-            <w:pPr>
-              <w:spacing w:before="240" w:after="0" w:line="240" w:lineRule="auto"/>
-              <w:jc w:val="center"/>
-              <w:rPr>
-                <w:rFonts w:ascii="Times New Roman" w:eastAsia="Times New Roman" w:hAnsi="Times New Roman" w:cs="Times New Roman"/>
-                <w:sz w:val="24"/>
-                <w:szCs w:val="24"/>
-                <w:lang w:eastAsia="it-IT"/>
-              </w:rPr>
+          </w:tcPr>
+          <w:p>
+            <w:pPr>
+              <w:spacing w:before="240" w:after="0"/>
+              <w:jc w:val="center"/>
             </w:pPr>
             <w:r>
               <w:rPr>
@@ -2712,31 +2471,22 @@
         </w:tc>
         <w:tc>
           <w:tcPr>
-            <w:tcW w:w="0" w:type="auto"/>
+            <w:tcW w:w="875" w:type="dxa"/>
             <w:tcBorders>
-              <w:top w:val="single" w:sz="4" w:space="0" w:color="000000"/>
-              <w:left w:val="single" w:sz="4" w:space="0" w:color="000000"/>
-              <w:bottom w:val="single" w:sz="4" w:space="0" w:color="000000"/>
-              <w:right w:val="single" w:sz="4" w:space="0" w:color="000000"/>
+              <w:top w:val="single" w:sz="5" w:space="0" w:color="000000" w:themeColor="text1"/>
+              <w:left w:val="single" w:sz="5" w:space="0" w:color="000000" w:themeColor="text1"/>
+              <w:bottom w:val="single" w:sz="5" w:space="0" w:color="000000" w:themeColor="text1"/>
+              <w:right w:val="single" w:sz="5" w:space="0" w:color="000000" w:themeColor="text1"/>
             </w:tcBorders>
             <w:tcMar>
-              <w:top w:w="0" w:type="dxa"/>
               <w:left w:w="100" w:type="dxa"/>
-              <w:bottom w:w="0" w:type="dxa"/>
               <w:right w:w="100" w:type="dxa"/>
             </w:tcMar>
-            <w:hideMark/>
-          </w:tcPr>
-          <w:p>
-            <w:pPr>
-              <w:spacing w:before="240" w:after="0" w:line="240" w:lineRule="auto"/>
-              <w:jc w:val="center"/>
-              <w:rPr>
-                <w:rFonts w:ascii="Times New Roman" w:eastAsia="Times New Roman" w:hAnsi="Times New Roman" w:cs="Times New Roman"/>
-                <w:sz w:val="24"/>
-                <w:szCs w:val="24"/>
-                <w:lang w:eastAsia="it-IT"/>
-              </w:rPr>
+          </w:tcPr>
+          <w:p>
+            <w:pPr>
+              <w:spacing w:before="240" w:after="0"/>
+              <w:jc w:val="center"/>
             </w:pPr>
             <w:r>
               <w:rPr>
@@ -2763,24 +2513,21 @@
       </w:tr>
       <w:tr>
         <w:trPr>
-          <w:trHeight w:val="1541"/>
+          <w:trHeight w:val="1485"/>
         </w:trPr>
         <w:tc>
           <w:tcPr>
-            <w:tcW w:w="0" w:type="auto"/>
+            <w:tcW w:w="875" w:type="dxa"/>
             <w:tcBorders>
-              <w:top w:val="single" w:sz="4" w:space="0" w:color="000000"/>
-              <w:left w:val="single" w:sz="4" w:space="0" w:color="000000"/>
-              <w:bottom w:val="single" w:sz="4" w:space="0" w:color="000000"/>
-              <w:right w:val="single" w:sz="4" w:space="0" w:color="000000"/>
+              <w:top w:val="single" w:sz="5" w:space="0" w:color="000000" w:themeColor="text1"/>
+              <w:left w:val="single" w:sz="5" w:space="0" w:color="000000" w:themeColor="text1"/>
+              <w:bottom w:val="single" w:sz="5" w:space="0" w:color="000000" w:themeColor="text1"/>
+              <w:right w:val="single" w:sz="5" w:space="0" w:color="000000" w:themeColor="text1"/>
             </w:tcBorders>
             <w:tcMar>
-              <w:top w:w="0" w:type="dxa"/>
               <w:left w:w="100" w:type="dxa"/>
-              <w:bottom w:w="0" w:type="dxa"/>
               <w:right w:w="100" w:type="dxa"/>
             </w:tcMar>
-            <w:hideMark/>
           </w:tcPr>
           <w:p>
             <w:pPr>
@@ -2806,14 +2553,8 @@
           </w:p>
           <w:p>
             <w:pPr>
-              <w:spacing w:before="240" w:after="0" w:line="240" w:lineRule="auto"/>
-              <w:jc w:val="center"/>
-              <w:rPr>
-                <w:rFonts w:ascii="Times New Roman" w:eastAsia="Times New Roman" w:hAnsi="Times New Roman" w:cs="Times New Roman"/>
-                <w:sz w:val="24"/>
-                <w:szCs w:val="24"/>
-                <w:lang w:eastAsia="it-IT"/>
-              </w:rPr>
+              <w:spacing w:before="240" w:after="0"/>
+              <w:jc w:val="center"/>
             </w:pPr>
             <w:r>
               <w:rPr>
@@ -2829,20 +2570,140 @@
         </w:tc>
         <w:tc>
           <w:tcPr>
-            <w:tcW w:w="0" w:type="auto"/>
+            <w:tcW w:w="875" w:type="dxa"/>
             <w:tcBorders>
-              <w:top w:val="single" w:sz="4" w:space="0" w:color="000000"/>
-              <w:left w:val="single" w:sz="4" w:space="0" w:color="000000"/>
-              <w:bottom w:val="single" w:sz="4" w:space="0" w:color="000000"/>
-              <w:right w:val="single" w:sz="4" w:space="0" w:color="000000"/>
+              <w:top w:val="single" w:sz="5" w:space="0" w:color="000000" w:themeColor="text1"/>
+              <w:left w:val="single" w:sz="5" w:space="0" w:color="000000" w:themeColor="text1"/>
+              <w:bottom w:val="single" w:sz="5" w:space="0" w:color="000000" w:themeColor="text1"/>
+              <w:right w:val="single" w:sz="5" w:space="0" w:color="000000" w:themeColor="text1"/>
             </w:tcBorders>
             <w:tcMar>
-              <w:top w:w="0" w:type="dxa"/>
               <w:left w:w="100" w:type="dxa"/>
-              <w:bottom w:w="0" w:type="dxa"/>
               <w:right w:w="100" w:type="dxa"/>
             </w:tcMar>
-            <w:hideMark/>
+          </w:tcPr>
+          <w:p>
+            <w:pPr>
+              <w:spacing w:before="240" w:after="0"/>
+              <w:jc w:val="center"/>
+            </w:pPr>
+            <w:r>
+              <w:rPr>
+                <w:rFonts w:ascii="Arial" w:eastAsia="Times New Roman" w:hAnsi="Arial" w:cs="Arial"/>
+                <w:b/>
+                <w:bCs/>
+                <w:color w:val="6AA84F"/>
+                <w:szCs w:val="28"/>
+                <w:lang w:eastAsia="it-IT"/>
+              </w:rPr>
+              <w:t>S</w:t>
+            </w:r>
+            <w:r>
+              <w:rPr>
+                <w:rFonts w:ascii="Arial" w:eastAsia="Times New Roman" w:hAnsi="Arial" w:cs="Arial"/>
+                <w:color w:val="000000"/>
+                <w:szCs w:val="28"/>
+                <w:lang w:eastAsia="it-IT"/>
+              </w:rPr>
+              <w:t> </w:t>
+            </w:r>
+          </w:p>
+        </w:tc>
+        <w:tc>
+          <w:tcPr>
+            <w:tcW w:w="875" w:type="dxa"/>
+            <w:tcBorders>
+              <w:top w:val="single" w:sz="5" w:space="0" w:color="000000" w:themeColor="text1"/>
+              <w:left w:val="single" w:sz="5" w:space="0" w:color="000000" w:themeColor="text1"/>
+              <w:bottom w:val="single" w:sz="5" w:space="0" w:color="000000" w:themeColor="text1"/>
+              <w:right w:val="single" w:sz="5" w:space="0" w:color="000000" w:themeColor="text1"/>
+            </w:tcBorders>
+            <w:tcMar>
+              <w:left w:w="100" w:type="dxa"/>
+              <w:right w:w="100" w:type="dxa"/>
+            </w:tcMar>
+          </w:tcPr>
+          <w:p>
+            <w:pPr>
+              <w:spacing w:before="240" w:after="0"/>
+              <w:jc w:val="center"/>
+            </w:pPr>
+            <w:r>
+              <w:rPr>
+                <w:rFonts w:ascii="Arial" w:eastAsia="Times New Roman" w:hAnsi="Arial" w:cs="Arial"/>
+                <w:b/>
+                <w:bCs/>
+                <w:color w:val="6AA84F"/>
+                <w:szCs w:val="28"/>
+                <w:lang w:eastAsia="it-IT"/>
+              </w:rPr>
+              <w:t>S</w:t>
+            </w:r>
+            <w:r>
+              <w:rPr>
+                <w:rFonts w:ascii="Arial" w:eastAsia="Times New Roman" w:hAnsi="Arial" w:cs="Arial"/>
+                <w:color w:val="000000"/>
+                <w:szCs w:val="28"/>
+                <w:lang w:eastAsia="it-IT"/>
+              </w:rPr>
+              <w:t> </w:t>
+            </w:r>
+          </w:p>
+        </w:tc>
+        <w:tc>
+          <w:tcPr>
+            <w:tcW w:w="875" w:type="dxa"/>
+            <w:tcBorders>
+              <w:top w:val="single" w:sz="5" w:space="0" w:color="000000" w:themeColor="text1"/>
+              <w:left w:val="single" w:sz="5" w:space="0" w:color="000000" w:themeColor="text1"/>
+              <w:bottom w:val="single" w:sz="5" w:space="0" w:color="000000" w:themeColor="text1"/>
+              <w:right w:val="single" w:sz="5" w:space="0" w:color="000000" w:themeColor="text1"/>
+            </w:tcBorders>
+            <w:tcMar>
+              <w:left w:w="100" w:type="dxa"/>
+              <w:right w:w="100" w:type="dxa"/>
+            </w:tcMar>
+          </w:tcPr>
+          <w:p>
+            <w:pPr>
+              <w:spacing w:before="240" w:after="0"/>
+              <w:jc w:val="center"/>
+            </w:pPr>
+            <w:r>
+              <w:rPr>
+                <w:rFonts w:ascii="Arial" w:eastAsia="Times New Roman" w:hAnsi="Arial" w:cs="Arial"/>
+                <w:b/>
+                <w:bCs/>
+                <w:color w:val="F1C232"/>
+                <w:szCs w:val="28"/>
+                <w:lang w:eastAsia="it-IT"/>
+              </w:rPr>
+              <w:t>P</w:t>
+            </w:r>
+            <w:r>
+              <w:rPr>
+                <w:rFonts w:ascii="Arial" w:eastAsia="Times New Roman" w:hAnsi="Arial" w:cs="Arial"/>
+                <w:color w:val="000000"/>
+                <w:szCs w:val="28"/>
+                <w:lang w:eastAsia="it-IT"/>
+              </w:rPr>
+              <w:t> </w:t>
+            </w:r>
+          </w:p>
+        </w:tc>
+        <w:tc>
+          <w:tcPr>
+            <w:tcW w:w="875" w:type="dxa"/>
+            <w:tcBorders>
+              <w:top w:val="single" w:sz="5" w:space="0" w:color="000000" w:themeColor="text1"/>
+              <w:left w:val="single" w:sz="5" w:space="0" w:color="000000" w:themeColor="text1"/>
+              <w:bottom w:val="single" w:sz="5" w:space="0" w:color="000000" w:themeColor="text1"/>
+              <w:right w:val="single" w:sz="5" w:space="0" w:color="000000" w:themeColor="text1"/>
+            </w:tcBorders>
+            <w:tcMar>
+              <w:left w:w="100" w:type="dxa"/>
+              <w:right w:w="100" w:type="dxa"/>
+            </w:tcMar>
           </w:tcPr>
           <w:p>
             <w:pPr>
@@ -2876,34 +2737,30 @@
               <w:t> </w:t>
             </w:r>
           </w:p>
-        </w:tc>
-        <w:tc>
-          <w:tcPr>
-            <w:tcW w:w="0" w:type="auto"/>
+          <w:p>
+            <w:pPr>
+              <w:spacing w:after="0"/>
+            </w:pPr>
+          </w:p>
+        </w:tc>
+        <w:tc>
+          <w:tcPr>
+            <w:tcW w:w="875" w:type="dxa"/>
             <w:tcBorders>
-              <w:top w:val="single" w:sz="4" w:space="0" w:color="000000"/>
-              <w:left w:val="single" w:sz="4" w:space="0" w:color="000000"/>
-              <w:bottom w:val="single" w:sz="4" w:space="0" w:color="000000"/>
-              <w:right w:val="single" w:sz="4" w:space="0" w:color="000000"/>
+              <w:top w:val="single" w:sz="5" w:space="0" w:color="000000" w:themeColor="text1"/>
+              <w:left w:val="single" w:sz="5" w:space="0" w:color="000000" w:themeColor="text1"/>
+              <w:bottom w:val="single" w:sz="5" w:space="0" w:color="000000" w:themeColor="text1"/>
+              <w:right w:val="single" w:sz="5" w:space="0" w:color="000000" w:themeColor="text1"/>
             </w:tcBorders>
             <w:tcMar>
-              <w:top w:w="0" w:type="dxa"/>
               <w:left w:w="100" w:type="dxa"/>
-              <w:bottom w:w="0" w:type="dxa"/>
               <w:right w:w="100" w:type="dxa"/>
             </w:tcMar>
-            <w:hideMark/>
-          </w:tcPr>
-          <w:p>
-            <w:pPr>
-              <w:spacing w:before="240" w:after="0" w:line="240" w:lineRule="auto"/>
-              <w:jc w:val="center"/>
-              <w:rPr>
-                <w:rFonts w:ascii="Times New Roman" w:eastAsia="Times New Roman" w:hAnsi="Times New Roman" w:cs="Times New Roman"/>
-                <w:sz w:val="24"/>
-                <w:szCs w:val="24"/>
-                <w:lang w:eastAsia="it-IT"/>
-              </w:rPr>
+          </w:tcPr>
+          <w:p>
+            <w:pPr>
+              <w:spacing w:before="240" w:after="0"/>
+              <w:jc w:val="center"/>
             </w:pPr>
             <w:r>
               <w:rPr>
@@ -2929,81 +2786,22 @@
         </w:tc>
         <w:tc>
           <w:tcPr>
-            <w:tcW w:w="0" w:type="auto"/>
+            <w:tcW w:w="875" w:type="dxa"/>
             <w:tcBorders>
-              <w:top w:val="single" w:sz="4" w:space="0" w:color="000000"/>
-              <w:left w:val="single" w:sz="4" w:space="0" w:color="000000"/>
-              <w:bottom w:val="single" w:sz="4" w:space="0" w:color="000000"/>
-              <w:right w:val="single" w:sz="4" w:space="0" w:color="000000"/>
+              <w:top w:val="single" w:sz="5" w:space="0" w:color="000000" w:themeColor="text1"/>
+              <w:left w:val="single" w:sz="5" w:space="0" w:color="000000" w:themeColor="text1"/>
+              <w:bottom w:val="single" w:sz="5" w:space="0" w:color="000000" w:themeColor="text1"/>
+              <w:right w:val="single" w:sz="5" w:space="0" w:color="000000" w:themeColor="text1"/>
             </w:tcBorders>
             <w:tcMar>
-              <w:top w:w="0" w:type="dxa"/>
               <w:left w:w="100" w:type="dxa"/>
-              <w:bottom w:w="0" w:type="dxa"/>
               <w:right w:w="100" w:type="dxa"/>
             </w:tcMar>
-            <w:hideMark/>
-          </w:tcPr>
-          <w:p>
-            <w:pPr>
-              <w:spacing w:before="240" w:after="0" w:line="240" w:lineRule="auto"/>
-              <w:jc w:val="center"/>
-              <w:rPr>
-                <w:rFonts w:ascii="Times New Roman" w:eastAsia="Times New Roman" w:hAnsi="Times New Roman" w:cs="Times New Roman"/>
-                <w:sz w:val="24"/>
-                <w:szCs w:val="24"/>
-                <w:lang w:eastAsia="it-IT"/>
-              </w:rPr>
-            </w:pPr>
-            <w:r>
-              <w:rPr>
-                <w:rFonts w:ascii="Arial" w:eastAsia="Times New Roman" w:hAnsi="Arial" w:cs="Arial"/>
-                <w:b/>
-                <w:bCs/>
-                <w:color w:val="F1C232"/>
-                <w:szCs w:val="28"/>
-                <w:lang w:eastAsia="it-IT"/>
-              </w:rPr>
-              <w:t>P</w:t>
-            </w:r>
-            <w:r>
-              <w:rPr>
-                <w:rFonts w:ascii="Arial" w:eastAsia="Times New Roman" w:hAnsi="Arial" w:cs="Arial"/>
-                <w:color w:val="000000"/>
-                <w:szCs w:val="28"/>
-                <w:lang w:eastAsia="it-IT"/>
-              </w:rPr>
-              <w:t> </w:t>
-            </w:r>
-          </w:p>
-        </w:tc>
-        <w:tc>
-          <w:tcPr>
-            <w:tcW w:w="0" w:type="auto"/>
-            <w:tcBorders>
-              <w:top w:val="single" w:sz="4" w:space="0" w:color="000000"/>
-              <w:left w:val="single" w:sz="4" w:space="0" w:color="000000"/>
-              <w:bottom w:val="single" w:sz="4" w:space="0" w:color="000000"/>
-              <w:right w:val="single" w:sz="4" w:space="0" w:color="000000"/>
-            </w:tcBorders>
-            <w:tcMar>
-              <w:top w:w="0" w:type="dxa"/>
-              <w:left w:w="100" w:type="dxa"/>
-              <w:bottom w:w="0" w:type="dxa"/>
-              <w:right w:w="100" w:type="dxa"/>
-            </w:tcMar>
-            <w:hideMark/>
-          </w:tcPr>
-          <w:p>
-            <w:pPr>
-              <w:spacing w:before="240" w:after="0" w:line="240" w:lineRule="auto"/>
-              <w:jc w:val="center"/>
-              <w:rPr>
-                <w:rFonts w:ascii="Times New Roman" w:eastAsia="Times New Roman" w:hAnsi="Times New Roman" w:cs="Times New Roman"/>
-                <w:sz w:val="24"/>
-                <w:szCs w:val="24"/>
-                <w:lang w:eastAsia="it-IT"/>
-              </w:rPr>
+          </w:tcPr>
+          <w:p>
+            <w:pPr>
+              <w:spacing w:before="240" w:after="0"/>
+              <w:jc w:val="center"/>
             </w:pPr>
             <w:r>
               <w:rPr>
@@ -3023,48 +2821,28 @@
                 <w:szCs w:val="28"/>
                 <w:lang w:eastAsia="it-IT"/>
               </w:rPr>
-              <w:t> </w:t>
-            </w:r>
-          </w:p>
-          <w:p>
-            <w:pPr>
-              <w:spacing w:after="0" w:line="240" w:lineRule="auto"/>
-              <w:rPr>
-                <w:rFonts w:ascii="Times New Roman" w:eastAsia="Times New Roman" w:hAnsi="Times New Roman" w:cs="Times New Roman"/>
-                <w:sz w:val="24"/>
-                <w:szCs w:val="24"/>
-                <w:lang w:eastAsia="it-IT"/>
-              </w:rPr>
-            </w:pPr>
-          </w:p>
-        </w:tc>
-        <w:tc>
-          <w:tcPr>
-            <w:tcW w:w="0" w:type="auto"/>
+              <w:t>  </w:t>
+            </w:r>
+          </w:p>
+        </w:tc>
+        <w:tc>
+          <w:tcPr>
+            <w:tcW w:w="875" w:type="dxa"/>
             <w:tcBorders>
-              <w:top w:val="single" w:sz="4" w:space="0" w:color="000000"/>
-              <w:left w:val="single" w:sz="4" w:space="0" w:color="000000"/>
-              <w:bottom w:val="single" w:sz="4" w:space="0" w:color="000000"/>
-              <w:right w:val="single" w:sz="4" w:space="0" w:color="000000"/>
+              <w:top w:val="single" w:sz="5" w:space="0" w:color="000000" w:themeColor="text1"/>
+              <w:left w:val="single" w:sz="5" w:space="0" w:color="000000" w:themeColor="text1"/>
+              <w:bottom w:val="single" w:sz="5" w:space="0" w:color="000000" w:themeColor="text1"/>
+              <w:right w:val="single" w:sz="5" w:space="0" w:color="000000" w:themeColor="text1"/>
             </w:tcBorders>
             <w:tcMar>
-              <w:top w:w="0" w:type="dxa"/>
               <w:left w:w="100" w:type="dxa"/>
-              <w:bottom w:w="0" w:type="dxa"/>
               <w:right w:w="100" w:type="dxa"/>
             </w:tcMar>
-            <w:hideMark/>
-          </w:tcPr>
-          <w:p>
-            <w:pPr>
-              <w:spacing w:before="240" w:after="0" w:line="240" w:lineRule="auto"/>
-              <w:jc w:val="center"/>
-              <w:rPr>
-                <w:rFonts w:ascii="Times New Roman" w:eastAsia="Times New Roman" w:hAnsi="Times New Roman" w:cs="Times New Roman"/>
-                <w:sz w:val="24"/>
-                <w:szCs w:val="24"/>
-                <w:lang w:eastAsia="it-IT"/>
-              </w:rPr>
+          </w:tcPr>
+          <w:p>
+            <w:pPr>
+              <w:spacing w:before="240" w:after="0"/>
+              <w:jc w:val="center"/>
             </w:pPr>
             <w:r>
               <w:rPr>
@@ -3084,37 +2862,28 @@
                 <w:szCs w:val="28"/>
                 <w:lang w:eastAsia="it-IT"/>
               </w:rPr>
-              <w:t> </w:t>
-            </w:r>
-          </w:p>
-        </w:tc>
-        <w:tc>
-          <w:tcPr>
-            <w:tcW w:w="0" w:type="auto"/>
+              <w:t>  </w:t>
+            </w:r>
+          </w:p>
+        </w:tc>
+        <w:tc>
+          <w:tcPr>
+            <w:tcW w:w="875" w:type="dxa"/>
             <w:tcBorders>
-              <w:top w:val="single" w:sz="4" w:space="0" w:color="000000"/>
-              <w:left w:val="single" w:sz="4" w:space="0" w:color="000000"/>
-              <w:bottom w:val="single" w:sz="4" w:space="0" w:color="000000"/>
-              <w:right w:val="single" w:sz="4" w:space="0" w:color="000000"/>
+              <w:top w:val="single" w:sz="5" w:space="0" w:color="000000" w:themeColor="text1"/>
+              <w:left w:val="single" w:sz="5" w:space="0" w:color="000000" w:themeColor="text1"/>
+              <w:bottom w:val="single" w:sz="5" w:space="0" w:color="000000" w:themeColor="text1"/>
+              <w:right w:val="single" w:sz="5" w:space="0" w:color="000000" w:themeColor="text1"/>
             </w:tcBorders>
             <w:tcMar>
-              <w:top w:w="0" w:type="dxa"/>
               <w:left w:w="100" w:type="dxa"/>
-              <w:bottom w:w="0" w:type="dxa"/>
               <w:right w:w="100" w:type="dxa"/>
             </w:tcMar>
-            <w:hideMark/>
-          </w:tcPr>
-          <w:p>
-            <w:pPr>
-              <w:spacing w:before="240" w:after="0" w:line="240" w:lineRule="auto"/>
-              <w:jc w:val="center"/>
-              <w:rPr>
-                <w:rFonts w:ascii="Times New Roman" w:eastAsia="Times New Roman" w:hAnsi="Times New Roman" w:cs="Times New Roman"/>
-                <w:sz w:val="24"/>
-                <w:szCs w:val="24"/>
-                <w:lang w:eastAsia="it-IT"/>
-              </w:rPr>
+          </w:tcPr>
+          <w:p>
+            <w:pPr>
+              <w:spacing w:before="240" w:after="0"/>
+              <w:jc w:val="center"/>
             </w:pPr>
             <w:r>
               <w:rPr>
@@ -3140,31 +2909,22 @@
         </w:tc>
         <w:tc>
           <w:tcPr>
-            <w:tcW w:w="0" w:type="auto"/>
+            <w:tcW w:w="875" w:type="dxa"/>
             <w:tcBorders>
-              <w:top w:val="single" w:sz="4" w:space="0" w:color="000000"/>
-              <w:left w:val="single" w:sz="4" w:space="0" w:color="000000"/>
-              <w:bottom w:val="single" w:sz="4" w:space="0" w:color="000000"/>
-              <w:right w:val="single" w:sz="4" w:space="0" w:color="000000"/>
+              <w:top w:val="single" w:sz="5" w:space="0" w:color="000000" w:themeColor="text1"/>
+              <w:left w:val="single" w:sz="5" w:space="0" w:color="000000" w:themeColor="text1"/>
+              <w:bottom w:val="single" w:sz="5" w:space="0" w:color="000000" w:themeColor="text1"/>
+              <w:right w:val="single" w:sz="5" w:space="0" w:color="000000" w:themeColor="text1"/>
             </w:tcBorders>
             <w:tcMar>
-              <w:top w:w="0" w:type="dxa"/>
               <w:left w:w="100" w:type="dxa"/>
-              <w:bottom w:w="0" w:type="dxa"/>
               <w:right w:w="100" w:type="dxa"/>
             </w:tcMar>
-            <w:hideMark/>
-          </w:tcPr>
-          <w:p>
-            <w:pPr>
-              <w:spacing w:before="240" w:after="0" w:line="240" w:lineRule="auto"/>
-              <w:jc w:val="center"/>
-              <w:rPr>
-                <w:rFonts w:ascii="Times New Roman" w:eastAsia="Times New Roman" w:hAnsi="Times New Roman" w:cs="Times New Roman"/>
-                <w:sz w:val="24"/>
-                <w:szCs w:val="24"/>
-                <w:lang w:eastAsia="it-IT"/>
-              </w:rPr>
+          </w:tcPr>
+          <w:p>
+            <w:pPr>
+              <w:spacing w:before="240" w:after="0"/>
+              <w:jc w:val="center"/>
             </w:pPr>
             <w:r>
               <w:rPr>
@@ -3190,31 +2950,22 @@
         </w:tc>
         <w:tc>
           <w:tcPr>
-            <w:tcW w:w="0" w:type="auto"/>
+            <w:tcW w:w="875" w:type="dxa"/>
             <w:tcBorders>
-              <w:top w:val="single" w:sz="4" w:space="0" w:color="000000"/>
-              <w:left w:val="single" w:sz="4" w:space="0" w:color="000000"/>
-              <w:bottom w:val="single" w:sz="4" w:space="0" w:color="000000"/>
-              <w:right w:val="single" w:sz="4" w:space="0" w:color="000000"/>
+              <w:top w:val="single" w:sz="5" w:space="0" w:color="000000" w:themeColor="text1"/>
+              <w:left w:val="single" w:sz="5" w:space="0" w:color="000000" w:themeColor="text1"/>
+              <w:bottom w:val="single" w:sz="5" w:space="0" w:color="000000" w:themeColor="text1"/>
+              <w:right w:val="single" w:sz="5" w:space="0" w:color="000000" w:themeColor="text1"/>
             </w:tcBorders>
             <w:tcMar>
-              <w:top w:w="0" w:type="dxa"/>
               <w:left w:w="100" w:type="dxa"/>
-              <w:bottom w:w="0" w:type="dxa"/>
               <w:right w:w="100" w:type="dxa"/>
             </w:tcMar>
-            <w:hideMark/>
-          </w:tcPr>
-          <w:p>
-            <w:pPr>
-              <w:spacing w:before="240" w:after="0" w:line="240" w:lineRule="auto"/>
-              <w:jc w:val="center"/>
-              <w:rPr>
-                <w:rFonts w:ascii="Times New Roman" w:eastAsia="Times New Roman" w:hAnsi="Times New Roman" w:cs="Times New Roman"/>
-                <w:sz w:val="24"/>
-                <w:szCs w:val="24"/>
-                <w:lang w:eastAsia="it-IT"/>
-              </w:rPr>
+          </w:tcPr>
+          <w:p>
+            <w:pPr>
+              <w:spacing w:before="240" w:after="0"/>
+              <w:jc w:val="center"/>
             </w:pPr>
             <w:r>
               <w:rPr>
@@ -3238,185 +2989,8 @@
             </w:r>
           </w:p>
         </w:tc>
-        <w:tc>
-          <w:tcPr>
-            <w:tcW w:w="0" w:type="auto"/>
-            <w:tcBorders>
-              <w:top w:val="single" w:sz="4" w:space="0" w:color="000000"/>
-              <w:left w:val="single" w:sz="4" w:space="0" w:color="000000"/>
-              <w:bottom w:val="single" w:sz="4" w:space="0" w:color="000000"/>
-              <w:right w:val="single" w:sz="4" w:space="0" w:color="000000"/>
-            </w:tcBorders>
-            <w:tcMar>
-              <w:top w:w="0" w:type="dxa"/>
-              <w:left w:w="100" w:type="dxa"/>
-              <w:bottom w:w="0" w:type="dxa"/>
-              <w:right w:w="100" w:type="dxa"/>
-            </w:tcMar>
-            <w:hideMark/>
-          </w:tcPr>
-          <w:p>
-            <w:pPr>
-              <w:spacing w:before="240" w:after="0" w:line="240" w:lineRule="auto"/>
-              <w:jc w:val="center"/>
-              <w:rPr>
-                <w:rFonts w:ascii="Times New Roman" w:eastAsia="Times New Roman" w:hAnsi="Times New Roman" w:cs="Times New Roman"/>
-                <w:sz w:val="24"/>
-                <w:szCs w:val="24"/>
-                <w:lang w:eastAsia="it-IT"/>
-              </w:rPr>
-            </w:pPr>
-            <w:r>
-              <w:rPr>
-                <w:rFonts w:ascii="Arial" w:eastAsia="Times New Roman" w:hAnsi="Arial" w:cs="Arial"/>
-                <w:b/>
-                <w:bCs/>
-                <w:color w:val="6AA84F"/>
-                <w:szCs w:val="28"/>
-                <w:lang w:eastAsia="it-IT"/>
-              </w:rPr>
-              <w:t>S</w:t>
-            </w:r>
-            <w:r>
-              <w:rPr>
-                <w:rFonts w:ascii="Arial" w:eastAsia="Times New Roman" w:hAnsi="Arial" w:cs="Arial"/>
-                <w:color w:val="000000"/>
-                <w:szCs w:val="28"/>
-                <w:lang w:eastAsia="it-IT"/>
-              </w:rPr>
-              <w:t>  </w:t>
-            </w:r>
-          </w:p>
-        </w:tc>
-        <w:tc>
-          <w:tcPr>
-            <w:tcW w:w="0" w:type="auto"/>
-            <w:tcBorders>
-              <w:top w:val="single" w:sz="4" w:space="0" w:color="000000"/>
-              <w:left w:val="single" w:sz="4" w:space="0" w:color="000000"/>
-              <w:bottom w:val="single" w:sz="4" w:space="0" w:color="000000"/>
-              <w:right w:val="single" w:sz="4" w:space="0" w:color="000000"/>
-            </w:tcBorders>
-            <w:tcMar>
-              <w:top w:w="0" w:type="dxa"/>
-              <w:left w:w="100" w:type="dxa"/>
-              <w:bottom w:w="0" w:type="dxa"/>
-              <w:right w:w="100" w:type="dxa"/>
-            </w:tcMar>
-            <w:hideMark/>
-          </w:tcPr>
-          <w:p>
-            <w:pPr>
-              <w:spacing w:before="240" w:after="0" w:line="240" w:lineRule="auto"/>
-              <w:jc w:val="center"/>
-              <w:rPr>
-                <w:rFonts w:ascii="Times New Roman" w:eastAsia="Times New Roman" w:hAnsi="Times New Roman" w:cs="Times New Roman"/>
-                <w:sz w:val="24"/>
-                <w:szCs w:val="24"/>
-                <w:lang w:eastAsia="it-IT"/>
-              </w:rPr>
-            </w:pPr>
-            <w:r>
-              <w:rPr>
-                <w:rFonts w:ascii="Arial" w:eastAsia="Times New Roman" w:hAnsi="Arial" w:cs="Arial"/>
-                <w:b/>
-                <w:bCs/>
-                <w:color w:val="6AA84F"/>
-                <w:szCs w:val="28"/>
-                <w:lang w:eastAsia="it-IT"/>
-              </w:rPr>
-              <w:t>S</w:t>
-            </w:r>
-            <w:r>
-              <w:rPr>
-                <w:rFonts w:ascii="Arial" w:eastAsia="Times New Roman" w:hAnsi="Arial" w:cs="Arial"/>
-                <w:color w:val="000000"/>
-                <w:szCs w:val="28"/>
-                <w:lang w:eastAsia="it-IT"/>
-              </w:rPr>
-              <w:t>  </w:t>
-            </w:r>
-          </w:p>
-        </w:tc>
       </w:tr>
     </w:tbl>
-    <w:p>
-      <w:pPr>
-        <w:spacing w:after="0"/>
-      </w:pPr>
-      <w:r>
-        <w:rPr>
-          <w:b/>
-          <w:bCs/>
-          <w:color w:val="00B050"/>
-        </w:rPr>
-        <w:t>S</w:t>
-      </w:r>
-      <w:r>
-        <w:t>: Successo</w:t>
-      </w:r>
-      <w:r>
-        <w:t xml:space="preserve"> = 1</w:t>
-      </w:r>
-    </w:p>
-    <w:p>
-      <w:pPr>
-        <w:spacing w:after="0"/>
-        <w:rPr>
-          <w:szCs w:val="28"/>
-        </w:rPr>
-      </w:pPr>
-      <w:r>
-        <w:rPr>
-          <w:b/>
-          <w:bCs/>
-          <w:color w:val="FFC000"/>
-          <w:szCs w:val="28"/>
-        </w:rPr>
-        <w:t>P</w:t>
-      </w:r>
-      <w:r>
-        <w:rPr>
-          <w:szCs w:val="28"/>
-        </w:rPr>
-        <w:t>: Parziale Successo</w:t>
-      </w:r>
-      <w:r>
-        <w:rPr>
-          <w:szCs w:val="28"/>
-        </w:rPr>
-        <w:t xml:space="preserve"> = 0.5</w:t>
-      </w:r>
-    </w:p>
-    <w:p>
-      <w:pPr>
-        <w:spacing w:after="0"/>
-        <w:rPr>
-          <w:szCs w:val="28"/>
-        </w:rPr>
-      </w:pPr>
-      <w:r>
-        <w:rPr>
-          <w:b/>
-          <w:bCs/>
-          <w:color w:val="FF0000"/>
-          <w:szCs w:val="28"/>
-        </w:rPr>
-        <w:t>F</w:t>
-      </w:r>
-      <w:r>
-        <w:rPr>
-          <w:szCs w:val="28"/>
-        </w:rPr>
-        <w:t>: Fallimento</w:t>
-      </w:r>
-      <w:r>
-        <w:rPr>
-          <w:szCs w:val="28"/>
-        </w:rPr>
-        <w:t xml:space="preserve"> = 0</w:t>
-      </w:r>
-    </w:p>
     <w:p>
       <w:pPr>
         <w:spacing w:before="240" w:after="0"/>
@@ -3454,7 +3028,6 @@
           <w:noProof/>
           <w:szCs w:val="28"/>
         </w:rPr>
-        <w:lastRenderedPageBreak/>
         <mc:AlternateContent>
           <mc:Choice Requires="wps">
             <w:drawing>
@@ -4057,15 +3630,80 @@
     <w:p>
       <w:pPr>
         <w:pStyle w:val="Titolo2"/>
+        <w:spacing w:after="100" w:afterAutospacing="1"/>
+        <w:ind w:left="578" w:hanging="578"/>
+        <w:rPr>
+          <w:rFonts w:eastAsia="Arial"/>
+        </w:rPr>
       </w:pPr>
       <w:bookmarkStart w:id="2" w:name="_Toc152342149"/>
       <w:r>
         <w:rPr>
           <w:rFonts w:eastAsia="Arial"/>
         </w:rPr>
+        <w:lastRenderedPageBreak/>
         <w:t>Usabilità dopo le modifiche</w:t>
       </w:r>
       <w:bookmarkEnd w:id="2"/>
+    </w:p>
+    <w:p>
+      <w:pPr>
+        <w:spacing w:after="0"/>
+      </w:pPr>
+      <w:r>
+        <w:rPr>
+          <w:b/>
+          <w:bCs/>
+          <w:color w:val="00B050"/>
+        </w:rPr>
+        <w:t>S</w:t>
+      </w:r>
+      <w:r>
+        <w:t>: Successo = 1</w:t>
+      </w:r>
+    </w:p>
+    <w:p>
+      <w:pPr>
+        <w:spacing w:after="0"/>
+        <w:rPr>
+          <w:szCs w:val="28"/>
+        </w:rPr>
+      </w:pPr>
+      <w:r>
+        <w:rPr>
+          <w:b/>
+          <w:bCs/>
+          <w:color w:val="FFC000"/>
+          <w:szCs w:val="28"/>
+        </w:rPr>
+        <w:t>P</w:t>
+      </w:r>
+      <w:r>
+        <w:rPr>
+          <w:szCs w:val="28"/>
+        </w:rPr>
+        <w:t>: Parziale Successo = 0.5</w:t>
+      </w:r>
+    </w:p>
+    <w:p>
+      <w:pPr>
+        <w:spacing w:after="0"/>
+      </w:pPr>
+      <w:r>
+        <w:rPr>
+          <w:b/>
+          <w:bCs/>
+          <w:color w:val="FF0000"/>
+          <w:szCs w:val="28"/>
+        </w:rPr>
+        <w:t>F</w:t>
+      </w:r>
+      <w:r>
+        <w:rPr>
+          <w:szCs w:val="28"/>
+        </w:rPr>
+        <w:t>: Fallimento = 0</w:t>
+      </w:r>
     </w:p>
     <w:tbl>
       <w:tblPr>
@@ -6057,65 +5695,6 @@
     </w:tbl>
     <w:p>
       <w:pPr>
-        <w:spacing w:after="0"/>
-      </w:pPr>
-      <w:r>
-        <w:rPr>
-          <w:b/>
-          <w:bCs/>
-          <w:color w:val="00B050"/>
-        </w:rPr>
-        <w:t>S</w:t>
-      </w:r>
-      <w:r>
-        <w:t>: Successo = 1</w:t>
-      </w:r>
-    </w:p>
-    <w:p>
-      <w:pPr>
-        <w:spacing w:after="0"/>
-        <w:rPr>
-          <w:szCs w:val="28"/>
-        </w:rPr>
-      </w:pPr>
-      <w:r>
-        <w:rPr>
-          <w:b/>
-          <w:bCs/>
-          <w:color w:val="FFC000"/>
-          <w:szCs w:val="28"/>
-        </w:rPr>
-        <w:t>P</w:t>
-      </w:r>
-      <w:r>
-        <w:rPr>
-          <w:szCs w:val="28"/>
-        </w:rPr>
-        <w:t>: Parziale Successo = 0.5</w:t>
-      </w:r>
-    </w:p>
-    <w:p>
-      <w:pPr>
-        <w:spacing w:after="0"/>
-      </w:pPr>
-      <w:r>
-        <w:rPr>
-          <w:b/>
-          <w:bCs/>
-          <w:color w:val="FF0000"/>
-          <w:szCs w:val="28"/>
-        </w:rPr>
-        <w:t>F</w:t>
-      </w:r>
-      <w:r>
-        <w:rPr>
-          <w:szCs w:val="28"/>
-        </w:rPr>
-        <w:t>: Fallimento = 0</w:t>
-      </w:r>
-    </w:p>
-    <w:p>
-      <w:pPr>
         <w:spacing w:before="240" w:after="240"/>
       </w:pPr>
       <w:r>
@@ -6125,7 +5704,6 @@
           <w:color w:val="000000" w:themeColor="text1"/>
           <w:szCs w:val="28"/>
         </w:rPr>
-        <w:lastRenderedPageBreak/>
         <mc:AlternateContent>
           <mc:Choice Requires="wps">
             <w:drawing>
@@ -6727,6 +6305,7 @@
           <w:sz w:val="28"/>
           <w:szCs w:val="28"/>
         </w:rPr>
+        <w:lastRenderedPageBreak/>
         <w:t xml:space="preserve">Usabilità = </w:t>
       </w:r>
       <w:r>
@@ -7003,7 +6582,21 @@
         <w:rPr>
           <w:szCs w:val="28"/>
         </w:rPr>
-        <w:t xml:space="preserve">, dando così un feedback </w:t>
+        <w:t xml:space="preserve">, dando così un </w:t>
+      </w:r>
+      <w:proofErr w:type="gramStart"/>
+      <w:r>
+        <w:rPr>
+          <w:szCs w:val="28"/>
+        </w:rPr>
+        <w:t>feedback</w:t>
+      </w:r>
+      <w:proofErr w:type="gramEnd"/>
+      <w:r>
+        <w:rPr>
+          <w:szCs w:val="28"/>
+        </w:rPr>
+        <w:t xml:space="preserve"> </w:t>
       </w:r>
       <w:r>
         <w:rPr>
@@ -7069,7 +6662,6 @@
           <w:sz w:val="72"/>
           <w:szCs w:val="72"/>
         </w:rPr>
-        <w:lastRenderedPageBreak/>
         <w:drawing>
           <wp:inline distT="0" distB="0" distL="0" distR="0" wp14:anchorId="0BCFAD01" wp14:editId="57A4DC78">
             <wp:extent cx="6118860" cy="929640"/>
@@ -7198,27 +6790,14 @@
       <w:r>
         <w:t xml:space="preserve">Figura </w:t>
       </w:r>
-      <w:r>
-        <w:fldChar w:fldCharType="begin"/>
-      </w:r>
-      <w:r>
-        <w:instrText xml:space="preserve"> SEQ Figura \* ARABIC </w:instrText>
-      </w:r>
-      <w:r>
-        <w:fldChar w:fldCharType="separate"/>
-      </w:r>
-      <w:r>
-        <w:rPr>
-          <w:noProof/>
-        </w:rPr>
-        <w:t>2</w:t>
-      </w:r>
-      <w:r>
-        <w:rPr>
-          <w:noProof/>
-        </w:rPr>
-        <w:fldChar w:fldCharType="end"/>
-      </w:r>
+      <w:fldSimple w:instr=" SEQ Figura \* ARABIC ">
+        <w:r>
+          <w:rPr>
+            <w:noProof/>
+          </w:rPr>
+          <w:t>2</w:t>
+        </w:r>
+      </w:fldSimple>
       <w:r>
         <w:t xml:space="preserve"> - Menù di navigazione dopo le modifiche</w:t>
       </w:r>
@@ -7354,7 +6933,7 @@
           <w:noProof/>
         </w:rPr>
         <w:drawing>
-          <wp:inline distT="0" distB="0" distL="0" distR="0" wp14:anchorId="64D2BD9A" wp14:editId="74BFC55A">
+          <wp:inline distT="0" distB="0" distL="0" distR="0" wp14:anchorId="64D2BD9A" wp14:editId="148C8593">
             <wp:extent cx="3459480" cy="732393"/>
             <wp:effectExtent l="0" t="0" r="7620" b="0"/>
             <wp:docPr id="1710213686" name="Immagine 1710213686"/>
@@ -7411,27 +6990,14 @@
       <w:r>
         <w:t xml:space="preserve">Figura </w:t>
       </w:r>
-      <w:r>
-        <w:fldChar w:fldCharType="begin"/>
-      </w:r>
-      <w:r>
-        <w:instrText xml:space="preserve"> SEQ Figura \* ARABIC </w:instrText>
-      </w:r>
-      <w:r>
-        <w:fldChar w:fldCharType="separate"/>
-      </w:r>
-      <w:r>
-        <w:rPr>
-          <w:noProof/>
-        </w:rPr>
-        <w:t>3</w:t>
-      </w:r>
-      <w:r>
-        <w:rPr>
-          <w:noProof/>
-        </w:rPr>
-        <w:fldChar w:fldCharType="end"/>
-      </w:r>
+      <w:fldSimple w:instr=" SEQ Figura \* ARABIC ">
+        <w:r>
+          <w:rPr>
+            <w:noProof/>
+          </w:rPr>
+          <w:t>3</w:t>
+        </w:r>
+      </w:fldSimple>
       <w:r>
         <w:t xml:space="preserve"> – Font e colore del logo prima della modifica</w:t>
       </w:r>
@@ -7504,27 +7070,14 @@
       <w:r>
         <w:t xml:space="preserve">Figura </w:t>
       </w:r>
-      <w:r>
-        <w:fldChar w:fldCharType="begin"/>
-      </w:r>
-      <w:r>
-        <w:instrText xml:space="preserve"> SEQ Figura \* ARABIC </w:instrText>
-      </w:r>
-      <w:r>
-        <w:fldChar w:fldCharType="separate"/>
-      </w:r>
-      <w:r>
-        <w:rPr>
-          <w:noProof/>
-        </w:rPr>
-        <w:t>4</w:t>
-      </w:r>
-      <w:r>
-        <w:rPr>
-          <w:noProof/>
-        </w:rPr>
-        <w:fldChar w:fldCharType="end"/>
-      </w:r>
+      <w:fldSimple w:instr=" SEQ Figura \* ARABIC ">
+        <w:r>
+          <w:rPr>
+            <w:noProof/>
+          </w:rPr>
+          <w:t>4</w:t>
+        </w:r>
+      </w:fldSimple>
       <w:r>
         <w:t xml:space="preserve"> - Font e colore del logo dopo la modifica</w:t>
       </w:r>
@@ -7702,27 +7255,14 @@
       <w:r>
         <w:t xml:space="preserve">Figura </w:t>
       </w:r>
-      <w:r>
-        <w:fldChar w:fldCharType="begin"/>
-      </w:r>
-      <w:r>
-        <w:instrText xml:space="preserve"> SEQ Figura \* ARABIC </w:instrText>
-      </w:r>
-      <w:r>
-        <w:fldChar w:fldCharType="separate"/>
-      </w:r>
-      <w:r>
-        <w:rPr>
-          <w:noProof/>
-        </w:rPr>
-        <w:t>5</w:t>
-      </w:r>
-      <w:r>
-        <w:rPr>
-          <w:noProof/>
-        </w:rPr>
-        <w:fldChar w:fldCharType="end"/>
-      </w:r>
+      <w:fldSimple w:instr=" SEQ Figura \* ARABIC ">
+        <w:r>
+          <w:rPr>
+            <w:noProof/>
+          </w:rPr>
+          <w:t>5</w:t>
+        </w:r>
+      </w:fldSimple>
       <w:r>
         <w:t xml:space="preserve"> - Una delle schermate di registrazione</w:t>
       </w:r>
@@ -7808,27 +7348,14 @@
       <w:r>
         <w:t xml:space="preserve">Figura </w:t>
       </w:r>
-      <w:r>
-        <w:fldChar w:fldCharType="begin"/>
-      </w:r>
-      <w:r>
-        <w:instrText xml:space="preserve"> SEQ Figura \* ARABIC </w:instrText>
-      </w:r>
-      <w:r>
-        <w:fldChar w:fldCharType="separate"/>
-      </w:r>
-      <w:r>
-        <w:rPr>
-          <w:noProof/>
-        </w:rPr>
-        <w:t>6</w:t>
-      </w:r>
-      <w:r>
-        <w:rPr>
-          <w:noProof/>
-        </w:rPr>
-        <w:fldChar w:fldCharType="end"/>
-      </w:r>
+      <w:fldSimple w:instr=" SEQ Figura \* ARABIC ">
+        <w:r>
+          <w:rPr>
+            <w:noProof/>
+          </w:rPr>
+          <w:t>6</w:t>
+        </w:r>
+      </w:fldSimple>
       <w:r>
         <w:t xml:space="preserve"> - Una delle schermate di registrazione </w:t>
       </w:r>
@@ -8017,27 +7544,14 @@
       <w:r>
         <w:t xml:space="preserve">Figura </w:t>
       </w:r>
-      <w:r>
-        <w:fldChar w:fldCharType="begin"/>
-      </w:r>
-      <w:r>
-        <w:instrText xml:space="preserve"> SEQ Figura \* ARABIC </w:instrText>
-      </w:r>
-      <w:r>
-        <w:fldChar w:fldCharType="separate"/>
-      </w:r>
-      <w:r>
-        <w:rPr>
-          <w:noProof/>
-        </w:rPr>
-        <w:t>7</w:t>
-      </w:r>
-      <w:r>
-        <w:rPr>
-          <w:noProof/>
-        </w:rPr>
-        <w:fldChar w:fldCharType="end"/>
-      </w:r>
+      <w:fldSimple w:instr=" SEQ Figura \* ARABIC ">
+        <w:r>
+          <w:rPr>
+            <w:noProof/>
+          </w:rPr>
+          <w:t>7</w:t>
+        </w:r>
+      </w:fldSimple>
       <w:r>
         <w:t xml:space="preserve"> </w:t>
       </w:r>
@@ -8122,27 +7636,14 @@
       <w:r>
         <w:t xml:space="preserve">Figura </w:t>
       </w:r>
-      <w:r>
-        <w:fldChar w:fldCharType="begin"/>
-      </w:r>
-      <w:r>
-        <w:instrText xml:space="preserve"> SEQ Figura \* ARABIC </w:instrText>
-      </w:r>
-      <w:r>
-        <w:fldChar w:fldCharType="separate"/>
-      </w:r>
-      <w:r>
-        <w:rPr>
-          <w:noProof/>
-        </w:rPr>
-        <w:t>8</w:t>
-      </w:r>
-      <w:r>
-        <w:rPr>
-          <w:noProof/>
-        </w:rPr>
-        <w:fldChar w:fldCharType="end"/>
-      </w:r>
+      <w:fldSimple w:instr=" SEQ Figura \* ARABIC ">
+        <w:r>
+          <w:rPr>
+            <w:noProof/>
+          </w:rPr>
+          <w:t>8</w:t>
+        </w:r>
+      </w:fldSimple>
       <w:r>
         <w:t xml:space="preserve"> - Una delle schermate di creazione </w:t>
       </w:r>
@@ -8383,7 +7884,25 @@
           <w:bCs/>
           <w:szCs w:val="28"/>
         </w:rPr>
-        <w:t>le aste Al ribasso, Silenziosa e Inversa</w:t>
+        <w:t xml:space="preserve">le </w:t>
+      </w:r>
+      <w:proofErr w:type="gramStart"/>
+      <w:r>
+        <w:rPr>
+          <w:b/>
+          <w:bCs/>
+          <w:szCs w:val="28"/>
+        </w:rPr>
+        <w:t>aste</w:t>
+      </w:r>
+      <w:proofErr w:type="gramEnd"/>
+      <w:r>
+        <w:rPr>
+          <w:b/>
+          <w:bCs/>
+          <w:szCs w:val="28"/>
+        </w:rPr>
+        <w:t xml:space="preserve"> Al ribasso, Silenziosa e Inversa</w:t>
       </w:r>
     </w:p>
     <w:p>
@@ -12422,10 +11941,6 @@
 </file>
 
 <file path=customXml/item1.xml><?xml version="1.0" encoding="utf-8"?>
-<b:Sources xmlns:b="http://schemas.openxmlformats.org/officeDocument/2006/bibliography" xmlns="http://schemas.openxmlformats.org/officeDocument/2006/bibliography" SelectedStyle="\APASixthEditionOfficeOnline.xsl" StyleName="APA" Version="6"/>
-</file>
-
-<file path=customXml/item2.xml><?xml version="1.0" encoding="utf-8"?>
 <?mso-contentType ?>
 <FormTemplates xmlns="http://schemas.microsoft.com/sharepoint/v3/contenttype/forms">
   <Display>DocumentLibraryForm</Display>
@@ -12434,13 +11949,11 @@
 </FormTemplates>
 </file>
 
-<file path=customXml/item3.xml><?xml version="1.0" encoding="utf-8"?>
-<p:properties xmlns:p="http://schemas.microsoft.com/office/2006/metadata/properties" xmlns:xsi="http://www.w3.org/2001/XMLSchema-instance" xmlns:pc="http://schemas.microsoft.com/office/infopath/2007/PartnerControls">
-  <documentManagement/>
-</p:properties>
+<file path=customXml/item2.xml><?xml version="1.0" encoding="utf-8"?>
+<b:Sources xmlns:b="http://schemas.openxmlformats.org/officeDocument/2006/bibliography" xmlns="http://schemas.openxmlformats.org/officeDocument/2006/bibliography" SelectedStyle="\APASixthEditionOfficeOnline.xsl" StyleName="APA" Version="6"/>
 </file>
 
-<file path=customXml/item4.xml><?xml version="1.0" encoding="utf-8"?>
+<file path=customXml/item3.xml><?xml version="1.0" encoding="utf-8"?>
 <ct:contentTypeSchema xmlns:ct="http://schemas.microsoft.com/office/2006/metadata/contentType" xmlns:ma="http://schemas.microsoft.com/office/2006/metadata/properties/metaAttributes" ct:_="" ma:_="" ma:contentTypeName="Document" ma:contentTypeID="0x010100AE796B0F50CCAD42BD6B179A992E536E" ma:contentTypeVersion="10" ma:contentTypeDescription="Create a new document." ma:contentTypeScope="" ma:versionID="177db56377569425d6786000d56896bf">
   <xsd:schema xmlns:xsd="http://www.w3.org/2001/XMLSchema" xmlns:xs="http://www.w3.org/2001/XMLSchema" xmlns:p="http://schemas.microsoft.com/office/2006/metadata/properties" xmlns:ns3="c9687714-b9a4-41dc-badd-4468f4581929" xmlns:ns4="144a2b3a-2c6d-4f45-a51b-0ff4c77a19b6" targetNamespace="http://schemas.microsoft.com/office/2006/metadata/properties" ma:root="true" ma:fieldsID="3dfeaf7702be2733393671f4e2e7ddea" ns3:_="" ns4:_="">
     <xsd:import namespace="c9687714-b9a4-41dc-badd-4468f4581929"/>
@@ -12643,7 +12156,21 @@
 </ct:contentTypeSchema>
 </file>
 
+<file path=customXml/item4.xml><?xml version="1.0" encoding="utf-8"?>
+<p:properties xmlns:p="http://schemas.microsoft.com/office/2006/metadata/properties" xmlns:xsi="http://www.w3.org/2001/XMLSchema-instance" xmlns:pc="http://schemas.microsoft.com/office/infopath/2007/PartnerControls">
+  <documentManagement/>
+</p:properties>
+</file>
+
 <file path=customXml/itemProps1.xml><?xml version="1.0" encoding="utf-8"?>
+<ds:datastoreItem xmlns:ds="http://schemas.openxmlformats.org/officeDocument/2006/customXml" ds:itemID="{52B12807-B744-4D94-B93E-F04FB50F358D}">
+  <ds:schemaRefs>
+    <ds:schemaRef ds:uri="http://schemas.microsoft.com/sharepoint/v3/contenttype/forms"/>
+  </ds:schemaRefs>
+</ds:datastoreItem>
+</file>
+
+<file path=customXml/itemProps2.xml><?xml version="1.0" encoding="utf-8"?>
 <ds:datastoreItem xmlns:ds="http://schemas.openxmlformats.org/officeDocument/2006/customXml" ds:itemID="{C170FB09-BC29-44C1-B854-F615B1D990F1}">
   <ds:schemaRefs>
     <ds:schemaRef ds:uri="http://schemas.openxmlformats.org/officeDocument/2006/bibliography"/>
@@ -12651,24 +12178,7 @@
 </ds:datastoreItem>
 </file>
 
-<file path=customXml/itemProps2.xml><?xml version="1.0" encoding="utf-8"?>
-<ds:datastoreItem xmlns:ds="http://schemas.openxmlformats.org/officeDocument/2006/customXml" ds:itemID="{52B12807-B744-4D94-B93E-F04FB50F358D}">
-  <ds:schemaRefs>
-    <ds:schemaRef ds:uri="http://schemas.microsoft.com/sharepoint/v3/contenttype/forms"/>
-  </ds:schemaRefs>
-</ds:datastoreItem>
-</file>
-
 <file path=customXml/itemProps3.xml><?xml version="1.0" encoding="utf-8"?>
-<ds:datastoreItem xmlns:ds="http://schemas.openxmlformats.org/officeDocument/2006/customXml" ds:itemID="{5AB5EBDB-E78D-4BEF-BA2E-D736A50B28FE}">
-  <ds:schemaRefs>
-    <ds:schemaRef ds:uri="http://schemas.microsoft.com/office/2006/metadata/properties"/>
-    <ds:schemaRef ds:uri="http://schemas.microsoft.com/office/infopath/2007/PartnerControls"/>
-  </ds:schemaRefs>
-</ds:datastoreItem>
-</file>
-
-<file path=customXml/itemProps4.xml><?xml version="1.0" encoding="utf-8"?>
 <ds:datastoreItem xmlns:ds="http://schemas.openxmlformats.org/officeDocument/2006/customXml" ds:itemID="{9F441861-8673-43F6-B6E0-36DB4DF2465B}">
   <ds:schemaRefs>
     <ds:schemaRef ds:uri="http://schemas.microsoft.com/office/2006/metadata/contentType"/>
@@ -12685,4 +12195,13 @@
     <ds:schemaRef ds:uri="http://schemas.microsoft.com/internal/obd"/>
   </ds:schemaRefs>
 </ds:datastoreItem>
+</file>
+
+<file path=customXml/itemProps4.xml><?xml version="1.0" encoding="utf-8"?>
+<ds:datastoreItem xmlns:ds="http://schemas.openxmlformats.org/officeDocument/2006/customXml" ds:itemID="{5AB5EBDB-E78D-4BEF-BA2E-D736A50B28FE}">
+  <ds:schemaRefs>
+    <ds:schemaRef ds:uri="http://schemas.microsoft.com/office/2006/metadata/properties"/>
+    <ds:schemaRef ds:uri="http://schemas.microsoft.com/office/infopath/2007/PartnerControls"/>
+  </ds:schemaRefs>
+</ds:datastoreItem>
 </file>
</xml_diff>

<commit_message>
aggiunte matricole al documento word
</commit_message>
<xml_diff>
--- a/Documentazione-INGSW2324_05 (tabelle dell' usabilità).docx
+++ b/Documentazione-INGSW2324_05 (tabelle dell' usabilità).docx
@@ -1,6 +1,6 @@
 
 <file path=word/document.xml><?xml version="1.0" encoding="utf-8"?>
-<w:document xmlns:wpc="http://schemas.microsoft.com/office/word/2010/wordprocessingCanvas" xmlns:cx="http://schemas.microsoft.com/office/drawing/2014/chartex" xmlns:cx1="http://schemas.microsoft.com/office/drawing/2015/9/8/chartex" xmlns:cx2="http://schemas.microsoft.com/office/drawing/2015/10/21/chartex" xmlns:cx3="http://schemas.microsoft.com/office/drawing/2016/5/9/chartex" xmlns:cx4="http://schemas.microsoft.com/office/drawing/2016/5/10/chartex" xmlns:cx5="http://schemas.microsoft.com/office/drawing/2016/5/11/chartex" xmlns:cx6="http://schemas.microsoft.com/office/drawing/2016/5/12/chartex" xmlns:cx7="http://schemas.microsoft.com/office/drawing/2016/5/13/chartex" xmlns:cx8="http://schemas.microsoft.com/office/drawing/2016/5/14/chartex" xmlns:mc="http://schemas.openxmlformats.org/markup-compatibility/2006" xmlns:aink="http://schemas.microsoft.com/office/drawing/2016/ink" xmlns:am3d="http://schemas.microsoft.com/office/drawing/2017/model3d" xmlns:o="urn:schemas-microsoft-com:office:office" xmlns:oel="http://schemas.microsoft.com/office/2019/extlst" xmlns:r="http://schemas.openxmlformats.org/officeDocument/2006/relationships" xmlns:m="http://schemas.openxmlformats.org/officeDocument/2006/math" xmlns:v="urn:schemas-microsoft-com:vml" xmlns:wp14="http://schemas.microsoft.com/office/word/2010/wordprocessingDrawing" xmlns:wp="http://schemas.openxmlformats.org/drawingml/2006/wordprocessingDrawing" xmlns:w10="urn:schemas-microsoft-com:office:word" xmlns:w="http://schemas.openxmlformats.org/wordprocessingml/2006/main" xmlns:w14="http://schemas.microsoft.com/office/word/2010/wordml" xmlns:w15="http://schemas.microsoft.com/office/word/2012/wordml" xmlns:w16cex="http://schemas.microsoft.com/office/word/2018/wordml/cex" xmlns:w16cid="http://schemas.microsoft.com/office/word/2016/wordml/cid" xmlns:w16="http://schemas.microsoft.com/office/word/2018/wordml" xmlns:w16sdtdh="http://schemas.microsoft.com/office/word/2020/wordml/sdtdatahash" xmlns:w16se="http://schemas.microsoft.com/office/word/2015/wordml/symex" xmlns:wpg="http://schemas.microsoft.com/office/word/2010/wordprocessingGroup" xmlns:wpi="http://schemas.microsoft.com/office/word/2010/wordprocessingInk" xmlns:wne="http://schemas.microsoft.com/office/word/2006/wordml" xmlns:wps="http://schemas.microsoft.com/office/word/2010/wordprocessingShape" mc:Ignorable="w14 w15 w16se w16cid w16 w16cex w16sdtdh wp14">
+<w:document xmlns:wpc="http://schemas.microsoft.com/office/word/2010/wordprocessingCanvas" xmlns:cx="http://schemas.microsoft.com/office/drawing/2014/chartex" xmlns:cx1="http://schemas.microsoft.com/office/drawing/2015/9/8/chartex" xmlns:cx2="http://schemas.microsoft.com/office/drawing/2015/10/21/chartex" xmlns:cx3="http://schemas.microsoft.com/office/drawing/2016/5/9/chartex" xmlns:cx4="http://schemas.microsoft.com/office/drawing/2016/5/10/chartex" xmlns:cx5="http://schemas.microsoft.com/office/drawing/2016/5/11/chartex" xmlns:cx6="http://schemas.microsoft.com/office/drawing/2016/5/12/chartex" xmlns:cx7="http://schemas.microsoft.com/office/drawing/2016/5/13/chartex" xmlns:cx8="http://schemas.microsoft.com/office/drawing/2016/5/14/chartex" xmlns:mc="http://schemas.openxmlformats.org/markup-compatibility/2006" xmlns:aink="http://schemas.microsoft.com/office/drawing/2016/ink" xmlns:am3d="http://schemas.microsoft.com/office/drawing/2017/model3d" xmlns:o="urn:schemas-microsoft-com:office:office" xmlns:oel="http://schemas.microsoft.com/office/2019/extlst" xmlns:r="http://schemas.openxmlformats.org/officeDocument/2006/relationships" xmlns:m="http://schemas.openxmlformats.org/officeDocument/2006/math" xmlns:v="urn:schemas-microsoft-com:vml" xmlns:wp14="http://schemas.microsoft.com/office/word/2010/wordprocessingDrawing" xmlns:wp="http://schemas.openxmlformats.org/drawingml/2006/wordprocessingDrawing" xmlns:w10="urn:schemas-microsoft-com:office:word" xmlns:w="http://schemas.openxmlformats.org/wordprocessingml/2006/main" xmlns:w14="http://schemas.microsoft.com/office/word/2010/wordml" xmlns:w15="http://schemas.microsoft.com/office/word/2012/wordml" xmlns:w16cex="http://schemas.microsoft.com/office/word/2018/wordml/cex" xmlns:w16cid="http://schemas.microsoft.com/office/word/2016/wordml/cid" xmlns:w16="http://schemas.microsoft.com/office/word/2018/wordml" xmlns:w16du="http://schemas.microsoft.com/office/word/2023/wordml/word16du" xmlns:w16sdtdh="http://schemas.microsoft.com/office/word/2020/wordml/sdtdatahash" xmlns:w16se="http://schemas.microsoft.com/office/word/2015/wordml/symex" xmlns:wpg="http://schemas.microsoft.com/office/word/2010/wordprocessingGroup" xmlns:wpi="http://schemas.microsoft.com/office/word/2010/wordprocessingInk" xmlns:wne="http://schemas.microsoft.com/office/word/2006/wordml" xmlns:wps="http://schemas.microsoft.com/office/word/2010/wordprocessingShape" mc:Ignorable="w14 w15 w16se w16cid w16 w16cex w16sdtdh w16du wp14">
   <w:body>
     <w:p>
       <w:pPr>
@@ -68,13 +68,19 @@
         <w:t>Donnarumma</w:t>
       </w:r>
       <w:r>
-        <w:t xml:space="preserve"> N8600XXXX, </w:t>
+        <w:t xml:space="preserve"> N8600</w:t>
+      </w:r>
+      <w:r>
+        <w:t>3617</w:t>
+      </w:r>
+      <w:r>
+        <w:t xml:space="preserve">, </w:t>
       </w:r>
       <w:r>
         <w:t>Giulio Borriello N8600</w:t>
       </w:r>
       <w:r>
-        <w:t>XXXX</w:t>
+        <w:t>3381</w:t>
       </w:r>
     </w:p>
     <w:p>
@@ -159,21 +165,7 @@
                 <w:rStyle w:val="Collegamentoipertestuale"/>
                 <w:noProof/>
               </w:rPr>
-              <w:t>Decisio</w:t>
-            </w:r>
-            <w:r>
-              <w:rPr>
-                <w:rStyle w:val="Collegamentoipertestuale"/>
-                <w:noProof/>
-              </w:rPr>
-              <w:t>n</w:t>
-            </w:r>
-            <w:r>
-              <w:rPr>
-                <w:rStyle w:val="Collegamentoipertestuale"/>
-                <w:noProof/>
-              </w:rPr>
-              <w:t>i</w:t>
+              <w:t>Decisioni</w:t>
             </w:r>
             <w:r>
               <w:rPr>
@@ -721,15 +713,7 @@
         </w:numPr>
       </w:pPr>
       <w:r>
-        <w:t xml:space="preserve">Un utente può cercare anche aste proprie dentro la schermata di ricerca e compariranno. Però saranno visualizzate come aste altrui con però il bottone in basso disabilitato (perché un venditore non può fare </w:t>
-      </w:r>
-      <w:proofErr w:type="gramStart"/>
-      <w:r>
-        <w:t>un offerta</w:t>
-      </w:r>
-      <w:proofErr w:type="gramEnd"/>
-      <w:r>
-        <w:t xml:space="preserve"> ad una sua stessa offerta)</w:t>
+        <w:t>Un utente può cercare anche aste proprie dentro la schermata di ricerca e compariranno. Però saranno visualizzate come aste altrui con però il bottone in basso disabilitato (perché un venditore non può fare un offerta ad una sua stessa offerta)</w:t>
       </w:r>
     </w:p>
     <w:p>
@@ -741,15 +725,7 @@
         </w:numPr>
       </w:pPr>
       <w:r>
-        <w:t xml:space="preserve">La procedura di pagamento non è stata implementata. </w:t>
-      </w:r>
-      <w:proofErr w:type="gramStart"/>
-      <w:r>
-        <w:t>Dunque</w:t>
-      </w:r>
-      <w:proofErr w:type="gramEnd"/>
-      <w:r>
-        <w:t xml:space="preserve"> La carta inserita dall’utente durante il pagamento non viene salvata, e non esiste nessuna classe che la salvi, perché in possibili implementazioni future è probabile che verranno usate librerie esterne per salvarla, dunque non c’era motivo di salvarla con metodi nostri ora.</w:t>
+        <w:t>La procedura di pagamento non è stata implementata. Dunque La carta inserita dall’utente durante il pagamento non viene salvata, e non esiste nessuna classe che la salvi, perché in possibili implementazioni future è probabile che verranno usate librerie esterne per salvarla, dunque non c’era motivo di salvarla con metodi nostri ora.</w:t>
       </w:r>
     </w:p>
     <w:p/>
@@ -6509,25 +6485,7 @@
           <w:bCs/>
           <w:szCs w:val="28"/>
         </w:rPr>
-        <w:t xml:space="preserve"> (della bottom </w:t>
-      </w:r>
-      <w:proofErr w:type="spellStart"/>
-      <w:r>
-        <w:rPr>
-          <w:b/>
-          <w:bCs/>
-          <w:szCs w:val="28"/>
-        </w:rPr>
-        <w:t>navigation</w:t>
-      </w:r>
-      <w:proofErr w:type="spellEnd"/>
-      <w:r>
-        <w:rPr>
-          <w:b/>
-          <w:bCs/>
-          <w:szCs w:val="28"/>
-        </w:rPr>
-        <w:t xml:space="preserve"> bar)</w:t>
+        <w:t xml:space="preserve"> (della bottom navigation bar)</w:t>
       </w:r>
     </w:p>
     <w:p>
@@ -6689,21 +6647,7 @@
         <w:rPr>
           <w:szCs w:val="28"/>
         </w:rPr>
-        <w:t xml:space="preserve">, dando così un </w:t>
-      </w:r>
-      <w:proofErr w:type="gramStart"/>
-      <w:r>
-        <w:rPr>
-          <w:szCs w:val="28"/>
-        </w:rPr>
-        <w:t>feedback</w:t>
-      </w:r>
-      <w:proofErr w:type="gramEnd"/>
-      <w:r>
-        <w:rPr>
-          <w:szCs w:val="28"/>
-        </w:rPr>
-        <w:t xml:space="preserve"> </w:t>
+        <w:t xml:space="preserve">, dando così un feedback </w:t>
       </w:r>
       <w:r>
         <w:rPr>
@@ -6897,14 +6841,27 @@
       <w:r>
         <w:t xml:space="preserve">Figura </w:t>
       </w:r>
-      <w:fldSimple w:instr=" SEQ Figura \* ARABIC ">
-        <w:r>
-          <w:rPr>
-            <w:noProof/>
-          </w:rPr>
-          <w:t>2</w:t>
-        </w:r>
-      </w:fldSimple>
+      <w:r>
+        <w:fldChar w:fldCharType="begin"/>
+      </w:r>
+      <w:r>
+        <w:instrText xml:space="preserve"> SEQ Figura \* ARABIC </w:instrText>
+      </w:r>
+      <w:r>
+        <w:fldChar w:fldCharType="separate"/>
+      </w:r>
+      <w:r>
+        <w:rPr>
+          <w:noProof/>
+        </w:rPr>
+        <w:t>2</w:t>
+      </w:r>
+      <w:r>
+        <w:rPr>
+          <w:noProof/>
+        </w:rPr>
+        <w:fldChar w:fldCharType="end"/>
+      </w:r>
       <w:r>
         <w:t xml:space="preserve"> - Menù di navigazione dopo le modifiche</w:t>
       </w:r>
@@ -7040,7 +6997,7 @@
           <w:noProof/>
         </w:rPr>
         <w:drawing>
-          <wp:inline distT="0" distB="0" distL="0" distR="0" wp14:anchorId="64D2BD9A" wp14:editId="5FB2F4CA">
+          <wp:inline distT="0" distB="0" distL="0" distR="0" wp14:anchorId="64D2BD9A" wp14:editId="32F5CB3E">
             <wp:extent cx="3459480" cy="732393"/>
             <wp:effectExtent l="0" t="0" r="7620" b="0"/>
             <wp:docPr id="1710213686" name="Immagine 1710213686"/>
@@ -7097,14 +7054,27 @@
       <w:r>
         <w:t xml:space="preserve">Figura </w:t>
       </w:r>
-      <w:fldSimple w:instr=" SEQ Figura \* ARABIC ">
-        <w:r>
-          <w:rPr>
-            <w:noProof/>
-          </w:rPr>
-          <w:t>3</w:t>
-        </w:r>
-      </w:fldSimple>
+      <w:r>
+        <w:fldChar w:fldCharType="begin"/>
+      </w:r>
+      <w:r>
+        <w:instrText xml:space="preserve"> SEQ Figura \* ARABIC </w:instrText>
+      </w:r>
+      <w:r>
+        <w:fldChar w:fldCharType="separate"/>
+      </w:r>
+      <w:r>
+        <w:rPr>
+          <w:noProof/>
+        </w:rPr>
+        <w:t>3</w:t>
+      </w:r>
+      <w:r>
+        <w:rPr>
+          <w:noProof/>
+        </w:rPr>
+        <w:fldChar w:fldCharType="end"/>
+      </w:r>
       <w:r>
         <w:t xml:space="preserve"> – Font e colore del logo prima della modifica</w:t>
       </w:r>
@@ -7177,14 +7147,27 @@
       <w:r>
         <w:t xml:space="preserve">Figura </w:t>
       </w:r>
-      <w:fldSimple w:instr=" SEQ Figura \* ARABIC ">
-        <w:r>
-          <w:rPr>
-            <w:noProof/>
-          </w:rPr>
-          <w:t>4</w:t>
-        </w:r>
-      </w:fldSimple>
+      <w:r>
+        <w:fldChar w:fldCharType="begin"/>
+      </w:r>
+      <w:r>
+        <w:instrText xml:space="preserve"> SEQ Figura \* ARABIC </w:instrText>
+      </w:r>
+      <w:r>
+        <w:fldChar w:fldCharType="separate"/>
+      </w:r>
+      <w:r>
+        <w:rPr>
+          <w:noProof/>
+        </w:rPr>
+        <w:t>4</w:t>
+      </w:r>
+      <w:r>
+        <w:rPr>
+          <w:noProof/>
+        </w:rPr>
+        <w:fldChar w:fldCharType="end"/>
+      </w:r>
       <w:r>
         <w:t xml:space="preserve"> - Font e colore del logo dopo la modifica</w:t>
       </w:r>
@@ -7206,18 +7189,8 @@
           <w:bCs/>
           <w:szCs w:val="28"/>
         </w:rPr>
-        <w:t xml:space="preserve">Aggiunta di una Step by step </w:t>
-      </w:r>
-      <w:proofErr w:type="spellStart"/>
-      <w:r>
-        <w:rPr>
-          <w:b/>
-          <w:bCs/>
-          <w:szCs w:val="28"/>
-        </w:rPr>
-        <w:t>view</w:t>
-      </w:r>
-      <w:proofErr w:type="spellEnd"/>
+        <w:t>Aggiunta di una Step by step view</w:t>
+      </w:r>
     </w:p>
     <w:p>
       <w:pPr>
@@ -7362,14 +7335,27 @@
       <w:r>
         <w:t xml:space="preserve">Figura </w:t>
       </w:r>
-      <w:fldSimple w:instr=" SEQ Figura \* ARABIC ">
-        <w:r>
-          <w:rPr>
-            <w:noProof/>
-          </w:rPr>
-          <w:t>5</w:t>
-        </w:r>
-      </w:fldSimple>
+      <w:r>
+        <w:fldChar w:fldCharType="begin"/>
+      </w:r>
+      <w:r>
+        <w:instrText xml:space="preserve"> SEQ Figura \* ARABIC </w:instrText>
+      </w:r>
+      <w:r>
+        <w:fldChar w:fldCharType="separate"/>
+      </w:r>
+      <w:r>
+        <w:rPr>
+          <w:noProof/>
+        </w:rPr>
+        <w:t>5</w:t>
+      </w:r>
+      <w:r>
+        <w:rPr>
+          <w:noProof/>
+        </w:rPr>
+        <w:fldChar w:fldCharType="end"/>
+      </w:r>
       <w:r>
         <w:t xml:space="preserve"> - Una delle schermate di registrazione</w:t>
       </w:r>
@@ -7455,14 +7441,27 @@
       <w:r>
         <w:t xml:space="preserve">Figura </w:t>
       </w:r>
-      <w:fldSimple w:instr=" SEQ Figura \* ARABIC ">
-        <w:r>
-          <w:rPr>
-            <w:noProof/>
-          </w:rPr>
-          <w:t>6</w:t>
-        </w:r>
-      </w:fldSimple>
+      <w:r>
+        <w:fldChar w:fldCharType="begin"/>
+      </w:r>
+      <w:r>
+        <w:instrText xml:space="preserve"> SEQ Figura \* ARABIC </w:instrText>
+      </w:r>
+      <w:r>
+        <w:fldChar w:fldCharType="separate"/>
+      </w:r>
+      <w:r>
+        <w:rPr>
+          <w:noProof/>
+        </w:rPr>
+        <w:t>6</w:t>
+      </w:r>
+      <w:r>
+        <w:rPr>
+          <w:noProof/>
+        </w:rPr>
+        <w:fldChar w:fldCharType="end"/>
+      </w:r>
       <w:r>
         <w:t xml:space="preserve"> - Una delle schermate di registrazione </w:t>
       </w:r>
@@ -7651,14 +7650,27 @@
       <w:r>
         <w:t xml:space="preserve">Figura </w:t>
       </w:r>
-      <w:fldSimple w:instr=" SEQ Figura \* ARABIC ">
-        <w:r>
-          <w:rPr>
-            <w:noProof/>
-          </w:rPr>
-          <w:t>7</w:t>
-        </w:r>
-      </w:fldSimple>
+      <w:r>
+        <w:fldChar w:fldCharType="begin"/>
+      </w:r>
+      <w:r>
+        <w:instrText xml:space="preserve"> SEQ Figura \* ARABIC </w:instrText>
+      </w:r>
+      <w:r>
+        <w:fldChar w:fldCharType="separate"/>
+      </w:r>
+      <w:r>
+        <w:rPr>
+          <w:noProof/>
+        </w:rPr>
+        <w:t>7</w:t>
+      </w:r>
+      <w:r>
+        <w:rPr>
+          <w:noProof/>
+        </w:rPr>
+        <w:fldChar w:fldCharType="end"/>
+      </w:r>
       <w:r>
         <w:t xml:space="preserve"> </w:t>
       </w:r>
@@ -7743,14 +7755,27 @@
       <w:r>
         <w:t xml:space="preserve">Figura </w:t>
       </w:r>
-      <w:fldSimple w:instr=" SEQ Figura \* ARABIC ">
-        <w:r>
-          <w:rPr>
-            <w:noProof/>
-          </w:rPr>
-          <w:t>8</w:t>
-        </w:r>
-      </w:fldSimple>
+      <w:r>
+        <w:fldChar w:fldCharType="begin"/>
+      </w:r>
+      <w:r>
+        <w:instrText xml:space="preserve"> SEQ Figura \* ARABIC </w:instrText>
+      </w:r>
+      <w:r>
+        <w:fldChar w:fldCharType="separate"/>
+      </w:r>
+      <w:r>
+        <w:rPr>
+          <w:noProof/>
+        </w:rPr>
+        <w:t>8</w:t>
+      </w:r>
+      <w:r>
+        <w:rPr>
+          <w:noProof/>
+        </w:rPr>
+        <w:fldChar w:fldCharType="end"/>
+      </w:r>
       <w:r>
         <w:t xml:space="preserve"> - Una delle schermate di creazione </w:t>
       </w:r>
@@ -7824,35 +7849,7 @@
         <w:rPr>
           <w:szCs w:val="28"/>
         </w:rPr>
-        <w:t xml:space="preserve">: con bonifico, con </w:t>
-      </w:r>
-      <w:proofErr w:type="spellStart"/>
-      <w:r>
-        <w:rPr>
-          <w:szCs w:val="28"/>
-        </w:rPr>
-        <w:t>paypal</w:t>
-      </w:r>
-      <w:proofErr w:type="spellEnd"/>
-      <w:r>
-        <w:rPr>
-          <w:szCs w:val="28"/>
-        </w:rPr>
-        <w:t xml:space="preserve">, </w:t>
-      </w:r>
-      <w:proofErr w:type="spellStart"/>
-      <w:r>
-        <w:rPr>
-          <w:szCs w:val="28"/>
-        </w:rPr>
-        <w:t>etc</w:t>
-      </w:r>
-      <w:proofErr w:type="spellEnd"/>
-      <w:r>
-        <w:rPr>
-          <w:szCs w:val="28"/>
-        </w:rPr>
-        <w:t>…)</w:t>
+        <w:t>: con bonifico, con paypal, etc…)</w:t>
       </w:r>
     </w:p>
     <w:p>
@@ -7991,25 +7988,7 @@
           <w:bCs/>
           <w:szCs w:val="28"/>
         </w:rPr>
-        <w:t xml:space="preserve">le </w:t>
-      </w:r>
-      <w:proofErr w:type="gramStart"/>
-      <w:r>
-        <w:rPr>
-          <w:b/>
-          <w:bCs/>
-          <w:szCs w:val="28"/>
-        </w:rPr>
-        <w:t>aste</w:t>
-      </w:r>
-      <w:proofErr w:type="gramEnd"/>
-      <w:r>
-        <w:rPr>
-          <w:b/>
-          <w:bCs/>
-          <w:szCs w:val="28"/>
-        </w:rPr>
-        <w:t xml:space="preserve"> Al ribasso, Silenziosa e Inversa</w:t>
+        <w:t>le aste Al ribasso, Silenziosa e Inversa</w:t>
       </w:r>
     </w:p>
     <w:p>
@@ -8534,14 +8513,12 @@
                 <w:szCs w:val="28"/>
               </w:rPr>
             </w:pPr>
-            <w:proofErr w:type="spellStart"/>
             <w:r>
               <w:rPr>
                 <w:szCs w:val="28"/>
               </w:rPr>
               <w:t>Bio</w:t>
             </w:r>
-            <w:proofErr w:type="spellEnd"/>
           </w:p>
         </w:tc>
         <w:tc>
@@ -8609,7 +8586,7 @@
 </file>
 
 <file path=word/endnotes.xml><?xml version="1.0" encoding="utf-8"?>
-<w:endnotes xmlns:wpc="http://schemas.microsoft.com/office/word/2010/wordprocessingCanvas" xmlns:cx="http://schemas.microsoft.com/office/drawing/2014/chartex" xmlns:cx1="http://schemas.microsoft.com/office/drawing/2015/9/8/chartex" xmlns:cx2="http://schemas.microsoft.com/office/drawing/2015/10/21/chartex" xmlns:cx3="http://schemas.microsoft.com/office/drawing/2016/5/9/chartex" xmlns:cx4="http://schemas.microsoft.com/office/drawing/2016/5/10/chartex" xmlns:cx5="http://schemas.microsoft.com/office/drawing/2016/5/11/chartex" xmlns:cx6="http://schemas.microsoft.com/office/drawing/2016/5/12/chartex" xmlns:cx7="http://schemas.microsoft.com/office/drawing/2016/5/13/chartex" xmlns:cx8="http://schemas.microsoft.com/office/drawing/2016/5/14/chartex" xmlns:mc="http://schemas.openxmlformats.org/markup-compatibility/2006" xmlns:aink="http://schemas.microsoft.com/office/drawing/2016/ink" xmlns:am3d="http://schemas.microsoft.com/office/drawing/2017/model3d" xmlns:o="urn:schemas-microsoft-com:office:office" xmlns:oel="http://schemas.microsoft.com/office/2019/extlst" xmlns:r="http://schemas.openxmlformats.org/officeDocument/2006/relationships" xmlns:m="http://schemas.openxmlformats.org/officeDocument/2006/math" xmlns:v="urn:schemas-microsoft-com:vml" xmlns:wp14="http://schemas.microsoft.com/office/word/2010/wordprocessingDrawing" xmlns:wp="http://schemas.openxmlformats.org/drawingml/2006/wordprocessingDrawing" xmlns:w10="urn:schemas-microsoft-com:office:word" xmlns:w="http://schemas.openxmlformats.org/wordprocessingml/2006/main" xmlns:w14="http://schemas.microsoft.com/office/word/2010/wordml" xmlns:w15="http://schemas.microsoft.com/office/word/2012/wordml" xmlns:w16cex="http://schemas.microsoft.com/office/word/2018/wordml/cex" xmlns:w16cid="http://schemas.microsoft.com/office/word/2016/wordml/cid" xmlns:w16="http://schemas.microsoft.com/office/word/2018/wordml" xmlns:w16sdtdh="http://schemas.microsoft.com/office/word/2020/wordml/sdtdatahash" xmlns:w16se="http://schemas.microsoft.com/office/word/2015/wordml/symex" xmlns:wpg="http://schemas.microsoft.com/office/word/2010/wordprocessingGroup" xmlns:wpi="http://schemas.microsoft.com/office/word/2010/wordprocessingInk" xmlns:wne="http://schemas.microsoft.com/office/word/2006/wordml" xmlns:wps="http://schemas.microsoft.com/office/word/2010/wordprocessingShape" mc:Ignorable="w14 w15 w16se w16cid w16 w16cex w16sdtdh wp14">
+<w:endnotes xmlns:wpc="http://schemas.microsoft.com/office/word/2010/wordprocessingCanvas" xmlns:cx="http://schemas.microsoft.com/office/drawing/2014/chartex" xmlns:cx1="http://schemas.microsoft.com/office/drawing/2015/9/8/chartex" xmlns:cx2="http://schemas.microsoft.com/office/drawing/2015/10/21/chartex" xmlns:cx3="http://schemas.microsoft.com/office/drawing/2016/5/9/chartex" xmlns:cx4="http://schemas.microsoft.com/office/drawing/2016/5/10/chartex" xmlns:cx5="http://schemas.microsoft.com/office/drawing/2016/5/11/chartex" xmlns:cx6="http://schemas.microsoft.com/office/drawing/2016/5/12/chartex" xmlns:cx7="http://schemas.microsoft.com/office/drawing/2016/5/13/chartex" xmlns:cx8="http://schemas.microsoft.com/office/drawing/2016/5/14/chartex" xmlns:mc="http://schemas.openxmlformats.org/markup-compatibility/2006" xmlns:aink="http://schemas.microsoft.com/office/drawing/2016/ink" xmlns:am3d="http://schemas.microsoft.com/office/drawing/2017/model3d" xmlns:o="urn:schemas-microsoft-com:office:office" xmlns:oel="http://schemas.microsoft.com/office/2019/extlst" xmlns:r="http://schemas.openxmlformats.org/officeDocument/2006/relationships" xmlns:m="http://schemas.openxmlformats.org/officeDocument/2006/math" xmlns:v="urn:schemas-microsoft-com:vml" xmlns:wp14="http://schemas.microsoft.com/office/word/2010/wordprocessingDrawing" xmlns:wp="http://schemas.openxmlformats.org/drawingml/2006/wordprocessingDrawing" xmlns:w10="urn:schemas-microsoft-com:office:word" xmlns:w="http://schemas.openxmlformats.org/wordprocessingml/2006/main" xmlns:w14="http://schemas.microsoft.com/office/word/2010/wordml" xmlns:w15="http://schemas.microsoft.com/office/word/2012/wordml" xmlns:w16cex="http://schemas.microsoft.com/office/word/2018/wordml/cex" xmlns:w16cid="http://schemas.microsoft.com/office/word/2016/wordml/cid" xmlns:w16="http://schemas.microsoft.com/office/word/2018/wordml" xmlns:w16du="http://schemas.microsoft.com/office/word/2023/wordml/word16du" xmlns:w16sdtdh="http://schemas.microsoft.com/office/word/2020/wordml/sdtdatahash" xmlns:w16se="http://schemas.microsoft.com/office/word/2015/wordml/symex" xmlns:wpg="http://schemas.microsoft.com/office/word/2010/wordprocessingGroup" xmlns:wpi="http://schemas.microsoft.com/office/word/2010/wordprocessingInk" xmlns:wne="http://schemas.microsoft.com/office/word/2006/wordml" xmlns:wps="http://schemas.microsoft.com/office/word/2010/wordprocessingShape" mc:Ignorable="w14 w15 w16se w16cid w16 w16cex w16sdtdh w16du wp14">
   <w:endnote w:type="separator" w:id="-1">
     <w:p>
       <w:pPr>
@@ -8641,7 +8618,7 @@
 </file>
 
 <file path=word/footnotes.xml><?xml version="1.0" encoding="utf-8"?>
-<w:footnotes xmlns:wpc="http://schemas.microsoft.com/office/word/2010/wordprocessingCanvas" xmlns:cx="http://schemas.microsoft.com/office/drawing/2014/chartex" xmlns:cx1="http://schemas.microsoft.com/office/drawing/2015/9/8/chartex" xmlns:cx2="http://schemas.microsoft.com/office/drawing/2015/10/21/chartex" xmlns:cx3="http://schemas.microsoft.com/office/drawing/2016/5/9/chartex" xmlns:cx4="http://schemas.microsoft.com/office/drawing/2016/5/10/chartex" xmlns:cx5="http://schemas.microsoft.com/office/drawing/2016/5/11/chartex" xmlns:cx6="http://schemas.microsoft.com/office/drawing/2016/5/12/chartex" xmlns:cx7="http://schemas.microsoft.com/office/drawing/2016/5/13/chartex" xmlns:cx8="http://schemas.microsoft.com/office/drawing/2016/5/14/chartex" xmlns:mc="http://schemas.openxmlformats.org/markup-compatibility/2006" xmlns:aink="http://schemas.microsoft.com/office/drawing/2016/ink" xmlns:am3d="http://schemas.microsoft.com/office/drawing/2017/model3d" xmlns:o="urn:schemas-microsoft-com:office:office" xmlns:oel="http://schemas.microsoft.com/office/2019/extlst" xmlns:r="http://schemas.openxmlformats.org/officeDocument/2006/relationships" xmlns:m="http://schemas.openxmlformats.org/officeDocument/2006/math" xmlns:v="urn:schemas-microsoft-com:vml" xmlns:wp14="http://schemas.microsoft.com/office/word/2010/wordprocessingDrawing" xmlns:wp="http://schemas.openxmlformats.org/drawingml/2006/wordprocessingDrawing" xmlns:w10="urn:schemas-microsoft-com:office:word" xmlns:w="http://schemas.openxmlformats.org/wordprocessingml/2006/main" xmlns:w14="http://schemas.microsoft.com/office/word/2010/wordml" xmlns:w15="http://schemas.microsoft.com/office/word/2012/wordml" xmlns:w16cex="http://schemas.microsoft.com/office/word/2018/wordml/cex" xmlns:w16cid="http://schemas.microsoft.com/office/word/2016/wordml/cid" xmlns:w16="http://schemas.microsoft.com/office/word/2018/wordml" xmlns:w16sdtdh="http://schemas.microsoft.com/office/word/2020/wordml/sdtdatahash" xmlns:w16se="http://schemas.microsoft.com/office/word/2015/wordml/symex" xmlns:wpg="http://schemas.microsoft.com/office/word/2010/wordprocessingGroup" xmlns:wpi="http://schemas.microsoft.com/office/word/2010/wordprocessingInk" xmlns:wne="http://schemas.microsoft.com/office/word/2006/wordml" xmlns:wps="http://schemas.microsoft.com/office/word/2010/wordprocessingShape" mc:Ignorable="w14 w15 w16se w16cid w16 w16cex w16sdtdh wp14">
+<w:footnotes xmlns:wpc="http://schemas.microsoft.com/office/word/2010/wordprocessingCanvas" xmlns:cx="http://schemas.microsoft.com/office/drawing/2014/chartex" xmlns:cx1="http://schemas.microsoft.com/office/drawing/2015/9/8/chartex" xmlns:cx2="http://schemas.microsoft.com/office/drawing/2015/10/21/chartex" xmlns:cx3="http://schemas.microsoft.com/office/drawing/2016/5/9/chartex" xmlns:cx4="http://schemas.microsoft.com/office/drawing/2016/5/10/chartex" xmlns:cx5="http://schemas.microsoft.com/office/drawing/2016/5/11/chartex" xmlns:cx6="http://schemas.microsoft.com/office/drawing/2016/5/12/chartex" xmlns:cx7="http://schemas.microsoft.com/office/drawing/2016/5/13/chartex" xmlns:cx8="http://schemas.microsoft.com/office/drawing/2016/5/14/chartex" xmlns:mc="http://schemas.openxmlformats.org/markup-compatibility/2006" xmlns:aink="http://schemas.microsoft.com/office/drawing/2016/ink" xmlns:am3d="http://schemas.microsoft.com/office/drawing/2017/model3d" xmlns:o="urn:schemas-microsoft-com:office:office" xmlns:oel="http://schemas.microsoft.com/office/2019/extlst" xmlns:r="http://schemas.openxmlformats.org/officeDocument/2006/relationships" xmlns:m="http://schemas.openxmlformats.org/officeDocument/2006/math" xmlns:v="urn:schemas-microsoft-com:vml" xmlns:wp14="http://schemas.microsoft.com/office/word/2010/wordprocessingDrawing" xmlns:wp="http://schemas.openxmlformats.org/drawingml/2006/wordprocessingDrawing" xmlns:w10="urn:schemas-microsoft-com:office:word" xmlns:w="http://schemas.openxmlformats.org/wordprocessingml/2006/main" xmlns:w14="http://schemas.microsoft.com/office/word/2010/wordml" xmlns:w15="http://schemas.microsoft.com/office/word/2012/wordml" xmlns:w16cex="http://schemas.microsoft.com/office/word/2018/wordml/cex" xmlns:w16cid="http://schemas.microsoft.com/office/word/2016/wordml/cid" xmlns:w16="http://schemas.microsoft.com/office/word/2018/wordml" xmlns:w16du="http://schemas.microsoft.com/office/word/2023/wordml/word16du" xmlns:w16sdtdh="http://schemas.microsoft.com/office/word/2020/wordml/sdtdatahash" xmlns:w16se="http://schemas.microsoft.com/office/word/2015/wordml/symex" xmlns:wpg="http://schemas.microsoft.com/office/word/2010/wordprocessingGroup" xmlns:wpi="http://schemas.microsoft.com/office/word/2010/wordprocessingInk" xmlns:wne="http://schemas.microsoft.com/office/word/2006/wordml" xmlns:wps="http://schemas.microsoft.com/office/word/2010/wordprocessingShape" mc:Ignorable="w14 w15 w16se w16cid w16 w16cex w16sdtdh w16du wp14">
   <w:footnote w:type="separator" w:id="-1">
     <w:p>
       <w:pPr>
@@ -8673,7 +8650,7 @@
 </file>
 
 <file path=word/numbering.xml><?xml version="1.0" encoding="utf-8"?>
-<w:numbering xmlns:wpc="http://schemas.microsoft.com/office/word/2010/wordprocessingCanvas" xmlns:cx="http://schemas.microsoft.com/office/drawing/2014/chartex" xmlns:cx1="http://schemas.microsoft.com/office/drawing/2015/9/8/chartex" xmlns:cx2="http://schemas.microsoft.com/office/drawing/2015/10/21/chartex" xmlns:cx3="http://schemas.microsoft.com/office/drawing/2016/5/9/chartex" xmlns:cx4="http://schemas.microsoft.com/office/drawing/2016/5/10/chartex" xmlns:cx5="http://schemas.microsoft.com/office/drawing/2016/5/11/chartex" xmlns:cx6="http://schemas.microsoft.com/office/drawing/2016/5/12/chartex" xmlns:cx7="http://schemas.microsoft.com/office/drawing/2016/5/13/chartex" xmlns:cx8="http://schemas.microsoft.com/office/drawing/2016/5/14/chartex" xmlns:mc="http://schemas.openxmlformats.org/markup-compatibility/2006" xmlns:aink="http://schemas.microsoft.com/office/drawing/2016/ink" xmlns:am3d="http://schemas.microsoft.com/office/drawing/2017/model3d" xmlns:o="urn:schemas-microsoft-com:office:office" xmlns:oel="http://schemas.microsoft.com/office/2019/extlst" xmlns:r="http://schemas.openxmlformats.org/officeDocument/2006/relationships" xmlns:m="http://schemas.openxmlformats.org/officeDocument/2006/math" xmlns:v="urn:schemas-microsoft-com:vml" xmlns:wp14="http://schemas.microsoft.com/office/word/2010/wordprocessingDrawing" xmlns:wp="http://schemas.openxmlformats.org/drawingml/2006/wordprocessingDrawing" xmlns:w10="urn:schemas-microsoft-com:office:word" xmlns:w="http://schemas.openxmlformats.org/wordprocessingml/2006/main" xmlns:w14="http://schemas.microsoft.com/office/word/2010/wordml" xmlns:w15="http://schemas.microsoft.com/office/word/2012/wordml" xmlns:w16cex="http://schemas.microsoft.com/office/word/2018/wordml/cex" xmlns:w16cid="http://schemas.microsoft.com/office/word/2016/wordml/cid" xmlns:w16="http://schemas.microsoft.com/office/word/2018/wordml" xmlns:w16sdtdh="http://schemas.microsoft.com/office/word/2020/wordml/sdtdatahash" xmlns:w16se="http://schemas.microsoft.com/office/word/2015/wordml/symex" xmlns:wpg="http://schemas.microsoft.com/office/word/2010/wordprocessingGroup" xmlns:wpi="http://schemas.microsoft.com/office/word/2010/wordprocessingInk" xmlns:wne="http://schemas.microsoft.com/office/word/2006/wordml" xmlns:wps="http://schemas.microsoft.com/office/word/2010/wordprocessingShape" mc:Ignorable="w14 w15 w16se w16cid w16 w16cex w16sdtdh wp14">
+<w:numbering xmlns:wpc="http://schemas.microsoft.com/office/word/2010/wordprocessingCanvas" xmlns:cx="http://schemas.microsoft.com/office/drawing/2014/chartex" xmlns:cx1="http://schemas.microsoft.com/office/drawing/2015/9/8/chartex" xmlns:cx2="http://schemas.microsoft.com/office/drawing/2015/10/21/chartex" xmlns:cx3="http://schemas.microsoft.com/office/drawing/2016/5/9/chartex" xmlns:cx4="http://schemas.microsoft.com/office/drawing/2016/5/10/chartex" xmlns:cx5="http://schemas.microsoft.com/office/drawing/2016/5/11/chartex" xmlns:cx6="http://schemas.microsoft.com/office/drawing/2016/5/12/chartex" xmlns:cx7="http://schemas.microsoft.com/office/drawing/2016/5/13/chartex" xmlns:cx8="http://schemas.microsoft.com/office/drawing/2016/5/14/chartex" xmlns:mc="http://schemas.openxmlformats.org/markup-compatibility/2006" xmlns:aink="http://schemas.microsoft.com/office/drawing/2016/ink" xmlns:am3d="http://schemas.microsoft.com/office/drawing/2017/model3d" xmlns:o="urn:schemas-microsoft-com:office:office" xmlns:oel="http://schemas.microsoft.com/office/2019/extlst" xmlns:r="http://schemas.openxmlformats.org/officeDocument/2006/relationships" xmlns:m="http://schemas.openxmlformats.org/officeDocument/2006/math" xmlns:v="urn:schemas-microsoft-com:vml" xmlns:wp14="http://schemas.microsoft.com/office/word/2010/wordprocessingDrawing" xmlns:wp="http://schemas.openxmlformats.org/drawingml/2006/wordprocessingDrawing" xmlns:w10="urn:schemas-microsoft-com:office:word" xmlns:w="http://schemas.openxmlformats.org/wordprocessingml/2006/main" xmlns:w14="http://schemas.microsoft.com/office/word/2010/wordml" xmlns:w15="http://schemas.microsoft.com/office/word/2012/wordml" xmlns:w16cex="http://schemas.microsoft.com/office/word/2018/wordml/cex" xmlns:w16cid="http://schemas.microsoft.com/office/word/2016/wordml/cid" xmlns:w16="http://schemas.microsoft.com/office/word/2018/wordml" xmlns:w16du="http://schemas.microsoft.com/office/word/2023/wordml/word16du" xmlns:w16sdtdh="http://schemas.microsoft.com/office/word/2020/wordml/sdtdatahash" xmlns:w16se="http://schemas.microsoft.com/office/word/2015/wordml/symex" xmlns:wpg="http://schemas.microsoft.com/office/word/2010/wordprocessingGroup" xmlns:wpi="http://schemas.microsoft.com/office/word/2010/wordprocessingInk" xmlns:wne="http://schemas.microsoft.com/office/word/2006/wordml" xmlns:wps="http://schemas.microsoft.com/office/word/2010/wordprocessingShape" mc:Ignorable="w14 w15 w16se w16cid w16 w16cex w16sdtdh w16du wp14">
   <w:abstractNum w:abstractNumId="0" w15:restartNumberingAfterBreak="0">
     <w:nsid w:val="0116501F"/>
     <w:multiLevelType w:val="hybridMultilevel"/>
@@ -10548,7 +10525,7 @@
 </file>
 
 <file path=word/styles.xml><?xml version="1.0" encoding="utf-8"?>
-<w:styles xmlns:mc="http://schemas.openxmlformats.org/markup-compatibility/2006" xmlns:r="http://schemas.openxmlformats.org/officeDocument/2006/relationships" xmlns:w="http://schemas.openxmlformats.org/wordprocessingml/2006/main" xmlns:w14="http://schemas.microsoft.com/office/word/2010/wordml" xmlns:w15="http://schemas.microsoft.com/office/word/2012/wordml" xmlns:w16cex="http://schemas.microsoft.com/office/word/2018/wordml/cex" xmlns:w16cid="http://schemas.microsoft.com/office/word/2016/wordml/cid" xmlns:w16="http://schemas.microsoft.com/office/word/2018/wordml" xmlns:w16sdtdh="http://schemas.microsoft.com/office/word/2020/wordml/sdtdatahash" xmlns:w16se="http://schemas.microsoft.com/office/word/2015/wordml/symex" mc:Ignorable="w14 w15 w16se w16cid w16 w16cex w16sdtdh">
+<w:styles xmlns:mc="http://schemas.openxmlformats.org/markup-compatibility/2006" xmlns:r="http://schemas.openxmlformats.org/officeDocument/2006/relationships" xmlns:w="http://schemas.openxmlformats.org/wordprocessingml/2006/main" xmlns:w14="http://schemas.microsoft.com/office/word/2010/wordml" xmlns:w15="http://schemas.microsoft.com/office/word/2012/wordml" xmlns:w16cex="http://schemas.microsoft.com/office/word/2018/wordml/cex" xmlns:w16cid="http://schemas.microsoft.com/office/word/2016/wordml/cid" xmlns:w16="http://schemas.microsoft.com/office/word/2018/wordml" xmlns:w16du="http://schemas.microsoft.com/office/word/2023/wordml/word16du" xmlns:w16sdtdh="http://schemas.microsoft.com/office/word/2020/wordml/sdtdatahash" xmlns:w16se="http://schemas.microsoft.com/office/word/2015/wordml/symex" mc:Ignorable="w14 w15 w16se w16cid w16 w16cex w16sdtdh w16du">
   <w:docDefaults>
     <w:rPrDefault>
       <w:rPr>
@@ -12048,25 +12025,6 @@
 </file>
 
 <file path=customXml/item1.xml><?xml version="1.0" encoding="utf-8"?>
-<b:Sources xmlns:b="http://schemas.openxmlformats.org/officeDocument/2006/bibliography" xmlns="http://schemas.openxmlformats.org/officeDocument/2006/bibliography" SelectedStyle="\APASixthEditionOfficeOnline.xsl" StyleName="APA" Version="6"/>
-</file>
-
-<file path=customXml/item2.xml><?xml version="1.0" encoding="utf-8"?>
-<?mso-contentType ?>
-<FormTemplates xmlns="http://schemas.microsoft.com/sharepoint/v3/contenttype/forms">
-  <Display>DocumentLibraryForm</Display>
-  <Edit>DocumentLibraryForm</Edit>
-  <New>DocumentLibraryForm</New>
-</FormTemplates>
-</file>
-
-<file path=customXml/item3.xml><?xml version="1.0" encoding="utf-8"?>
-<p:properties xmlns:p="http://schemas.microsoft.com/office/2006/metadata/properties" xmlns:xsi="http://www.w3.org/2001/XMLSchema-instance" xmlns:pc="http://schemas.microsoft.com/office/infopath/2007/PartnerControls">
-  <documentManagement/>
-</p:properties>
-</file>
-
-<file path=customXml/item4.xml><?xml version="1.0" encoding="utf-8"?>
 <ct:contentTypeSchema xmlns:ct="http://schemas.microsoft.com/office/2006/metadata/contentType" xmlns:ma="http://schemas.microsoft.com/office/2006/metadata/properties/metaAttributes" ct:_="" ma:_="" ma:contentTypeName="Document" ma:contentTypeID="0x010100AE796B0F50CCAD42BD6B179A992E536E" ma:contentTypeVersion="10" ma:contentTypeDescription="Create a new document." ma:contentTypeScope="" ma:versionID="177db56377569425d6786000d56896bf">
   <xsd:schema xmlns:xsd="http://www.w3.org/2001/XMLSchema" xmlns:xs="http://www.w3.org/2001/XMLSchema" xmlns:p="http://schemas.microsoft.com/office/2006/metadata/properties" xmlns:ns3="c9687714-b9a4-41dc-badd-4468f4581929" xmlns:ns4="144a2b3a-2c6d-4f45-a51b-0ff4c77a19b6" targetNamespace="http://schemas.microsoft.com/office/2006/metadata/properties" ma:root="true" ma:fieldsID="3dfeaf7702be2733393671f4e2e7ddea" ns3:_="" ns4:_="">
     <xsd:import namespace="c9687714-b9a4-41dc-badd-4468f4581929"/>
@@ -12269,32 +12227,26 @@
 </ct:contentTypeSchema>
 </file>
 
-<file path=customXml/itemProps1.xml><?xml version="1.0" encoding="utf-8"?>
-<ds:datastoreItem xmlns:ds="http://schemas.openxmlformats.org/officeDocument/2006/customXml" ds:itemID="{C170FB09-BC29-44C1-B854-F615B1D990F1}">
-  <ds:schemaRefs>
-    <ds:schemaRef ds:uri="http://schemas.openxmlformats.org/officeDocument/2006/bibliography"/>
-  </ds:schemaRefs>
-</ds:datastoreItem>
+<file path=customXml/item2.xml><?xml version="1.0" encoding="utf-8"?>
+<p:properties xmlns:p="http://schemas.microsoft.com/office/2006/metadata/properties" xmlns:xsi="http://www.w3.org/2001/XMLSchema-instance" xmlns:pc="http://schemas.microsoft.com/office/infopath/2007/PartnerControls">
+  <documentManagement/>
+</p:properties>
 </file>
 
-<file path=customXml/itemProps2.xml><?xml version="1.0" encoding="utf-8"?>
-<ds:datastoreItem xmlns:ds="http://schemas.openxmlformats.org/officeDocument/2006/customXml" ds:itemID="{52B12807-B744-4D94-B93E-F04FB50F358D}">
-  <ds:schemaRefs>
-    <ds:schemaRef ds:uri="http://schemas.microsoft.com/sharepoint/v3/contenttype/forms"/>
-  </ds:schemaRefs>
-</ds:datastoreItem>
+<file path=customXml/item3.xml><?xml version="1.0" encoding="utf-8"?>
+<?mso-contentType ?>
+<FormTemplates xmlns="http://schemas.microsoft.com/sharepoint/v3/contenttype/forms">
+  <Display>DocumentLibraryForm</Display>
+  <Edit>DocumentLibraryForm</Edit>
+  <New>DocumentLibraryForm</New>
+</FormTemplates>
 </file>
 
-<file path=customXml/itemProps3.xml><?xml version="1.0" encoding="utf-8"?>
-<ds:datastoreItem xmlns:ds="http://schemas.openxmlformats.org/officeDocument/2006/customXml" ds:itemID="{5AB5EBDB-E78D-4BEF-BA2E-D736A50B28FE}">
-  <ds:schemaRefs>
-    <ds:schemaRef ds:uri="http://schemas.microsoft.com/office/2006/metadata/properties"/>
-    <ds:schemaRef ds:uri="http://schemas.microsoft.com/office/infopath/2007/PartnerControls"/>
-  </ds:schemaRefs>
-</ds:datastoreItem>
+<file path=customXml/item4.xml><?xml version="1.0" encoding="utf-8"?>
+<b:Sources xmlns:b="http://schemas.openxmlformats.org/officeDocument/2006/bibliography" xmlns="http://schemas.openxmlformats.org/officeDocument/2006/bibliography" SelectedStyle="\APASixthEditionOfficeOnline.xsl" StyleName="APA" Version="6"/>
 </file>
 
-<file path=customXml/itemProps4.xml><?xml version="1.0" encoding="utf-8"?>
+<file path=customXml/itemProps1.xml><?xml version="1.0" encoding="utf-8"?>
 <ds:datastoreItem xmlns:ds="http://schemas.openxmlformats.org/officeDocument/2006/customXml" ds:itemID="{9F441861-8673-43F6-B6E0-36DB4DF2465B}">
   <ds:schemaRefs>
     <ds:schemaRef ds:uri="http://schemas.microsoft.com/office/2006/metadata/contentType"/>
@@ -12311,4 +12263,29 @@
     <ds:schemaRef ds:uri="http://schemas.microsoft.com/internal/obd"/>
   </ds:schemaRefs>
 </ds:datastoreItem>
+</file>
+
+<file path=customXml/itemProps2.xml><?xml version="1.0" encoding="utf-8"?>
+<ds:datastoreItem xmlns:ds="http://schemas.openxmlformats.org/officeDocument/2006/customXml" ds:itemID="{5AB5EBDB-E78D-4BEF-BA2E-D736A50B28FE}">
+  <ds:schemaRefs>
+    <ds:schemaRef ds:uri="http://schemas.microsoft.com/office/2006/metadata/properties"/>
+    <ds:schemaRef ds:uri="http://schemas.microsoft.com/office/infopath/2007/PartnerControls"/>
+  </ds:schemaRefs>
+</ds:datastoreItem>
+</file>
+
+<file path=customXml/itemProps3.xml><?xml version="1.0" encoding="utf-8"?>
+<ds:datastoreItem xmlns:ds="http://schemas.openxmlformats.org/officeDocument/2006/customXml" ds:itemID="{52B12807-B744-4D94-B93E-F04FB50F358D}">
+  <ds:schemaRefs>
+    <ds:schemaRef ds:uri="http://schemas.microsoft.com/sharepoint/v3/contenttype/forms"/>
+  </ds:schemaRefs>
+</ds:datastoreItem>
+</file>
+
+<file path=customXml/itemProps4.xml><?xml version="1.0" encoding="utf-8"?>
+<ds:datastoreItem xmlns:ds="http://schemas.openxmlformats.org/officeDocument/2006/customXml" ds:itemID="{C170FB09-BC29-44C1-B854-F615B1D990F1}">
+  <ds:schemaRefs>
+    <ds:schemaRef ds:uri="http://schemas.openxmlformats.org/officeDocument/2006/bibliography"/>
+  </ds:schemaRefs>
+</ds:datastoreItem>
 </file>
</xml_diff>

<commit_message>
Revert "iniziato il documento"
This reverts commit 6df236a3b3937a0032de8835d5b82b90b5fb06dd.
</commit_message>
<xml_diff>
--- a/Documentazione-INGSW2324_05 (tabelle dell' usabilità).docx
+++ b/Documentazione-INGSW2324_05 (tabelle dell' usabilità).docx
@@ -2,195 +2,6 @@
 <file path=word/document.xml><?xml version="1.0" encoding="utf-8"?>
 <w:document xmlns:wpc="http://schemas.microsoft.com/office/word/2010/wordprocessingCanvas" xmlns:cx="http://schemas.microsoft.com/office/drawing/2014/chartex" xmlns:cx1="http://schemas.microsoft.com/office/drawing/2015/9/8/chartex" xmlns:cx2="http://schemas.microsoft.com/office/drawing/2015/10/21/chartex" xmlns:cx3="http://schemas.microsoft.com/office/drawing/2016/5/9/chartex" xmlns:cx4="http://schemas.microsoft.com/office/drawing/2016/5/10/chartex" xmlns:cx5="http://schemas.microsoft.com/office/drawing/2016/5/11/chartex" xmlns:cx6="http://schemas.microsoft.com/office/drawing/2016/5/12/chartex" xmlns:cx7="http://schemas.microsoft.com/office/drawing/2016/5/13/chartex" xmlns:cx8="http://schemas.microsoft.com/office/drawing/2016/5/14/chartex" xmlns:mc="http://schemas.openxmlformats.org/markup-compatibility/2006" xmlns:aink="http://schemas.microsoft.com/office/drawing/2016/ink" xmlns:am3d="http://schemas.microsoft.com/office/drawing/2017/model3d" xmlns:o="urn:schemas-microsoft-com:office:office" xmlns:oel="http://schemas.microsoft.com/office/2019/extlst" xmlns:r="http://schemas.openxmlformats.org/officeDocument/2006/relationships" xmlns:m="http://schemas.openxmlformats.org/officeDocument/2006/math" xmlns:v="urn:schemas-microsoft-com:vml" xmlns:wp14="http://schemas.microsoft.com/office/word/2010/wordprocessingDrawing" xmlns:wp="http://schemas.openxmlformats.org/drawingml/2006/wordprocessingDrawing" xmlns:w10="urn:schemas-microsoft-com:office:word" xmlns:w="http://schemas.openxmlformats.org/wordprocessingml/2006/main" xmlns:w14="http://schemas.microsoft.com/office/word/2010/wordml" xmlns:w15="http://schemas.microsoft.com/office/word/2012/wordml" xmlns:w16cex="http://schemas.microsoft.com/office/word/2018/wordml/cex" xmlns:w16cid="http://schemas.microsoft.com/office/word/2016/wordml/cid" xmlns:w16="http://schemas.microsoft.com/office/word/2018/wordml" xmlns:w16du="http://schemas.microsoft.com/office/word/2023/wordml/word16du" xmlns:w16sdtdh="http://schemas.microsoft.com/office/word/2020/wordml/sdtdatahash" xmlns:w16se="http://schemas.microsoft.com/office/word/2015/wordml/symex" xmlns:wpg="http://schemas.microsoft.com/office/word/2010/wordprocessingGroup" xmlns:wpi="http://schemas.microsoft.com/office/word/2010/wordprocessingInk" xmlns:wne="http://schemas.microsoft.com/office/word/2006/wordml" xmlns:wps="http://schemas.microsoft.com/office/word/2010/wordprocessingShape" mc:Ignorable="w14 w15 w16se w16cid w16 w16cex w16sdtdh w16du wp14">
   <w:body>
-    <w:p>
-      <w:pPr>
-        <w:pStyle w:val="Titolo"/>
-        <w:rPr>
-          <w:b/>
-          <w:bCs/>
-        </w:rPr>
-      </w:pPr>
-      <w:r>
-        <w:rPr>
-          <w:b/>
-          <w:bCs/>
-          <w:noProof/>
-        </w:rPr>
-        <w:drawing>
-          <wp:inline distT="0" distB="0" distL="0" distR="0" wp14:anchorId="09EF9CA5" wp14:editId="49B299FD">
-            <wp:extent cx="6120130" cy="5815965"/>
-            <wp:effectExtent l="0" t="0" r="0" b="0"/>
-            <wp:docPr id="910626503" name="Immagine 1" descr="Immagine che contiene testo, Carattere, logo, emblema&#10;&#10;Descrizione generata automaticamente"/>
-            <wp:cNvGraphicFramePr>
-              <a:graphicFrameLocks xmlns:a="http://schemas.openxmlformats.org/drawingml/2006/main" noChangeAspect="1"/>
-            </wp:cNvGraphicFramePr>
-            <a:graphic xmlns:a="http://schemas.openxmlformats.org/drawingml/2006/main">
-              <a:graphicData uri="http://schemas.openxmlformats.org/drawingml/2006/picture">
-                <pic:pic xmlns:pic="http://schemas.openxmlformats.org/drawingml/2006/picture">
-                  <pic:nvPicPr>
-                    <pic:cNvPr id="910626503" name="Immagine 1" descr="Immagine che contiene testo, Carattere, logo, emblema&#10;&#10;Descrizione generata automaticamente"/>
-                    <pic:cNvPicPr/>
-                  </pic:nvPicPr>
-                  <pic:blipFill>
-                    <a:blip r:embed="rId11">
-                      <a:extLst>
-                        <a:ext uri="{28A0092B-C50C-407E-A947-70E740481C1C}">
-                          <a14:useLocalDpi xmlns:a14="http://schemas.microsoft.com/office/drawing/2010/main" val="0"/>
-                        </a:ext>
-                      </a:extLst>
-                    </a:blip>
-                    <a:stretch>
-                      <a:fillRect/>
-                    </a:stretch>
-                  </pic:blipFill>
-                  <pic:spPr>
-                    <a:xfrm>
-                      <a:off x="0" y="0"/>
-                      <a:ext cx="6120130" cy="5815965"/>
-                    </a:xfrm>
-                    <a:prstGeom prst="rect">
-                      <a:avLst/>
-                    </a:prstGeom>
-                  </pic:spPr>
-                </pic:pic>
-              </a:graphicData>
-            </a:graphic>
-          </wp:inline>
-        </w:drawing>
-      </w:r>
-    </w:p>
-    <w:p>
-      <w:pPr>
-        <w:pStyle w:val="Titolo"/>
-        <w:jc w:val="center"/>
-        <w:rPr>
-          <w:b/>
-          <w:bCs/>
-        </w:rPr>
-      </w:pPr>
-    </w:p>
-    <w:p>
-      <w:pPr>
-        <w:pStyle w:val="Titolo"/>
-        <w:jc w:val="center"/>
-        <w:rPr>
-          <w:rFonts w:ascii="Cambria" w:hAnsi="Cambria"/>
-          <w:sz w:val="40"/>
-          <w:szCs w:val="40"/>
-        </w:rPr>
-      </w:pPr>
-      <w:r>
-        <w:rPr>
-          <w:rFonts w:ascii="Cambria" w:hAnsi="Cambria"/>
-          <w:sz w:val="40"/>
-          <w:szCs w:val="40"/>
-        </w:rPr>
-        <w:t xml:space="preserve">SCUOLA POLITECNICA E DELLE SCIENZE DI BASE </w:t>
-      </w:r>
-    </w:p>
-    <w:p>
-      <w:pPr>
-        <w:pStyle w:val="Titolo"/>
-        <w:jc w:val="center"/>
-        <w:rPr>
-          <w:rFonts w:ascii="Cambria" w:hAnsi="Cambria"/>
-          <w:sz w:val="40"/>
-          <w:szCs w:val="40"/>
-        </w:rPr>
-      </w:pPr>
-    </w:p>
-    <w:p>
-      <w:pPr>
-        <w:pStyle w:val="Titolo"/>
-        <w:jc w:val="center"/>
-        <w:rPr>
-          <w:rFonts w:ascii="Cambria" w:hAnsi="Cambria"/>
-          <w:sz w:val="40"/>
-          <w:szCs w:val="40"/>
-        </w:rPr>
-      </w:pPr>
-      <w:r>
-        <w:rPr>
-          <w:rFonts w:ascii="Cambria" w:hAnsi="Cambria"/>
-          <w:sz w:val="40"/>
-          <w:szCs w:val="40"/>
-        </w:rPr>
-        <w:t>DIPARTIMENTO DI INGEGNERIA ELETTRICA E TECNOLOGIE DELL’INFORMAZIONE</w:t>
-      </w:r>
-    </w:p>
-    <w:p>
-      <w:pPr>
-        <w:pStyle w:val="Titolo"/>
-        <w:jc w:val="center"/>
-        <w:rPr>
-          <w:b/>
-          <w:bCs/>
-        </w:rPr>
-      </w:pPr>
-    </w:p>
-    <w:p>
-      <w:pPr>
-        <w:pStyle w:val="Titolo"/>
-        <w:jc w:val="center"/>
-        <w:rPr>
-          <w:rFonts w:ascii="Cambria" w:hAnsi="Cambria"/>
-          <w:sz w:val="40"/>
-          <w:szCs w:val="40"/>
-        </w:rPr>
-      </w:pPr>
-      <w:r>
-        <w:rPr>
-          <w:rFonts w:ascii="Cambria" w:hAnsi="Cambria"/>
-          <w:sz w:val="40"/>
-          <w:szCs w:val="40"/>
-        </w:rPr>
-        <w:t>CORSO DI LAUREA IN INFORMATICA</w:t>
-      </w:r>
-    </w:p>
-    <w:p>
-      <w:pPr>
-        <w:jc w:val="center"/>
-        <w:rPr>
-          <w:rFonts w:ascii="Cambria" w:hAnsi="Cambria"/>
-          <w:sz w:val="40"/>
-          <w:szCs w:val="40"/>
-        </w:rPr>
-      </w:pPr>
-      <w:r>
-        <w:rPr>
-          <w:rFonts w:ascii="Cambria" w:hAnsi="Cambria"/>
-          <w:sz w:val="40"/>
-          <w:szCs w:val="40"/>
-        </w:rPr>
-        <w:t xml:space="preserve">INSEGNAMENTO </w:t>
-      </w:r>
-      <w:r>
-        <w:rPr>
-          <w:rFonts w:ascii="Cambria" w:hAnsi="Cambria"/>
-          <w:sz w:val="40"/>
-          <w:szCs w:val="40"/>
-        </w:rPr>
-        <w:t>DI</w:t>
-      </w:r>
-      <w:r>
-        <w:rPr>
-          <w:rFonts w:ascii="Cambria" w:hAnsi="Cambria"/>
-          <w:sz w:val="40"/>
-          <w:szCs w:val="40"/>
-        </w:rPr>
-        <w:t xml:space="preserve"> INGEGNERIA DEL SOFTWARE</w:t>
-      </w:r>
-    </w:p>
-    <w:p>
-      <w:pPr>
-        <w:pStyle w:val="Titolo"/>
-        <w:jc w:val="center"/>
-        <w:rPr>
-          <w:b/>
-          <w:bCs/>
-        </w:rPr>
-      </w:pPr>
-    </w:p>
     <w:p>
       <w:pPr>
         <w:pStyle w:val="Titolo"/>
@@ -302,10 +113,6 @@
         <w:p>
           <w:pPr>
             <w:pStyle w:val="Titolosommario"/>
-            <w:numPr>
-              <w:ilvl w:val="0"/>
-              <w:numId w:val="0"/>
-            </w:numPr>
           </w:pPr>
           <w:r>
             <w:t>Indice</w:t>
@@ -315,14 +122,13 @@
           <w:pPr>
             <w:pStyle w:val="Sommario1"/>
             <w:tabs>
-              <w:tab w:val="left" w:pos="480"/>
+              <w:tab w:val="left" w:pos="440"/>
               <w:tab w:val="right" w:leader="dot" w:pos="9628"/>
             </w:tabs>
             <w:rPr>
               <w:noProof/>
               <w:kern w:val="2"/>
-              <w:sz w:val="24"/>
-              <w:szCs w:val="24"/>
+              <w:sz w:val="22"/>
               <w:lang w:eastAsia="it-IT"/>
               <w14:ligatures w14:val="standardContextual"/>
             </w:rPr>
@@ -336,20 +142,19 @@
           <w:r>
             <w:fldChar w:fldCharType="separate"/>
           </w:r>
-          <w:hyperlink w:anchor="_Toc163143804" w:history="1">
+          <w:hyperlink w:anchor="_Toc153792757" w:history="1">
             <w:r>
               <w:rPr>
                 <w:rStyle w:val="Collegamentoipertestuale"/>
                 <w:noProof/>
               </w:rPr>
-              <w:t>1</w:t>
+              <w:t>2</w:t>
             </w:r>
             <w:r>
               <w:rPr>
                 <w:noProof/>
                 <w:kern w:val="2"/>
-                <w:sz w:val="24"/>
-                <w:szCs w:val="24"/>
+                <w:sz w:val="22"/>
                 <w:lang w:eastAsia="it-IT"/>
                 <w14:ligatures w14:val="standardContextual"/>
               </w:rPr>
@@ -360,7 +165,7 @@
                 <w:rStyle w:val="Collegamentoipertestuale"/>
                 <w:noProof/>
               </w:rPr>
-              <w:t>Introduzione</w:t>
+              <w:t>Decisioni</w:t>
             </w:r>
             <w:r>
               <w:rPr>
@@ -381,7 +186,7 @@
                 <w:noProof/>
                 <w:webHidden/>
               </w:rPr>
-              <w:instrText xml:space="preserve"> PAGEREF _Toc163143804 \h </w:instrText>
+              <w:instrText xml:space="preserve"> PAGEREF _Toc153792757 \h </w:instrText>
             </w:r>
             <w:r>
               <w:rPr>
@@ -401,7 +206,7 @@
                 <w:noProof/>
                 <w:webHidden/>
               </w:rPr>
-              <w:t>3</w:t>
+              <w:t>2</w:t>
             </w:r>
             <w:r>
               <w:rPr>
@@ -416,32 +221,30 @@
           <w:pPr>
             <w:pStyle w:val="Sommario1"/>
             <w:tabs>
-              <w:tab w:val="left" w:pos="480"/>
+              <w:tab w:val="left" w:pos="440"/>
               <w:tab w:val="right" w:leader="dot" w:pos="9628"/>
             </w:tabs>
             <w:rPr>
               <w:noProof/>
               <w:kern w:val="2"/>
-              <w:sz w:val="24"/>
-              <w:szCs w:val="24"/>
+              <w:sz w:val="22"/>
               <w:lang w:eastAsia="it-IT"/>
               <w14:ligatures w14:val="standardContextual"/>
             </w:rPr>
           </w:pPr>
-          <w:hyperlink w:anchor="_Toc163143805" w:history="1">
+          <w:hyperlink w:anchor="_Toc153792758" w:history="1">
             <w:r>
               <w:rPr>
                 <w:rStyle w:val="Collegamentoipertestuale"/>
                 <w:noProof/>
               </w:rPr>
-              <w:t>2</w:t>
+              <w:t>3</w:t>
             </w:r>
             <w:r>
               <w:rPr>
                 <w:noProof/>
                 <w:kern w:val="2"/>
-                <w:sz w:val="24"/>
-                <w:szCs w:val="24"/>
+                <w:sz w:val="22"/>
                 <w:lang w:eastAsia="it-IT"/>
                 <w14:ligatures w14:val="standardContextual"/>
               </w:rPr>
@@ -452,7 +255,7 @@
                 <w:rStyle w:val="Collegamentoipertestuale"/>
                 <w:noProof/>
               </w:rPr>
-              <w:t>Requisiti software</w:t>
+              <w:t>Validazione dell’usabilità</w:t>
             </w:r>
             <w:r>
               <w:rPr>
@@ -473,7 +276,7 @@
                 <w:noProof/>
                 <w:webHidden/>
               </w:rPr>
-              <w:instrText xml:space="preserve"> PAGEREF _Toc163143805 \h </w:instrText>
+              <w:instrText xml:space="preserve"> PAGEREF _Toc153792758 \h </w:instrText>
             </w:r>
             <w:r>
               <w:rPr>
@@ -493,7 +296,7 @@
                 <w:noProof/>
                 <w:webHidden/>
               </w:rPr>
-              <w:t>5</w:t>
+              <w:t>3</w:t>
             </w:r>
             <w:r>
               <w:rPr>
@@ -508,32 +311,30 @@
           <w:pPr>
             <w:pStyle w:val="Sommario2"/>
             <w:tabs>
-              <w:tab w:val="left" w:pos="960"/>
+              <w:tab w:val="left" w:pos="880"/>
               <w:tab w:val="right" w:leader="dot" w:pos="9628"/>
             </w:tabs>
             <w:rPr>
               <w:noProof/>
               <w:kern w:val="2"/>
-              <w:sz w:val="24"/>
-              <w:szCs w:val="24"/>
+              <w:sz w:val="22"/>
               <w:lang w:eastAsia="it-IT"/>
               <w14:ligatures w14:val="standardContextual"/>
             </w:rPr>
           </w:pPr>
-          <w:hyperlink w:anchor="_Toc163143806" w:history="1">
+          <w:hyperlink w:anchor="_Toc153792759" w:history="1">
             <w:r>
               <w:rPr>
                 <w:rStyle w:val="Collegamentoipertestuale"/>
                 <w:noProof/>
               </w:rPr>
-              <w:t>2.1</w:t>
+              <w:t>3.1</w:t>
             </w:r>
             <w:r>
               <w:rPr>
                 <w:noProof/>
                 <w:kern w:val="2"/>
-                <w:sz w:val="24"/>
-                <w:szCs w:val="24"/>
+                <w:sz w:val="22"/>
                 <w:lang w:eastAsia="it-IT"/>
                 <w14:ligatures w14:val="standardContextual"/>
               </w:rPr>
@@ -544,7 +345,7 @@
                 <w:rStyle w:val="Collegamentoipertestuale"/>
                 <w:noProof/>
               </w:rPr>
-              <w:t>Requisiti</w:t>
+              <w:t>Usabilità prima delle modifiche</w:t>
             </w:r>
             <w:r>
               <w:rPr>
@@ -565,7 +366,7 @@
                 <w:noProof/>
                 <w:webHidden/>
               </w:rPr>
-              <w:instrText xml:space="preserve"> PAGEREF _Toc163143806 \h </w:instrText>
+              <w:instrText xml:space="preserve"> PAGEREF _Toc153792759 \h </w:instrText>
             </w:r>
             <w:r>
               <w:rPr>
@@ -585,7 +386,7 @@
                 <w:noProof/>
                 <w:webHidden/>
               </w:rPr>
-              <w:t>5</w:t>
+              <w:t>3</w:t>
             </w:r>
             <w:r>
               <w:rPr>
@@ -600,32 +401,31 @@
           <w:pPr>
             <w:pStyle w:val="Sommario2"/>
             <w:tabs>
-              <w:tab w:val="left" w:pos="960"/>
+              <w:tab w:val="left" w:pos="880"/>
               <w:tab w:val="right" w:leader="dot" w:pos="9628"/>
             </w:tabs>
             <w:rPr>
               <w:noProof/>
               <w:kern w:val="2"/>
-              <w:sz w:val="24"/>
-              <w:szCs w:val="24"/>
+              <w:sz w:val="22"/>
               <w:lang w:eastAsia="it-IT"/>
               <w14:ligatures w14:val="standardContextual"/>
             </w:rPr>
           </w:pPr>
-          <w:hyperlink w:anchor="_Toc163143807" w:history="1">
+          <w:hyperlink w:anchor="_Toc153792760" w:history="1">
             <w:r>
               <w:rPr>
                 <w:rStyle w:val="Collegamentoipertestuale"/>
+                <w:rFonts w:eastAsia="Arial"/>
                 <w:noProof/>
               </w:rPr>
-              <w:t>2.2</w:t>
+              <w:t>3.2</w:t>
             </w:r>
             <w:r>
               <w:rPr>
                 <w:noProof/>
                 <w:kern w:val="2"/>
-                <w:sz w:val="24"/>
-                <w:szCs w:val="24"/>
+                <w:sz w:val="22"/>
                 <w:lang w:eastAsia="it-IT"/>
                 <w14:ligatures w14:val="standardContextual"/>
               </w:rPr>
@@ -634,9 +434,10 @@
             <w:r>
               <w:rPr>
                 <w:rStyle w:val="Collegamentoipertestuale"/>
+                <w:rFonts w:eastAsia="Arial"/>
                 <w:noProof/>
               </w:rPr>
-              <w:t>Analisi dei requisiti</w:t>
+              <w:t>Usabilità dopo le modifiche</w:t>
             </w:r>
             <w:r>
               <w:rPr>
@@ -657,7 +458,7 @@
                 <w:noProof/>
                 <w:webHidden/>
               </w:rPr>
-              <w:instrText xml:space="preserve"> PAGEREF _Toc163143807 \h </w:instrText>
+              <w:instrText xml:space="preserve"> PAGEREF _Toc153792760 \h </w:instrText>
             </w:r>
             <w:r>
               <w:rPr>
@@ -677,499 +478,7 @@
                 <w:noProof/>
                 <w:webHidden/>
               </w:rPr>
-              <w:t>5</w:t>
-            </w:r>
-            <w:r>
-              <w:rPr>
-                <w:noProof/>
-                <w:webHidden/>
-              </w:rPr>
-              <w:fldChar w:fldCharType="end"/>
-            </w:r>
-          </w:hyperlink>
-        </w:p>
-        <w:p>
-          <w:pPr>
-            <w:pStyle w:val="Sommario3"/>
-            <w:tabs>
-              <w:tab w:val="left" w:pos="1440"/>
-              <w:tab w:val="right" w:leader="dot" w:pos="9628"/>
-            </w:tabs>
-            <w:rPr>
-              <w:noProof/>
-            </w:rPr>
-          </w:pPr>
-          <w:hyperlink w:anchor="_Toc163143808" w:history="1">
-            <w:r>
-              <w:rPr>
-                <w:rStyle w:val="Collegamentoipertestuale"/>
-                <w:noProof/>
-              </w:rPr>
-              <w:t>2.2.1</w:t>
-            </w:r>
-            <w:r>
-              <w:rPr>
-                <w:noProof/>
-              </w:rPr>
-              <w:tab/>
-            </w:r>
-            <w:r>
-              <w:rPr>
-                <w:rStyle w:val="Collegamentoipertestuale"/>
-                <w:noProof/>
-              </w:rPr>
-              <w:t>Modellazione dei casi d’uso</w:t>
-            </w:r>
-            <w:r>
-              <w:rPr>
-                <w:noProof/>
-                <w:webHidden/>
-              </w:rPr>
-              <w:tab/>
-            </w:r>
-            <w:r>
-              <w:rPr>
-                <w:noProof/>
-                <w:webHidden/>
-              </w:rPr>
-              <w:fldChar w:fldCharType="begin"/>
-            </w:r>
-            <w:r>
-              <w:rPr>
-                <w:noProof/>
-                <w:webHidden/>
-              </w:rPr>
-              <w:instrText xml:space="preserve"> PAGEREF _Toc163143808 \h </w:instrText>
-            </w:r>
-            <w:r>
-              <w:rPr>
-                <w:noProof/>
-                <w:webHidden/>
-              </w:rPr>
-            </w:r>
-            <w:r>
-              <w:rPr>
-                <w:noProof/>
-                <w:webHidden/>
-              </w:rPr>
-              <w:fldChar w:fldCharType="separate"/>
-            </w:r>
-            <w:r>
-              <w:rPr>
-                <w:noProof/>
-                <w:webHidden/>
-              </w:rPr>
-              <w:t>5</w:t>
-            </w:r>
-            <w:r>
-              <w:rPr>
-                <w:noProof/>
-                <w:webHidden/>
-              </w:rPr>
-              <w:fldChar w:fldCharType="end"/>
-            </w:r>
-          </w:hyperlink>
-        </w:p>
-        <w:p>
-          <w:pPr>
-            <w:pStyle w:val="Sommario3"/>
-            <w:tabs>
-              <w:tab w:val="left" w:pos="1440"/>
-              <w:tab w:val="right" w:leader="dot" w:pos="9628"/>
-            </w:tabs>
-            <w:rPr>
-              <w:noProof/>
-            </w:rPr>
-          </w:pPr>
-          <w:hyperlink w:anchor="_Toc163143809" w:history="1">
-            <w:r>
-              <w:rPr>
-                <w:rStyle w:val="Collegamentoipertestuale"/>
-                <w:noProof/>
-              </w:rPr>
-              <w:t>2.2.2</w:t>
-            </w:r>
-            <w:r>
-              <w:rPr>
-                <w:noProof/>
-              </w:rPr>
-              <w:tab/>
-            </w:r>
-            <w:r>
-              <w:rPr>
-                <w:rStyle w:val="Collegamentoipertestuale"/>
-                <w:noProof/>
-              </w:rPr>
-              <w:t>Individuazione del target degli utenti</w:t>
-            </w:r>
-            <w:r>
-              <w:rPr>
-                <w:noProof/>
-                <w:webHidden/>
-              </w:rPr>
-              <w:tab/>
-            </w:r>
-            <w:r>
-              <w:rPr>
-                <w:noProof/>
-                <w:webHidden/>
-              </w:rPr>
-              <w:fldChar w:fldCharType="begin"/>
-            </w:r>
-            <w:r>
-              <w:rPr>
-                <w:noProof/>
-                <w:webHidden/>
-              </w:rPr>
-              <w:instrText xml:space="preserve"> PAGEREF _Toc163143809 \h </w:instrText>
-            </w:r>
-            <w:r>
-              <w:rPr>
-                <w:noProof/>
-                <w:webHidden/>
-              </w:rPr>
-            </w:r>
-            <w:r>
-              <w:rPr>
-                <w:noProof/>
-                <w:webHidden/>
-              </w:rPr>
-              <w:fldChar w:fldCharType="separate"/>
-            </w:r>
-            <w:r>
-              <w:rPr>
-                <w:noProof/>
-                <w:webHidden/>
-              </w:rPr>
-              <w:t>5</w:t>
-            </w:r>
-            <w:r>
-              <w:rPr>
-                <w:noProof/>
-                <w:webHidden/>
-              </w:rPr>
-              <w:fldChar w:fldCharType="end"/>
-            </w:r>
-          </w:hyperlink>
-        </w:p>
-        <w:p>
-          <w:pPr>
-            <w:pStyle w:val="Sommario3"/>
-            <w:tabs>
-              <w:tab w:val="left" w:pos="1440"/>
-              <w:tab w:val="right" w:leader="dot" w:pos="9628"/>
-            </w:tabs>
-            <w:rPr>
-              <w:noProof/>
-            </w:rPr>
-          </w:pPr>
-          <w:hyperlink w:anchor="_Toc163143810" w:history="1">
-            <w:r>
-              <w:rPr>
-                <w:rStyle w:val="Collegamentoipertestuale"/>
-                <w:noProof/>
-              </w:rPr>
-              <w:t>2.2.3</w:t>
-            </w:r>
-            <w:r>
-              <w:rPr>
-                <w:noProof/>
-              </w:rPr>
-              <w:tab/>
-            </w:r>
-            <w:r>
-              <w:rPr>
-                <w:rStyle w:val="Collegamentoipertestuale"/>
-                <w:noProof/>
-              </w:rPr>
-              <w:t>Descrizioni testuali strutturate</w:t>
-            </w:r>
-            <w:r>
-              <w:rPr>
-                <w:noProof/>
-                <w:webHidden/>
-              </w:rPr>
-              <w:tab/>
-            </w:r>
-            <w:r>
-              <w:rPr>
-                <w:noProof/>
-                <w:webHidden/>
-              </w:rPr>
-              <w:fldChar w:fldCharType="begin"/>
-            </w:r>
-            <w:r>
-              <w:rPr>
-                <w:noProof/>
-                <w:webHidden/>
-              </w:rPr>
-              <w:instrText xml:space="preserve"> PAGEREF _Toc163143810 \h </w:instrText>
-            </w:r>
-            <w:r>
-              <w:rPr>
-                <w:noProof/>
-                <w:webHidden/>
-              </w:rPr>
-            </w:r>
-            <w:r>
-              <w:rPr>
-                <w:noProof/>
-                <w:webHidden/>
-              </w:rPr>
-              <w:fldChar w:fldCharType="separate"/>
-            </w:r>
-            <w:r>
-              <w:rPr>
-                <w:noProof/>
-                <w:webHidden/>
-              </w:rPr>
-              <w:t>5</w:t>
-            </w:r>
-            <w:r>
-              <w:rPr>
-                <w:noProof/>
-                <w:webHidden/>
-              </w:rPr>
-              <w:fldChar w:fldCharType="end"/>
-            </w:r>
-          </w:hyperlink>
-        </w:p>
-        <w:p>
-          <w:pPr>
-            <w:pStyle w:val="Sommario3"/>
-            <w:tabs>
-              <w:tab w:val="left" w:pos="1440"/>
-              <w:tab w:val="right" w:leader="dot" w:pos="9628"/>
-            </w:tabs>
-            <w:rPr>
-              <w:noProof/>
-            </w:rPr>
-          </w:pPr>
-          <w:hyperlink w:anchor="_Toc163143811" w:history="1">
-            <w:r>
-              <w:rPr>
-                <w:rStyle w:val="Collegamentoipertestuale"/>
-                <w:noProof/>
-              </w:rPr>
-              <w:t>2.2.4</w:t>
-            </w:r>
-            <w:r>
-              <w:rPr>
-                <w:noProof/>
-              </w:rPr>
-              <w:tab/>
-            </w:r>
-            <w:r>
-              <w:rPr>
-                <w:rStyle w:val="Collegamentoipertestuale"/>
-                <w:noProof/>
-              </w:rPr>
-              <w:t>Prototipazione visuale dell’interfaccia utente</w:t>
-            </w:r>
-            <w:r>
-              <w:rPr>
-                <w:noProof/>
-                <w:webHidden/>
-              </w:rPr>
-              <w:tab/>
-            </w:r>
-            <w:r>
-              <w:rPr>
-                <w:noProof/>
-                <w:webHidden/>
-              </w:rPr>
-              <w:fldChar w:fldCharType="begin"/>
-            </w:r>
-            <w:r>
-              <w:rPr>
-                <w:noProof/>
-                <w:webHidden/>
-              </w:rPr>
-              <w:instrText xml:space="preserve"> PAGEREF _Toc163143811 \h </w:instrText>
-            </w:r>
-            <w:r>
-              <w:rPr>
-                <w:noProof/>
-                <w:webHidden/>
-              </w:rPr>
-            </w:r>
-            <w:r>
-              <w:rPr>
-                <w:noProof/>
-                <w:webHidden/>
-              </w:rPr>
-              <w:fldChar w:fldCharType="separate"/>
-            </w:r>
-            <w:r>
-              <w:rPr>
-                <w:noProof/>
-                <w:webHidden/>
-              </w:rPr>
-              <w:t>5</w:t>
-            </w:r>
-            <w:r>
-              <w:rPr>
-                <w:noProof/>
-                <w:webHidden/>
-              </w:rPr>
-              <w:fldChar w:fldCharType="end"/>
-            </w:r>
-          </w:hyperlink>
-        </w:p>
-        <w:p>
-          <w:pPr>
-            <w:pStyle w:val="Sommario3"/>
-            <w:tabs>
-              <w:tab w:val="left" w:pos="1440"/>
-              <w:tab w:val="right" w:leader="dot" w:pos="9628"/>
-            </w:tabs>
-            <w:rPr>
-              <w:noProof/>
-            </w:rPr>
-          </w:pPr>
-          <w:hyperlink w:anchor="_Toc163143812" w:history="1">
-            <w:r>
-              <w:rPr>
-                <w:rStyle w:val="Collegamentoipertestuale"/>
-                <w:noProof/>
-              </w:rPr>
-              <w:t>2.2.5</w:t>
-            </w:r>
-            <w:r>
-              <w:rPr>
-                <w:noProof/>
-              </w:rPr>
-              <w:tab/>
-            </w:r>
-            <w:r>
-              <w:rPr>
-                <w:rStyle w:val="Collegamentoipertestuale"/>
-                <w:noProof/>
-              </w:rPr>
-              <w:t>Valutazione dell’usabilità a priori</w:t>
-            </w:r>
-            <w:r>
-              <w:rPr>
-                <w:noProof/>
-                <w:webHidden/>
-              </w:rPr>
-              <w:tab/>
-            </w:r>
-            <w:r>
-              <w:rPr>
-                <w:noProof/>
-                <w:webHidden/>
-              </w:rPr>
-              <w:fldChar w:fldCharType="begin"/>
-            </w:r>
-            <w:r>
-              <w:rPr>
-                <w:noProof/>
-                <w:webHidden/>
-              </w:rPr>
-              <w:instrText xml:space="preserve"> PAGEREF _Toc163143812 \h </w:instrText>
-            </w:r>
-            <w:r>
-              <w:rPr>
-                <w:noProof/>
-                <w:webHidden/>
-              </w:rPr>
-            </w:r>
-            <w:r>
-              <w:rPr>
-                <w:noProof/>
-                <w:webHidden/>
-              </w:rPr>
-              <w:fldChar w:fldCharType="separate"/>
-            </w:r>
-            <w:r>
-              <w:rPr>
-                <w:noProof/>
-                <w:webHidden/>
-              </w:rPr>
-              <w:t>5</w:t>
-            </w:r>
-            <w:r>
-              <w:rPr>
-                <w:noProof/>
-                <w:webHidden/>
-              </w:rPr>
-              <w:fldChar w:fldCharType="end"/>
-            </w:r>
-          </w:hyperlink>
-        </w:p>
-        <w:p>
-          <w:pPr>
-            <w:pStyle w:val="Sommario3"/>
-            <w:tabs>
-              <w:tab w:val="left" w:pos="1440"/>
-              <w:tab w:val="right" w:leader="dot" w:pos="9628"/>
-            </w:tabs>
-            <w:rPr>
-              <w:noProof/>
-            </w:rPr>
-          </w:pPr>
-          <w:hyperlink w:anchor="_Toc163143813" w:history="1">
-            <w:r>
-              <w:rPr>
-                <w:rStyle w:val="Collegamentoipertestuale"/>
-                <w:noProof/>
-              </w:rPr>
-              <w:t>2.2.6</w:t>
-            </w:r>
-            <w:r>
-              <w:rPr>
-                <w:noProof/>
-              </w:rPr>
-              <w:tab/>
-            </w:r>
-            <w:r>
-              <w:rPr>
-                <w:rStyle w:val="Collegamentoipertestuale"/>
-                <w:noProof/>
-              </w:rPr>
-              <w:t>Glossario</w:t>
-            </w:r>
-            <w:r>
-              <w:rPr>
-                <w:noProof/>
-                <w:webHidden/>
-              </w:rPr>
-              <w:tab/>
-            </w:r>
-            <w:r>
-              <w:rPr>
-                <w:noProof/>
-                <w:webHidden/>
-              </w:rPr>
-              <w:fldChar w:fldCharType="begin"/>
-            </w:r>
-            <w:r>
-              <w:rPr>
-                <w:noProof/>
-                <w:webHidden/>
-              </w:rPr>
-              <w:instrText xml:space="preserve"> PAGEREF _Toc163143813 \h </w:instrText>
-            </w:r>
-            <w:r>
-              <w:rPr>
-                <w:noProof/>
-                <w:webHidden/>
-              </w:rPr>
-            </w:r>
-            <w:r>
-              <w:rPr>
-                <w:noProof/>
-                <w:webHidden/>
-              </w:rPr>
-              <w:fldChar w:fldCharType="separate"/>
-            </w:r>
-            <w:r>
-              <w:rPr>
-                <w:noProof/>
-                <w:webHidden/>
-              </w:rPr>
-              <w:t>5</w:t>
+              <w:t>4</w:t>
             </w:r>
             <w:r>
               <w:rPr>
@@ -1184,32 +493,30 @@
           <w:pPr>
             <w:pStyle w:val="Sommario2"/>
             <w:tabs>
-              <w:tab w:val="left" w:pos="960"/>
+              <w:tab w:val="left" w:pos="880"/>
               <w:tab w:val="right" w:leader="dot" w:pos="9628"/>
             </w:tabs>
             <w:rPr>
               <w:noProof/>
               <w:kern w:val="2"/>
-              <w:sz w:val="24"/>
-              <w:szCs w:val="24"/>
+              <w:sz w:val="22"/>
               <w:lang w:eastAsia="it-IT"/>
               <w14:ligatures w14:val="standardContextual"/>
             </w:rPr>
           </w:pPr>
-          <w:hyperlink w:anchor="_Toc163143814" w:history="1">
+          <w:hyperlink w:anchor="_Toc153792761" w:history="1">
             <w:r>
               <w:rPr>
                 <w:rStyle w:val="Collegamentoipertestuale"/>
                 <w:noProof/>
               </w:rPr>
-              <w:t>2.3</w:t>
+              <w:t>3.3</w:t>
             </w:r>
             <w:r>
               <w:rPr>
                 <w:noProof/>
                 <w:kern w:val="2"/>
-                <w:sz w:val="24"/>
-                <w:szCs w:val="24"/>
+                <w:sz w:val="22"/>
                 <w:lang w:eastAsia="it-IT"/>
                 <w14:ligatures w14:val="standardContextual"/>
               </w:rPr>
@@ -1220,7 +527,7 @@
                 <w:rStyle w:val="Collegamentoipertestuale"/>
                 <w:noProof/>
               </w:rPr>
-              <w:t>Specifica dei requisiti</w:t>
+              <w:t>Modifiche significative effettuate</w:t>
             </w:r>
             <w:r>
               <w:rPr>
@@ -1241,7 +548,7 @@
                 <w:noProof/>
                 <w:webHidden/>
               </w:rPr>
-              <w:instrText xml:space="preserve"> PAGEREF _Toc163143814 \h </w:instrText>
+              <w:instrText xml:space="preserve"> PAGEREF _Toc153792761 \h </w:instrText>
             </w:r>
             <w:r>
               <w:rPr>
@@ -1276,32 +583,30 @@
           <w:pPr>
             <w:pStyle w:val="Sommario1"/>
             <w:tabs>
-              <w:tab w:val="left" w:pos="560"/>
+              <w:tab w:val="left" w:pos="440"/>
               <w:tab w:val="right" w:leader="dot" w:pos="9628"/>
             </w:tabs>
             <w:rPr>
               <w:noProof/>
               <w:kern w:val="2"/>
-              <w:sz w:val="24"/>
-              <w:szCs w:val="24"/>
+              <w:sz w:val="22"/>
               <w:lang w:eastAsia="it-IT"/>
               <w14:ligatures w14:val="standardContextual"/>
             </w:rPr>
           </w:pPr>
-          <w:hyperlink w:anchor="_Toc163143815" w:history="1">
+          <w:hyperlink w:anchor="_Toc153792762" w:history="1">
             <w:r>
               <w:rPr>
                 <w:rStyle w:val="Collegamentoipertestuale"/>
                 <w:noProof/>
               </w:rPr>
-              <w:t>3</w:t>
+              <w:t>4</w:t>
             </w:r>
             <w:r>
               <w:rPr>
                 <w:noProof/>
                 <w:kern w:val="2"/>
-                <w:sz w:val="24"/>
-                <w:szCs w:val="24"/>
+                <w:sz w:val="22"/>
                 <w:lang w:eastAsia="it-IT"/>
                 <w14:ligatures w14:val="standardContextual"/>
               </w:rPr>
@@ -1312,7 +617,7 @@
                 <w:rStyle w:val="Collegamentoipertestuale"/>
                 <w:noProof/>
               </w:rPr>
-              <w:t>Validazione dell’usabilità</w:t>
+              <w:t>Glossario</w:t>
             </w:r>
             <w:r>
               <w:rPr>
@@ -1333,7 +638,7 @@
                 <w:noProof/>
                 <w:webHidden/>
               </w:rPr>
-              <w:instrText xml:space="preserve"> PAGEREF _Toc163143815 \h </w:instrText>
+              <w:instrText xml:space="preserve"> PAGEREF _Toc153792762 \h </w:instrText>
             </w:r>
             <w:r>
               <w:rPr>
@@ -1353,266 +658,7 @@
                 <w:noProof/>
                 <w:webHidden/>
               </w:rPr>
-              <w:t>6</w:t>
-            </w:r>
-            <w:r>
-              <w:rPr>
-                <w:noProof/>
-                <w:webHidden/>
-              </w:rPr>
-              <w:fldChar w:fldCharType="end"/>
-            </w:r>
-          </w:hyperlink>
-        </w:p>
-        <w:p>
-          <w:pPr>
-            <w:pStyle w:val="Sommario2"/>
-            <w:tabs>
-              <w:tab w:val="right" w:leader="dot" w:pos="9628"/>
-            </w:tabs>
-            <w:rPr>
-              <w:noProof/>
-              <w:kern w:val="2"/>
-              <w:sz w:val="24"/>
-              <w:szCs w:val="24"/>
-              <w:lang w:eastAsia="it-IT"/>
-              <w14:ligatures w14:val="standardContextual"/>
-            </w:rPr>
-          </w:pPr>
-          <w:hyperlink w:anchor="_Toc163143816" w:history="1">
-            <w:r>
-              <w:rPr>
-                <w:rStyle w:val="Collegamentoipertestuale"/>
-                <w:noProof/>
-              </w:rPr>
-              <w:t>Usabilità prima delle modifiche</w:t>
-            </w:r>
-            <w:r>
-              <w:rPr>
-                <w:noProof/>
-                <w:webHidden/>
-              </w:rPr>
-              <w:tab/>
-            </w:r>
-            <w:r>
-              <w:rPr>
-                <w:noProof/>
-                <w:webHidden/>
-              </w:rPr>
-              <w:fldChar w:fldCharType="begin"/>
-            </w:r>
-            <w:r>
-              <w:rPr>
-                <w:noProof/>
-                <w:webHidden/>
-              </w:rPr>
-              <w:instrText xml:space="preserve"> PAGEREF _Toc163143816 \h </w:instrText>
-            </w:r>
-            <w:r>
-              <w:rPr>
-                <w:noProof/>
-                <w:webHidden/>
-              </w:rPr>
-            </w:r>
-            <w:r>
-              <w:rPr>
-                <w:noProof/>
-                <w:webHidden/>
-              </w:rPr>
-              <w:fldChar w:fldCharType="separate"/>
-            </w:r>
-            <w:r>
-              <w:rPr>
-                <w:noProof/>
-                <w:webHidden/>
-              </w:rPr>
-              <w:t>6</w:t>
-            </w:r>
-            <w:r>
-              <w:rPr>
-                <w:noProof/>
-                <w:webHidden/>
-              </w:rPr>
-              <w:fldChar w:fldCharType="end"/>
-            </w:r>
-          </w:hyperlink>
-        </w:p>
-        <w:p>
-          <w:pPr>
-            <w:pStyle w:val="Sommario2"/>
-            <w:tabs>
-              <w:tab w:val="left" w:pos="960"/>
-              <w:tab w:val="right" w:leader="dot" w:pos="9628"/>
-            </w:tabs>
-            <w:rPr>
-              <w:noProof/>
-              <w:kern w:val="2"/>
-              <w:sz w:val="24"/>
-              <w:szCs w:val="24"/>
-              <w:lang w:eastAsia="it-IT"/>
-              <w14:ligatures w14:val="standardContextual"/>
-            </w:rPr>
-          </w:pPr>
-          <w:hyperlink w:anchor="_Toc163143817" w:history="1">
-            <w:r>
-              <w:rPr>
-                <w:rStyle w:val="Collegamentoipertestuale"/>
-                <w:rFonts w:eastAsia="Arial"/>
-                <w:noProof/>
-              </w:rPr>
-              <w:t>3.1</w:t>
-            </w:r>
-            <w:r>
-              <w:rPr>
-                <w:noProof/>
-                <w:kern w:val="2"/>
-                <w:sz w:val="24"/>
-                <w:szCs w:val="24"/>
-                <w:lang w:eastAsia="it-IT"/>
-                <w14:ligatures w14:val="standardContextual"/>
-              </w:rPr>
-              <w:tab/>
-            </w:r>
-            <w:r>
-              <w:rPr>
-                <w:rStyle w:val="Collegamentoipertestuale"/>
-                <w:rFonts w:eastAsia="Arial"/>
-                <w:noProof/>
-              </w:rPr>
-              <w:t>Usabilità dopo le modifiche</w:t>
-            </w:r>
-            <w:r>
-              <w:rPr>
-                <w:noProof/>
-                <w:webHidden/>
-              </w:rPr>
-              <w:tab/>
-            </w:r>
-            <w:r>
-              <w:rPr>
-                <w:noProof/>
-                <w:webHidden/>
-              </w:rPr>
-              <w:fldChar w:fldCharType="begin"/>
-            </w:r>
-            <w:r>
-              <w:rPr>
-                <w:noProof/>
-                <w:webHidden/>
-              </w:rPr>
-              <w:instrText xml:space="preserve"> PAGEREF _Toc163143817 \h </w:instrText>
-            </w:r>
-            <w:r>
-              <w:rPr>
-                <w:noProof/>
-                <w:webHidden/>
-              </w:rPr>
-            </w:r>
-            <w:r>
-              <w:rPr>
-                <w:noProof/>
-                <w:webHidden/>
-              </w:rPr>
-              <w:fldChar w:fldCharType="separate"/>
-            </w:r>
-            <w:r>
-              <w:rPr>
-                <w:noProof/>
-                <w:webHidden/>
-              </w:rPr>
-              <w:t>7</w:t>
-            </w:r>
-            <w:r>
-              <w:rPr>
-                <w:noProof/>
-                <w:webHidden/>
-              </w:rPr>
-              <w:fldChar w:fldCharType="end"/>
-            </w:r>
-          </w:hyperlink>
-        </w:p>
-        <w:p>
-          <w:pPr>
-            <w:pStyle w:val="Sommario2"/>
-            <w:tabs>
-              <w:tab w:val="left" w:pos="960"/>
-              <w:tab w:val="right" w:leader="dot" w:pos="9628"/>
-            </w:tabs>
-            <w:rPr>
-              <w:noProof/>
-              <w:kern w:val="2"/>
-              <w:sz w:val="24"/>
-              <w:szCs w:val="24"/>
-              <w:lang w:eastAsia="it-IT"/>
-              <w14:ligatures w14:val="standardContextual"/>
-            </w:rPr>
-          </w:pPr>
-          <w:hyperlink w:anchor="_Toc163143818" w:history="1">
-            <w:r>
-              <w:rPr>
-                <w:rStyle w:val="Collegamentoipertestuale"/>
-                <w:noProof/>
-              </w:rPr>
-              <w:t>3.2</w:t>
-            </w:r>
-            <w:r>
-              <w:rPr>
-                <w:noProof/>
-                <w:kern w:val="2"/>
-                <w:sz w:val="24"/>
-                <w:szCs w:val="24"/>
-                <w:lang w:eastAsia="it-IT"/>
-                <w14:ligatures w14:val="standardContextual"/>
-              </w:rPr>
-              <w:tab/>
-            </w:r>
-            <w:r>
-              <w:rPr>
-                <w:rStyle w:val="Collegamentoipertestuale"/>
-                <w:noProof/>
-              </w:rPr>
-              <w:t>Modifiche significative effettuate</w:t>
-            </w:r>
-            <w:r>
-              <w:rPr>
-                <w:noProof/>
-                <w:webHidden/>
-              </w:rPr>
-              <w:tab/>
-            </w:r>
-            <w:r>
-              <w:rPr>
-                <w:noProof/>
-                <w:webHidden/>
-              </w:rPr>
-              <w:fldChar w:fldCharType="begin"/>
-            </w:r>
-            <w:r>
-              <w:rPr>
-                <w:noProof/>
-                <w:webHidden/>
-              </w:rPr>
-              <w:instrText xml:space="preserve"> PAGEREF _Toc163143818 \h </w:instrText>
-            </w:r>
-            <w:r>
-              <w:rPr>
-                <w:noProof/>
-                <w:webHidden/>
-              </w:rPr>
-            </w:r>
-            <w:r>
-              <w:rPr>
-                <w:noProof/>
-                <w:webHidden/>
-              </w:rPr>
-              <w:fldChar w:fldCharType="separate"/>
-            </w:r>
-            <w:r>
-              <w:rPr>
-                <w:noProof/>
-                <w:webHidden/>
-              </w:rPr>
-              <w:t>8</w:t>
+              <w:t>9</w:t>
             </w:r>
             <w:r>
               <w:rPr>
@@ -1646,80 +692,28 @@
     <w:p/>
     <w:p/>
     <w:p/>
+    <w:p/>
     <w:p>
       <w:pPr>
         <w:pStyle w:val="Titolo1"/>
-        <w:rPr>
-          <w:sz w:val="56"/>
-          <w:szCs w:val="48"/>
-        </w:rPr>
-      </w:pPr>
-      <w:bookmarkStart w:id="0" w:name="_Toc163143804"/>
-      <w:r>
-        <w:rPr>
-          <w:sz w:val="56"/>
-          <w:szCs w:val="48"/>
-        </w:rPr>
-        <w:t>Introduzione</w:t>
+      </w:pPr>
+      <w:bookmarkStart w:id="0" w:name="_Toc153792757"/>
+      <w:r>
+        <w:lastRenderedPageBreak/>
+        <w:t>Decisioni</w:t>
       </w:r>
       <w:bookmarkEnd w:id="0"/>
     </w:p>
     <w:p>
       <w:pPr>
-        <w:rPr>
-          <w:sz w:val="40"/>
-          <w:szCs w:val="32"/>
-        </w:rPr>
-      </w:pPr>
-      <w:r>
-        <w:rPr>
-          <w:sz w:val="40"/>
-          <w:szCs w:val="32"/>
-        </w:rPr>
-        <w:t>DietiDeals24 è una piattaforma per la creazione e gestione di aste online. Il sistema consiste in un’applicazione attraverso cui un utente può fruire delle seguenti funzionalità:</w:t>
-      </w:r>
-    </w:p>
-    <w:p>
-      <w:pPr>
         <w:pStyle w:val="Paragrafoelenco"/>
         <w:numPr>
           <w:ilvl w:val="0"/>
-          <w:numId w:val="28"/>
+          <w:numId w:val="27"/>
         </w:numPr>
-        <w:rPr>
-          <w:sz w:val="40"/>
-          <w:szCs w:val="32"/>
-        </w:rPr>
-      </w:pPr>
-      <w:r>
-        <w:rPr>
-          <w:sz w:val="40"/>
-          <w:szCs w:val="32"/>
-        </w:rPr>
-        <w:t xml:space="preserve">Registrare un nuovo account di tipo compratore, ed utilizzarlo per accedere al sistema. Successivamente l’utente potrà sbloccare la modalità venditore. Suddetti account possono </w:t>
-      </w:r>
-      <w:r>
-        <w:rPr>
-          <w:sz w:val="40"/>
-          <w:szCs w:val="32"/>
-        </w:rPr>
-        <w:t xml:space="preserve">essere personalizzati aggiungendo dati personali, come una breve </w:t>
-      </w:r>
-      <w:proofErr w:type="spellStart"/>
-      <w:r>
-        <w:rPr>
-          <w:sz w:val="40"/>
-          <w:szCs w:val="32"/>
-        </w:rPr>
-        <w:t>bio</w:t>
-      </w:r>
-      <w:proofErr w:type="spellEnd"/>
-      <w:r>
-        <w:rPr>
-          <w:sz w:val="40"/>
-          <w:szCs w:val="32"/>
-        </w:rPr>
-        <w:t>, link ai propri siti web e/o social network e area geografica.</w:t>
+      </w:pPr>
+      <w:r>
+        <w:t>Un utente può cercare anche aste proprie dentro la schermata di ricerca e compariranno. Però saranno visualizzate come aste altrui con però il bottone in basso disabilitato (perché un venditore non può fare un offerta ad una sua stessa offerta)</w:t>
       </w:r>
     </w:p>
     <w:p>
@@ -1727,530 +721,60 @@
         <w:pStyle w:val="Paragrafoelenco"/>
         <w:numPr>
           <w:ilvl w:val="0"/>
-          <w:numId w:val="28"/>
+          <w:numId w:val="27"/>
         </w:numPr>
-        <w:rPr>
-          <w:sz w:val="40"/>
-          <w:szCs w:val="32"/>
-        </w:rPr>
-      </w:pPr>
-      <w:r>
-        <w:rPr>
-          <w:sz w:val="40"/>
-          <w:szCs w:val="32"/>
-        </w:rPr>
-        <w:t>Presentare offerte alle aste degli altri utenti</w:t>
-      </w:r>
-      <w:r>
-        <w:rPr>
-          <w:sz w:val="40"/>
-          <w:szCs w:val="32"/>
-        </w:rPr>
-        <w:t>.</w:t>
+      </w:pPr>
+      <w:r>
+        <w:t>La procedura di pagamento non è stata implementata. Dunque La carta inserita dall’utente durante il pagamento non viene salvata, e non esiste nessuna classe che la salvi, perché in possibili implementazioni future è probabile che verranno usate librerie esterne per salvarla, dunque non c’era motivo di salvarla con metodi nostri ora.</w:t>
       </w:r>
     </w:p>
+    <w:p/>
+    <w:p/>
+    <w:p/>
+    <w:p/>
+    <w:p/>
+    <w:p/>
+    <w:p/>
+    <w:p/>
+    <w:p/>
+    <w:p/>
+    <w:p/>
+    <w:p/>
+    <w:p/>
+    <w:p/>
+    <w:p/>
+    <w:p/>
     <w:p>
       <w:pPr>
-        <w:pStyle w:val="Paragrafoelenco"/>
-        <w:numPr>
-          <w:ilvl w:val="0"/>
-          <w:numId w:val="28"/>
-        </w:numPr>
-        <w:rPr>
-          <w:sz w:val="40"/>
-          <w:szCs w:val="32"/>
-        </w:rPr>
-      </w:pPr>
-      <w:r>
-        <w:rPr>
-          <w:sz w:val="40"/>
-          <w:szCs w:val="32"/>
-        </w:rPr>
-        <w:t>Cercare e visualizzare i dettagli delle aste altrui mediante parole chiave e/o categorie. Inoltre, si possono anche visualizzare i dati dell’utente proprietario dell’asta</w:t>
-      </w:r>
-      <w:r>
-        <w:rPr>
-          <w:sz w:val="40"/>
-          <w:szCs w:val="32"/>
-        </w:rPr>
-        <w:t>.</w:t>
-      </w:r>
-    </w:p>
-    <w:p>
-      <w:pPr>
-        <w:pStyle w:val="Paragrafoelenco"/>
-        <w:numPr>
-          <w:ilvl w:val="0"/>
-          <w:numId w:val="28"/>
-        </w:numPr>
-        <w:rPr>
-          <w:sz w:val="40"/>
-          <w:szCs w:val="32"/>
-        </w:rPr>
-      </w:pPr>
-      <w:r>
-        <w:rPr>
-          <w:sz w:val="40"/>
-          <w:szCs w:val="32"/>
-        </w:rPr>
-        <w:t xml:space="preserve">Creare </w:t>
-      </w:r>
-      <w:hyperlink w:anchor="_Glossario" w:history="1">
-        <w:r>
-          <w:rPr>
-            <w:rStyle w:val="Collegamentoipertestuale"/>
-            <w:sz w:val="40"/>
-            <w:szCs w:val="32"/>
-          </w:rPr>
-          <w:t>aste silenziose</w:t>
-        </w:r>
-      </w:hyperlink>
-      <w:r>
-        <w:rPr>
-          <w:sz w:val="40"/>
-          <w:szCs w:val="32"/>
-        </w:rPr>
-        <w:t>.</w:t>
-      </w:r>
-    </w:p>
-    <w:p>
-      <w:pPr>
-        <w:pStyle w:val="Paragrafoelenco"/>
-        <w:numPr>
-          <w:ilvl w:val="0"/>
-          <w:numId w:val="28"/>
-        </w:numPr>
-        <w:rPr>
-          <w:sz w:val="40"/>
-          <w:szCs w:val="32"/>
-        </w:rPr>
-      </w:pPr>
-      <w:r>
-        <w:rPr>
-          <w:sz w:val="40"/>
-          <w:szCs w:val="32"/>
-        </w:rPr>
+        <w:pStyle w:val="Titolo1"/>
+      </w:pPr>
+      <w:bookmarkStart w:id="1" w:name="_Toc153792758"/>
+      <w:r>
         <w:lastRenderedPageBreak/>
-        <w:t xml:space="preserve">Creare </w:t>
-      </w:r>
-      <w:hyperlink w:anchor="_Glossario" w:history="1">
-        <w:r>
-          <w:rPr>
-            <w:rStyle w:val="Collegamentoipertestuale"/>
-            <w:sz w:val="40"/>
-            <w:szCs w:val="32"/>
-          </w:rPr>
-          <w:t>aste inverse</w:t>
-        </w:r>
-      </w:hyperlink>
-      <w:r>
-        <w:rPr>
-          <w:sz w:val="40"/>
-          <w:szCs w:val="32"/>
-        </w:rPr>
-        <w:t>.</w:t>
-      </w:r>
-    </w:p>
-    <w:p>
-      <w:pPr>
-        <w:pStyle w:val="Paragrafoelenco"/>
-        <w:numPr>
-          <w:ilvl w:val="0"/>
-          <w:numId w:val="28"/>
-        </w:numPr>
-        <w:rPr>
-          <w:sz w:val="40"/>
-          <w:szCs w:val="32"/>
-        </w:rPr>
-      </w:pPr>
-      <w:r>
-        <w:rPr>
-          <w:sz w:val="40"/>
-          <w:szCs w:val="32"/>
-        </w:rPr>
-        <w:t xml:space="preserve">Creare </w:t>
-      </w:r>
-      <w:hyperlink w:anchor="_Glossario" w:history="1">
-        <w:r>
-          <w:rPr>
-            <w:rStyle w:val="Collegamentoipertestuale"/>
-            <w:sz w:val="40"/>
-            <w:szCs w:val="32"/>
-          </w:rPr>
-          <w:t>aste al rib</w:t>
-        </w:r>
-        <w:r>
-          <w:rPr>
-            <w:rStyle w:val="Collegamentoipertestuale"/>
-            <w:sz w:val="40"/>
-            <w:szCs w:val="32"/>
-          </w:rPr>
-          <w:t>a</w:t>
-        </w:r>
-        <w:r>
-          <w:rPr>
-            <w:rStyle w:val="Collegamentoipertestuale"/>
-            <w:sz w:val="40"/>
-            <w:szCs w:val="32"/>
-          </w:rPr>
-          <w:t>sso</w:t>
-        </w:r>
-      </w:hyperlink>
-      <w:r>
-        <w:rPr>
-          <w:sz w:val="40"/>
-          <w:szCs w:val="32"/>
-        </w:rPr>
-        <w:t>.</w:t>
-      </w:r>
-    </w:p>
-    <w:p>
-      <w:pPr>
-        <w:rPr>
-          <w:sz w:val="40"/>
-          <w:szCs w:val="32"/>
-        </w:rPr>
-      </w:pPr>
-    </w:p>
-    <w:p>
-      <w:pPr>
-        <w:rPr>
-          <w:sz w:val="40"/>
-          <w:szCs w:val="32"/>
-        </w:rPr>
-      </w:pPr>
-    </w:p>
-    <w:p>
-      <w:pPr>
-        <w:rPr>
-          <w:sz w:val="40"/>
-          <w:szCs w:val="32"/>
-        </w:rPr>
-      </w:pPr>
-    </w:p>
-    <w:p>
-      <w:pPr>
-        <w:rPr>
-          <w:sz w:val="40"/>
-          <w:szCs w:val="32"/>
-        </w:rPr>
-      </w:pPr>
-    </w:p>
-    <w:p>
-      <w:pPr>
-        <w:rPr>
-          <w:sz w:val="40"/>
-          <w:szCs w:val="32"/>
-        </w:rPr>
-      </w:pPr>
-    </w:p>
-    <w:p>
-      <w:pPr>
-        <w:rPr>
-          <w:sz w:val="40"/>
-          <w:szCs w:val="32"/>
-        </w:rPr>
-      </w:pPr>
-    </w:p>
-    <w:p>
-      <w:pPr>
-        <w:rPr>
-          <w:sz w:val="40"/>
-          <w:szCs w:val="32"/>
-        </w:rPr>
-      </w:pPr>
-    </w:p>
-    <w:p>
-      <w:pPr>
-        <w:rPr>
-          <w:sz w:val="40"/>
-          <w:szCs w:val="32"/>
-        </w:rPr>
-      </w:pPr>
-    </w:p>
-    <w:p>
-      <w:pPr>
-        <w:rPr>
-          <w:sz w:val="40"/>
-          <w:szCs w:val="32"/>
-        </w:rPr>
-      </w:pPr>
-    </w:p>
-    <w:p>
-      <w:pPr>
-        <w:rPr>
-          <w:sz w:val="40"/>
-          <w:szCs w:val="32"/>
-        </w:rPr>
-      </w:pPr>
-    </w:p>
-    <w:p>
-      <w:pPr>
-        <w:rPr>
-          <w:sz w:val="40"/>
-          <w:szCs w:val="32"/>
-        </w:rPr>
-      </w:pPr>
-    </w:p>
-    <w:p>
-      <w:pPr>
-        <w:rPr>
-          <w:sz w:val="40"/>
-          <w:szCs w:val="32"/>
-        </w:rPr>
-      </w:pPr>
-    </w:p>
-    <w:p>
-      <w:pPr>
-        <w:rPr>
-          <w:sz w:val="40"/>
-          <w:szCs w:val="32"/>
-        </w:rPr>
-      </w:pPr>
-    </w:p>
-    <w:p>
-      <w:pPr>
-        <w:rPr>
-          <w:sz w:val="40"/>
-          <w:szCs w:val="32"/>
-        </w:rPr>
-      </w:pPr>
-    </w:p>
-    <w:p>
-      <w:pPr>
-        <w:rPr>
-          <w:sz w:val="40"/>
-          <w:szCs w:val="32"/>
-        </w:rPr>
-      </w:pPr>
-    </w:p>
-    <w:p>
-      <w:pPr>
-        <w:rPr>
-          <w:sz w:val="40"/>
-          <w:szCs w:val="32"/>
-        </w:rPr>
-      </w:pPr>
-    </w:p>
-    <w:p>
-      <w:pPr>
-        <w:rPr>
-          <w:sz w:val="40"/>
-          <w:szCs w:val="32"/>
-        </w:rPr>
-      </w:pPr>
-    </w:p>
-    <w:p>
-      <w:pPr>
-        <w:rPr>
-          <w:sz w:val="40"/>
-          <w:szCs w:val="32"/>
-        </w:rPr>
-      </w:pPr>
-    </w:p>
-    <w:p>
-      <w:pPr>
-        <w:rPr>
-          <w:sz w:val="40"/>
-          <w:szCs w:val="32"/>
-        </w:rPr>
-      </w:pPr>
-    </w:p>
-    <w:p>
-      <w:pPr>
-        <w:rPr>
-          <w:sz w:val="40"/>
-          <w:szCs w:val="32"/>
-        </w:rPr>
-      </w:pPr>
-    </w:p>
-    <w:p>
-      <w:pPr>
-        <w:rPr>
-          <w:rFonts w:asciiTheme="majorHAnsi" w:eastAsiaTheme="majorEastAsia" w:hAnsiTheme="majorHAnsi" w:cstheme="majorBidi"/>
-          <w:b/>
-          <w:bCs/>
-          <w:smallCaps/>
-          <w:color w:val="000000" w:themeColor="text1"/>
-          <w:sz w:val="56"/>
-          <w:szCs w:val="48"/>
-        </w:rPr>
-      </w:pPr>
-    </w:p>
-    <w:p>
-      <w:pPr>
-        <w:pStyle w:val="Titolo1"/>
-        <w:rPr>
-          <w:sz w:val="56"/>
-          <w:szCs w:val="48"/>
-        </w:rPr>
-      </w:pPr>
-      <w:bookmarkStart w:id="1" w:name="_Toc163143805"/>
-      <w:r>
-        <w:rPr>
-          <w:sz w:val="56"/>
-          <w:szCs w:val="48"/>
-        </w:rPr>
-        <w:t>Requisiti software</w:t>
+        <w:t>Validazione dell’usabilità</w:t>
       </w:r>
       <w:bookmarkEnd w:id="1"/>
     </w:p>
     <w:p>
       <w:pPr>
         <w:pStyle w:val="Titolo2"/>
-        <w:rPr>
-          <w:b w:val="0"/>
-          <w:bCs w:val="0"/>
-          <w:sz w:val="48"/>
-          <w:szCs w:val="40"/>
-        </w:rPr>
-      </w:pPr>
-      <w:bookmarkStart w:id="2" w:name="_Toc163143806"/>
-      <w:r>
-        <w:rPr>
-          <w:rStyle w:val="Enfasigrassetto"/>
-          <w:b/>
-          <w:bCs/>
-          <w:sz w:val="48"/>
-          <w:szCs w:val="40"/>
-        </w:rPr>
-        <w:t>Requisiti</w:t>
+        <w:spacing w:before="240"/>
+        <w:ind w:left="578" w:hanging="578"/>
+      </w:pPr>
+      <w:bookmarkStart w:id="2" w:name="_Toc153792759"/>
+      <w:r>
+        <w:t>Usab</w:t>
+      </w:r>
+      <w:r>
+        <w:t>ilità prima del</w:t>
+      </w:r>
+      <w:r>
+        <w:t>le modifiche</w:t>
       </w:r>
       <w:bookmarkEnd w:id="2"/>
     </w:p>
     <w:p>
       <w:pPr>
-        <w:pStyle w:val="Titolo2"/>
-        <w:rPr>
-          <w:sz w:val="48"/>
-          <w:szCs w:val="40"/>
-        </w:rPr>
-      </w:pPr>
-      <w:bookmarkStart w:id="3" w:name="_Toc163143807"/>
-      <w:r>
-        <w:rPr>
-          <w:sz w:val="48"/>
-          <w:szCs w:val="40"/>
-        </w:rPr>
-        <w:t>Analisi dei requisiti</w:t>
-      </w:r>
-      <w:bookmarkEnd w:id="3"/>
-    </w:p>
-    <w:p>
-      <w:pPr>
-        <w:pStyle w:val="Titolo3"/>
-        <w:rPr>
-          <w:sz w:val="40"/>
-          <w:szCs w:val="32"/>
-        </w:rPr>
-      </w:pPr>
-      <w:bookmarkStart w:id="4" w:name="_Toc163143808"/>
-      <w:r>
-        <w:rPr>
-          <w:sz w:val="40"/>
-          <w:szCs w:val="32"/>
-        </w:rPr>
-        <w:t>Modellazione dei casi d’uso</w:t>
-      </w:r>
-      <w:bookmarkEnd w:id="4"/>
-    </w:p>
-    <w:p>
-      <w:pPr>
-        <w:pStyle w:val="Titolo3"/>
-        <w:rPr>
-          <w:sz w:val="40"/>
-          <w:szCs w:val="32"/>
-        </w:rPr>
-      </w:pPr>
-      <w:bookmarkStart w:id="5" w:name="_Toc163143809"/>
-      <w:r>
-        <w:rPr>
-          <w:sz w:val="40"/>
-          <w:szCs w:val="32"/>
-        </w:rPr>
-        <w:t>Individuazione del target degli utenti</w:t>
-      </w:r>
-      <w:bookmarkEnd w:id="5"/>
-    </w:p>
-    <w:p>
-      <w:pPr>
-        <w:pStyle w:val="Titolo3"/>
-        <w:rPr>
-          <w:sz w:val="40"/>
-          <w:szCs w:val="32"/>
-        </w:rPr>
-      </w:pPr>
-      <w:bookmarkStart w:id="6" w:name="_Toc163143810"/>
-      <w:r>
-        <w:rPr>
-          <w:sz w:val="40"/>
-          <w:szCs w:val="32"/>
-        </w:rPr>
-        <w:t>Descrizioni testuali strutturate</w:t>
-      </w:r>
-      <w:bookmarkEnd w:id="6"/>
-    </w:p>
-    <w:p>
-      <w:pPr>
-        <w:pStyle w:val="Titolo3"/>
-        <w:rPr>
-          <w:sz w:val="40"/>
-          <w:szCs w:val="32"/>
-        </w:rPr>
-      </w:pPr>
-      <w:bookmarkStart w:id="7" w:name="_Toc163143811"/>
-      <w:r>
-        <w:rPr>
-          <w:sz w:val="40"/>
-          <w:szCs w:val="32"/>
-        </w:rPr>
-        <w:t>Prototipazione visuale dell’interfaccia utente</w:t>
-      </w:r>
-      <w:bookmarkEnd w:id="7"/>
-    </w:p>
-    <w:p>
-      <w:pPr>
-        <w:pStyle w:val="Titolo3"/>
-        <w:rPr>
-          <w:sz w:val="40"/>
-          <w:szCs w:val="32"/>
-        </w:rPr>
-      </w:pPr>
-      <w:bookmarkStart w:id="8" w:name="_Toc163143812"/>
-      <w:r>
-        <w:rPr>
-          <w:sz w:val="40"/>
-          <w:szCs w:val="32"/>
-        </w:rPr>
-        <w:t>Valutazione dell’usabilità a priori</w:t>
-      </w:r>
-      <w:bookmarkEnd w:id="8"/>
-    </w:p>
-    <w:p>
-      <w:pPr>
-        <w:pStyle w:val="Titolo4"/>
-        <w:rPr>
-          <w:sz w:val="36"/>
-          <w:szCs w:val="28"/>
-        </w:rPr>
-      </w:pPr>
-      <w:r>
-        <w:rPr>
-          <w:sz w:val="36"/>
-          <w:szCs w:val="28"/>
-        </w:rPr>
-        <w:t>Usabilità prima delle modifich</w:t>
-      </w:r>
-      <w:r>
-        <w:rPr>
-          <w:sz w:val="36"/>
-          <w:szCs w:val="28"/>
-        </w:rPr>
-        <w:t>e</w:t>
-      </w:r>
-    </w:p>
-    <w:p>
-      <w:pPr>
         <w:spacing w:after="0"/>
       </w:pPr>
       <w:r>
@@ -2262,7 +786,10 @@
         <w:t>S</w:t>
       </w:r>
       <w:r>
-        <w:t>: Successo = 1</w:t>
+        <w:t>: Successo</w:t>
+      </w:r>
+      <w:r>
+        <w:t xml:space="preserve"> = 1</w:t>
       </w:r>
     </w:p>
     <w:p>
@@ -2285,7 +812,13 @@
         <w:rPr>
           <w:szCs w:val="28"/>
         </w:rPr>
-        <w:t>: Parziale Successo = 0.5</w:t>
+        <w:t>: Parziale Successo</w:t>
+      </w:r>
+      <w:r>
+        <w:rPr>
+          <w:szCs w:val="28"/>
+        </w:rPr>
+        <w:t xml:space="preserve"> = 0.5</w:t>
       </w:r>
     </w:p>
     <w:p>
@@ -2308,7 +841,13 @@
         <w:rPr>
           <w:szCs w:val="28"/>
         </w:rPr>
-        <w:t>: Fallimento = 0</w:t>
+        <w:t>: Fallimento</w:t>
+      </w:r>
+      <w:r>
+        <w:rPr>
+          <w:szCs w:val="28"/>
+        </w:rPr>
+        <w:t xml:space="preserve"> = 0</w:t>
       </w:r>
     </w:p>
     <w:tbl>
@@ -4575,7 +3114,7 @@
         <mc:AlternateContent>
           <mc:Choice Requires="wps">
             <w:drawing>
-              <wp:anchor distT="45720" distB="45720" distL="114300" distR="114300" simplePos="0" relativeHeight="251660289" behindDoc="0" locked="0" layoutInCell="1" allowOverlap="1" wp14:anchorId="2C47B5CB" wp14:editId="56160A55">
+              <wp:anchor distT="45720" distB="45720" distL="114300" distR="114300" simplePos="0" relativeHeight="251658240" behindDoc="0" locked="0" layoutInCell="1" allowOverlap="1" wp14:anchorId="11845276" wp14:editId="241BDE93">
                 <wp:simplePos x="0" y="0"/>
                 <wp:positionH relativeFrom="margin">
                   <wp:align>right</wp:align>
@@ -4742,11 +3281,11 @@
           </mc:Choice>
           <mc:Fallback>
             <w:pict>
-              <v:shapetype w14:anchorId="2C47B5CB" id="_x0000_t202" coordsize="21600,21600" o:spt="202" path="m,l,21600r21600,l21600,xe">
+              <v:shapetype w14:anchorId="11845276" id="_x0000_t202" coordsize="21600,21600" o:spt="202" path="m,l,21600r21600,l21600,xe">
                 <v:stroke joinstyle="miter"/>
                 <v:path gradientshapeok="t" o:connecttype="rect"/>
               </v:shapetype>
-              <v:shape id="Casella di testo 1271936248" o:spid="_x0000_s1026" type="#_x0000_t202" style="position:absolute;left:0;text-align:left;margin-left:134.7pt;margin-top:9.5pt;width:185.9pt;height:110.6pt;z-index:251660289;visibility:visible;mso-wrap-style:square;mso-width-percent:400;mso-height-percent:200;mso-wrap-distance-left:9pt;mso-wrap-distance-top:3.6pt;mso-wrap-distance-right:9pt;mso-wrap-distance-bottom:3.6pt;mso-position-horizontal:right;mso-position-horizontal-relative:margin;mso-position-vertical:absolute;mso-position-vertical-relative:text;mso-width-percent:400;mso-height-percent:200;mso-width-relative:margin;mso-height-relative:margin;v-text-anchor:top" o:gfxdata="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" stroked="f">
+              <v:shape id="Casella di testo 1271936248" o:spid="_x0000_s1026" type="#_x0000_t202" style="position:absolute;left:0;text-align:left;margin-left:134.7pt;margin-top:9.5pt;width:185.9pt;height:110.6pt;z-index:251658240;visibility:visible;mso-wrap-style:square;mso-width-percent:400;mso-height-percent:200;mso-wrap-distance-left:9pt;mso-wrap-distance-top:3.6pt;mso-wrap-distance-right:9pt;mso-wrap-distance-bottom:3.6pt;mso-position-horizontal:right;mso-position-horizontal-relative:margin;mso-position-vertical:absolute;mso-position-vertical-relative:text;mso-width-percent:400;mso-height-percent:200;mso-width-relative:margin;mso-height-relative:margin;v-text-anchor:top" o:gfxdata="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" stroked="f">
                 <v:textbox style="mso-fit-shape-to-text:t">
                   <w:txbxContent>
                     <w:p>
@@ -5174,50 +3713,21 @@
     <w:p>
       <w:pPr>
         <w:pStyle w:val="Titolo2"/>
-      </w:pPr>
-      <w:bookmarkStart w:id="9" w:name="_Toc163143814"/>
-      <w:r>
-        <w:t>Specifica dei requisiti</w:t>
-      </w:r>
-      <w:bookmarkEnd w:id="9"/>
-    </w:p>
-    <w:p/>
-    <w:p/>
-    <w:p/>
-    <w:p/>
-    <w:p/>
-    <w:p/>
-    <w:p/>
-    <w:p/>
-    <w:p/>
-    <w:p/>
-    <w:p/>
-    <w:p/>
-    <w:p/>
-    <w:p/>
-    <w:p/>
-    <w:p>
-      <w:pPr>
-        <w:pStyle w:val="Titolo1"/>
-      </w:pPr>
-    </w:p>
-    <w:p>
-      <w:pPr>
-        <w:pStyle w:val="Titolo2"/>
         <w:spacing w:after="100" w:afterAutospacing="1"/>
         <w:ind w:left="578" w:hanging="578"/>
         <w:rPr>
           <w:rFonts w:eastAsia="Arial"/>
         </w:rPr>
       </w:pPr>
-      <w:bookmarkStart w:id="10" w:name="_Toc163143817"/>
+      <w:bookmarkStart w:id="3" w:name="_Toc153792760"/>
       <w:r>
         <w:rPr>
           <w:rFonts w:eastAsia="Arial"/>
         </w:rPr>
+        <w:lastRenderedPageBreak/>
         <w:t>Usabilità dopo le modifiche</w:t>
       </w:r>
-      <w:bookmarkEnd w:id="10"/>
+      <w:bookmarkEnd w:id="3"/>
     </w:p>
     <w:p>
       <w:pPr>
@@ -7277,7 +5787,6 @@
           <w:color w:val="000000" w:themeColor="text1"/>
           <w:szCs w:val="28"/>
         </w:rPr>
-        <w:lastRenderedPageBreak/>
         <mc:AlternateContent>
           <mc:Choice Requires="wps">
             <w:drawing>
@@ -7866,6 +6375,12 @@
         <w:pStyle w:val="NormaleWeb"/>
         <w:spacing w:before="240" w:beforeAutospacing="0" w:after="240" w:afterAutospacing="0"/>
         <w:rPr>
+          <w:b/>
+          <w:bCs/>
+        </w:rPr>
+      </w:pPr>
+      <w:r>
+        <w:rPr>
           <w:rFonts w:ascii="Arial" w:hAnsi="Arial" w:cs="Arial"/>
           <w:b/>
           <w:bCs/>
@@ -7873,7 +6388,20 @@
           <w:sz w:val="28"/>
           <w:szCs w:val="28"/>
         </w:rPr>
-      </w:pPr>
+        <w:lastRenderedPageBreak/>
+        <w:t xml:space="preserve">Usabilità = </w:t>
+      </w:r>
+      <w:r>
+        <w:rPr>
+          <w:rFonts w:ascii="Arial" w:hAnsi="Arial" w:cs="Arial"/>
+          <w:b/>
+          <w:bCs/>
+          <w:color w:val="6AA84F"/>
+          <w:sz w:val="28"/>
+          <w:szCs w:val="28"/>
+        </w:rPr>
+        <w:t>33</w:t>
+      </w:r>
       <w:r>
         <w:rPr>
           <w:rFonts w:ascii="Arial" w:hAnsi="Arial" w:cs="Arial"/>
@@ -7883,18 +6411,18 @@
           <w:sz w:val="28"/>
           <w:szCs w:val="28"/>
         </w:rPr>
-        <w:t xml:space="preserve">Usabilità = </w:t>
+        <w:t>+(0.5x</w:t>
       </w:r>
       <w:r>
         <w:rPr>
           <w:rFonts w:ascii="Arial" w:hAnsi="Arial" w:cs="Arial"/>
           <w:b/>
           <w:bCs/>
-          <w:color w:val="6AA84F"/>
+          <w:color w:val="F1C232"/>
           <w:sz w:val="28"/>
           <w:szCs w:val="28"/>
         </w:rPr>
-        <w:t>33</w:t>
+        <w:t>6</w:t>
       </w:r>
       <w:r>
         <w:rPr>
@@ -7905,28 +6433,6 @@
           <w:sz w:val="28"/>
           <w:szCs w:val="28"/>
         </w:rPr>
-        <w:t>+(0.5x</w:t>
-      </w:r>
-      <w:r>
-        <w:rPr>
-          <w:rFonts w:ascii="Arial" w:hAnsi="Arial" w:cs="Arial"/>
-          <w:b/>
-          <w:bCs/>
-          <w:color w:val="F1C232"/>
-          <w:sz w:val="28"/>
-          <w:szCs w:val="28"/>
-        </w:rPr>
-        <w:t>6</w:t>
-      </w:r>
-      <w:r>
-        <w:rPr>
-          <w:rFonts w:ascii="Arial" w:hAnsi="Arial" w:cs="Arial"/>
-          <w:b/>
-          <w:bCs/>
-          <w:color w:val="000000"/>
-          <w:sz w:val="28"/>
-          <w:szCs w:val="28"/>
-        </w:rPr>
         <w:t>) / 40 = 0,9 = 90% di usabilità</w:t>
       </w:r>
     </w:p>
@@ -7934,14 +6440,14 @@
       <w:pPr>
         <w:pStyle w:val="Titolo2"/>
       </w:pPr>
-      <w:bookmarkStart w:id="11" w:name="_Toc163143818"/>
+      <w:bookmarkStart w:id="4" w:name="_Toc153792761"/>
       <w:r>
         <w:t xml:space="preserve">Modifiche significative </w:t>
       </w:r>
       <w:r>
         <w:t>effettuate</w:t>
       </w:r>
-      <w:bookmarkEnd w:id="11"/>
+      <w:bookmarkEnd w:id="4"/>
     </w:p>
     <w:p/>
     <w:p>
@@ -7979,25 +6485,7 @@
           <w:bCs/>
           <w:szCs w:val="28"/>
         </w:rPr>
-        <w:t xml:space="preserve"> (della bottom </w:t>
-      </w:r>
-      <w:proofErr w:type="spellStart"/>
-      <w:r>
-        <w:rPr>
-          <w:b/>
-          <w:bCs/>
-          <w:szCs w:val="28"/>
-        </w:rPr>
-        <w:t>navigation</w:t>
-      </w:r>
-      <w:proofErr w:type="spellEnd"/>
-      <w:r>
-        <w:rPr>
-          <w:b/>
-          <w:bCs/>
-          <w:szCs w:val="28"/>
-        </w:rPr>
-        <w:t xml:space="preserve"> bar)</w:t>
+        <w:t xml:space="preserve"> (della bottom navigation bar)</w:t>
       </w:r>
     </w:p>
     <w:p>
@@ -8159,21 +6647,7 @@
         <w:rPr>
           <w:szCs w:val="28"/>
         </w:rPr>
-        <w:t xml:space="preserve">, dando così un </w:t>
-      </w:r>
-      <w:proofErr w:type="gramStart"/>
-      <w:r>
-        <w:rPr>
-          <w:szCs w:val="28"/>
-        </w:rPr>
-        <w:t>feedback</w:t>
-      </w:r>
-      <w:proofErr w:type="gramEnd"/>
-      <w:r>
-        <w:rPr>
-          <w:szCs w:val="28"/>
-        </w:rPr>
-        <w:t xml:space="preserve"> </w:t>
+        <w:t xml:space="preserve">, dando così un feedback </w:t>
       </w:r>
       <w:r>
         <w:rPr>
@@ -8239,7 +6713,6 @@
           <w:sz w:val="72"/>
           <w:szCs w:val="72"/>
         </w:rPr>
-        <w:lastRenderedPageBreak/>
         <w:drawing>
           <wp:inline distT="0" distB="0" distL="0" distR="0" wp14:anchorId="0BCFAD01" wp14:editId="57A4DC78">
             <wp:extent cx="6118860" cy="929640"/>
@@ -8258,7 +6731,7 @@
                     </pic:cNvPicPr>
                   </pic:nvPicPr>
                   <pic:blipFill>
-                    <a:blip r:embed="rId12">
+                    <a:blip r:embed="rId11">
                       <a:extLst>
                         <a:ext uri="{28A0092B-C50C-407E-A947-70E740481C1C}">
                           <a14:useLocalDpi xmlns:a14="http://schemas.microsoft.com/office/drawing/2010/main" val="0"/>
@@ -8327,7 +6800,7 @@
                     </pic:cNvPicPr>
                   </pic:nvPicPr>
                   <pic:blipFill>
-                    <a:blip r:embed="rId13">
+                    <a:blip r:embed="rId12">
                       <a:extLst>
                         <a:ext uri="{28A0092B-C50C-407E-A947-70E740481C1C}">
                           <a14:useLocalDpi xmlns:a14="http://schemas.microsoft.com/office/drawing/2010/main" val="0"/>
@@ -8524,7 +6997,7 @@
           <w:noProof/>
         </w:rPr>
         <w:drawing>
-          <wp:inline distT="0" distB="0" distL="0" distR="0" wp14:anchorId="64D2BD9A" wp14:editId="734C20ED">
+          <wp:inline distT="0" distB="0" distL="0" distR="0" wp14:anchorId="64D2BD9A" wp14:editId="32F5CB3E">
             <wp:extent cx="3459480" cy="732393"/>
             <wp:effectExtent l="0" t="0" r="7620" b="0"/>
             <wp:docPr id="1710213686" name="Immagine 1710213686"/>
@@ -8541,7 +7014,7 @@
                     </pic:cNvPicPr>
                   </pic:nvPicPr>
                   <pic:blipFill>
-                    <a:blip r:embed="rId14" cstate="print">
+                    <a:blip r:embed="rId13" cstate="print">
                       <a:extLst>
                         <a:ext uri="{28A0092B-C50C-407E-A947-70E740481C1C}">
                           <a14:useLocalDpi xmlns:a14="http://schemas.microsoft.com/office/drawing/2010/main" val="0"/>
@@ -8634,7 +7107,7 @@
                     </pic:cNvPicPr>
                   </pic:nvPicPr>
                   <pic:blipFill>
-                    <a:blip r:embed="rId15" cstate="print">
+                    <a:blip r:embed="rId14" cstate="print">
                       <a:extLst>
                         <a:ext uri="{28A0092B-C50C-407E-A947-70E740481C1C}">
                           <a14:useLocalDpi xmlns:a14="http://schemas.microsoft.com/office/drawing/2010/main" val="0"/>
@@ -8716,18 +7189,8 @@
           <w:bCs/>
           <w:szCs w:val="28"/>
         </w:rPr>
-        <w:t xml:space="preserve">Aggiunta di una Step by step </w:t>
-      </w:r>
-      <w:proofErr w:type="spellStart"/>
-      <w:r>
-        <w:rPr>
-          <w:b/>
-          <w:bCs/>
-          <w:szCs w:val="28"/>
-        </w:rPr>
-        <w:t>view</w:t>
-      </w:r>
-      <w:proofErr w:type="spellEnd"/>
+        <w:t>Aggiunta di una Step by step view</w:t>
+      </w:r>
     </w:p>
     <w:p>
       <w:pPr>
@@ -8831,7 +7294,7 @@
                     </pic:cNvPicPr>
                   </pic:nvPicPr>
                   <pic:blipFill>
-                    <a:blip r:embed="rId16">
+                    <a:blip r:embed="rId15">
                       <a:extLst>
                         <a:ext uri="{28A0092B-C50C-407E-A947-70E740481C1C}">
                           <a14:useLocalDpi xmlns:a14="http://schemas.microsoft.com/office/drawing/2010/main" val="0"/>
@@ -8937,7 +7400,7 @@
                     </pic:cNvPicPr>
                   </pic:nvPicPr>
                   <pic:blipFill>
-                    <a:blip r:embed="rId17">
+                    <a:blip r:embed="rId16">
                       <a:extLst>
                         <a:ext uri="{28A0092B-C50C-407E-A947-70E740481C1C}">
                           <a14:useLocalDpi xmlns:a14="http://schemas.microsoft.com/office/drawing/2010/main" val="0"/>
@@ -9146,7 +7609,7 @@
                     </pic:cNvPicPr>
                   </pic:nvPicPr>
                   <pic:blipFill>
-                    <a:blip r:embed="rId18">
+                    <a:blip r:embed="rId17">
                       <a:extLst>
                         <a:ext uri="{28A0092B-C50C-407E-A947-70E740481C1C}">
                           <a14:useLocalDpi xmlns:a14="http://schemas.microsoft.com/office/drawing/2010/main" val="0"/>
@@ -9251,7 +7714,7 @@
                     </pic:cNvPicPr>
                   </pic:nvPicPr>
                   <pic:blipFill>
-                    <a:blip r:embed="rId19">
+                    <a:blip r:embed="rId18">
                       <a:extLst>
                         <a:ext uri="{28A0092B-C50C-407E-A947-70E740481C1C}">
                           <a14:useLocalDpi xmlns:a14="http://schemas.microsoft.com/office/drawing/2010/main" val="0"/>
@@ -9386,35 +7849,7 @@
         <w:rPr>
           <w:szCs w:val="28"/>
         </w:rPr>
-        <w:t xml:space="preserve">: con bonifico, con </w:t>
-      </w:r>
-      <w:proofErr w:type="spellStart"/>
-      <w:r>
-        <w:rPr>
-          <w:szCs w:val="28"/>
-        </w:rPr>
-        <w:t>paypal</w:t>
-      </w:r>
-      <w:proofErr w:type="spellEnd"/>
-      <w:r>
-        <w:rPr>
-          <w:szCs w:val="28"/>
-        </w:rPr>
-        <w:t xml:space="preserve">, </w:t>
-      </w:r>
-      <w:proofErr w:type="spellStart"/>
-      <w:r>
-        <w:rPr>
-          <w:szCs w:val="28"/>
-        </w:rPr>
-        <w:t>etc</w:t>
-      </w:r>
-      <w:proofErr w:type="spellEnd"/>
-      <w:r>
-        <w:rPr>
-          <w:szCs w:val="28"/>
-        </w:rPr>
-        <w:t>…)</w:t>
+        <w:t>: con bonifico, con paypal, etc…)</w:t>
       </w:r>
     </w:p>
     <w:p>
@@ -9553,25 +7988,7 @@
           <w:bCs/>
           <w:szCs w:val="28"/>
         </w:rPr>
-        <w:t xml:space="preserve">le </w:t>
-      </w:r>
-      <w:proofErr w:type="gramStart"/>
-      <w:r>
-        <w:rPr>
-          <w:b/>
-          <w:bCs/>
-          <w:szCs w:val="28"/>
-        </w:rPr>
-        <w:t>aste</w:t>
-      </w:r>
-      <w:proofErr w:type="gramEnd"/>
-      <w:r>
-        <w:rPr>
-          <w:b/>
-          <w:bCs/>
-          <w:szCs w:val="28"/>
-        </w:rPr>
-        <w:t xml:space="preserve"> Al ribasso, Silenziosa e Inversa</w:t>
+        <w:t>le aste Al ribasso, Silenziosa e Inversa</w:t>
       </w:r>
     </w:p>
     <w:p>
@@ -9653,7 +8070,7 @@
                     </pic:cNvPicPr>
                   </pic:nvPicPr>
                   <pic:blipFill>
-                    <a:blip r:embed="rId20">
+                    <a:blip r:embed="rId19">
                       <a:extLst>
                         <a:ext uri="{28A0092B-C50C-407E-A947-70E740481C1C}">
                           <a14:useLocalDpi xmlns:a14="http://schemas.microsoft.com/office/drawing/2010/main" val="0"/>
@@ -9731,7 +8148,7 @@
                     </pic:cNvPicPr>
                   </pic:nvPicPr>
                   <pic:blipFill>
-                    <a:blip r:embed="rId21">
+                    <a:blip r:embed="rId20">
                       <a:extLst>
                         <a:ext uri="{28A0092B-C50C-407E-A947-70E740481C1C}">
                           <a14:useLocalDpi xmlns:a14="http://schemas.microsoft.com/office/drawing/2010/main" val="0"/>
@@ -9840,12 +8257,322 @@
     </w:p>
     <w:p>
       <w:pPr>
-        <w:rPr>
-          <w:szCs w:val="28"/>
-        </w:rPr>
-      </w:pPr>
-      <w:bookmarkStart w:id="12" w:name="_Glossario"/>
-      <w:bookmarkEnd w:id="12"/>
+        <w:pStyle w:val="Titolo1"/>
+      </w:pPr>
+      <w:bookmarkStart w:id="5" w:name="_Toc152342142"/>
+      <w:bookmarkStart w:id="6" w:name="_Toc153792762"/>
+      <w:r>
+        <w:t>Glossario</w:t>
+      </w:r>
+      <w:bookmarkEnd w:id="5"/>
+      <w:bookmarkEnd w:id="6"/>
+    </w:p>
+    <w:tbl>
+      <w:tblPr>
+        <w:tblStyle w:val="Grigliatabella"/>
+        <w:tblW w:w="0" w:type="auto"/>
+        <w:tblLook w:val="04A0" w:firstRow="1" w:lastRow="0" w:firstColumn="1" w:lastColumn="0" w:noHBand="0" w:noVBand="1"/>
+      </w:tblPr>
+      <w:tblGrid>
+        <w:gridCol w:w="4814"/>
+        <w:gridCol w:w="4814"/>
+      </w:tblGrid>
+      <w:tr>
+        <w:tc>
+          <w:tcPr>
+            <w:tcW w:w="4814" w:type="dxa"/>
+          </w:tcPr>
+          <w:p>
+            <w:pPr>
+              <w:rPr>
+                <w:szCs w:val="28"/>
+              </w:rPr>
+            </w:pPr>
+            <w:r>
+              <w:rPr>
+                <w:szCs w:val="28"/>
+              </w:rPr>
+              <w:t>Compratore</w:t>
+            </w:r>
+          </w:p>
+        </w:tc>
+        <w:tc>
+          <w:tcPr>
+            <w:tcW w:w="4814" w:type="dxa"/>
+          </w:tcPr>
+          <w:p>
+            <w:pPr>
+              <w:rPr>
+                <w:szCs w:val="28"/>
+              </w:rPr>
+            </w:pPr>
+          </w:p>
+        </w:tc>
+      </w:tr>
+      <w:tr>
+        <w:tc>
+          <w:tcPr>
+            <w:tcW w:w="4814" w:type="dxa"/>
+          </w:tcPr>
+          <w:p>
+            <w:pPr>
+              <w:rPr>
+                <w:szCs w:val="28"/>
+              </w:rPr>
+            </w:pPr>
+            <w:r>
+              <w:rPr>
+                <w:szCs w:val="28"/>
+              </w:rPr>
+              <w:t>Venditore</w:t>
+            </w:r>
+          </w:p>
+        </w:tc>
+        <w:tc>
+          <w:tcPr>
+            <w:tcW w:w="4814" w:type="dxa"/>
+          </w:tcPr>
+          <w:p>
+            <w:pPr>
+              <w:rPr>
+                <w:szCs w:val="28"/>
+              </w:rPr>
+            </w:pPr>
+          </w:p>
+        </w:tc>
+      </w:tr>
+      <w:tr>
+        <w:tc>
+          <w:tcPr>
+            <w:tcW w:w="4814" w:type="dxa"/>
+          </w:tcPr>
+          <w:p>
+            <w:pPr>
+              <w:rPr>
+                <w:szCs w:val="28"/>
+              </w:rPr>
+            </w:pPr>
+            <w:r>
+              <w:rPr>
+                <w:szCs w:val="28"/>
+              </w:rPr>
+              <w:t>Asta silenziosa</w:t>
+            </w:r>
+          </w:p>
+        </w:tc>
+        <w:tc>
+          <w:tcPr>
+            <w:tcW w:w="4814" w:type="dxa"/>
+          </w:tcPr>
+          <w:p>
+            <w:pPr>
+              <w:rPr>
+                <w:szCs w:val="28"/>
+              </w:rPr>
+            </w:pPr>
+          </w:p>
+        </w:tc>
+      </w:tr>
+      <w:tr>
+        <w:tc>
+          <w:tcPr>
+            <w:tcW w:w="4814" w:type="dxa"/>
+          </w:tcPr>
+          <w:p>
+            <w:pPr>
+              <w:rPr>
+                <w:szCs w:val="28"/>
+              </w:rPr>
+            </w:pPr>
+            <w:r>
+              <w:rPr>
+                <w:szCs w:val="28"/>
+              </w:rPr>
+              <w:t>Asta al ribasso</w:t>
+            </w:r>
+          </w:p>
+        </w:tc>
+        <w:tc>
+          <w:tcPr>
+            <w:tcW w:w="4814" w:type="dxa"/>
+          </w:tcPr>
+          <w:p>
+            <w:pPr>
+              <w:rPr>
+                <w:szCs w:val="28"/>
+              </w:rPr>
+            </w:pPr>
+          </w:p>
+        </w:tc>
+      </w:tr>
+      <w:tr>
+        <w:tc>
+          <w:tcPr>
+            <w:tcW w:w="4814" w:type="dxa"/>
+          </w:tcPr>
+          <w:p>
+            <w:pPr>
+              <w:rPr>
+                <w:szCs w:val="28"/>
+              </w:rPr>
+            </w:pPr>
+            <w:r>
+              <w:rPr>
+                <w:szCs w:val="28"/>
+              </w:rPr>
+              <w:t>Asta inversa</w:t>
+            </w:r>
+          </w:p>
+        </w:tc>
+        <w:tc>
+          <w:tcPr>
+            <w:tcW w:w="4814" w:type="dxa"/>
+          </w:tcPr>
+          <w:p>
+            <w:pPr>
+              <w:rPr>
+                <w:szCs w:val="28"/>
+              </w:rPr>
+            </w:pPr>
+          </w:p>
+        </w:tc>
+      </w:tr>
+      <w:tr>
+        <w:tc>
+          <w:tcPr>
+            <w:tcW w:w="4814" w:type="dxa"/>
+          </w:tcPr>
+          <w:p>
+            <w:pPr>
+              <w:rPr>
+                <w:szCs w:val="28"/>
+              </w:rPr>
+            </w:pPr>
+            <w:r>
+              <w:rPr>
+                <w:szCs w:val="28"/>
+              </w:rPr>
+              <w:lastRenderedPageBreak/>
+              <w:t>IBAN</w:t>
+            </w:r>
+          </w:p>
+        </w:tc>
+        <w:tc>
+          <w:tcPr>
+            <w:tcW w:w="4814" w:type="dxa"/>
+          </w:tcPr>
+          <w:p>
+            <w:pPr>
+              <w:rPr>
+                <w:szCs w:val="28"/>
+              </w:rPr>
+            </w:pPr>
+          </w:p>
+        </w:tc>
+      </w:tr>
+      <w:tr>
+        <w:tc>
+          <w:tcPr>
+            <w:tcW w:w="4814" w:type="dxa"/>
+          </w:tcPr>
+          <w:p>
+            <w:pPr>
+              <w:rPr>
+                <w:szCs w:val="28"/>
+              </w:rPr>
+            </w:pPr>
+            <w:r>
+              <w:rPr>
+                <w:szCs w:val="28"/>
+              </w:rPr>
+              <w:t>BIC</w:t>
+            </w:r>
+          </w:p>
+        </w:tc>
+        <w:tc>
+          <w:tcPr>
+            <w:tcW w:w="4814" w:type="dxa"/>
+          </w:tcPr>
+          <w:p>
+            <w:pPr>
+              <w:rPr>
+                <w:szCs w:val="28"/>
+              </w:rPr>
+            </w:pPr>
+          </w:p>
+        </w:tc>
+      </w:tr>
+      <w:tr>
+        <w:tc>
+          <w:tcPr>
+            <w:tcW w:w="4814" w:type="dxa"/>
+          </w:tcPr>
+          <w:p>
+            <w:pPr>
+              <w:rPr>
+                <w:szCs w:val="28"/>
+              </w:rPr>
+            </w:pPr>
+            <w:r>
+              <w:rPr>
+                <w:szCs w:val="28"/>
+              </w:rPr>
+              <w:t>Bio</w:t>
+            </w:r>
+          </w:p>
+        </w:tc>
+        <w:tc>
+          <w:tcPr>
+            <w:tcW w:w="4814" w:type="dxa"/>
+          </w:tcPr>
+          <w:p>
+            <w:pPr>
+              <w:rPr>
+                <w:szCs w:val="28"/>
+              </w:rPr>
+            </w:pPr>
+          </w:p>
+        </w:tc>
+      </w:tr>
+      <w:tr>
+        <w:tc>
+          <w:tcPr>
+            <w:tcW w:w="4814" w:type="dxa"/>
+          </w:tcPr>
+          <w:p>
+            <w:pPr>
+              <w:rPr>
+                <w:szCs w:val="28"/>
+              </w:rPr>
+            </w:pPr>
+            <w:r>
+              <w:rPr>
+                <w:szCs w:val="28"/>
+              </w:rPr>
+              <w:t>Link esterno</w:t>
+            </w:r>
+          </w:p>
+        </w:tc>
+        <w:tc>
+          <w:tcPr>
+            <w:tcW w:w="4814" w:type="dxa"/>
+          </w:tcPr>
+          <w:p>
+            <w:pPr>
+              <w:rPr>
+                <w:szCs w:val="28"/>
+              </w:rPr>
+            </w:pPr>
+          </w:p>
+        </w:tc>
+      </w:tr>
+    </w:tbl>
+    <w:p>
+      <w:pPr>
+        <w:rPr>
+          <w:szCs w:val="28"/>
+        </w:rPr>
+      </w:pPr>
     </w:p>
     <w:sectPr>
       <w:type w:val="continuous"/>
@@ -10414,7 +9141,7 @@
   <w:abstractNum w:abstractNumId="5" w15:restartNumberingAfterBreak="0">
     <w:nsid w:val="1482775B"/>
     <w:multiLevelType w:val="multilevel"/>
-    <w:tmpl w:val="C538A7CC"/>
+    <w:tmpl w:val="0EBA3C40"/>
     <w:lvl w:ilvl="0">
       <w:start w:val="1"/>
       <w:numFmt w:val="decimal"/>
@@ -10434,10 +9161,6 @@
       <w:pPr>
         <w:ind w:left="576" w:hanging="576"/>
       </w:pPr>
-      <w:rPr>
-        <w:b/>
-        <w:bCs/>
-      </w:rPr>
     </w:lvl>
     <w:lvl w:ilvl="2">
       <w:start w:val="1"/>
@@ -10456,7 +9179,7 @@
       <w:lvlText w:val="%1.%2.%3.%4"/>
       <w:lvlJc w:val="left"/>
       <w:pPr>
-        <w:ind w:left="1289" w:hanging="864"/>
+        <w:ind w:left="864" w:hanging="864"/>
       </w:pPr>
     </w:lvl>
     <w:lvl w:ilvl="4">
@@ -11603,232 +10326,6 @@
     </w:lvl>
   </w:abstractNum>
   <w:abstractNum w:abstractNumId="17" w15:restartNumberingAfterBreak="0">
-    <w:nsid w:val="6BB129E8"/>
-    <w:multiLevelType w:val="hybridMultilevel"/>
-    <w:tmpl w:val="AAAE71BA"/>
-    <w:lvl w:ilvl="0" w:tplc="04100001">
-      <w:start w:val="1"/>
-      <w:numFmt w:val="bullet"/>
-      <w:lvlText w:val=""/>
-      <w:lvlJc w:val="left"/>
-      <w:pPr>
-        <w:ind w:left="720" w:hanging="360"/>
-      </w:pPr>
-      <w:rPr>
-        <w:rFonts w:ascii="Symbol" w:hAnsi="Symbol" w:hint="default"/>
-      </w:rPr>
-    </w:lvl>
-    <w:lvl w:ilvl="1" w:tplc="04100003" w:tentative="1">
-      <w:start w:val="1"/>
-      <w:numFmt w:val="bullet"/>
-      <w:lvlText w:val="o"/>
-      <w:lvlJc w:val="left"/>
-      <w:pPr>
-        <w:ind w:left="1440" w:hanging="360"/>
-      </w:pPr>
-      <w:rPr>
-        <w:rFonts w:ascii="Courier New" w:hAnsi="Courier New" w:cs="Courier New" w:hint="default"/>
-      </w:rPr>
-    </w:lvl>
-    <w:lvl w:ilvl="2" w:tplc="04100005" w:tentative="1">
-      <w:start w:val="1"/>
-      <w:numFmt w:val="bullet"/>
-      <w:lvlText w:val=""/>
-      <w:lvlJc w:val="left"/>
-      <w:pPr>
-        <w:ind w:left="2160" w:hanging="360"/>
-      </w:pPr>
-      <w:rPr>
-        <w:rFonts w:ascii="Wingdings" w:hAnsi="Wingdings" w:hint="default"/>
-      </w:rPr>
-    </w:lvl>
-    <w:lvl w:ilvl="3" w:tplc="04100001" w:tentative="1">
-      <w:start w:val="1"/>
-      <w:numFmt w:val="bullet"/>
-      <w:lvlText w:val=""/>
-      <w:lvlJc w:val="left"/>
-      <w:pPr>
-        <w:ind w:left="2880" w:hanging="360"/>
-      </w:pPr>
-      <w:rPr>
-        <w:rFonts w:ascii="Symbol" w:hAnsi="Symbol" w:hint="default"/>
-      </w:rPr>
-    </w:lvl>
-    <w:lvl w:ilvl="4" w:tplc="04100003" w:tentative="1">
-      <w:start w:val="1"/>
-      <w:numFmt w:val="bullet"/>
-      <w:lvlText w:val="o"/>
-      <w:lvlJc w:val="left"/>
-      <w:pPr>
-        <w:ind w:left="3600" w:hanging="360"/>
-      </w:pPr>
-      <w:rPr>
-        <w:rFonts w:ascii="Courier New" w:hAnsi="Courier New" w:cs="Courier New" w:hint="default"/>
-      </w:rPr>
-    </w:lvl>
-    <w:lvl w:ilvl="5" w:tplc="04100005" w:tentative="1">
-      <w:start w:val="1"/>
-      <w:numFmt w:val="bullet"/>
-      <w:lvlText w:val=""/>
-      <w:lvlJc w:val="left"/>
-      <w:pPr>
-        <w:ind w:left="4320" w:hanging="360"/>
-      </w:pPr>
-      <w:rPr>
-        <w:rFonts w:ascii="Wingdings" w:hAnsi="Wingdings" w:hint="default"/>
-      </w:rPr>
-    </w:lvl>
-    <w:lvl w:ilvl="6" w:tplc="04100001" w:tentative="1">
-      <w:start w:val="1"/>
-      <w:numFmt w:val="bullet"/>
-      <w:lvlText w:val=""/>
-      <w:lvlJc w:val="left"/>
-      <w:pPr>
-        <w:ind w:left="5040" w:hanging="360"/>
-      </w:pPr>
-      <w:rPr>
-        <w:rFonts w:ascii="Symbol" w:hAnsi="Symbol" w:hint="default"/>
-      </w:rPr>
-    </w:lvl>
-    <w:lvl w:ilvl="7" w:tplc="04100003" w:tentative="1">
-      <w:start w:val="1"/>
-      <w:numFmt w:val="bullet"/>
-      <w:lvlText w:val="o"/>
-      <w:lvlJc w:val="left"/>
-      <w:pPr>
-        <w:ind w:left="5760" w:hanging="360"/>
-      </w:pPr>
-      <w:rPr>
-        <w:rFonts w:ascii="Courier New" w:hAnsi="Courier New" w:cs="Courier New" w:hint="default"/>
-      </w:rPr>
-    </w:lvl>
-    <w:lvl w:ilvl="8" w:tplc="04100005" w:tentative="1">
-      <w:start w:val="1"/>
-      <w:numFmt w:val="bullet"/>
-      <w:lvlText w:val=""/>
-      <w:lvlJc w:val="left"/>
-      <w:pPr>
-        <w:ind w:left="6480" w:hanging="360"/>
-      </w:pPr>
-      <w:rPr>
-        <w:rFonts w:ascii="Wingdings" w:hAnsi="Wingdings" w:hint="default"/>
-      </w:rPr>
-    </w:lvl>
-  </w:abstractNum>
-  <w:abstractNum w:abstractNumId="18" w15:restartNumberingAfterBreak="0">
-    <w:nsid w:val="70C177E3"/>
-    <w:multiLevelType w:val="hybridMultilevel"/>
-    <w:tmpl w:val="3A18292A"/>
-    <w:lvl w:ilvl="0" w:tplc="04100001">
-      <w:start w:val="1"/>
-      <w:numFmt w:val="bullet"/>
-      <w:lvlText w:val=""/>
-      <w:lvlJc w:val="left"/>
-      <w:pPr>
-        <w:ind w:left="1080" w:hanging="360"/>
-      </w:pPr>
-      <w:rPr>
-        <w:rFonts w:ascii="Symbol" w:hAnsi="Symbol" w:hint="default"/>
-      </w:rPr>
-    </w:lvl>
-    <w:lvl w:ilvl="1" w:tplc="04100003" w:tentative="1">
-      <w:start w:val="1"/>
-      <w:numFmt w:val="bullet"/>
-      <w:lvlText w:val="o"/>
-      <w:lvlJc w:val="left"/>
-      <w:pPr>
-        <w:ind w:left="1800" w:hanging="360"/>
-      </w:pPr>
-      <w:rPr>
-        <w:rFonts w:ascii="Courier New" w:hAnsi="Courier New" w:cs="Courier New" w:hint="default"/>
-      </w:rPr>
-    </w:lvl>
-    <w:lvl w:ilvl="2" w:tplc="04100005" w:tentative="1">
-      <w:start w:val="1"/>
-      <w:numFmt w:val="bullet"/>
-      <w:lvlText w:val=""/>
-      <w:lvlJc w:val="left"/>
-      <w:pPr>
-        <w:ind w:left="2520" w:hanging="360"/>
-      </w:pPr>
-      <w:rPr>
-        <w:rFonts w:ascii="Wingdings" w:hAnsi="Wingdings" w:hint="default"/>
-      </w:rPr>
-    </w:lvl>
-    <w:lvl w:ilvl="3" w:tplc="04100001" w:tentative="1">
-      <w:start w:val="1"/>
-      <w:numFmt w:val="bullet"/>
-      <w:lvlText w:val=""/>
-      <w:lvlJc w:val="left"/>
-      <w:pPr>
-        <w:ind w:left="3240" w:hanging="360"/>
-      </w:pPr>
-      <w:rPr>
-        <w:rFonts w:ascii="Symbol" w:hAnsi="Symbol" w:hint="default"/>
-      </w:rPr>
-    </w:lvl>
-    <w:lvl w:ilvl="4" w:tplc="04100003" w:tentative="1">
-      <w:start w:val="1"/>
-      <w:numFmt w:val="bullet"/>
-      <w:lvlText w:val="o"/>
-      <w:lvlJc w:val="left"/>
-      <w:pPr>
-        <w:ind w:left="3960" w:hanging="360"/>
-      </w:pPr>
-      <w:rPr>
-        <w:rFonts w:ascii="Courier New" w:hAnsi="Courier New" w:cs="Courier New" w:hint="default"/>
-      </w:rPr>
-    </w:lvl>
-    <w:lvl w:ilvl="5" w:tplc="04100005" w:tentative="1">
-      <w:start w:val="1"/>
-      <w:numFmt w:val="bullet"/>
-      <w:lvlText w:val=""/>
-      <w:lvlJc w:val="left"/>
-      <w:pPr>
-        <w:ind w:left="4680" w:hanging="360"/>
-      </w:pPr>
-      <w:rPr>
-        <w:rFonts w:ascii="Wingdings" w:hAnsi="Wingdings" w:hint="default"/>
-      </w:rPr>
-    </w:lvl>
-    <w:lvl w:ilvl="6" w:tplc="04100001" w:tentative="1">
-      <w:start w:val="1"/>
-      <w:numFmt w:val="bullet"/>
-      <w:lvlText w:val=""/>
-      <w:lvlJc w:val="left"/>
-      <w:pPr>
-        <w:ind w:left="5400" w:hanging="360"/>
-      </w:pPr>
-      <w:rPr>
-        <w:rFonts w:ascii="Symbol" w:hAnsi="Symbol" w:hint="default"/>
-      </w:rPr>
-    </w:lvl>
-    <w:lvl w:ilvl="7" w:tplc="04100003" w:tentative="1">
-      <w:start w:val="1"/>
-      <w:numFmt w:val="bullet"/>
-      <w:lvlText w:val="o"/>
-      <w:lvlJc w:val="left"/>
-      <w:pPr>
-        <w:ind w:left="6120" w:hanging="360"/>
-      </w:pPr>
-      <w:rPr>
-        <w:rFonts w:ascii="Courier New" w:hAnsi="Courier New" w:cs="Courier New" w:hint="default"/>
-      </w:rPr>
-    </w:lvl>
-    <w:lvl w:ilvl="8" w:tplc="04100005" w:tentative="1">
-      <w:start w:val="1"/>
-      <w:numFmt w:val="bullet"/>
-      <w:lvlText w:val=""/>
-      <w:lvlJc w:val="left"/>
-      <w:pPr>
-        <w:ind w:left="6840" w:hanging="360"/>
-      </w:pPr>
-      <w:rPr>
-        <w:rFonts w:ascii="Wingdings" w:hAnsi="Wingdings" w:hint="default"/>
-      </w:rPr>
-    </w:lvl>
-  </w:abstractNum>
-  <w:abstractNum w:abstractNumId="19" w15:restartNumberingAfterBreak="0">
     <w:nsid w:val="7F8B58A3"/>
     <w:multiLevelType w:val="hybridMultilevel"/>
     <w:tmpl w:val="CBF06218"/>
@@ -11959,7 +10456,7 @@
     <w:abstractNumId w:val="11"/>
   </w:num>
   <w:num w:numId="6" w16cid:durableId="915361225">
-    <w:abstractNumId w:val="19"/>
+    <w:abstractNumId w:val="17"/>
   </w:num>
   <w:num w:numId="7" w16cid:durableId="2107580197">
     <w:abstractNumId w:val="2"/>
@@ -12023,12 +10520,6 @@
   </w:num>
   <w:num w:numId="27" w16cid:durableId="496073013">
     <w:abstractNumId w:val="13"/>
-  </w:num>
-  <w:num w:numId="28" w16cid:durableId="638918336">
-    <w:abstractNumId w:val="17"/>
-  </w:num>
-  <w:num w:numId="29" w16cid:durableId="1599144708">
-    <w:abstractNumId w:val="18"/>
   </w:num>
 </w:numbering>
 </file>
@@ -12501,6 +10992,7 @@
     <w:next w:val="Normale"/>
     <w:link w:val="Titolo3Carattere"/>
     <w:uiPriority w:val="9"/>
+    <w:semiHidden/>
     <w:unhideWhenUsed/>
     <w:qFormat/>
     <w:rsid w:val="00890F87"/>
@@ -12527,6 +11019,7 @@
     <w:next w:val="Normale"/>
     <w:link w:val="Titolo4Carattere"/>
     <w:uiPriority w:val="9"/>
+    <w:semiHidden/>
     <w:unhideWhenUsed/>
     <w:qFormat/>
     <w:rsid w:val="00890F87"/>
@@ -12555,6 +11048,7 @@
     <w:next w:val="Normale"/>
     <w:link w:val="Titolo5Carattere"/>
     <w:uiPriority w:val="9"/>
+    <w:semiHidden/>
     <w:unhideWhenUsed/>
     <w:qFormat/>
     <w:rsid w:val="00890F87"/>
@@ -12579,6 +11073,7 @@
     <w:next w:val="Normale"/>
     <w:link w:val="Titolo6Carattere"/>
     <w:uiPriority w:val="9"/>
+    <w:semiHidden/>
     <w:unhideWhenUsed/>
     <w:qFormat/>
     <w:rsid w:val="00890F87"/>
@@ -12605,6 +11100,7 @@
     <w:next w:val="Normale"/>
     <w:link w:val="Titolo7Carattere"/>
     <w:uiPriority w:val="9"/>
+    <w:semiHidden/>
     <w:unhideWhenUsed/>
     <w:qFormat/>
     <w:rsid w:val="00890F87"/>
@@ -12631,6 +11127,7 @@
     <w:next w:val="Normale"/>
     <w:link w:val="Titolo8Carattere"/>
     <w:uiPriority w:val="9"/>
+    <w:semiHidden/>
     <w:unhideWhenUsed/>
     <w:qFormat/>
     <w:rsid w:val="00890F87"/>
@@ -12657,6 +11154,7 @@
     <w:next w:val="Normale"/>
     <w:link w:val="Titolo9Carattere"/>
     <w:uiPriority w:val="9"/>
+    <w:semiHidden/>
     <w:unhideWhenUsed/>
     <w:qFormat/>
     <w:rsid w:val="00890F87"/>
@@ -12875,6 +11373,7 @@
     <w:basedOn w:val="Carpredefinitoparagrafo"/>
     <w:link w:val="Titolo3"/>
     <w:uiPriority w:val="9"/>
+    <w:semiHidden/>
     <w:rsid w:val="00890F87"/>
     <w:rPr>
       <w:rFonts w:asciiTheme="majorHAnsi" w:eastAsiaTheme="majorEastAsia" w:hAnsiTheme="majorHAnsi" w:cstheme="majorBidi"/>
@@ -12888,6 +11387,7 @@
     <w:basedOn w:val="Carpredefinitoparagrafo"/>
     <w:link w:val="Titolo4"/>
     <w:uiPriority w:val="9"/>
+    <w:semiHidden/>
     <w:rsid w:val="00890F87"/>
     <w:rPr>
       <w:rFonts w:asciiTheme="majorHAnsi" w:eastAsiaTheme="majorEastAsia" w:hAnsiTheme="majorHAnsi" w:cstheme="majorBidi"/>
@@ -12903,6 +11403,7 @@
     <w:basedOn w:val="Carpredefinitoparagrafo"/>
     <w:link w:val="Titolo5"/>
     <w:uiPriority w:val="9"/>
+    <w:semiHidden/>
     <w:rsid w:val="00890F87"/>
     <w:rPr>
       <w:rFonts w:asciiTheme="majorHAnsi" w:eastAsiaTheme="majorEastAsia" w:hAnsiTheme="majorHAnsi" w:cstheme="majorBidi"/>
@@ -12914,6 +11415,7 @@
     <w:basedOn w:val="Carpredefinitoparagrafo"/>
     <w:link w:val="Titolo6"/>
     <w:uiPriority w:val="9"/>
+    <w:semiHidden/>
     <w:rsid w:val="00890F87"/>
     <w:rPr>
       <w:rFonts w:asciiTheme="majorHAnsi" w:eastAsiaTheme="majorEastAsia" w:hAnsiTheme="majorHAnsi" w:cstheme="majorBidi"/>
@@ -12927,6 +11429,7 @@
     <w:basedOn w:val="Carpredefinitoparagrafo"/>
     <w:link w:val="Titolo7"/>
     <w:uiPriority w:val="9"/>
+    <w:semiHidden/>
     <w:rsid w:val="00890F87"/>
     <w:rPr>
       <w:rFonts w:asciiTheme="majorHAnsi" w:eastAsiaTheme="majorEastAsia" w:hAnsiTheme="majorHAnsi" w:cstheme="majorBidi"/>
@@ -12940,6 +11443,7 @@
     <w:basedOn w:val="Carpredefinitoparagrafo"/>
     <w:link w:val="Titolo8"/>
     <w:uiPriority w:val="9"/>
+    <w:semiHidden/>
     <w:rsid w:val="00890F87"/>
     <w:rPr>
       <w:rFonts w:asciiTheme="majorHAnsi" w:eastAsiaTheme="majorEastAsia" w:hAnsiTheme="majorHAnsi" w:cstheme="majorBidi"/>
@@ -12953,6 +11457,7 @@
     <w:basedOn w:val="Carpredefinitoparagrafo"/>
     <w:link w:val="Titolo9"/>
     <w:uiPriority w:val="9"/>
+    <w:semiHidden/>
     <w:rsid w:val="00890F87"/>
     <w:rPr>
       <w:rFonts w:asciiTheme="majorHAnsi" w:eastAsiaTheme="majorEastAsia" w:hAnsiTheme="majorHAnsi" w:cstheme="majorBidi"/>
@@ -13219,31 +11724,6 @@
     <w:pPr>
       <w:spacing w:after="100"/>
       <w:ind w:left="280"/>
-    </w:pPr>
-  </w:style>
-  <w:style w:type="character" w:styleId="Collegamentovisitato">
-    <w:name w:val="FollowedHyperlink"/>
-    <w:basedOn w:val="Carpredefinitoparagrafo"/>
-    <w:uiPriority w:val="99"/>
-    <w:semiHidden/>
-    <w:unhideWhenUsed/>
-    <w:rsid w:val="00034D48"/>
-    <w:rPr>
-      <w:color w:val="954F72" w:themeColor="followedHyperlink"/>
-      <w:u w:val="single"/>
-    </w:rPr>
-  </w:style>
-  <w:style w:type="paragraph" w:styleId="Sommario3">
-    <w:name w:val="toc 3"/>
-    <w:basedOn w:val="Normale"/>
-    <w:next w:val="Normale"/>
-    <w:autoRedefine/>
-    <w:uiPriority w:val="39"/>
-    <w:unhideWhenUsed/>
-    <w:rsid w:val="00A55853"/>
-    <w:pPr>
-      <w:spacing w:after="100"/>
-      <w:ind w:left="560"/>
     </w:pPr>
   </w:style>
 </w:styles>
@@ -13545,12 +12025,6 @@
 </file>
 
 <file path=customXml/item1.xml><?xml version="1.0" encoding="utf-8"?>
-<p:properties xmlns:p="http://schemas.microsoft.com/office/2006/metadata/properties" xmlns:xsi="http://www.w3.org/2001/XMLSchema-instance" xmlns:pc="http://schemas.microsoft.com/office/infopath/2007/PartnerControls">
-  <documentManagement/>
-</p:properties>
-</file>
-
-<file path=customXml/item2.xml><?xml version="1.0" encoding="utf-8"?>
 <ct:contentTypeSchema xmlns:ct="http://schemas.microsoft.com/office/2006/metadata/contentType" xmlns:ma="http://schemas.microsoft.com/office/2006/metadata/properties/metaAttributes" ct:_="" ma:_="" ma:contentTypeName="Document" ma:contentTypeID="0x010100AE796B0F50CCAD42BD6B179A992E536E" ma:contentTypeVersion="10" ma:contentTypeDescription="Create a new document." ma:contentTypeScope="" ma:versionID="177db56377569425d6786000d56896bf">
   <xsd:schema xmlns:xsd="http://www.w3.org/2001/XMLSchema" xmlns:xs="http://www.w3.org/2001/XMLSchema" xmlns:p="http://schemas.microsoft.com/office/2006/metadata/properties" xmlns:ns3="c9687714-b9a4-41dc-badd-4468f4581929" xmlns:ns4="144a2b3a-2c6d-4f45-a51b-0ff4c77a19b6" targetNamespace="http://schemas.microsoft.com/office/2006/metadata/properties" ma:root="true" ma:fieldsID="3dfeaf7702be2733393671f4e2e7ddea" ns3:_="" ns4:_="">
     <xsd:import namespace="c9687714-b9a4-41dc-badd-4468f4581929"/>
@@ -13753,11 +12227,13 @@
 </ct:contentTypeSchema>
 </file>
 
-<file path=customXml/item3.xml><?xml version="1.0" encoding="utf-8"?>
-<b:Sources xmlns:b="http://schemas.openxmlformats.org/officeDocument/2006/bibliography" xmlns="http://schemas.openxmlformats.org/officeDocument/2006/bibliography" SelectedStyle="\APASixthEditionOfficeOnline.xsl" StyleName="APA" Version="6"/>
+<file path=customXml/item2.xml><?xml version="1.0" encoding="utf-8"?>
+<p:properties xmlns:p="http://schemas.microsoft.com/office/2006/metadata/properties" xmlns:xsi="http://www.w3.org/2001/XMLSchema-instance" xmlns:pc="http://schemas.microsoft.com/office/infopath/2007/PartnerControls">
+  <documentManagement/>
+</p:properties>
 </file>
 
-<file path=customXml/item4.xml><?xml version="1.0" encoding="utf-8"?>
+<file path=customXml/item3.xml><?xml version="1.0" encoding="utf-8"?>
 <?mso-contentType ?>
 <FormTemplates xmlns="http://schemas.microsoft.com/sharepoint/v3/contenttype/forms">
   <Display>DocumentLibraryForm</Display>
@@ -13766,16 +12242,11 @@
 </FormTemplates>
 </file>
 
-<file path=customXml/itemProps1.xml><?xml version="1.0" encoding="utf-8"?>
-<ds:datastoreItem xmlns:ds="http://schemas.openxmlformats.org/officeDocument/2006/customXml" ds:itemID="{5AB5EBDB-E78D-4BEF-BA2E-D736A50B28FE}">
-  <ds:schemaRefs>
-    <ds:schemaRef ds:uri="http://schemas.microsoft.com/office/2006/metadata/properties"/>
-    <ds:schemaRef ds:uri="http://schemas.microsoft.com/office/infopath/2007/PartnerControls"/>
-  </ds:schemaRefs>
-</ds:datastoreItem>
+<file path=customXml/item4.xml><?xml version="1.0" encoding="utf-8"?>
+<b:Sources xmlns:b="http://schemas.openxmlformats.org/officeDocument/2006/bibliography" xmlns="http://schemas.openxmlformats.org/officeDocument/2006/bibliography" SelectedStyle="\APASixthEditionOfficeOnline.xsl" StyleName="APA" Version="6"/>
 </file>
 
-<file path=customXml/itemProps2.xml><?xml version="1.0" encoding="utf-8"?>
+<file path=customXml/itemProps1.xml><?xml version="1.0" encoding="utf-8"?>
 <ds:datastoreItem xmlns:ds="http://schemas.openxmlformats.org/officeDocument/2006/customXml" ds:itemID="{9F441861-8673-43F6-B6E0-36DB4DF2465B}">
   <ds:schemaRefs>
     <ds:schemaRef ds:uri="http://schemas.microsoft.com/office/2006/metadata/contentType"/>
@@ -13794,18 +12265,27 @@
 </ds:datastoreItem>
 </file>
 
+<file path=customXml/itemProps2.xml><?xml version="1.0" encoding="utf-8"?>
+<ds:datastoreItem xmlns:ds="http://schemas.openxmlformats.org/officeDocument/2006/customXml" ds:itemID="{5AB5EBDB-E78D-4BEF-BA2E-D736A50B28FE}">
+  <ds:schemaRefs>
+    <ds:schemaRef ds:uri="http://schemas.microsoft.com/office/2006/metadata/properties"/>
+    <ds:schemaRef ds:uri="http://schemas.microsoft.com/office/infopath/2007/PartnerControls"/>
+  </ds:schemaRefs>
+</ds:datastoreItem>
+</file>
+
 <file path=customXml/itemProps3.xml><?xml version="1.0" encoding="utf-8"?>
+<ds:datastoreItem xmlns:ds="http://schemas.openxmlformats.org/officeDocument/2006/customXml" ds:itemID="{52B12807-B744-4D94-B93E-F04FB50F358D}">
+  <ds:schemaRefs>
+    <ds:schemaRef ds:uri="http://schemas.microsoft.com/sharepoint/v3/contenttype/forms"/>
+  </ds:schemaRefs>
+</ds:datastoreItem>
+</file>
+
+<file path=customXml/itemProps4.xml><?xml version="1.0" encoding="utf-8"?>
 <ds:datastoreItem xmlns:ds="http://schemas.openxmlformats.org/officeDocument/2006/customXml" ds:itemID="{C170FB09-BC29-44C1-B854-F615B1D990F1}">
   <ds:schemaRefs>
     <ds:schemaRef ds:uri="http://schemas.openxmlformats.org/officeDocument/2006/bibliography"/>
   </ds:schemaRefs>
 </ds:datastoreItem>
-</file>
-
-<file path=customXml/itemProps4.xml><?xml version="1.0" encoding="utf-8"?>
-<ds:datastoreItem xmlns:ds="http://schemas.openxmlformats.org/officeDocument/2006/customXml" ds:itemID="{52B12807-B744-4D94-B93E-F04FB50F358D}">
-  <ds:schemaRefs>
-    <ds:schemaRef ds:uri="http://schemas.microsoft.com/sharepoint/v3/contenttype/forms"/>
-  </ds:schemaRefs>
-</ds:datastoreItem>
 </file>
</xml_diff>

<commit_message>
Revert "Revert "iniziato il documento""
This reverts commit 395637140aaa636d997e5acef8a273af2dcade41.
</commit_message>
<xml_diff>
--- a/Documentazione-INGSW2324_05 (tabelle dell' usabilità).docx
+++ b/Documentazione-INGSW2324_05 (tabelle dell' usabilità).docx
@@ -2,6 +2,195 @@
 <file path=word/document.xml><?xml version="1.0" encoding="utf-8"?>
 <w:document xmlns:wpc="http://schemas.microsoft.com/office/word/2010/wordprocessingCanvas" xmlns:cx="http://schemas.microsoft.com/office/drawing/2014/chartex" xmlns:cx1="http://schemas.microsoft.com/office/drawing/2015/9/8/chartex" xmlns:cx2="http://schemas.microsoft.com/office/drawing/2015/10/21/chartex" xmlns:cx3="http://schemas.microsoft.com/office/drawing/2016/5/9/chartex" xmlns:cx4="http://schemas.microsoft.com/office/drawing/2016/5/10/chartex" xmlns:cx5="http://schemas.microsoft.com/office/drawing/2016/5/11/chartex" xmlns:cx6="http://schemas.microsoft.com/office/drawing/2016/5/12/chartex" xmlns:cx7="http://schemas.microsoft.com/office/drawing/2016/5/13/chartex" xmlns:cx8="http://schemas.microsoft.com/office/drawing/2016/5/14/chartex" xmlns:mc="http://schemas.openxmlformats.org/markup-compatibility/2006" xmlns:aink="http://schemas.microsoft.com/office/drawing/2016/ink" xmlns:am3d="http://schemas.microsoft.com/office/drawing/2017/model3d" xmlns:o="urn:schemas-microsoft-com:office:office" xmlns:oel="http://schemas.microsoft.com/office/2019/extlst" xmlns:r="http://schemas.openxmlformats.org/officeDocument/2006/relationships" xmlns:m="http://schemas.openxmlformats.org/officeDocument/2006/math" xmlns:v="urn:schemas-microsoft-com:vml" xmlns:wp14="http://schemas.microsoft.com/office/word/2010/wordprocessingDrawing" xmlns:wp="http://schemas.openxmlformats.org/drawingml/2006/wordprocessingDrawing" xmlns:w10="urn:schemas-microsoft-com:office:word" xmlns:w="http://schemas.openxmlformats.org/wordprocessingml/2006/main" xmlns:w14="http://schemas.microsoft.com/office/word/2010/wordml" xmlns:w15="http://schemas.microsoft.com/office/word/2012/wordml" xmlns:w16cex="http://schemas.microsoft.com/office/word/2018/wordml/cex" xmlns:w16cid="http://schemas.microsoft.com/office/word/2016/wordml/cid" xmlns:w16="http://schemas.microsoft.com/office/word/2018/wordml" xmlns:w16du="http://schemas.microsoft.com/office/word/2023/wordml/word16du" xmlns:w16sdtdh="http://schemas.microsoft.com/office/word/2020/wordml/sdtdatahash" xmlns:w16se="http://schemas.microsoft.com/office/word/2015/wordml/symex" xmlns:wpg="http://schemas.microsoft.com/office/word/2010/wordprocessingGroup" xmlns:wpi="http://schemas.microsoft.com/office/word/2010/wordprocessingInk" xmlns:wne="http://schemas.microsoft.com/office/word/2006/wordml" xmlns:wps="http://schemas.microsoft.com/office/word/2010/wordprocessingShape" mc:Ignorable="w14 w15 w16se w16cid w16 w16cex w16sdtdh w16du wp14">
   <w:body>
+    <w:p>
+      <w:pPr>
+        <w:pStyle w:val="Titolo"/>
+        <w:rPr>
+          <w:b/>
+          <w:bCs/>
+        </w:rPr>
+      </w:pPr>
+      <w:r>
+        <w:rPr>
+          <w:b/>
+          <w:bCs/>
+          <w:noProof/>
+        </w:rPr>
+        <w:drawing>
+          <wp:inline distT="0" distB="0" distL="0" distR="0" wp14:anchorId="09EF9CA5" wp14:editId="49B299FD">
+            <wp:extent cx="6120130" cy="5815965"/>
+            <wp:effectExtent l="0" t="0" r="0" b="0"/>
+            <wp:docPr id="910626503" name="Immagine 1" descr="Immagine che contiene testo, Carattere, logo, emblema&#10;&#10;Descrizione generata automaticamente"/>
+            <wp:cNvGraphicFramePr>
+              <a:graphicFrameLocks xmlns:a="http://schemas.openxmlformats.org/drawingml/2006/main" noChangeAspect="1"/>
+            </wp:cNvGraphicFramePr>
+            <a:graphic xmlns:a="http://schemas.openxmlformats.org/drawingml/2006/main">
+              <a:graphicData uri="http://schemas.openxmlformats.org/drawingml/2006/picture">
+                <pic:pic xmlns:pic="http://schemas.openxmlformats.org/drawingml/2006/picture">
+                  <pic:nvPicPr>
+                    <pic:cNvPr id="910626503" name="Immagine 1" descr="Immagine che contiene testo, Carattere, logo, emblema&#10;&#10;Descrizione generata automaticamente"/>
+                    <pic:cNvPicPr/>
+                  </pic:nvPicPr>
+                  <pic:blipFill>
+                    <a:blip r:embed="rId11">
+                      <a:extLst>
+                        <a:ext uri="{28A0092B-C50C-407E-A947-70E740481C1C}">
+                          <a14:useLocalDpi xmlns:a14="http://schemas.microsoft.com/office/drawing/2010/main" val="0"/>
+                        </a:ext>
+                      </a:extLst>
+                    </a:blip>
+                    <a:stretch>
+                      <a:fillRect/>
+                    </a:stretch>
+                  </pic:blipFill>
+                  <pic:spPr>
+                    <a:xfrm>
+                      <a:off x="0" y="0"/>
+                      <a:ext cx="6120130" cy="5815965"/>
+                    </a:xfrm>
+                    <a:prstGeom prst="rect">
+                      <a:avLst/>
+                    </a:prstGeom>
+                  </pic:spPr>
+                </pic:pic>
+              </a:graphicData>
+            </a:graphic>
+          </wp:inline>
+        </w:drawing>
+      </w:r>
+    </w:p>
+    <w:p>
+      <w:pPr>
+        <w:pStyle w:val="Titolo"/>
+        <w:jc w:val="center"/>
+        <w:rPr>
+          <w:b/>
+          <w:bCs/>
+        </w:rPr>
+      </w:pPr>
+    </w:p>
+    <w:p>
+      <w:pPr>
+        <w:pStyle w:val="Titolo"/>
+        <w:jc w:val="center"/>
+        <w:rPr>
+          <w:rFonts w:ascii="Cambria" w:hAnsi="Cambria"/>
+          <w:sz w:val="40"/>
+          <w:szCs w:val="40"/>
+        </w:rPr>
+      </w:pPr>
+      <w:r>
+        <w:rPr>
+          <w:rFonts w:ascii="Cambria" w:hAnsi="Cambria"/>
+          <w:sz w:val="40"/>
+          <w:szCs w:val="40"/>
+        </w:rPr>
+        <w:t xml:space="preserve">SCUOLA POLITECNICA E DELLE SCIENZE DI BASE </w:t>
+      </w:r>
+    </w:p>
+    <w:p>
+      <w:pPr>
+        <w:pStyle w:val="Titolo"/>
+        <w:jc w:val="center"/>
+        <w:rPr>
+          <w:rFonts w:ascii="Cambria" w:hAnsi="Cambria"/>
+          <w:sz w:val="40"/>
+          <w:szCs w:val="40"/>
+        </w:rPr>
+      </w:pPr>
+    </w:p>
+    <w:p>
+      <w:pPr>
+        <w:pStyle w:val="Titolo"/>
+        <w:jc w:val="center"/>
+        <w:rPr>
+          <w:rFonts w:ascii="Cambria" w:hAnsi="Cambria"/>
+          <w:sz w:val="40"/>
+          <w:szCs w:val="40"/>
+        </w:rPr>
+      </w:pPr>
+      <w:r>
+        <w:rPr>
+          <w:rFonts w:ascii="Cambria" w:hAnsi="Cambria"/>
+          <w:sz w:val="40"/>
+          <w:szCs w:val="40"/>
+        </w:rPr>
+        <w:t>DIPARTIMENTO DI INGEGNERIA ELETTRICA E TECNOLOGIE DELL’INFORMAZIONE</w:t>
+      </w:r>
+    </w:p>
+    <w:p>
+      <w:pPr>
+        <w:pStyle w:val="Titolo"/>
+        <w:jc w:val="center"/>
+        <w:rPr>
+          <w:b/>
+          <w:bCs/>
+        </w:rPr>
+      </w:pPr>
+    </w:p>
+    <w:p>
+      <w:pPr>
+        <w:pStyle w:val="Titolo"/>
+        <w:jc w:val="center"/>
+        <w:rPr>
+          <w:rFonts w:ascii="Cambria" w:hAnsi="Cambria"/>
+          <w:sz w:val="40"/>
+          <w:szCs w:val="40"/>
+        </w:rPr>
+      </w:pPr>
+      <w:r>
+        <w:rPr>
+          <w:rFonts w:ascii="Cambria" w:hAnsi="Cambria"/>
+          <w:sz w:val="40"/>
+          <w:szCs w:val="40"/>
+        </w:rPr>
+        <w:t>CORSO DI LAUREA IN INFORMATICA</w:t>
+      </w:r>
+    </w:p>
+    <w:p>
+      <w:pPr>
+        <w:jc w:val="center"/>
+        <w:rPr>
+          <w:rFonts w:ascii="Cambria" w:hAnsi="Cambria"/>
+          <w:sz w:val="40"/>
+          <w:szCs w:val="40"/>
+        </w:rPr>
+      </w:pPr>
+      <w:r>
+        <w:rPr>
+          <w:rFonts w:ascii="Cambria" w:hAnsi="Cambria"/>
+          <w:sz w:val="40"/>
+          <w:szCs w:val="40"/>
+        </w:rPr>
+        <w:t xml:space="preserve">INSEGNAMENTO </w:t>
+      </w:r>
+      <w:r>
+        <w:rPr>
+          <w:rFonts w:ascii="Cambria" w:hAnsi="Cambria"/>
+          <w:sz w:val="40"/>
+          <w:szCs w:val="40"/>
+        </w:rPr>
+        <w:t>DI</w:t>
+      </w:r>
+      <w:r>
+        <w:rPr>
+          <w:rFonts w:ascii="Cambria" w:hAnsi="Cambria"/>
+          <w:sz w:val="40"/>
+          <w:szCs w:val="40"/>
+        </w:rPr>
+        <w:t xml:space="preserve"> INGEGNERIA DEL SOFTWARE</w:t>
+      </w:r>
+    </w:p>
+    <w:p>
+      <w:pPr>
+        <w:pStyle w:val="Titolo"/>
+        <w:jc w:val="center"/>
+        <w:rPr>
+          <w:b/>
+          <w:bCs/>
+        </w:rPr>
+      </w:pPr>
+    </w:p>
     <w:p>
       <w:pPr>
         <w:pStyle w:val="Titolo"/>
@@ -113,6 +302,10 @@
         <w:p>
           <w:pPr>
             <w:pStyle w:val="Titolosommario"/>
+            <w:numPr>
+              <w:ilvl w:val="0"/>
+              <w:numId w:val="0"/>
+            </w:numPr>
           </w:pPr>
           <w:r>
             <w:t>Indice</w:t>
@@ -122,13 +315,14 @@
           <w:pPr>
             <w:pStyle w:val="Sommario1"/>
             <w:tabs>
-              <w:tab w:val="left" w:pos="440"/>
+              <w:tab w:val="left" w:pos="480"/>
               <w:tab w:val="right" w:leader="dot" w:pos="9628"/>
             </w:tabs>
             <w:rPr>
               <w:noProof/>
               <w:kern w:val="2"/>
-              <w:sz w:val="22"/>
+              <w:sz w:val="24"/>
+              <w:szCs w:val="24"/>
               <w:lang w:eastAsia="it-IT"/>
               <w14:ligatures w14:val="standardContextual"/>
             </w:rPr>
@@ -142,19 +336,20 @@
           <w:r>
             <w:fldChar w:fldCharType="separate"/>
           </w:r>
-          <w:hyperlink w:anchor="_Toc153792757" w:history="1">
+          <w:hyperlink w:anchor="_Toc163143804" w:history="1">
             <w:r>
               <w:rPr>
                 <w:rStyle w:val="Collegamentoipertestuale"/>
                 <w:noProof/>
               </w:rPr>
-              <w:t>2</w:t>
+              <w:t>1</w:t>
             </w:r>
             <w:r>
               <w:rPr>
                 <w:noProof/>
                 <w:kern w:val="2"/>
-                <w:sz w:val="22"/>
+                <w:sz w:val="24"/>
+                <w:szCs w:val="24"/>
                 <w:lang w:eastAsia="it-IT"/>
                 <w14:ligatures w14:val="standardContextual"/>
               </w:rPr>
@@ -165,7 +360,7 @@
                 <w:rStyle w:val="Collegamentoipertestuale"/>
                 <w:noProof/>
               </w:rPr>
-              <w:t>Decisioni</w:t>
+              <w:t>Introduzione</w:t>
             </w:r>
             <w:r>
               <w:rPr>
@@ -186,7 +381,7 @@
                 <w:noProof/>
                 <w:webHidden/>
               </w:rPr>
-              <w:instrText xml:space="preserve"> PAGEREF _Toc153792757 \h </w:instrText>
+              <w:instrText xml:space="preserve"> PAGEREF _Toc163143804 \h </w:instrText>
             </w:r>
             <w:r>
               <w:rPr>
@@ -206,7 +401,7 @@
                 <w:noProof/>
                 <w:webHidden/>
               </w:rPr>
-              <w:t>2</w:t>
+              <w:t>3</w:t>
             </w:r>
             <w:r>
               <w:rPr>
@@ -221,30 +416,32 @@
           <w:pPr>
             <w:pStyle w:val="Sommario1"/>
             <w:tabs>
-              <w:tab w:val="left" w:pos="440"/>
+              <w:tab w:val="left" w:pos="480"/>
               <w:tab w:val="right" w:leader="dot" w:pos="9628"/>
             </w:tabs>
             <w:rPr>
               <w:noProof/>
               <w:kern w:val="2"/>
-              <w:sz w:val="22"/>
+              <w:sz w:val="24"/>
+              <w:szCs w:val="24"/>
               <w:lang w:eastAsia="it-IT"/>
               <w14:ligatures w14:val="standardContextual"/>
             </w:rPr>
           </w:pPr>
-          <w:hyperlink w:anchor="_Toc153792758" w:history="1">
+          <w:hyperlink w:anchor="_Toc163143805" w:history="1">
             <w:r>
               <w:rPr>
                 <w:rStyle w:val="Collegamentoipertestuale"/>
                 <w:noProof/>
               </w:rPr>
-              <w:t>3</w:t>
+              <w:t>2</w:t>
             </w:r>
             <w:r>
               <w:rPr>
                 <w:noProof/>
                 <w:kern w:val="2"/>
-                <w:sz w:val="22"/>
+                <w:sz w:val="24"/>
+                <w:szCs w:val="24"/>
                 <w:lang w:eastAsia="it-IT"/>
                 <w14:ligatures w14:val="standardContextual"/>
               </w:rPr>
@@ -255,7 +452,7 @@
                 <w:rStyle w:val="Collegamentoipertestuale"/>
                 <w:noProof/>
               </w:rPr>
-              <w:t>Validazione dell’usabilità</w:t>
+              <w:t>Requisiti software</w:t>
             </w:r>
             <w:r>
               <w:rPr>
@@ -276,7 +473,7 @@
                 <w:noProof/>
                 <w:webHidden/>
               </w:rPr>
-              <w:instrText xml:space="preserve"> PAGEREF _Toc153792758 \h </w:instrText>
+              <w:instrText xml:space="preserve"> PAGEREF _Toc163143805 \h </w:instrText>
             </w:r>
             <w:r>
               <w:rPr>
@@ -296,7 +493,7 @@
                 <w:noProof/>
                 <w:webHidden/>
               </w:rPr>
-              <w:t>3</w:t>
+              <w:t>5</w:t>
             </w:r>
             <w:r>
               <w:rPr>
@@ -311,30 +508,32 @@
           <w:pPr>
             <w:pStyle w:val="Sommario2"/>
             <w:tabs>
-              <w:tab w:val="left" w:pos="880"/>
+              <w:tab w:val="left" w:pos="960"/>
               <w:tab w:val="right" w:leader="dot" w:pos="9628"/>
             </w:tabs>
             <w:rPr>
               <w:noProof/>
               <w:kern w:val="2"/>
-              <w:sz w:val="22"/>
+              <w:sz w:val="24"/>
+              <w:szCs w:val="24"/>
               <w:lang w:eastAsia="it-IT"/>
               <w14:ligatures w14:val="standardContextual"/>
             </w:rPr>
           </w:pPr>
-          <w:hyperlink w:anchor="_Toc153792759" w:history="1">
+          <w:hyperlink w:anchor="_Toc163143806" w:history="1">
             <w:r>
               <w:rPr>
                 <w:rStyle w:val="Collegamentoipertestuale"/>
                 <w:noProof/>
               </w:rPr>
-              <w:t>3.1</w:t>
+              <w:t>2.1</w:t>
             </w:r>
             <w:r>
               <w:rPr>
                 <w:noProof/>
                 <w:kern w:val="2"/>
-                <w:sz w:val="22"/>
+                <w:sz w:val="24"/>
+                <w:szCs w:val="24"/>
                 <w:lang w:eastAsia="it-IT"/>
                 <w14:ligatures w14:val="standardContextual"/>
               </w:rPr>
@@ -345,7 +544,7 @@
                 <w:rStyle w:val="Collegamentoipertestuale"/>
                 <w:noProof/>
               </w:rPr>
-              <w:t>Usabilità prima delle modifiche</w:t>
+              <w:t>Requisiti</w:t>
             </w:r>
             <w:r>
               <w:rPr>
@@ -366,7 +565,7 @@
                 <w:noProof/>
                 <w:webHidden/>
               </w:rPr>
-              <w:instrText xml:space="preserve"> PAGEREF _Toc153792759 \h </w:instrText>
+              <w:instrText xml:space="preserve"> PAGEREF _Toc163143806 \h </w:instrText>
             </w:r>
             <w:r>
               <w:rPr>
@@ -386,7 +585,7 @@
                 <w:noProof/>
                 <w:webHidden/>
               </w:rPr>
-              <w:t>3</w:t>
+              <w:t>5</w:t>
             </w:r>
             <w:r>
               <w:rPr>
@@ -401,31 +600,32 @@
           <w:pPr>
             <w:pStyle w:val="Sommario2"/>
             <w:tabs>
-              <w:tab w:val="left" w:pos="880"/>
+              <w:tab w:val="left" w:pos="960"/>
               <w:tab w:val="right" w:leader="dot" w:pos="9628"/>
             </w:tabs>
             <w:rPr>
               <w:noProof/>
               <w:kern w:val="2"/>
-              <w:sz w:val="22"/>
+              <w:sz w:val="24"/>
+              <w:szCs w:val="24"/>
               <w:lang w:eastAsia="it-IT"/>
               <w14:ligatures w14:val="standardContextual"/>
             </w:rPr>
           </w:pPr>
-          <w:hyperlink w:anchor="_Toc153792760" w:history="1">
+          <w:hyperlink w:anchor="_Toc163143807" w:history="1">
             <w:r>
               <w:rPr>
                 <w:rStyle w:val="Collegamentoipertestuale"/>
-                <w:rFonts w:eastAsia="Arial"/>
-                <w:noProof/>
-              </w:rPr>
-              <w:t>3.2</w:t>
+                <w:noProof/>
+              </w:rPr>
+              <w:t>2.2</w:t>
             </w:r>
             <w:r>
               <w:rPr>
                 <w:noProof/>
                 <w:kern w:val="2"/>
-                <w:sz w:val="22"/>
+                <w:sz w:val="24"/>
+                <w:szCs w:val="24"/>
                 <w:lang w:eastAsia="it-IT"/>
                 <w14:ligatures w14:val="standardContextual"/>
               </w:rPr>
@@ -434,10 +634,9 @@
             <w:r>
               <w:rPr>
                 <w:rStyle w:val="Collegamentoipertestuale"/>
-                <w:rFonts w:eastAsia="Arial"/>
-                <w:noProof/>
-              </w:rPr>
-              <w:t>Usabilità dopo le modifiche</w:t>
+                <w:noProof/>
+              </w:rPr>
+              <w:t>Analisi dei requisiti</w:t>
             </w:r>
             <w:r>
               <w:rPr>
@@ -458,7 +657,7 @@
                 <w:noProof/>
                 <w:webHidden/>
               </w:rPr>
-              <w:instrText xml:space="preserve"> PAGEREF _Toc153792760 \h </w:instrText>
+              <w:instrText xml:space="preserve"> PAGEREF _Toc163143807 \h </w:instrText>
             </w:r>
             <w:r>
               <w:rPr>
@@ -478,7 +677,499 @@
                 <w:noProof/>
                 <w:webHidden/>
               </w:rPr>
-              <w:t>4</w:t>
+              <w:t>5</w:t>
+            </w:r>
+            <w:r>
+              <w:rPr>
+                <w:noProof/>
+                <w:webHidden/>
+              </w:rPr>
+              <w:fldChar w:fldCharType="end"/>
+            </w:r>
+          </w:hyperlink>
+        </w:p>
+        <w:p>
+          <w:pPr>
+            <w:pStyle w:val="Sommario3"/>
+            <w:tabs>
+              <w:tab w:val="left" w:pos="1440"/>
+              <w:tab w:val="right" w:leader="dot" w:pos="9628"/>
+            </w:tabs>
+            <w:rPr>
+              <w:noProof/>
+            </w:rPr>
+          </w:pPr>
+          <w:hyperlink w:anchor="_Toc163143808" w:history="1">
+            <w:r>
+              <w:rPr>
+                <w:rStyle w:val="Collegamentoipertestuale"/>
+                <w:noProof/>
+              </w:rPr>
+              <w:t>2.2.1</w:t>
+            </w:r>
+            <w:r>
+              <w:rPr>
+                <w:noProof/>
+              </w:rPr>
+              <w:tab/>
+            </w:r>
+            <w:r>
+              <w:rPr>
+                <w:rStyle w:val="Collegamentoipertestuale"/>
+                <w:noProof/>
+              </w:rPr>
+              <w:t>Modellazione dei casi d’uso</w:t>
+            </w:r>
+            <w:r>
+              <w:rPr>
+                <w:noProof/>
+                <w:webHidden/>
+              </w:rPr>
+              <w:tab/>
+            </w:r>
+            <w:r>
+              <w:rPr>
+                <w:noProof/>
+                <w:webHidden/>
+              </w:rPr>
+              <w:fldChar w:fldCharType="begin"/>
+            </w:r>
+            <w:r>
+              <w:rPr>
+                <w:noProof/>
+                <w:webHidden/>
+              </w:rPr>
+              <w:instrText xml:space="preserve"> PAGEREF _Toc163143808 \h </w:instrText>
+            </w:r>
+            <w:r>
+              <w:rPr>
+                <w:noProof/>
+                <w:webHidden/>
+              </w:rPr>
+            </w:r>
+            <w:r>
+              <w:rPr>
+                <w:noProof/>
+                <w:webHidden/>
+              </w:rPr>
+              <w:fldChar w:fldCharType="separate"/>
+            </w:r>
+            <w:r>
+              <w:rPr>
+                <w:noProof/>
+                <w:webHidden/>
+              </w:rPr>
+              <w:t>5</w:t>
+            </w:r>
+            <w:r>
+              <w:rPr>
+                <w:noProof/>
+                <w:webHidden/>
+              </w:rPr>
+              <w:fldChar w:fldCharType="end"/>
+            </w:r>
+          </w:hyperlink>
+        </w:p>
+        <w:p>
+          <w:pPr>
+            <w:pStyle w:val="Sommario3"/>
+            <w:tabs>
+              <w:tab w:val="left" w:pos="1440"/>
+              <w:tab w:val="right" w:leader="dot" w:pos="9628"/>
+            </w:tabs>
+            <w:rPr>
+              <w:noProof/>
+            </w:rPr>
+          </w:pPr>
+          <w:hyperlink w:anchor="_Toc163143809" w:history="1">
+            <w:r>
+              <w:rPr>
+                <w:rStyle w:val="Collegamentoipertestuale"/>
+                <w:noProof/>
+              </w:rPr>
+              <w:t>2.2.2</w:t>
+            </w:r>
+            <w:r>
+              <w:rPr>
+                <w:noProof/>
+              </w:rPr>
+              <w:tab/>
+            </w:r>
+            <w:r>
+              <w:rPr>
+                <w:rStyle w:val="Collegamentoipertestuale"/>
+                <w:noProof/>
+              </w:rPr>
+              <w:t>Individuazione del target degli utenti</w:t>
+            </w:r>
+            <w:r>
+              <w:rPr>
+                <w:noProof/>
+                <w:webHidden/>
+              </w:rPr>
+              <w:tab/>
+            </w:r>
+            <w:r>
+              <w:rPr>
+                <w:noProof/>
+                <w:webHidden/>
+              </w:rPr>
+              <w:fldChar w:fldCharType="begin"/>
+            </w:r>
+            <w:r>
+              <w:rPr>
+                <w:noProof/>
+                <w:webHidden/>
+              </w:rPr>
+              <w:instrText xml:space="preserve"> PAGEREF _Toc163143809 \h </w:instrText>
+            </w:r>
+            <w:r>
+              <w:rPr>
+                <w:noProof/>
+                <w:webHidden/>
+              </w:rPr>
+            </w:r>
+            <w:r>
+              <w:rPr>
+                <w:noProof/>
+                <w:webHidden/>
+              </w:rPr>
+              <w:fldChar w:fldCharType="separate"/>
+            </w:r>
+            <w:r>
+              <w:rPr>
+                <w:noProof/>
+                <w:webHidden/>
+              </w:rPr>
+              <w:t>5</w:t>
+            </w:r>
+            <w:r>
+              <w:rPr>
+                <w:noProof/>
+                <w:webHidden/>
+              </w:rPr>
+              <w:fldChar w:fldCharType="end"/>
+            </w:r>
+          </w:hyperlink>
+        </w:p>
+        <w:p>
+          <w:pPr>
+            <w:pStyle w:val="Sommario3"/>
+            <w:tabs>
+              <w:tab w:val="left" w:pos="1440"/>
+              <w:tab w:val="right" w:leader="dot" w:pos="9628"/>
+            </w:tabs>
+            <w:rPr>
+              <w:noProof/>
+            </w:rPr>
+          </w:pPr>
+          <w:hyperlink w:anchor="_Toc163143810" w:history="1">
+            <w:r>
+              <w:rPr>
+                <w:rStyle w:val="Collegamentoipertestuale"/>
+                <w:noProof/>
+              </w:rPr>
+              <w:t>2.2.3</w:t>
+            </w:r>
+            <w:r>
+              <w:rPr>
+                <w:noProof/>
+              </w:rPr>
+              <w:tab/>
+            </w:r>
+            <w:r>
+              <w:rPr>
+                <w:rStyle w:val="Collegamentoipertestuale"/>
+                <w:noProof/>
+              </w:rPr>
+              <w:t>Descrizioni testuali strutturate</w:t>
+            </w:r>
+            <w:r>
+              <w:rPr>
+                <w:noProof/>
+                <w:webHidden/>
+              </w:rPr>
+              <w:tab/>
+            </w:r>
+            <w:r>
+              <w:rPr>
+                <w:noProof/>
+                <w:webHidden/>
+              </w:rPr>
+              <w:fldChar w:fldCharType="begin"/>
+            </w:r>
+            <w:r>
+              <w:rPr>
+                <w:noProof/>
+                <w:webHidden/>
+              </w:rPr>
+              <w:instrText xml:space="preserve"> PAGEREF _Toc163143810 \h </w:instrText>
+            </w:r>
+            <w:r>
+              <w:rPr>
+                <w:noProof/>
+                <w:webHidden/>
+              </w:rPr>
+            </w:r>
+            <w:r>
+              <w:rPr>
+                <w:noProof/>
+                <w:webHidden/>
+              </w:rPr>
+              <w:fldChar w:fldCharType="separate"/>
+            </w:r>
+            <w:r>
+              <w:rPr>
+                <w:noProof/>
+                <w:webHidden/>
+              </w:rPr>
+              <w:t>5</w:t>
+            </w:r>
+            <w:r>
+              <w:rPr>
+                <w:noProof/>
+                <w:webHidden/>
+              </w:rPr>
+              <w:fldChar w:fldCharType="end"/>
+            </w:r>
+          </w:hyperlink>
+        </w:p>
+        <w:p>
+          <w:pPr>
+            <w:pStyle w:val="Sommario3"/>
+            <w:tabs>
+              <w:tab w:val="left" w:pos="1440"/>
+              <w:tab w:val="right" w:leader="dot" w:pos="9628"/>
+            </w:tabs>
+            <w:rPr>
+              <w:noProof/>
+            </w:rPr>
+          </w:pPr>
+          <w:hyperlink w:anchor="_Toc163143811" w:history="1">
+            <w:r>
+              <w:rPr>
+                <w:rStyle w:val="Collegamentoipertestuale"/>
+                <w:noProof/>
+              </w:rPr>
+              <w:t>2.2.4</w:t>
+            </w:r>
+            <w:r>
+              <w:rPr>
+                <w:noProof/>
+              </w:rPr>
+              <w:tab/>
+            </w:r>
+            <w:r>
+              <w:rPr>
+                <w:rStyle w:val="Collegamentoipertestuale"/>
+                <w:noProof/>
+              </w:rPr>
+              <w:t>Prototipazione visuale dell’interfaccia utente</w:t>
+            </w:r>
+            <w:r>
+              <w:rPr>
+                <w:noProof/>
+                <w:webHidden/>
+              </w:rPr>
+              <w:tab/>
+            </w:r>
+            <w:r>
+              <w:rPr>
+                <w:noProof/>
+                <w:webHidden/>
+              </w:rPr>
+              <w:fldChar w:fldCharType="begin"/>
+            </w:r>
+            <w:r>
+              <w:rPr>
+                <w:noProof/>
+                <w:webHidden/>
+              </w:rPr>
+              <w:instrText xml:space="preserve"> PAGEREF _Toc163143811 \h </w:instrText>
+            </w:r>
+            <w:r>
+              <w:rPr>
+                <w:noProof/>
+                <w:webHidden/>
+              </w:rPr>
+            </w:r>
+            <w:r>
+              <w:rPr>
+                <w:noProof/>
+                <w:webHidden/>
+              </w:rPr>
+              <w:fldChar w:fldCharType="separate"/>
+            </w:r>
+            <w:r>
+              <w:rPr>
+                <w:noProof/>
+                <w:webHidden/>
+              </w:rPr>
+              <w:t>5</w:t>
+            </w:r>
+            <w:r>
+              <w:rPr>
+                <w:noProof/>
+                <w:webHidden/>
+              </w:rPr>
+              <w:fldChar w:fldCharType="end"/>
+            </w:r>
+          </w:hyperlink>
+        </w:p>
+        <w:p>
+          <w:pPr>
+            <w:pStyle w:val="Sommario3"/>
+            <w:tabs>
+              <w:tab w:val="left" w:pos="1440"/>
+              <w:tab w:val="right" w:leader="dot" w:pos="9628"/>
+            </w:tabs>
+            <w:rPr>
+              <w:noProof/>
+            </w:rPr>
+          </w:pPr>
+          <w:hyperlink w:anchor="_Toc163143812" w:history="1">
+            <w:r>
+              <w:rPr>
+                <w:rStyle w:val="Collegamentoipertestuale"/>
+                <w:noProof/>
+              </w:rPr>
+              <w:t>2.2.5</w:t>
+            </w:r>
+            <w:r>
+              <w:rPr>
+                <w:noProof/>
+              </w:rPr>
+              <w:tab/>
+            </w:r>
+            <w:r>
+              <w:rPr>
+                <w:rStyle w:val="Collegamentoipertestuale"/>
+                <w:noProof/>
+              </w:rPr>
+              <w:t>Valutazione dell’usabilità a priori</w:t>
+            </w:r>
+            <w:r>
+              <w:rPr>
+                <w:noProof/>
+                <w:webHidden/>
+              </w:rPr>
+              <w:tab/>
+            </w:r>
+            <w:r>
+              <w:rPr>
+                <w:noProof/>
+                <w:webHidden/>
+              </w:rPr>
+              <w:fldChar w:fldCharType="begin"/>
+            </w:r>
+            <w:r>
+              <w:rPr>
+                <w:noProof/>
+                <w:webHidden/>
+              </w:rPr>
+              <w:instrText xml:space="preserve"> PAGEREF _Toc163143812 \h </w:instrText>
+            </w:r>
+            <w:r>
+              <w:rPr>
+                <w:noProof/>
+                <w:webHidden/>
+              </w:rPr>
+            </w:r>
+            <w:r>
+              <w:rPr>
+                <w:noProof/>
+                <w:webHidden/>
+              </w:rPr>
+              <w:fldChar w:fldCharType="separate"/>
+            </w:r>
+            <w:r>
+              <w:rPr>
+                <w:noProof/>
+                <w:webHidden/>
+              </w:rPr>
+              <w:t>5</w:t>
+            </w:r>
+            <w:r>
+              <w:rPr>
+                <w:noProof/>
+                <w:webHidden/>
+              </w:rPr>
+              <w:fldChar w:fldCharType="end"/>
+            </w:r>
+          </w:hyperlink>
+        </w:p>
+        <w:p>
+          <w:pPr>
+            <w:pStyle w:val="Sommario3"/>
+            <w:tabs>
+              <w:tab w:val="left" w:pos="1440"/>
+              <w:tab w:val="right" w:leader="dot" w:pos="9628"/>
+            </w:tabs>
+            <w:rPr>
+              <w:noProof/>
+            </w:rPr>
+          </w:pPr>
+          <w:hyperlink w:anchor="_Toc163143813" w:history="1">
+            <w:r>
+              <w:rPr>
+                <w:rStyle w:val="Collegamentoipertestuale"/>
+                <w:noProof/>
+              </w:rPr>
+              <w:t>2.2.6</w:t>
+            </w:r>
+            <w:r>
+              <w:rPr>
+                <w:noProof/>
+              </w:rPr>
+              <w:tab/>
+            </w:r>
+            <w:r>
+              <w:rPr>
+                <w:rStyle w:val="Collegamentoipertestuale"/>
+                <w:noProof/>
+              </w:rPr>
+              <w:t>Glossario</w:t>
+            </w:r>
+            <w:r>
+              <w:rPr>
+                <w:noProof/>
+                <w:webHidden/>
+              </w:rPr>
+              <w:tab/>
+            </w:r>
+            <w:r>
+              <w:rPr>
+                <w:noProof/>
+                <w:webHidden/>
+              </w:rPr>
+              <w:fldChar w:fldCharType="begin"/>
+            </w:r>
+            <w:r>
+              <w:rPr>
+                <w:noProof/>
+                <w:webHidden/>
+              </w:rPr>
+              <w:instrText xml:space="preserve"> PAGEREF _Toc163143813 \h </w:instrText>
+            </w:r>
+            <w:r>
+              <w:rPr>
+                <w:noProof/>
+                <w:webHidden/>
+              </w:rPr>
+            </w:r>
+            <w:r>
+              <w:rPr>
+                <w:noProof/>
+                <w:webHidden/>
+              </w:rPr>
+              <w:fldChar w:fldCharType="separate"/>
+            </w:r>
+            <w:r>
+              <w:rPr>
+                <w:noProof/>
+                <w:webHidden/>
+              </w:rPr>
+              <w:t>5</w:t>
             </w:r>
             <w:r>
               <w:rPr>
@@ -493,30 +1184,32 @@
           <w:pPr>
             <w:pStyle w:val="Sommario2"/>
             <w:tabs>
-              <w:tab w:val="left" w:pos="880"/>
+              <w:tab w:val="left" w:pos="960"/>
               <w:tab w:val="right" w:leader="dot" w:pos="9628"/>
             </w:tabs>
             <w:rPr>
               <w:noProof/>
               <w:kern w:val="2"/>
-              <w:sz w:val="22"/>
+              <w:sz w:val="24"/>
+              <w:szCs w:val="24"/>
               <w:lang w:eastAsia="it-IT"/>
               <w14:ligatures w14:val="standardContextual"/>
             </w:rPr>
           </w:pPr>
-          <w:hyperlink w:anchor="_Toc153792761" w:history="1">
+          <w:hyperlink w:anchor="_Toc163143814" w:history="1">
             <w:r>
               <w:rPr>
                 <w:rStyle w:val="Collegamentoipertestuale"/>
                 <w:noProof/>
               </w:rPr>
-              <w:t>3.3</w:t>
+              <w:t>2.3</w:t>
             </w:r>
             <w:r>
               <w:rPr>
                 <w:noProof/>
                 <w:kern w:val="2"/>
-                <w:sz w:val="22"/>
+                <w:sz w:val="24"/>
+                <w:szCs w:val="24"/>
                 <w:lang w:eastAsia="it-IT"/>
                 <w14:ligatures w14:val="standardContextual"/>
               </w:rPr>
@@ -527,7 +1220,7 @@
                 <w:rStyle w:val="Collegamentoipertestuale"/>
                 <w:noProof/>
               </w:rPr>
-              <w:t>Modifiche significative effettuate</w:t>
+              <w:t>Specifica dei requisiti</w:t>
             </w:r>
             <w:r>
               <w:rPr>
@@ -548,7 +1241,7 @@
                 <w:noProof/>
                 <w:webHidden/>
               </w:rPr>
-              <w:instrText xml:space="preserve"> PAGEREF _Toc153792761 \h </w:instrText>
+              <w:instrText xml:space="preserve"> PAGEREF _Toc163143814 \h </w:instrText>
             </w:r>
             <w:r>
               <w:rPr>
@@ -583,30 +1276,32 @@
           <w:pPr>
             <w:pStyle w:val="Sommario1"/>
             <w:tabs>
-              <w:tab w:val="left" w:pos="440"/>
+              <w:tab w:val="left" w:pos="560"/>
               <w:tab w:val="right" w:leader="dot" w:pos="9628"/>
             </w:tabs>
             <w:rPr>
               <w:noProof/>
               <w:kern w:val="2"/>
-              <w:sz w:val="22"/>
+              <w:sz w:val="24"/>
+              <w:szCs w:val="24"/>
               <w:lang w:eastAsia="it-IT"/>
               <w14:ligatures w14:val="standardContextual"/>
             </w:rPr>
           </w:pPr>
-          <w:hyperlink w:anchor="_Toc153792762" w:history="1">
+          <w:hyperlink w:anchor="_Toc163143815" w:history="1">
             <w:r>
               <w:rPr>
                 <w:rStyle w:val="Collegamentoipertestuale"/>
                 <w:noProof/>
               </w:rPr>
-              <w:t>4</w:t>
+              <w:t>3</w:t>
             </w:r>
             <w:r>
               <w:rPr>
                 <w:noProof/>
                 <w:kern w:val="2"/>
-                <w:sz w:val="22"/>
+                <w:sz w:val="24"/>
+                <w:szCs w:val="24"/>
                 <w:lang w:eastAsia="it-IT"/>
                 <w14:ligatures w14:val="standardContextual"/>
               </w:rPr>
@@ -617,7 +1312,7 @@
                 <w:rStyle w:val="Collegamentoipertestuale"/>
                 <w:noProof/>
               </w:rPr>
-              <w:t>Glossario</w:t>
+              <w:t>Validazione dell’usabilità</w:t>
             </w:r>
             <w:r>
               <w:rPr>
@@ -638,7 +1333,7 @@
                 <w:noProof/>
                 <w:webHidden/>
               </w:rPr>
-              <w:instrText xml:space="preserve"> PAGEREF _Toc153792762 \h </w:instrText>
+              <w:instrText xml:space="preserve"> PAGEREF _Toc163143815 \h </w:instrText>
             </w:r>
             <w:r>
               <w:rPr>
@@ -658,7 +1353,266 @@
                 <w:noProof/>
                 <w:webHidden/>
               </w:rPr>
-              <w:t>9</w:t>
+              <w:t>6</w:t>
+            </w:r>
+            <w:r>
+              <w:rPr>
+                <w:noProof/>
+                <w:webHidden/>
+              </w:rPr>
+              <w:fldChar w:fldCharType="end"/>
+            </w:r>
+          </w:hyperlink>
+        </w:p>
+        <w:p>
+          <w:pPr>
+            <w:pStyle w:val="Sommario2"/>
+            <w:tabs>
+              <w:tab w:val="right" w:leader="dot" w:pos="9628"/>
+            </w:tabs>
+            <w:rPr>
+              <w:noProof/>
+              <w:kern w:val="2"/>
+              <w:sz w:val="24"/>
+              <w:szCs w:val="24"/>
+              <w:lang w:eastAsia="it-IT"/>
+              <w14:ligatures w14:val="standardContextual"/>
+            </w:rPr>
+          </w:pPr>
+          <w:hyperlink w:anchor="_Toc163143816" w:history="1">
+            <w:r>
+              <w:rPr>
+                <w:rStyle w:val="Collegamentoipertestuale"/>
+                <w:noProof/>
+              </w:rPr>
+              <w:t>Usabilità prima delle modifiche</w:t>
+            </w:r>
+            <w:r>
+              <w:rPr>
+                <w:noProof/>
+                <w:webHidden/>
+              </w:rPr>
+              <w:tab/>
+            </w:r>
+            <w:r>
+              <w:rPr>
+                <w:noProof/>
+                <w:webHidden/>
+              </w:rPr>
+              <w:fldChar w:fldCharType="begin"/>
+            </w:r>
+            <w:r>
+              <w:rPr>
+                <w:noProof/>
+                <w:webHidden/>
+              </w:rPr>
+              <w:instrText xml:space="preserve"> PAGEREF _Toc163143816 \h </w:instrText>
+            </w:r>
+            <w:r>
+              <w:rPr>
+                <w:noProof/>
+                <w:webHidden/>
+              </w:rPr>
+            </w:r>
+            <w:r>
+              <w:rPr>
+                <w:noProof/>
+                <w:webHidden/>
+              </w:rPr>
+              <w:fldChar w:fldCharType="separate"/>
+            </w:r>
+            <w:r>
+              <w:rPr>
+                <w:noProof/>
+                <w:webHidden/>
+              </w:rPr>
+              <w:t>6</w:t>
+            </w:r>
+            <w:r>
+              <w:rPr>
+                <w:noProof/>
+                <w:webHidden/>
+              </w:rPr>
+              <w:fldChar w:fldCharType="end"/>
+            </w:r>
+          </w:hyperlink>
+        </w:p>
+        <w:p>
+          <w:pPr>
+            <w:pStyle w:val="Sommario2"/>
+            <w:tabs>
+              <w:tab w:val="left" w:pos="960"/>
+              <w:tab w:val="right" w:leader="dot" w:pos="9628"/>
+            </w:tabs>
+            <w:rPr>
+              <w:noProof/>
+              <w:kern w:val="2"/>
+              <w:sz w:val="24"/>
+              <w:szCs w:val="24"/>
+              <w:lang w:eastAsia="it-IT"/>
+              <w14:ligatures w14:val="standardContextual"/>
+            </w:rPr>
+          </w:pPr>
+          <w:hyperlink w:anchor="_Toc163143817" w:history="1">
+            <w:r>
+              <w:rPr>
+                <w:rStyle w:val="Collegamentoipertestuale"/>
+                <w:rFonts w:eastAsia="Arial"/>
+                <w:noProof/>
+              </w:rPr>
+              <w:t>3.1</w:t>
+            </w:r>
+            <w:r>
+              <w:rPr>
+                <w:noProof/>
+                <w:kern w:val="2"/>
+                <w:sz w:val="24"/>
+                <w:szCs w:val="24"/>
+                <w:lang w:eastAsia="it-IT"/>
+                <w14:ligatures w14:val="standardContextual"/>
+              </w:rPr>
+              <w:tab/>
+            </w:r>
+            <w:r>
+              <w:rPr>
+                <w:rStyle w:val="Collegamentoipertestuale"/>
+                <w:rFonts w:eastAsia="Arial"/>
+                <w:noProof/>
+              </w:rPr>
+              <w:t>Usabilità dopo le modifiche</w:t>
+            </w:r>
+            <w:r>
+              <w:rPr>
+                <w:noProof/>
+                <w:webHidden/>
+              </w:rPr>
+              <w:tab/>
+            </w:r>
+            <w:r>
+              <w:rPr>
+                <w:noProof/>
+                <w:webHidden/>
+              </w:rPr>
+              <w:fldChar w:fldCharType="begin"/>
+            </w:r>
+            <w:r>
+              <w:rPr>
+                <w:noProof/>
+                <w:webHidden/>
+              </w:rPr>
+              <w:instrText xml:space="preserve"> PAGEREF _Toc163143817 \h </w:instrText>
+            </w:r>
+            <w:r>
+              <w:rPr>
+                <w:noProof/>
+                <w:webHidden/>
+              </w:rPr>
+            </w:r>
+            <w:r>
+              <w:rPr>
+                <w:noProof/>
+                <w:webHidden/>
+              </w:rPr>
+              <w:fldChar w:fldCharType="separate"/>
+            </w:r>
+            <w:r>
+              <w:rPr>
+                <w:noProof/>
+                <w:webHidden/>
+              </w:rPr>
+              <w:t>7</w:t>
+            </w:r>
+            <w:r>
+              <w:rPr>
+                <w:noProof/>
+                <w:webHidden/>
+              </w:rPr>
+              <w:fldChar w:fldCharType="end"/>
+            </w:r>
+          </w:hyperlink>
+        </w:p>
+        <w:p>
+          <w:pPr>
+            <w:pStyle w:val="Sommario2"/>
+            <w:tabs>
+              <w:tab w:val="left" w:pos="960"/>
+              <w:tab w:val="right" w:leader="dot" w:pos="9628"/>
+            </w:tabs>
+            <w:rPr>
+              <w:noProof/>
+              <w:kern w:val="2"/>
+              <w:sz w:val="24"/>
+              <w:szCs w:val="24"/>
+              <w:lang w:eastAsia="it-IT"/>
+              <w14:ligatures w14:val="standardContextual"/>
+            </w:rPr>
+          </w:pPr>
+          <w:hyperlink w:anchor="_Toc163143818" w:history="1">
+            <w:r>
+              <w:rPr>
+                <w:rStyle w:val="Collegamentoipertestuale"/>
+                <w:noProof/>
+              </w:rPr>
+              <w:t>3.2</w:t>
+            </w:r>
+            <w:r>
+              <w:rPr>
+                <w:noProof/>
+                <w:kern w:val="2"/>
+                <w:sz w:val="24"/>
+                <w:szCs w:val="24"/>
+                <w:lang w:eastAsia="it-IT"/>
+                <w14:ligatures w14:val="standardContextual"/>
+              </w:rPr>
+              <w:tab/>
+            </w:r>
+            <w:r>
+              <w:rPr>
+                <w:rStyle w:val="Collegamentoipertestuale"/>
+                <w:noProof/>
+              </w:rPr>
+              <w:t>Modifiche significative effettuate</w:t>
+            </w:r>
+            <w:r>
+              <w:rPr>
+                <w:noProof/>
+                <w:webHidden/>
+              </w:rPr>
+              <w:tab/>
+            </w:r>
+            <w:r>
+              <w:rPr>
+                <w:noProof/>
+                <w:webHidden/>
+              </w:rPr>
+              <w:fldChar w:fldCharType="begin"/>
+            </w:r>
+            <w:r>
+              <w:rPr>
+                <w:noProof/>
+                <w:webHidden/>
+              </w:rPr>
+              <w:instrText xml:space="preserve"> PAGEREF _Toc163143818 \h </w:instrText>
+            </w:r>
+            <w:r>
+              <w:rPr>
+                <w:noProof/>
+                <w:webHidden/>
+              </w:rPr>
+            </w:r>
+            <w:r>
+              <w:rPr>
+                <w:noProof/>
+                <w:webHidden/>
+              </w:rPr>
+              <w:fldChar w:fldCharType="separate"/>
+            </w:r>
+            <w:r>
+              <w:rPr>
+                <w:noProof/>
+                <w:webHidden/>
+              </w:rPr>
+              <w:t>8</w:t>
             </w:r>
             <w:r>
               <w:rPr>
@@ -692,28 +1646,80 @@
     <w:p/>
     <w:p/>
     <w:p/>
-    <w:p/>
     <w:p>
       <w:pPr>
         <w:pStyle w:val="Titolo1"/>
-      </w:pPr>
-      <w:bookmarkStart w:id="0" w:name="_Toc153792757"/>
-      <w:r>
-        <w:lastRenderedPageBreak/>
-        <w:t>Decisioni</w:t>
+        <w:rPr>
+          <w:sz w:val="56"/>
+          <w:szCs w:val="48"/>
+        </w:rPr>
+      </w:pPr>
+      <w:bookmarkStart w:id="0" w:name="_Toc163143804"/>
+      <w:r>
+        <w:rPr>
+          <w:sz w:val="56"/>
+          <w:szCs w:val="48"/>
+        </w:rPr>
+        <w:t>Introduzione</w:t>
       </w:r>
       <w:bookmarkEnd w:id="0"/>
+    </w:p>
+    <w:p>
+      <w:pPr>
+        <w:rPr>
+          <w:sz w:val="40"/>
+          <w:szCs w:val="32"/>
+        </w:rPr>
+      </w:pPr>
+      <w:r>
+        <w:rPr>
+          <w:sz w:val="40"/>
+          <w:szCs w:val="32"/>
+        </w:rPr>
+        <w:t>DietiDeals24 è una piattaforma per la creazione e gestione di aste online. Il sistema consiste in un’applicazione attraverso cui un utente può fruire delle seguenti funzionalità:</w:t>
+      </w:r>
     </w:p>
     <w:p>
       <w:pPr>
         <w:pStyle w:val="Paragrafoelenco"/>
         <w:numPr>
           <w:ilvl w:val="0"/>
-          <w:numId w:val="27"/>
+          <w:numId w:val="28"/>
         </w:numPr>
-      </w:pPr>
-      <w:r>
-        <w:t>Un utente può cercare anche aste proprie dentro la schermata di ricerca e compariranno. Però saranno visualizzate come aste altrui con però il bottone in basso disabilitato (perché un venditore non può fare un offerta ad una sua stessa offerta)</w:t>
+        <w:rPr>
+          <w:sz w:val="40"/>
+          <w:szCs w:val="32"/>
+        </w:rPr>
+      </w:pPr>
+      <w:r>
+        <w:rPr>
+          <w:sz w:val="40"/>
+          <w:szCs w:val="32"/>
+        </w:rPr>
+        <w:t xml:space="preserve">Registrare un nuovo account di tipo compratore, ed utilizzarlo per accedere al sistema. Successivamente l’utente potrà sbloccare la modalità venditore. Suddetti account possono </w:t>
+      </w:r>
+      <w:r>
+        <w:rPr>
+          <w:sz w:val="40"/>
+          <w:szCs w:val="32"/>
+        </w:rPr>
+        <w:t xml:space="preserve">essere personalizzati aggiungendo dati personali, come una breve </w:t>
+      </w:r>
+      <w:proofErr w:type="spellStart"/>
+      <w:r>
+        <w:rPr>
+          <w:sz w:val="40"/>
+          <w:szCs w:val="32"/>
+        </w:rPr>
+        <w:t>bio</w:t>
+      </w:r>
+      <w:proofErr w:type="spellEnd"/>
+      <w:r>
+        <w:rPr>
+          <w:sz w:val="40"/>
+          <w:szCs w:val="32"/>
+        </w:rPr>
+        <w:t>, link ai propri siti web e/o social network e area geografica.</w:t>
       </w:r>
     </w:p>
     <w:p>
@@ -721,57 +1727,527 @@
         <w:pStyle w:val="Paragrafoelenco"/>
         <w:numPr>
           <w:ilvl w:val="0"/>
-          <w:numId w:val="27"/>
+          <w:numId w:val="28"/>
         </w:numPr>
-      </w:pPr>
-      <w:r>
-        <w:t>La procedura di pagamento non è stata implementata. Dunque La carta inserita dall’utente durante il pagamento non viene salvata, e non esiste nessuna classe che la salvi, perché in possibili implementazioni future è probabile che verranno usate librerie esterne per salvarla, dunque non c’era motivo di salvarla con metodi nostri ora.</w:t>
-      </w:r>
-    </w:p>
-    <w:p/>
-    <w:p/>
-    <w:p/>
-    <w:p/>
-    <w:p/>
-    <w:p/>
-    <w:p/>
-    <w:p/>
-    <w:p/>
-    <w:p/>
-    <w:p/>
-    <w:p/>
-    <w:p/>
-    <w:p/>
-    <w:p/>
-    <w:p/>
+        <w:rPr>
+          <w:sz w:val="40"/>
+          <w:szCs w:val="32"/>
+        </w:rPr>
+      </w:pPr>
+      <w:r>
+        <w:rPr>
+          <w:sz w:val="40"/>
+          <w:szCs w:val="32"/>
+        </w:rPr>
+        <w:t>Presentare offerte alle aste degli altri utenti</w:t>
+      </w:r>
+      <w:r>
+        <w:rPr>
+          <w:sz w:val="40"/>
+          <w:szCs w:val="32"/>
+        </w:rPr>
+        <w:t>.</w:t>
+      </w:r>
+    </w:p>
+    <w:p>
+      <w:pPr>
+        <w:pStyle w:val="Paragrafoelenco"/>
+        <w:numPr>
+          <w:ilvl w:val="0"/>
+          <w:numId w:val="28"/>
+        </w:numPr>
+        <w:rPr>
+          <w:sz w:val="40"/>
+          <w:szCs w:val="32"/>
+        </w:rPr>
+      </w:pPr>
+      <w:r>
+        <w:rPr>
+          <w:sz w:val="40"/>
+          <w:szCs w:val="32"/>
+        </w:rPr>
+        <w:t>Cercare e visualizzare i dettagli delle aste altrui mediante parole chiave e/o categorie. Inoltre, si possono anche visualizzare i dati dell’utente proprietario dell’asta</w:t>
+      </w:r>
+      <w:r>
+        <w:rPr>
+          <w:sz w:val="40"/>
+          <w:szCs w:val="32"/>
+        </w:rPr>
+        <w:t>.</w:t>
+      </w:r>
+    </w:p>
+    <w:p>
+      <w:pPr>
+        <w:pStyle w:val="Paragrafoelenco"/>
+        <w:numPr>
+          <w:ilvl w:val="0"/>
+          <w:numId w:val="28"/>
+        </w:numPr>
+        <w:rPr>
+          <w:sz w:val="40"/>
+          <w:szCs w:val="32"/>
+        </w:rPr>
+      </w:pPr>
+      <w:r>
+        <w:rPr>
+          <w:sz w:val="40"/>
+          <w:szCs w:val="32"/>
+        </w:rPr>
+        <w:t xml:space="preserve">Creare </w:t>
+      </w:r>
+      <w:hyperlink w:anchor="_Glossario" w:history="1">
+        <w:r>
+          <w:rPr>
+            <w:rStyle w:val="Collegamentoipertestuale"/>
+            <w:sz w:val="40"/>
+            <w:szCs w:val="32"/>
+          </w:rPr>
+          <w:t>aste silenziose</w:t>
+        </w:r>
+      </w:hyperlink>
+      <w:r>
+        <w:rPr>
+          <w:sz w:val="40"/>
+          <w:szCs w:val="32"/>
+        </w:rPr>
+        <w:t>.</w:t>
+      </w:r>
+    </w:p>
+    <w:p>
+      <w:pPr>
+        <w:pStyle w:val="Paragrafoelenco"/>
+        <w:numPr>
+          <w:ilvl w:val="0"/>
+          <w:numId w:val="28"/>
+        </w:numPr>
+        <w:rPr>
+          <w:sz w:val="40"/>
+          <w:szCs w:val="32"/>
+        </w:rPr>
+      </w:pPr>
+      <w:r>
+        <w:rPr>
+          <w:sz w:val="40"/>
+          <w:szCs w:val="32"/>
+        </w:rPr>
+        <w:lastRenderedPageBreak/>
+        <w:t xml:space="preserve">Creare </w:t>
+      </w:r>
+      <w:hyperlink w:anchor="_Glossario" w:history="1">
+        <w:r>
+          <w:rPr>
+            <w:rStyle w:val="Collegamentoipertestuale"/>
+            <w:sz w:val="40"/>
+            <w:szCs w:val="32"/>
+          </w:rPr>
+          <w:t>aste inverse</w:t>
+        </w:r>
+      </w:hyperlink>
+      <w:r>
+        <w:rPr>
+          <w:sz w:val="40"/>
+          <w:szCs w:val="32"/>
+        </w:rPr>
+        <w:t>.</w:t>
+      </w:r>
+    </w:p>
+    <w:p>
+      <w:pPr>
+        <w:pStyle w:val="Paragrafoelenco"/>
+        <w:numPr>
+          <w:ilvl w:val="0"/>
+          <w:numId w:val="28"/>
+        </w:numPr>
+        <w:rPr>
+          <w:sz w:val="40"/>
+          <w:szCs w:val="32"/>
+        </w:rPr>
+      </w:pPr>
+      <w:r>
+        <w:rPr>
+          <w:sz w:val="40"/>
+          <w:szCs w:val="32"/>
+        </w:rPr>
+        <w:t xml:space="preserve">Creare </w:t>
+      </w:r>
+      <w:hyperlink w:anchor="_Glossario" w:history="1">
+        <w:r>
+          <w:rPr>
+            <w:rStyle w:val="Collegamentoipertestuale"/>
+            <w:sz w:val="40"/>
+            <w:szCs w:val="32"/>
+          </w:rPr>
+          <w:t>aste al rib</w:t>
+        </w:r>
+        <w:r>
+          <w:rPr>
+            <w:rStyle w:val="Collegamentoipertestuale"/>
+            <w:sz w:val="40"/>
+            <w:szCs w:val="32"/>
+          </w:rPr>
+          <w:t>a</w:t>
+        </w:r>
+        <w:r>
+          <w:rPr>
+            <w:rStyle w:val="Collegamentoipertestuale"/>
+            <w:sz w:val="40"/>
+            <w:szCs w:val="32"/>
+          </w:rPr>
+          <w:t>sso</w:t>
+        </w:r>
+      </w:hyperlink>
+      <w:r>
+        <w:rPr>
+          <w:sz w:val="40"/>
+          <w:szCs w:val="32"/>
+        </w:rPr>
+        <w:t>.</w:t>
+      </w:r>
+    </w:p>
+    <w:p>
+      <w:pPr>
+        <w:rPr>
+          <w:sz w:val="40"/>
+          <w:szCs w:val="32"/>
+        </w:rPr>
+      </w:pPr>
+    </w:p>
+    <w:p>
+      <w:pPr>
+        <w:rPr>
+          <w:sz w:val="40"/>
+          <w:szCs w:val="32"/>
+        </w:rPr>
+      </w:pPr>
+    </w:p>
+    <w:p>
+      <w:pPr>
+        <w:rPr>
+          <w:sz w:val="40"/>
+          <w:szCs w:val="32"/>
+        </w:rPr>
+      </w:pPr>
+    </w:p>
+    <w:p>
+      <w:pPr>
+        <w:rPr>
+          <w:sz w:val="40"/>
+          <w:szCs w:val="32"/>
+        </w:rPr>
+      </w:pPr>
+    </w:p>
+    <w:p>
+      <w:pPr>
+        <w:rPr>
+          <w:sz w:val="40"/>
+          <w:szCs w:val="32"/>
+        </w:rPr>
+      </w:pPr>
+    </w:p>
+    <w:p>
+      <w:pPr>
+        <w:rPr>
+          <w:sz w:val="40"/>
+          <w:szCs w:val="32"/>
+        </w:rPr>
+      </w:pPr>
+    </w:p>
+    <w:p>
+      <w:pPr>
+        <w:rPr>
+          <w:sz w:val="40"/>
+          <w:szCs w:val="32"/>
+        </w:rPr>
+      </w:pPr>
+    </w:p>
+    <w:p>
+      <w:pPr>
+        <w:rPr>
+          <w:sz w:val="40"/>
+          <w:szCs w:val="32"/>
+        </w:rPr>
+      </w:pPr>
+    </w:p>
+    <w:p>
+      <w:pPr>
+        <w:rPr>
+          <w:sz w:val="40"/>
+          <w:szCs w:val="32"/>
+        </w:rPr>
+      </w:pPr>
+    </w:p>
+    <w:p>
+      <w:pPr>
+        <w:rPr>
+          <w:sz w:val="40"/>
+          <w:szCs w:val="32"/>
+        </w:rPr>
+      </w:pPr>
+    </w:p>
+    <w:p>
+      <w:pPr>
+        <w:rPr>
+          <w:sz w:val="40"/>
+          <w:szCs w:val="32"/>
+        </w:rPr>
+      </w:pPr>
+    </w:p>
+    <w:p>
+      <w:pPr>
+        <w:rPr>
+          <w:sz w:val="40"/>
+          <w:szCs w:val="32"/>
+        </w:rPr>
+      </w:pPr>
+    </w:p>
+    <w:p>
+      <w:pPr>
+        <w:rPr>
+          <w:sz w:val="40"/>
+          <w:szCs w:val="32"/>
+        </w:rPr>
+      </w:pPr>
+    </w:p>
+    <w:p>
+      <w:pPr>
+        <w:rPr>
+          <w:sz w:val="40"/>
+          <w:szCs w:val="32"/>
+        </w:rPr>
+      </w:pPr>
+    </w:p>
+    <w:p>
+      <w:pPr>
+        <w:rPr>
+          <w:sz w:val="40"/>
+          <w:szCs w:val="32"/>
+        </w:rPr>
+      </w:pPr>
+    </w:p>
+    <w:p>
+      <w:pPr>
+        <w:rPr>
+          <w:sz w:val="40"/>
+          <w:szCs w:val="32"/>
+        </w:rPr>
+      </w:pPr>
+    </w:p>
+    <w:p>
+      <w:pPr>
+        <w:rPr>
+          <w:sz w:val="40"/>
+          <w:szCs w:val="32"/>
+        </w:rPr>
+      </w:pPr>
+    </w:p>
+    <w:p>
+      <w:pPr>
+        <w:rPr>
+          <w:sz w:val="40"/>
+          <w:szCs w:val="32"/>
+        </w:rPr>
+      </w:pPr>
+    </w:p>
+    <w:p>
+      <w:pPr>
+        <w:rPr>
+          <w:sz w:val="40"/>
+          <w:szCs w:val="32"/>
+        </w:rPr>
+      </w:pPr>
+    </w:p>
+    <w:p>
+      <w:pPr>
+        <w:rPr>
+          <w:sz w:val="40"/>
+          <w:szCs w:val="32"/>
+        </w:rPr>
+      </w:pPr>
+    </w:p>
+    <w:p>
+      <w:pPr>
+        <w:rPr>
+          <w:rFonts w:asciiTheme="majorHAnsi" w:eastAsiaTheme="majorEastAsia" w:hAnsiTheme="majorHAnsi" w:cstheme="majorBidi"/>
+          <w:b/>
+          <w:bCs/>
+          <w:smallCaps/>
+          <w:color w:val="000000" w:themeColor="text1"/>
+          <w:sz w:val="56"/>
+          <w:szCs w:val="48"/>
+        </w:rPr>
+      </w:pPr>
+    </w:p>
     <w:p>
       <w:pPr>
         <w:pStyle w:val="Titolo1"/>
-      </w:pPr>
-      <w:bookmarkStart w:id="1" w:name="_Toc153792758"/>
-      <w:r>
-        <w:lastRenderedPageBreak/>
-        <w:t>Validazione dell’usabilità</w:t>
+        <w:rPr>
+          <w:sz w:val="56"/>
+          <w:szCs w:val="48"/>
+        </w:rPr>
+      </w:pPr>
+      <w:bookmarkStart w:id="1" w:name="_Toc163143805"/>
+      <w:r>
+        <w:rPr>
+          <w:sz w:val="56"/>
+          <w:szCs w:val="48"/>
+        </w:rPr>
+        <w:t>Requisiti software</w:t>
       </w:r>
       <w:bookmarkEnd w:id="1"/>
     </w:p>
     <w:p>
       <w:pPr>
         <w:pStyle w:val="Titolo2"/>
-        <w:spacing w:before="240"/>
-        <w:ind w:left="578" w:hanging="578"/>
-      </w:pPr>
-      <w:bookmarkStart w:id="2" w:name="_Toc153792759"/>
-      <w:r>
-        <w:t>Usab</w:t>
-      </w:r>
-      <w:r>
-        <w:t>ilità prima del</w:t>
-      </w:r>
-      <w:r>
-        <w:t>le modifiche</w:t>
+        <w:rPr>
+          <w:b w:val="0"/>
+          <w:bCs w:val="0"/>
+          <w:sz w:val="48"/>
+          <w:szCs w:val="40"/>
+        </w:rPr>
+      </w:pPr>
+      <w:bookmarkStart w:id="2" w:name="_Toc163143806"/>
+      <w:r>
+        <w:rPr>
+          <w:rStyle w:val="Enfasigrassetto"/>
+          <w:b/>
+          <w:bCs/>
+          <w:sz w:val="48"/>
+          <w:szCs w:val="40"/>
+        </w:rPr>
+        <w:t>Requisiti</w:t>
       </w:r>
       <w:bookmarkEnd w:id="2"/>
+    </w:p>
+    <w:p>
+      <w:pPr>
+        <w:pStyle w:val="Titolo2"/>
+        <w:rPr>
+          <w:sz w:val="48"/>
+          <w:szCs w:val="40"/>
+        </w:rPr>
+      </w:pPr>
+      <w:bookmarkStart w:id="3" w:name="_Toc163143807"/>
+      <w:r>
+        <w:rPr>
+          <w:sz w:val="48"/>
+          <w:szCs w:val="40"/>
+        </w:rPr>
+        <w:t>Analisi dei requisiti</w:t>
+      </w:r>
+      <w:bookmarkEnd w:id="3"/>
+    </w:p>
+    <w:p>
+      <w:pPr>
+        <w:pStyle w:val="Titolo3"/>
+        <w:rPr>
+          <w:sz w:val="40"/>
+          <w:szCs w:val="32"/>
+        </w:rPr>
+      </w:pPr>
+      <w:bookmarkStart w:id="4" w:name="_Toc163143808"/>
+      <w:r>
+        <w:rPr>
+          <w:sz w:val="40"/>
+          <w:szCs w:val="32"/>
+        </w:rPr>
+        <w:t>Modellazione dei casi d’uso</w:t>
+      </w:r>
+      <w:bookmarkEnd w:id="4"/>
+    </w:p>
+    <w:p>
+      <w:pPr>
+        <w:pStyle w:val="Titolo3"/>
+        <w:rPr>
+          <w:sz w:val="40"/>
+          <w:szCs w:val="32"/>
+        </w:rPr>
+      </w:pPr>
+      <w:bookmarkStart w:id="5" w:name="_Toc163143809"/>
+      <w:r>
+        <w:rPr>
+          <w:sz w:val="40"/>
+          <w:szCs w:val="32"/>
+        </w:rPr>
+        <w:t>Individuazione del target degli utenti</w:t>
+      </w:r>
+      <w:bookmarkEnd w:id="5"/>
+    </w:p>
+    <w:p>
+      <w:pPr>
+        <w:pStyle w:val="Titolo3"/>
+        <w:rPr>
+          <w:sz w:val="40"/>
+          <w:szCs w:val="32"/>
+        </w:rPr>
+      </w:pPr>
+      <w:bookmarkStart w:id="6" w:name="_Toc163143810"/>
+      <w:r>
+        <w:rPr>
+          <w:sz w:val="40"/>
+          <w:szCs w:val="32"/>
+        </w:rPr>
+        <w:t>Descrizioni testuali strutturate</w:t>
+      </w:r>
+      <w:bookmarkEnd w:id="6"/>
+    </w:p>
+    <w:p>
+      <w:pPr>
+        <w:pStyle w:val="Titolo3"/>
+        <w:rPr>
+          <w:sz w:val="40"/>
+          <w:szCs w:val="32"/>
+        </w:rPr>
+      </w:pPr>
+      <w:bookmarkStart w:id="7" w:name="_Toc163143811"/>
+      <w:r>
+        <w:rPr>
+          <w:sz w:val="40"/>
+          <w:szCs w:val="32"/>
+        </w:rPr>
+        <w:t>Prototipazione visuale dell’interfaccia utente</w:t>
+      </w:r>
+      <w:bookmarkEnd w:id="7"/>
+    </w:p>
+    <w:p>
+      <w:pPr>
+        <w:pStyle w:val="Titolo3"/>
+        <w:rPr>
+          <w:sz w:val="40"/>
+          <w:szCs w:val="32"/>
+        </w:rPr>
+      </w:pPr>
+      <w:bookmarkStart w:id="8" w:name="_Toc163143812"/>
+      <w:r>
+        <w:rPr>
+          <w:sz w:val="40"/>
+          <w:szCs w:val="32"/>
+        </w:rPr>
+        <w:t>Valutazione dell’usabilità a priori</w:t>
+      </w:r>
+      <w:bookmarkEnd w:id="8"/>
+    </w:p>
+    <w:p>
+      <w:pPr>
+        <w:pStyle w:val="Titolo4"/>
+        <w:rPr>
+          <w:sz w:val="36"/>
+          <w:szCs w:val="28"/>
+        </w:rPr>
+      </w:pPr>
+      <w:r>
+        <w:rPr>
+          <w:sz w:val="36"/>
+          <w:szCs w:val="28"/>
+        </w:rPr>
+        <w:t>Usabilità prima delle modifich</w:t>
+      </w:r>
+      <w:r>
+        <w:rPr>
+          <w:sz w:val="36"/>
+          <w:szCs w:val="28"/>
+        </w:rPr>
+        <w:t>e</w:t>
+      </w:r>
     </w:p>
     <w:p>
       <w:pPr>
@@ -786,10 +2262,7 @@
         <w:t>S</w:t>
       </w:r>
       <w:r>
-        <w:t>: Successo</w:t>
-      </w:r>
-      <w:r>
-        <w:t xml:space="preserve"> = 1</w:t>
+        <w:t>: Successo = 1</w:t>
       </w:r>
     </w:p>
     <w:p>
@@ -812,13 +2285,7 @@
         <w:rPr>
           <w:szCs w:val="28"/>
         </w:rPr>
-        <w:t>: Parziale Successo</w:t>
-      </w:r>
-      <w:r>
-        <w:rPr>
-          <w:szCs w:val="28"/>
-        </w:rPr>
-        <w:t xml:space="preserve"> = 0.5</w:t>
+        <w:t>: Parziale Successo = 0.5</w:t>
       </w:r>
     </w:p>
     <w:p>
@@ -841,13 +2308,7 @@
         <w:rPr>
           <w:szCs w:val="28"/>
         </w:rPr>
-        <w:t>: Fallimento</w:t>
-      </w:r>
-      <w:r>
-        <w:rPr>
-          <w:szCs w:val="28"/>
-        </w:rPr>
-        <w:t xml:space="preserve"> = 0</w:t>
+        <w:t>: Fallimento = 0</w:t>
       </w:r>
     </w:p>
     <w:tbl>
@@ -3114,7 +4575,7 @@
         <mc:AlternateContent>
           <mc:Choice Requires="wps">
             <w:drawing>
-              <wp:anchor distT="45720" distB="45720" distL="114300" distR="114300" simplePos="0" relativeHeight="251658240" behindDoc="0" locked="0" layoutInCell="1" allowOverlap="1" wp14:anchorId="11845276" wp14:editId="241BDE93">
+              <wp:anchor distT="45720" distB="45720" distL="114300" distR="114300" simplePos="0" relativeHeight="251660289" behindDoc="0" locked="0" layoutInCell="1" allowOverlap="1" wp14:anchorId="2C47B5CB" wp14:editId="56160A55">
                 <wp:simplePos x="0" y="0"/>
                 <wp:positionH relativeFrom="margin">
                   <wp:align>right</wp:align>
@@ -3281,11 +4742,11 @@
           </mc:Choice>
           <mc:Fallback>
             <w:pict>
-              <v:shapetype w14:anchorId="11845276" id="_x0000_t202" coordsize="21600,21600" o:spt="202" path="m,l,21600r21600,l21600,xe">
+              <v:shapetype w14:anchorId="2C47B5CB" id="_x0000_t202" coordsize="21600,21600" o:spt="202" path="m,l,21600r21600,l21600,xe">
                 <v:stroke joinstyle="miter"/>
                 <v:path gradientshapeok="t" o:connecttype="rect"/>
               </v:shapetype>
-              <v:shape id="Casella di testo 1271936248" o:spid="_x0000_s1026" type="#_x0000_t202" style="position:absolute;left:0;text-align:left;margin-left:134.7pt;margin-top:9.5pt;width:185.9pt;height:110.6pt;z-index:251658240;visibility:visible;mso-wrap-style:square;mso-width-percent:400;mso-height-percent:200;mso-wrap-distance-left:9pt;mso-wrap-distance-top:3.6pt;mso-wrap-distance-right:9pt;mso-wrap-distance-bottom:3.6pt;mso-position-horizontal:right;mso-position-horizontal-relative:margin;mso-position-vertical:absolute;mso-position-vertical-relative:text;mso-width-percent:400;mso-height-percent:200;mso-width-relative:margin;mso-height-relative:margin;v-text-anchor:top" o:gfxdata="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" stroked="f">
+              <v:shape id="Casella di testo 1271936248" o:spid="_x0000_s1026" type="#_x0000_t202" style="position:absolute;left:0;text-align:left;margin-left:134.7pt;margin-top:9.5pt;width:185.9pt;height:110.6pt;z-index:251660289;visibility:visible;mso-wrap-style:square;mso-width-percent:400;mso-height-percent:200;mso-wrap-distance-left:9pt;mso-wrap-distance-top:3.6pt;mso-wrap-distance-right:9pt;mso-wrap-distance-bottom:3.6pt;mso-position-horizontal:right;mso-position-horizontal-relative:margin;mso-position-vertical:absolute;mso-position-vertical-relative:text;mso-width-percent:400;mso-height-percent:200;mso-width-relative:margin;mso-height-relative:margin;v-text-anchor:top" o:gfxdata="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" stroked="f">
                 <v:textbox style="mso-fit-shape-to-text:t">
                   <w:txbxContent>
                     <w:p>
@@ -3713,21 +5174,50 @@
     <w:p>
       <w:pPr>
         <w:pStyle w:val="Titolo2"/>
+      </w:pPr>
+      <w:bookmarkStart w:id="9" w:name="_Toc163143814"/>
+      <w:r>
+        <w:t>Specifica dei requisiti</w:t>
+      </w:r>
+      <w:bookmarkEnd w:id="9"/>
+    </w:p>
+    <w:p/>
+    <w:p/>
+    <w:p/>
+    <w:p/>
+    <w:p/>
+    <w:p/>
+    <w:p/>
+    <w:p/>
+    <w:p/>
+    <w:p/>
+    <w:p/>
+    <w:p/>
+    <w:p/>
+    <w:p/>
+    <w:p/>
+    <w:p>
+      <w:pPr>
+        <w:pStyle w:val="Titolo1"/>
+      </w:pPr>
+    </w:p>
+    <w:p>
+      <w:pPr>
+        <w:pStyle w:val="Titolo2"/>
         <w:spacing w:after="100" w:afterAutospacing="1"/>
         <w:ind w:left="578" w:hanging="578"/>
         <w:rPr>
           <w:rFonts w:eastAsia="Arial"/>
         </w:rPr>
       </w:pPr>
-      <w:bookmarkStart w:id="3" w:name="_Toc153792760"/>
+      <w:bookmarkStart w:id="10" w:name="_Toc163143817"/>
       <w:r>
         <w:rPr>
           <w:rFonts w:eastAsia="Arial"/>
         </w:rPr>
-        <w:lastRenderedPageBreak/>
         <w:t>Usabilità dopo le modifiche</w:t>
       </w:r>
-      <w:bookmarkEnd w:id="3"/>
+      <w:bookmarkEnd w:id="10"/>
     </w:p>
     <w:p>
       <w:pPr>
@@ -5787,6 +7277,7 @@
           <w:color w:val="000000" w:themeColor="text1"/>
           <w:szCs w:val="28"/>
         </w:rPr>
+        <w:lastRenderedPageBreak/>
         <mc:AlternateContent>
           <mc:Choice Requires="wps">
             <w:drawing>
@@ -6375,12 +7866,6 @@
         <w:pStyle w:val="NormaleWeb"/>
         <w:spacing w:before="240" w:beforeAutospacing="0" w:after="240" w:afterAutospacing="0"/>
         <w:rPr>
-          <w:b/>
-          <w:bCs/>
-        </w:rPr>
-      </w:pPr>
-      <w:r>
-        <w:rPr>
           <w:rFonts w:ascii="Arial" w:hAnsi="Arial" w:cs="Arial"/>
           <w:b/>
           <w:bCs/>
@@ -6388,7 +7873,16 @@
           <w:sz w:val="28"/>
           <w:szCs w:val="28"/>
         </w:rPr>
-        <w:lastRenderedPageBreak/>
+      </w:pPr>
+      <w:r>
+        <w:rPr>
+          <w:rFonts w:ascii="Arial" w:hAnsi="Arial" w:cs="Arial"/>
+          <w:b/>
+          <w:bCs/>
+          <w:color w:val="000000"/>
+          <w:sz w:val="28"/>
+          <w:szCs w:val="28"/>
+        </w:rPr>
         <w:t xml:space="preserve">Usabilità = </w:t>
       </w:r>
       <w:r>
@@ -6440,14 +7934,14 @@
       <w:pPr>
         <w:pStyle w:val="Titolo2"/>
       </w:pPr>
-      <w:bookmarkStart w:id="4" w:name="_Toc153792761"/>
+      <w:bookmarkStart w:id="11" w:name="_Toc163143818"/>
       <w:r>
         <w:t xml:space="preserve">Modifiche significative </w:t>
       </w:r>
       <w:r>
         <w:t>effettuate</w:t>
       </w:r>
-      <w:bookmarkEnd w:id="4"/>
+      <w:bookmarkEnd w:id="11"/>
     </w:p>
     <w:p/>
     <w:p>
@@ -6485,7 +7979,25 @@
           <w:bCs/>
           <w:szCs w:val="28"/>
         </w:rPr>
-        <w:t xml:space="preserve"> (della bottom navigation bar)</w:t>
+        <w:t xml:space="preserve"> (della bottom </w:t>
+      </w:r>
+      <w:proofErr w:type="spellStart"/>
+      <w:r>
+        <w:rPr>
+          <w:b/>
+          <w:bCs/>
+          <w:szCs w:val="28"/>
+        </w:rPr>
+        <w:t>navigation</w:t>
+      </w:r>
+      <w:proofErr w:type="spellEnd"/>
+      <w:r>
+        <w:rPr>
+          <w:b/>
+          <w:bCs/>
+          <w:szCs w:val="28"/>
+        </w:rPr>
+        <w:t xml:space="preserve"> bar)</w:t>
       </w:r>
     </w:p>
     <w:p>
@@ -6647,7 +8159,21 @@
         <w:rPr>
           <w:szCs w:val="28"/>
         </w:rPr>
-        <w:t xml:space="preserve">, dando così un feedback </w:t>
+        <w:t xml:space="preserve">, dando così un </w:t>
+      </w:r>
+      <w:proofErr w:type="gramStart"/>
+      <w:r>
+        <w:rPr>
+          <w:szCs w:val="28"/>
+        </w:rPr>
+        <w:t>feedback</w:t>
+      </w:r>
+      <w:proofErr w:type="gramEnd"/>
+      <w:r>
+        <w:rPr>
+          <w:szCs w:val="28"/>
+        </w:rPr>
+        <w:t xml:space="preserve"> </w:t>
       </w:r>
       <w:r>
         <w:rPr>
@@ -6713,6 +8239,7 @@
           <w:sz w:val="72"/>
           <w:szCs w:val="72"/>
         </w:rPr>
+        <w:lastRenderedPageBreak/>
         <w:drawing>
           <wp:inline distT="0" distB="0" distL="0" distR="0" wp14:anchorId="0BCFAD01" wp14:editId="57A4DC78">
             <wp:extent cx="6118860" cy="929640"/>
@@ -6731,7 +8258,7 @@
                     </pic:cNvPicPr>
                   </pic:nvPicPr>
                   <pic:blipFill>
-                    <a:blip r:embed="rId11">
+                    <a:blip r:embed="rId12">
                       <a:extLst>
                         <a:ext uri="{28A0092B-C50C-407E-A947-70E740481C1C}">
                           <a14:useLocalDpi xmlns:a14="http://schemas.microsoft.com/office/drawing/2010/main" val="0"/>
@@ -6800,7 +8327,7 @@
                     </pic:cNvPicPr>
                   </pic:nvPicPr>
                   <pic:blipFill>
-                    <a:blip r:embed="rId12">
+                    <a:blip r:embed="rId13">
                       <a:extLst>
                         <a:ext uri="{28A0092B-C50C-407E-A947-70E740481C1C}">
                           <a14:useLocalDpi xmlns:a14="http://schemas.microsoft.com/office/drawing/2010/main" val="0"/>
@@ -6997,7 +8524,7 @@
           <w:noProof/>
         </w:rPr>
         <w:drawing>
-          <wp:inline distT="0" distB="0" distL="0" distR="0" wp14:anchorId="64D2BD9A" wp14:editId="32F5CB3E">
+          <wp:inline distT="0" distB="0" distL="0" distR="0" wp14:anchorId="64D2BD9A" wp14:editId="734C20ED">
             <wp:extent cx="3459480" cy="732393"/>
             <wp:effectExtent l="0" t="0" r="7620" b="0"/>
             <wp:docPr id="1710213686" name="Immagine 1710213686"/>
@@ -7014,7 +8541,7 @@
                     </pic:cNvPicPr>
                   </pic:nvPicPr>
                   <pic:blipFill>
-                    <a:blip r:embed="rId13" cstate="print">
+                    <a:blip r:embed="rId14" cstate="print">
                       <a:extLst>
                         <a:ext uri="{28A0092B-C50C-407E-A947-70E740481C1C}">
                           <a14:useLocalDpi xmlns:a14="http://schemas.microsoft.com/office/drawing/2010/main" val="0"/>
@@ -7107,7 +8634,7 @@
                     </pic:cNvPicPr>
                   </pic:nvPicPr>
                   <pic:blipFill>
-                    <a:blip r:embed="rId14" cstate="print">
+                    <a:blip r:embed="rId15" cstate="print">
                       <a:extLst>
                         <a:ext uri="{28A0092B-C50C-407E-A947-70E740481C1C}">
                           <a14:useLocalDpi xmlns:a14="http://schemas.microsoft.com/office/drawing/2010/main" val="0"/>
@@ -7189,8 +8716,18 @@
           <w:bCs/>
           <w:szCs w:val="28"/>
         </w:rPr>
-        <w:t>Aggiunta di una Step by step view</w:t>
-      </w:r>
+        <w:t xml:space="preserve">Aggiunta di una Step by step </w:t>
+      </w:r>
+      <w:proofErr w:type="spellStart"/>
+      <w:r>
+        <w:rPr>
+          <w:b/>
+          <w:bCs/>
+          <w:szCs w:val="28"/>
+        </w:rPr>
+        <w:t>view</w:t>
+      </w:r>
+      <w:proofErr w:type="spellEnd"/>
     </w:p>
     <w:p>
       <w:pPr>
@@ -7294,7 +8831,7 @@
                     </pic:cNvPicPr>
                   </pic:nvPicPr>
                   <pic:blipFill>
-                    <a:blip r:embed="rId15">
+                    <a:blip r:embed="rId16">
                       <a:extLst>
                         <a:ext uri="{28A0092B-C50C-407E-A947-70E740481C1C}">
                           <a14:useLocalDpi xmlns:a14="http://schemas.microsoft.com/office/drawing/2010/main" val="0"/>
@@ -7400,7 +8937,7 @@
                     </pic:cNvPicPr>
                   </pic:nvPicPr>
                   <pic:blipFill>
-                    <a:blip r:embed="rId16">
+                    <a:blip r:embed="rId17">
                       <a:extLst>
                         <a:ext uri="{28A0092B-C50C-407E-A947-70E740481C1C}">
                           <a14:useLocalDpi xmlns:a14="http://schemas.microsoft.com/office/drawing/2010/main" val="0"/>
@@ -7609,7 +9146,7 @@
                     </pic:cNvPicPr>
                   </pic:nvPicPr>
                   <pic:blipFill>
-                    <a:blip r:embed="rId17">
+                    <a:blip r:embed="rId18">
                       <a:extLst>
                         <a:ext uri="{28A0092B-C50C-407E-A947-70E740481C1C}">
                           <a14:useLocalDpi xmlns:a14="http://schemas.microsoft.com/office/drawing/2010/main" val="0"/>
@@ -7714,7 +9251,7 @@
                     </pic:cNvPicPr>
                   </pic:nvPicPr>
                   <pic:blipFill>
-                    <a:blip r:embed="rId18">
+                    <a:blip r:embed="rId19">
                       <a:extLst>
                         <a:ext uri="{28A0092B-C50C-407E-A947-70E740481C1C}">
                           <a14:useLocalDpi xmlns:a14="http://schemas.microsoft.com/office/drawing/2010/main" val="0"/>
@@ -7849,7 +9386,35 @@
         <w:rPr>
           <w:szCs w:val="28"/>
         </w:rPr>
-        <w:t>: con bonifico, con paypal, etc…)</w:t>
+        <w:t xml:space="preserve">: con bonifico, con </w:t>
+      </w:r>
+      <w:proofErr w:type="spellStart"/>
+      <w:r>
+        <w:rPr>
+          <w:szCs w:val="28"/>
+        </w:rPr>
+        <w:t>paypal</w:t>
+      </w:r>
+      <w:proofErr w:type="spellEnd"/>
+      <w:r>
+        <w:rPr>
+          <w:szCs w:val="28"/>
+        </w:rPr>
+        <w:t xml:space="preserve">, </w:t>
+      </w:r>
+      <w:proofErr w:type="spellStart"/>
+      <w:r>
+        <w:rPr>
+          <w:szCs w:val="28"/>
+        </w:rPr>
+        <w:t>etc</w:t>
+      </w:r>
+      <w:proofErr w:type="spellEnd"/>
+      <w:r>
+        <w:rPr>
+          <w:szCs w:val="28"/>
+        </w:rPr>
+        <w:t>…)</w:t>
       </w:r>
     </w:p>
     <w:p>
@@ -7988,7 +9553,25 @@
           <w:bCs/>
           <w:szCs w:val="28"/>
         </w:rPr>
-        <w:t>le aste Al ribasso, Silenziosa e Inversa</w:t>
+        <w:t xml:space="preserve">le </w:t>
+      </w:r>
+      <w:proofErr w:type="gramStart"/>
+      <w:r>
+        <w:rPr>
+          <w:b/>
+          <w:bCs/>
+          <w:szCs w:val="28"/>
+        </w:rPr>
+        <w:t>aste</w:t>
+      </w:r>
+      <w:proofErr w:type="gramEnd"/>
+      <w:r>
+        <w:rPr>
+          <w:b/>
+          <w:bCs/>
+          <w:szCs w:val="28"/>
+        </w:rPr>
+        <w:t xml:space="preserve"> Al ribasso, Silenziosa e Inversa</w:t>
       </w:r>
     </w:p>
     <w:p>
@@ -8070,7 +9653,7 @@
                     </pic:cNvPicPr>
                   </pic:nvPicPr>
                   <pic:blipFill>
-                    <a:blip r:embed="rId19">
+                    <a:blip r:embed="rId20">
                       <a:extLst>
                         <a:ext uri="{28A0092B-C50C-407E-A947-70E740481C1C}">
                           <a14:useLocalDpi xmlns:a14="http://schemas.microsoft.com/office/drawing/2010/main" val="0"/>
@@ -8148,7 +9731,7 @@
                     </pic:cNvPicPr>
                   </pic:nvPicPr>
                   <pic:blipFill>
-                    <a:blip r:embed="rId20">
+                    <a:blip r:embed="rId21">
                       <a:extLst>
                         <a:ext uri="{28A0092B-C50C-407E-A947-70E740481C1C}">
                           <a14:useLocalDpi xmlns:a14="http://schemas.microsoft.com/office/drawing/2010/main" val="0"/>
@@ -8257,322 +9840,12 @@
     </w:p>
     <w:p>
       <w:pPr>
-        <w:pStyle w:val="Titolo1"/>
-      </w:pPr>
-      <w:bookmarkStart w:id="5" w:name="_Toc152342142"/>
-      <w:bookmarkStart w:id="6" w:name="_Toc153792762"/>
-      <w:r>
-        <w:t>Glossario</w:t>
-      </w:r>
-      <w:bookmarkEnd w:id="5"/>
-      <w:bookmarkEnd w:id="6"/>
-    </w:p>
-    <w:tbl>
-      <w:tblPr>
-        <w:tblStyle w:val="Grigliatabella"/>
-        <w:tblW w:w="0" w:type="auto"/>
-        <w:tblLook w:val="04A0" w:firstRow="1" w:lastRow="0" w:firstColumn="1" w:lastColumn="0" w:noHBand="0" w:noVBand="1"/>
-      </w:tblPr>
-      <w:tblGrid>
-        <w:gridCol w:w="4814"/>
-        <w:gridCol w:w="4814"/>
-      </w:tblGrid>
-      <w:tr>
-        <w:tc>
-          <w:tcPr>
-            <w:tcW w:w="4814" w:type="dxa"/>
-          </w:tcPr>
-          <w:p>
-            <w:pPr>
-              <w:rPr>
-                <w:szCs w:val="28"/>
-              </w:rPr>
-            </w:pPr>
-            <w:r>
-              <w:rPr>
-                <w:szCs w:val="28"/>
-              </w:rPr>
-              <w:t>Compratore</w:t>
-            </w:r>
-          </w:p>
-        </w:tc>
-        <w:tc>
-          <w:tcPr>
-            <w:tcW w:w="4814" w:type="dxa"/>
-          </w:tcPr>
-          <w:p>
-            <w:pPr>
-              <w:rPr>
-                <w:szCs w:val="28"/>
-              </w:rPr>
-            </w:pPr>
-          </w:p>
-        </w:tc>
-      </w:tr>
-      <w:tr>
-        <w:tc>
-          <w:tcPr>
-            <w:tcW w:w="4814" w:type="dxa"/>
-          </w:tcPr>
-          <w:p>
-            <w:pPr>
-              <w:rPr>
-                <w:szCs w:val="28"/>
-              </w:rPr>
-            </w:pPr>
-            <w:r>
-              <w:rPr>
-                <w:szCs w:val="28"/>
-              </w:rPr>
-              <w:t>Venditore</w:t>
-            </w:r>
-          </w:p>
-        </w:tc>
-        <w:tc>
-          <w:tcPr>
-            <w:tcW w:w="4814" w:type="dxa"/>
-          </w:tcPr>
-          <w:p>
-            <w:pPr>
-              <w:rPr>
-                <w:szCs w:val="28"/>
-              </w:rPr>
-            </w:pPr>
-          </w:p>
-        </w:tc>
-      </w:tr>
-      <w:tr>
-        <w:tc>
-          <w:tcPr>
-            <w:tcW w:w="4814" w:type="dxa"/>
-          </w:tcPr>
-          <w:p>
-            <w:pPr>
-              <w:rPr>
-                <w:szCs w:val="28"/>
-              </w:rPr>
-            </w:pPr>
-            <w:r>
-              <w:rPr>
-                <w:szCs w:val="28"/>
-              </w:rPr>
-              <w:t>Asta silenziosa</w:t>
-            </w:r>
-          </w:p>
-        </w:tc>
-        <w:tc>
-          <w:tcPr>
-            <w:tcW w:w="4814" w:type="dxa"/>
-          </w:tcPr>
-          <w:p>
-            <w:pPr>
-              <w:rPr>
-                <w:szCs w:val="28"/>
-              </w:rPr>
-            </w:pPr>
-          </w:p>
-        </w:tc>
-      </w:tr>
-      <w:tr>
-        <w:tc>
-          <w:tcPr>
-            <w:tcW w:w="4814" w:type="dxa"/>
-          </w:tcPr>
-          <w:p>
-            <w:pPr>
-              <w:rPr>
-                <w:szCs w:val="28"/>
-              </w:rPr>
-            </w:pPr>
-            <w:r>
-              <w:rPr>
-                <w:szCs w:val="28"/>
-              </w:rPr>
-              <w:t>Asta al ribasso</w:t>
-            </w:r>
-          </w:p>
-        </w:tc>
-        <w:tc>
-          <w:tcPr>
-            <w:tcW w:w="4814" w:type="dxa"/>
-          </w:tcPr>
-          <w:p>
-            <w:pPr>
-              <w:rPr>
-                <w:szCs w:val="28"/>
-              </w:rPr>
-            </w:pPr>
-          </w:p>
-        </w:tc>
-      </w:tr>
-      <w:tr>
-        <w:tc>
-          <w:tcPr>
-            <w:tcW w:w="4814" w:type="dxa"/>
-          </w:tcPr>
-          <w:p>
-            <w:pPr>
-              <w:rPr>
-                <w:szCs w:val="28"/>
-              </w:rPr>
-            </w:pPr>
-            <w:r>
-              <w:rPr>
-                <w:szCs w:val="28"/>
-              </w:rPr>
-              <w:t>Asta inversa</w:t>
-            </w:r>
-          </w:p>
-        </w:tc>
-        <w:tc>
-          <w:tcPr>
-            <w:tcW w:w="4814" w:type="dxa"/>
-          </w:tcPr>
-          <w:p>
-            <w:pPr>
-              <w:rPr>
-                <w:szCs w:val="28"/>
-              </w:rPr>
-            </w:pPr>
-          </w:p>
-        </w:tc>
-      </w:tr>
-      <w:tr>
-        <w:tc>
-          <w:tcPr>
-            <w:tcW w:w="4814" w:type="dxa"/>
-          </w:tcPr>
-          <w:p>
-            <w:pPr>
-              <w:rPr>
-                <w:szCs w:val="28"/>
-              </w:rPr>
-            </w:pPr>
-            <w:r>
-              <w:rPr>
-                <w:szCs w:val="28"/>
-              </w:rPr>
-              <w:lastRenderedPageBreak/>
-              <w:t>IBAN</w:t>
-            </w:r>
-          </w:p>
-        </w:tc>
-        <w:tc>
-          <w:tcPr>
-            <w:tcW w:w="4814" w:type="dxa"/>
-          </w:tcPr>
-          <w:p>
-            <w:pPr>
-              <w:rPr>
-                <w:szCs w:val="28"/>
-              </w:rPr>
-            </w:pPr>
-          </w:p>
-        </w:tc>
-      </w:tr>
-      <w:tr>
-        <w:tc>
-          <w:tcPr>
-            <w:tcW w:w="4814" w:type="dxa"/>
-          </w:tcPr>
-          <w:p>
-            <w:pPr>
-              <w:rPr>
-                <w:szCs w:val="28"/>
-              </w:rPr>
-            </w:pPr>
-            <w:r>
-              <w:rPr>
-                <w:szCs w:val="28"/>
-              </w:rPr>
-              <w:t>BIC</w:t>
-            </w:r>
-          </w:p>
-        </w:tc>
-        <w:tc>
-          <w:tcPr>
-            <w:tcW w:w="4814" w:type="dxa"/>
-          </w:tcPr>
-          <w:p>
-            <w:pPr>
-              <w:rPr>
-                <w:szCs w:val="28"/>
-              </w:rPr>
-            </w:pPr>
-          </w:p>
-        </w:tc>
-      </w:tr>
-      <w:tr>
-        <w:tc>
-          <w:tcPr>
-            <w:tcW w:w="4814" w:type="dxa"/>
-          </w:tcPr>
-          <w:p>
-            <w:pPr>
-              <w:rPr>
-                <w:szCs w:val="28"/>
-              </w:rPr>
-            </w:pPr>
-            <w:r>
-              <w:rPr>
-                <w:szCs w:val="28"/>
-              </w:rPr>
-              <w:t>Bio</w:t>
-            </w:r>
-          </w:p>
-        </w:tc>
-        <w:tc>
-          <w:tcPr>
-            <w:tcW w:w="4814" w:type="dxa"/>
-          </w:tcPr>
-          <w:p>
-            <w:pPr>
-              <w:rPr>
-                <w:szCs w:val="28"/>
-              </w:rPr>
-            </w:pPr>
-          </w:p>
-        </w:tc>
-      </w:tr>
-      <w:tr>
-        <w:tc>
-          <w:tcPr>
-            <w:tcW w:w="4814" w:type="dxa"/>
-          </w:tcPr>
-          <w:p>
-            <w:pPr>
-              <w:rPr>
-                <w:szCs w:val="28"/>
-              </w:rPr>
-            </w:pPr>
-            <w:r>
-              <w:rPr>
-                <w:szCs w:val="28"/>
-              </w:rPr>
-              <w:t>Link esterno</w:t>
-            </w:r>
-          </w:p>
-        </w:tc>
-        <w:tc>
-          <w:tcPr>
-            <w:tcW w:w="4814" w:type="dxa"/>
-          </w:tcPr>
-          <w:p>
-            <w:pPr>
-              <w:rPr>
-                <w:szCs w:val="28"/>
-              </w:rPr>
-            </w:pPr>
-          </w:p>
-        </w:tc>
-      </w:tr>
-    </w:tbl>
-    <w:p>
-      <w:pPr>
-        <w:rPr>
-          <w:szCs w:val="28"/>
-        </w:rPr>
-      </w:pPr>
+        <w:rPr>
+          <w:szCs w:val="28"/>
+        </w:rPr>
+      </w:pPr>
+      <w:bookmarkStart w:id="12" w:name="_Glossario"/>
+      <w:bookmarkEnd w:id="12"/>
     </w:p>
     <w:sectPr>
       <w:type w:val="continuous"/>
@@ -9141,7 +10414,7 @@
   <w:abstractNum w:abstractNumId="5" w15:restartNumberingAfterBreak="0">
     <w:nsid w:val="1482775B"/>
     <w:multiLevelType w:val="multilevel"/>
-    <w:tmpl w:val="0EBA3C40"/>
+    <w:tmpl w:val="C538A7CC"/>
     <w:lvl w:ilvl="0">
       <w:start w:val="1"/>
       <w:numFmt w:val="decimal"/>
@@ -9161,6 +10434,10 @@
       <w:pPr>
         <w:ind w:left="576" w:hanging="576"/>
       </w:pPr>
+      <w:rPr>
+        <w:b/>
+        <w:bCs/>
+      </w:rPr>
     </w:lvl>
     <w:lvl w:ilvl="2">
       <w:start w:val="1"/>
@@ -9179,7 +10456,7 @@
       <w:lvlText w:val="%1.%2.%3.%4"/>
       <w:lvlJc w:val="left"/>
       <w:pPr>
-        <w:ind w:left="864" w:hanging="864"/>
+        <w:ind w:left="1289" w:hanging="864"/>
       </w:pPr>
     </w:lvl>
     <w:lvl w:ilvl="4">
@@ -10326,6 +11603,232 @@
     </w:lvl>
   </w:abstractNum>
   <w:abstractNum w:abstractNumId="17" w15:restartNumberingAfterBreak="0">
+    <w:nsid w:val="6BB129E8"/>
+    <w:multiLevelType w:val="hybridMultilevel"/>
+    <w:tmpl w:val="AAAE71BA"/>
+    <w:lvl w:ilvl="0" w:tplc="04100001">
+      <w:start w:val="1"/>
+      <w:numFmt w:val="bullet"/>
+      <w:lvlText w:val=""/>
+      <w:lvlJc w:val="left"/>
+      <w:pPr>
+        <w:ind w:left="720" w:hanging="360"/>
+      </w:pPr>
+      <w:rPr>
+        <w:rFonts w:ascii="Symbol" w:hAnsi="Symbol" w:hint="default"/>
+      </w:rPr>
+    </w:lvl>
+    <w:lvl w:ilvl="1" w:tplc="04100003" w:tentative="1">
+      <w:start w:val="1"/>
+      <w:numFmt w:val="bullet"/>
+      <w:lvlText w:val="o"/>
+      <w:lvlJc w:val="left"/>
+      <w:pPr>
+        <w:ind w:left="1440" w:hanging="360"/>
+      </w:pPr>
+      <w:rPr>
+        <w:rFonts w:ascii="Courier New" w:hAnsi="Courier New" w:cs="Courier New" w:hint="default"/>
+      </w:rPr>
+    </w:lvl>
+    <w:lvl w:ilvl="2" w:tplc="04100005" w:tentative="1">
+      <w:start w:val="1"/>
+      <w:numFmt w:val="bullet"/>
+      <w:lvlText w:val=""/>
+      <w:lvlJc w:val="left"/>
+      <w:pPr>
+        <w:ind w:left="2160" w:hanging="360"/>
+      </w:pPr>
+      <w:rPr>
+        <w:rFonts w:ascii="Wingdings" w:hAnsi="Wingdings" w:hint="default"/>
+      </w:rPr>
+    </w:lvl>
+    <w:lvl w:ilvl="3" w:tplc="04100001" w:tentative="1">
+      <w:start w:val="1"/>
+      <w:numFmt w:val="bullet"/>
+      <w:lvlText w:val=""/>
+      <w:lvlJc w:val="left"/>
+      <w:pPr>
+        <w:ind w:left="2880" w:hanging="360"/>
+      </w:pPr>
+      <w:rPr>
+        <w:rFonts w:ascii="Symbol" w:hAnsi="Symbol" w:hint="default"/>
+      </w:rPr>
+    </w:lvl>
+    <w:lvl w:ilvl="4" w:tplc="04100003" w:tentative="1">
+      <w:start w:val="1"/>
+      <w:numFmt w:val="bullet"/>
+      <w:lvlText w:val="o"/>
+      <w:lvlJc w:val="left"/>
+      <w:pPr>
+        <w:ind w:left="3600" w:hanging="360"/>
+      </w:pPr>
+      <w:rPr>
+        <w:rFonts w:ascii="Courier New" w:hAnsi="Courier New" w:cs="Courier New" w:hint="default"/>
+      </w:rPr>
+    </w:lvl>
+    <w:lvl w:ilvl="5" w:tplc="04100005" w:tentative="1">
+      <w:start w:val="1"/>
+      <w:numFmt w:val="bullet"/>
+      <w:lvlText w:val=""/>
+      <w:lvlJc w:val="left"/>
+      <w:pPr>
+        <w:ind w:left="4320" w:hanging="360"/>
+      </w:pPr>
+      <w:rPr>
+        <w:rFonts w:ascii="Wingdings" w:hAnsi="Wingdings" w:hint="default"/>
+      </w:rPr>
+    </w:lvl>
+    <w:lvl w:ilvl="6" w:tplc="04100001" w:tentative="1">
+      <w:start w:val="1"/>
+      <w:numFmt w:val="bullet"/>
+      <w:lvlText w:val=""/>
+      <w:lvlJc w:val="left"/>
+      <w:pPr>
+        <w:ind w:left="5040" w:hanging="360"/>
+      </w:pPr>
+      <w:rPr>
+        <w:rFonts w:ascii="Symbol" w:hAnsi="Symbol" w:hint="default"/>
+      </w:rPr>
+    </w:lvl>
+    <w:lvl w:ilvl="7" w:tplc="04100003" w:tentative="1">
+      <w:start w:val="1"/>
+      <w:numFmt w:val="bullet"/>
+      <w:lvlText w:val="o"/>
+      <w:lvlJc w:val="left"/>
+      <w:pPr>
+        <w:ind w:left="5760" w:hanging="360"/>
+      </w:pPr>
+      <w:rPr>
+        <w:rFonts w:ascii="Courier New" w:hAnsi="Courier New" w:cs="Courier New" w:hint="default"/>
+      </w:rPr>
+    </w:lvl>
+    <w:lvl w:ilvl="8" w:tplc="04100005" w:tentative="1">
+      <w:start w:val="1"/>
+      <w:numFmt w:val="bullet"/>
+      <w:lvlText w:val=""/>
+      <w:lvlJc w:val="left"/>
+      <w:pPr>
+        <w:ind w:left="6480" w:hanging="360"/>
+      </w:pPr>
+      <w:rPr>
+        <w:rFonts w:ascii="Wingdings" w:hAnsi="Wingdings" w:hint="default"/>
+      </w:rPr>
+    </w:lvl>
+  </w:abstractNum>
+  <w:abstractNum w:abstractNumId="18" w15:restartNumberingAfterBreak="0">
+    <w:nsid w:val="70C177E3"/>
+    <w:multiLevelType w:val="hybridMultilevel"/>
+    <w:tmpl w:val="3A18292A"/>
+    <w:lvl w:ilvl="0" w:tplc="04100001">
+      <w:start w:val="1"/>
+      <w:numFmt w:val="bullet"/>
+      <w:lvlText w:val=""/>
+      <w:lvlJc w:val="left"/>
+      <w:pPr>
+        <w:ind w:left="1080" w:hanging="360"/>
+      </w:pPr>
+      <w:rPr>
+        <w:rFonts w:ascii="Symbol" w:hAnsi="Symbol" w:hint="default"/>
+      </w:rPr>
+    </w:lvl>
+    <w:lvl w:ilvl="1" w:tplc="04100003" w:tentative="1">
+      <w:start w:val="1"/>
+      <w:numFmt w:val="bullet"/>
+      <w:lvlText w:val="o"/>
+      <w:lvlJc w:val="left"/>
+      <w:pPr>
+        <w:ind w:left="1800" w:hanging="360"/>
+      </w:pPr>
+      <w:rPr>
+        <w:rFonts w:ascii="Courier New" w:hAnsi="Courier New" w:cs="Courier New" w:hint="default"/>
+      </w:rPr>
+    </w:lvl>
+    <w:lvl w:ilvl="2" w:tplc="04100005" w:tentative="1">
+      <w:start w:val="1"/>
+      <w:numFmt w:val="bullet"/>
+      <w:lvlText w:val=""/>
+      <w:lvlJc w:val="left"/>
+      <w:pPr>
+        <w:ind w:left="2520" w:hanging="360"/>
+      </w:pPr>
+      <w:rPr>
+        <w:rFonts w:ascii="Wingdings" w:hAnsi="Wingdings" w:hint="default"/>
+      </w:rPr>
+    </w:lvl>
+    <w:lvl w:ilvl="3" w:tplc="04100001" w:tentative="1">
+      <w:start w:val="1"/>
+      <w:numFmt w:val="bullet"/>
+      <w:lvlText w:val=""/>
+      <w:lvlJc w:val="left"/>
+      <w:pPr>
+        <w:ind w:left="3240" w:hanging="360"/>
+      </w:pPr>
+      <w:rPr>
+        <w:rFonts w:ascii="Symbol" w:hAnsi="Symbol" w:hint="default"/>
+      </w:rPr>
+    </w:lvl>
+    <w:lvl w:ilvl="4" w:tplc="04100003" w:tentative="1">
+      <w:start w:val="1"/>
+      <w:numFmt w:val="bullet"/>
+      <w:lvlText w:val="o"/>
+      <w:lvlJc w:val="left"/>
+      <w:pPr>
+        <w:ind w:left="3960" w:hanging="360"/>
+      </w:pPr>
+      <w:rPr>
+        <w:rFonts w:ascii="Courier New" w:hAnsi="Courier New" w:cs="Courier New" w:hint="default"/>
+      </w:rPr>
+    </w:lvl>
+    <w:lvl w:ilvl="5" w:tplc="04100005" w:tentative="1">
+      <w:start w:val="1"/>
+      <w:numFmt w:val="bullet"/>
+      <w:lvlText w:val=""/>
+      <w:lvlJc w:val="left"/>
+      <w:pPr>
+        <w:ind w:left="4680" w:hanging="360"/>
+      </w:pPr>
+      <w:rPr>
+        <w:rFonts w:ascii="Wingdings" w:hAnsi="Wingdings" w:hint="default"/>
+      </w:rPr>
+    </w:lvl>
+    <w:lvl w:ilvl="6" w:tplc="04100001" w:tentative="1">
+      <w:start w:val="1"/>
+      <w:numFmt w:val="bullet"/>
+      <w:lvlText w:val=""/>
+      <w:lvlJc w:val="left"/>
+      <w:pPr>
+        <w:ind w:left="5400" w:hanging="360"/>
+      </w:pPr>
+      <w:rPr>
+        <w:rFonts w:ascii="Symbol" w:hAnsi="Symbol" w:hint="default"/>
+      </w:rPr>
+    </w:lvl>
+    <w:lvl w:ilvl="7" w:tplc="04100003" w:tentative="1">
+      <w:start w:val="1"/>
+      <w:numFmt w:val="bullet"/>
+      <w:lvlText w:val="o"/>
+      <w:lvlJc w:val="left"/>
+      <w:pPr>
+        <w:ind w:left="6120" w:hanging="360"/>
+      </w:pPr>
+      <w:rPr>
+        <w:rFonts w:ascii="Courier New" w:hAnsi="Courier New" w:cs="Courier New" w:hint="default"/>
+      </w:rPr>
+    </w:lvl>
+    <w:lvl w:ilvl="8" w:tplc="04100005" w:tentative="1">
+      <w:start w:val="1"/>
+      <w:numFmt w:val="bullet"/>
+      <w:lvlText w:val=""/>
+      <w:lvlJc w:val="left"/>
+      <w:pPr>
+        <w:ind w:left="6840" w:hanging="360"/>
+      </w:pPr>
+      <w:rPr>
+        <w:rFonts w:ascii="Wingdings" w:hAnsi="Wingdings" w:hint="default"/>
+      </w:rPr>
+    </w:lvl>
+  </w:abstractNum>
+  <w:abstractNum w:abstractNumId="19" w15:restartNumberingAfterBreak="0">
     <w:nsid w:val="7F8B58A3"/>
     <w:multiLevelType w:val="hybridMultilevel"/>
     <w:tmpl w:val="CBF06218"/>
@@ -10456,7 +11959,7 @@
     <w:abstractNumId w:val="11"/>
   </w:num>
   <w:num w:numId="6" w16cid:durableId="915361225">
-    <w:abstractNumId w:val="17"/>
+    <w:abstractNumId w:val="19"/>
   </w:num>
   <w:num w:numId="7" w16cid:durableId="2107580197">
     <w:abstractNumId w:val="2"/>
@@ -10520,6 +12023,12 @@
   </w:num>
   <w:num w:numId="27" w16cid:durableId="496073013">
     <w:abstractNumId w:val="13"/>
+  </w:num>
+  <w:num w:numId="28" w16cid:durableId="638918336">
+    <w:abstractNumId w:val="17"/>
+  </w:num>
+  <w:num w:numId="29" w16cid:durableId="1599144708">
+    <w:abstractNumId w:val="18"/>
   </w:num>
 </w:numbering>
 </file>
@@ -10992,7 +12501,6 @@
     <w:next w:val="Normale"/>
     <w:link w:val="Titolo3Carattere"/>
     <w:uiPriority w:val="9"/>
-    <w:semiHidden/>
     <w:unhideWhenUsed/>
     <w:qFormat/>
     <w:rsid w:val="00890F87"/>
@@ -11019,7 +12527,6 @@
     <w:next w:val="Normale"/>
     <w:link w:val="Titolo4Carattere"/>
     <w:uiPriority w:val="9"/>
-    <w:semiHidden/>
     <w:unhideWhenUsed/>
     <w:qFormat/>
     <w:rsid w:val="00890F87"/>
@@ -11048,7 +12555,6 @@
     <w:next w:val="Normale"/>
     <w:link w:val="Titolo5Carattere"/>
     <w:uiPriority w:val="9"/>
-    <w:semiHidden/>
     <w:unhideWhenUsed/>
     <w:qFormat/>
     <w:rsid w:val="00890F87"/>
@@ -11073,7 +12579,6 @@
     <w:next w:val="Normale"/>
     <w:link w:val="Titolo6Carattere"/>
     <w:uiPriority w:val="9"/>
-    <w:semiHidden/>
     <w:unhideWhenUsed/>
     <w:qFormat/>
     <w:rsid w:val="00890F87"/>
@@ -11100,7 +12605,6 @@
     <w:next w:val="Normale"/>
     <w:link w:val="Titolo7Carattere"/>
     <w:uiPriority w:val="9"/>
-    <w:semiHidden/>
     <w:unhideWhenUsed/>
     <w:qFormat/>
     <w:rsid w:val="00890F87"/>
@@ -11127,7 +12631,6 @@
     <w:next w:val="Normale"/>
     <w:link w:val="Titolo8Carattere"/>
     <w:uiPriority w:val="9"/>
-    <w:semiHidden/>
     <w:unhideWhenUsed/>
     <w:qFormat/>
     <w:rsid w:val="00890F87"/>
@@ -11154,7 +12657,6 @@
     <w:next w:val="Normale"/>
     <w:link w:val="Titolo9Carattere"/>
     <w:uiPriority w:val="9"/>
-    <w:semiHidden/>
     <w:unhideWhenUsed/>
     <w:qFormat/>
     <w:rsid w:val="00890F87"/>
@@ -11373,7 +12875,6 @@
     <w:basedOn w:val="Carpredefinitoparagrafo"/>
     <w:link w:val="Titolo3"/>
     <w:uiPriority w:val="9"/>
-    <w:semiHidden/>
     <w:rsid w:val="00890F87"/>
     <w:rPr>
       <w:rFonts w:asciiTheme="majorHAnsi" w:eastAsiaTheme="majorEastAsia" w:hAnsiTheme="majorHAnsi" w:cstheme="majorBidi"/>
@@ -11387,7 +12888,6 @@
     <w:basedOn w:val="Carpredefinitoparagrafo"/>
     <w:link w:val="Titolo4"/>
     <w:uiPriority w:val="9"/>
-    <w:semiHidden/>
     <w:rsid w:val="00890F87"/>
     <w:rPr>
       <w:rFonts w:asciiTheme="majorHAnsi" w:eastAsiaTheme="majorEastAsia" w:hAnsiTheme="majorHAnsi" w:cstheme="majorBidi"/>
@@ -11403,7 +12903,6 @@
     <w:basedOn w:val="Carpredefinitoparagrafo"/>
     <w:link w:val="Titolo5"/>
     <w:uiPriority w:val="9"/>
-    <w:semiHidden/>
     <w:rsid w:val="00890F87"/>
     <w:rPr>
       <w:rFonts w:asciiTheme="majorHAnsi" w:eastAsiaTheme="majorEastAsia" w:hAnsiTheme="majorHAnsi" w:cstheme="majorBidi"/>
@@ -11415,7 +12914,6 @@
     <w:basedOn w:val="Carpredefinitoparagrafo"/>
     <w:link w:val="Titolo6"/>
     <w:uiPriority w:val="9"/>
-    <w:semiHidden/>
     <w:rsid w:val="00890F87"/>
     <w:rPr>
       <w:rFonts w:asciiTheme="majorHAnsi" w:eastAsiaTheme="majorEastAsia" w:hAnsiTheme="majorHAnsi" w:cstheme="majorBidi"/>
@@ -11429,7 +12927,6 @@
     <w:basedOn w:val="Carpredefinitoparagrafo"/>
     <w:link w:val="Titolo7"/>
     <w:uiPriority w:val="9"/>
-    <w:semiHidden/>
     <w:rsid w:val="00890F87"/>
     <w:rPr>
       <w:rFonts w:asciiTheme="majorHAnsi" w:eastAsiaTheme="majorEastAsia" w:hAnsiTheme="majorHAnsi" w:cstheme="majorBidi"/>
@@ -11443,7 +12940,6 @@
     <w:basedOn w:val="Carpredefinitoparagrafo"/>
     <w:link w:val="Titolo8"/>
     <w:uiPriority w:val="9"/>
-    <w:semiHidden/>
     <w:rsid w:val="00890F87"/>
     <w:rPr>
       <w:rFonts w:asciiTheme="majorHAnsi" w:eastAsiaTheme="majorEastAsia" w:hAnsiTheme="majorHAnsi" w:cstheme="majorBidi"/>
@@ -11457,7 +12953,6 @@
     <w:basedOn w:val="Carpredefinitoparagrafo"/>
     <w:link w:val="Titolo9"/>
     <w:uiPriority w:val="9"/>
-    <w:semiHidden/>
     <w:rsid w:val="00890F87"/>
     <w:rPr>
       <w:rFonts w:asciiTheme="majorHAnsi" w:eastAsiaTheme="majorEastAsia" w:hAnsiTheme="majorHAnsi" w:cstheme="majorBidi"/>
@@ -11724,6 +13219,31 @@
     <w:pPr>
       <w:spacing w:after="100"/>
       <w:ind w:left="280"/>
+    </w:pPr>
+  </w:style>
+  <w:style w:type="character" w:styleId="Collegamentovisitato">
+    <w:name w:val="FollowedHyperlink"/>
+    <w:basedOn w:val="Carpredefinitoparagrafo"/>
+    <w:uiPriority w:val="99"/>
+    <w:semiHidden/>
+    <w:unhideWhenUsed/>
+    <w:rsid w:val="00034D48"/>
+    <w:rPr>
+      <w:color w:val="954F72" w:themeColor="followedHyperlink"/>
+      <w:u w:val="single"/>
+    </w:rPr>
+  </w:style>
+  <w:style w:type="paragraph" w:styleId="Sommario3">
+    <w:name w:val="toc 3"/>
+    <w:basedOn w:val="Normale"/>
+    <w:next w:val="Normale"/>
+    <w:autoRedefine/>
+    <w:uiPriority w:val="39"/>
+    <w:unhideWhenUsed/>
+    <w:rsid w:val="00A55853"/>
+    <w:pPr>
+      <w:spacing w:after="100"/>
+      <w:ind w:left="560"/>
     </w:pPr>
   </w:style>
 </w:styles>
@@ -12025,6 +13545,12 @@
 </file>
 
 <file path=customXml/item1.xml><?xml version="1.0" encoding="utf-8"?>
+<p:properties xmlns:p="http://schemas.microsoft.com/office/2006/metadata/properties" xmlns:xsi="http://www.w3.org/2001/XMLSchema-instance" xmlns:pc="http://schemas.microsoft.com/office/infopath/2007/PartnerControls">
+  <documentManagement/>
+</p:properties>
+</file>
+
+<file path=customXml/item2.xml><?xml version="1.0" encoding="utf-8"?>
 <ct:contentTypeSchema xmlns:ct="http://schemas.microsoft.com/office/2006/metadata/contentType" xmlns:ma="http://schemas.microsoft.com/office/2006/metadata/properties/metaAttributes" ct:_="" ma:_="" ma:contentTypeName="Document" ma:contentTypeID="0x010100AE796B0F50CCAD42BD6B179A992E536E" ma:contentTypeVersion="10" ma:contentTypeDescription="Create a new document." ma:contentTypeScope="" ma:versionID="177db56377569425d6786000d56896bf">
   <xsd:schema xmlns:xsd="http://www.w3.org/2001/XMLSchema" xmlns:xs="http://www.w3.org/2001/XMLSchema" xmlns:p="http://schemas.microsoft.com/office/2006/metadata/properties" xmlns:ns3="c9687714-b9a4-41dc-badd-4468f4581929" xmlns:ns4="144a2b3a-2c6d-4f45-a51b-0ff4c77a19b6" targetNamespace="http://schemas.microsoft.com/office/2006/metadata/properties" ma:root="true" ma:fieldsID="3dfeaf7702be2733393671f4e2e7ddea" ns3:_="" ns4:_="">
     <xsd:import namespace="c9687714-b9a4-41dc-badd-4468f4581929"/>
@@ -12227,13 +13753,11 @@
 </ct:contentTypeSchema>
 </file>
 
-<file path=customXml/item2.xml><?xml version="1.0" encoding="utf-8"?>
-<p:properties xmlns:p="http://schemas.microsoft.com/office/2006/metadata/properties" xmlns:xsi="http://www.w3.org/2001/XMLSchema-instance" xmlns:pc="http://schemas.microsoft.com/office/infopath/2007/PartnerControls">
-  <documentManagement/>
-</p:properties>
+<file path=customXml/item3.xml><?xml version="1.0" encoding="utf-8"?>
+<b:Sources xmlns:b="http://schemas.openxmlformats.org/officeDocument/2006/bibliography" xmlns="http://schemas.openxmlformats.org/officeDocument/2006/bibliography" SelectedStyle="\APASixthEditionOfficeOnline.xsl" StyleName="APA" Version="6"/>
 </file>
 
-<file path=customXml/item3.xml><?xml version="1.0" encoding="utf-8"?>
+<file path=customXml/item4.xml><?xml version="1.0" encoding="utf-8"?>
 <?mso-contentType ?>
 <FormTemplates xmlns="http://schemas.microsoft.com/sharepoint/v3/contenttype/forms">
   <Display>DocumentLibraryForm</Display>
@@ -12242,11 +13766,16 @@
 </FormTemplates>
 </file>
 
-<file path=customXml/item4.xml><?xml version="1.0" encoding="utf-8"?>
-<b:Sources xmlns:b="http://schemas.openxmlformats.org/officeDocument/2006/bibliography" xmlns="http://schemas.openxmlformats.org/officeDocument/2006/bibliography" SelectedStyle="\APASixthEditionOfficeOnline.xsl" StyleName="APA" Version="6"/>
+<file path=customXml/itemProps1.xml><?xml version="1.0" encoding="utf-8"?>
+<ds:datastoreItem xmlns:ds="http://schemas.openxmlformats.org/officeDocument/2006/customXml" ds:itemID="{5AB5EBDB-E78D-4BEF-BA2E-D736A50B28FE}">
+  <ds:schemaRefs>
+    <ds:schemaRef ds:uri="http://schemas.microsoft.com/office/2006/metadata/properties"/>
+    <ds:schemaRef ds:uri="http://schemas.microsoft.com/office/infopath/2007/PartnerControls"/>
+  </ds:schemaRefs>
+</ds:datastoreItem>
 </file>
 
-<file path=customXml/itemProps1.xml><?xml version="1.0" encoding="utf-8"?>
+<file path=customXml/itemProps2.xml><?xml version="1.0" encoding="utf-8"?>
 <ds:datastoreItem xmlns:ds="http://schemas.openxmlformats.org/officeDocument/2006/customXml" ds:itemID="{9F441861-8673-43F6-B6E0-36DB4DF2465B}">
   <ds:schemaRefs>
     <ds:schemaRef ds:uri="http://schemas.microsoft.com/office/2006/metadata/contentType"/>
@@ -12265,27 +13794,18 @@
 </ds:datastoreItem>
 </file>
 
-<file path=customXml/itemProps2.xml><?xml version="1.0" encoding="utf-8"?>
-<ds:datastoreItem xmlns:ds="http://schemas.openxmlformats.org/officeDocument/2006/customXml" ds:itemID="{5AB5EBDB-E78D-4BEF-BA2E-D736A50B28FE}">
+<file path=customXml/itemProps3.xml><?xml version="1.0" encoding="utf-8"?>
+<ds:datastoreItem xmlns:ds="http://schemas.openxmlformats.org/officeDocument/2006/customXml" ds:itemID="{C170FB09-BC29-44C1-B854-F615B1D990F1}">
   <ds:schemaRefs>
-    <ds:schemaRef ds:uri="http://schemas.microsoft.com/office/2006/metadata/properties"/>
-    <ds:schemaRef ds:uri="http://schemas.microsoft.com/office/infopath/2007/PartnerControls"/>
+    <ds:schemaRef ds:uri="http://schemas.openxmlformats.org/officeDocument/2006/bibliography"/>
   </ds:schemaRefs>
 </ds:datastoreItem>
 </file>
 
-<file path=customXml/itemProps3.xml><?xml version="1.0" encoding="utf-8"?>
+<file path=customXml/itemProps4.xml><?xml version="1.0" encoding="utf-8"?>
 <ds:datastoreItem xmlns:ds="http://schemas.openxmlformats.org/officeDocument/2006/customXml" ds:itemID="{52B12807-B744-4D94-B93E-F04FB50F358D}">
   <ds:schemaRefs>
     <ds:schemaRef ds:uri="http://schemas.microsoft.com/sharepoint/v3/contenttype/forms"/>
   </ds:schemaRefs>
 </ds:datastoreItem>
-</file>
-
-<file path=customXml/itemProps4.xml><?xml version="1.0" encoding="utf-8"?>
-<ds:datastoreItem xmlns:ds="http://schemas.openxmlformats.org/officeDocument/2006/customXml" ds:itemID="{C170FB09-BC29-44C1-B854-F615B1D990F1}">
-  <ds:schemaRefs>
-    <ds:schemaRef ds:uri="http://schemas.openxmlformats.org/officeDocument/2006/bibliography"/>
-  </ds:schemaRefs>
-</ds:datastoreItem>
 </file>
</xml_diff>

<commit_message>
Documentazione finita valutazione usabilità a priori
</commit_message>
<xml_diff>
--- a/Documentazione-INGSW2324_05 (tabelle dell' usabilità).docx
+++ b/Documentazione-INGSW2324_05 (tabelle dell' usabilità).docx
@@ -315,7 +315,7 @@
           <w:pPr>
             <w:pStyle w:val="Sommario1"/>
             <w:tabs>
-              <w:tab w:val="left" w:pos="480"/>
+              <w:tab w:val="left" w:pos="560"/>
               <w:tab w:val="right" w:leader="dot" w:pos="9628"/>
             </w:tabs>
             <w:rPr>
@@ -336,7 +336,7 @@
           <w:r>
             <w:fldChar w:fldCharType="separate"/>
           </w:r>
-          <w:hyperlink w:anchor="_Toc163143804" w:history="1">
+          <w:hyperlink w:anchor="_Toc163217961" w:history="1">
             <w:r>
               <w:rPr>
                 <w:rStyle w:val="Collegamentoipertestuale"/>
@@ -381,7 +381,7 @@
                 <w:noProof/>
                 <w:webHidden/>
               </w:rPr>
-              <w:instrText xml:space="preserve"> PAGEREF _Toc163143804 \h </w:instrText>
+              <w:instrText xml:space="preserve"> PAGEREF _Toc163217961 \h </w:instrText>
             </w:r>
             <w:r>
               <w:rPr>
@@ -416,7 +416,7 @@
           <w:pPr>
             <w:pStyle w:val="Sommario1"/>
             <w:tabs>
-              <w:tab w:val="left" w:pos="480"/>
+              <w:tab w:val="left" w:pos="560"/>
               <w:tab w:val="right" w:leader="dot" w:pos="9628"/>
             </w:tabs>
             <w:rPr>
@@ -428,7 +428,7 @@
               <w14:ligatures w14:val="standardContextual"/>
             </w:rPr>
           </w:pPr>
-          <w:hyperlink w:anchor="_Toc163143805" w:history="1">
+          <w:hyperlink w:anchor="_Toc163217962" w:history="1">
             <w:r>
               <w:rPr>
                 <w:rStyle w:val="Collegamentoipertestuale"/>
@@ -473,7 +473,7 @@
                 <w:noProof/>
                 <w:webHidden/>
               </w:rPr>
-              <w:instrText xml:space="preserve"> PAGEREF _Toc163143805 \h </w:instrText>
+              <w:instrText xml:space="preserve"> PAGEREF _Toc163217962 \h </w:instrText>
             </w:r>
             <w:r>
               <w:rPr>
@@ -520,7 +520,7 @@
               <w14:ligatures w14:val="standardContextual"/>
             </w:rPr>
           </w:pPr>
-          <w:hyperlink w:anchor="_Toc163143806" w:history="1">
+          <w:hyperlink w:anchor="_Toc163217963" w:history="1">
             <w:r>
               <w:rPr>
                 <w:rStyle w:val="Collegamentoipertestuale"/>
@@ -565,7 +565,7 @@
                 <w:noProof/>
                 <w:webHidden/>
               </w:rPr>
-              <w:instrText xml:space="preserve"> PAGEREF _Toc163143806 \h </w:instrText>
+              <w:instrText xml:space="preserve"> PAGEREF _Toc163217963 \h </w:instrText>
             </w:r>
             <w:r>
               <w:rPr>
@@ -612,7 +612,7 @@
               <w14:ligatures w14:val="standardContextual"/>
             </w:rPr>
           </w:pPr>
-          <w:hyperlink w:anchor="_Toc163143807" w:history="1">
+          <w:hyperlink w:anchor="_Toc163217964" w:history="1">
             <w:r>
               <w:rPr>
                 <w:rStyle w:val="Collegamentoipertestuale"/>
@@ -657,7 +657,7 @@
                 <w:noProof/>
                 <w:webHidden/>
               </w:rPr>
-              <w:instrText xml:space="preserve"> PAGEREF _Toc163143807 \h </w:instrText>
+              <w:instrText xml:space="preserve"> PAGEREF _Toc163217964 \h </w:instrText>
             </w:r>
             <w:r>
               <w:rPr>
@@ -697,9 +697,14 @@
             </w:tabs>
             <w:rPr>
               <w:noProof/>
+              <w:kern w:val="2"/>
+              <w:sz w:val="24"/>
+              <w:szCs w:val="24"/>
+              <w:lang w:eastAsia="it-IT"/>
+              <w14:ligatures w14:val="standardContextual"/>
             </w:rPr>
           </w:pPr>
-          <w:hyperlink w:anchor="_Toc163143808" w:history="1">
+          <w:hyperlink w:anchor="_Toc163217965" w:history="1">
             <w:r>
               <w:rPr>
                 <w:rStyle w:val="Collegamentoipertestuale"/>
@@ -710,6 +715,11 @@
             <w:r>
               <w:rPr>
                 <w:noProof/>
+                <w:kern w:val="2"/>
+                <w:sz w:val="24"/>
+                <w:szCs w:val="24"/>
+                <w:lang w:eastAsia="it-IT"/>
+                <w14:ligatures w14:val="standardContextual"/>
               </w:rPr>
               <w:tab/>
             </w:r>
@@ -739,7 +749,7 @@
                 <w:noProof/>
                 <w:webHidden/>
               </w:rPr>
-              <w:instrText xml:space="preserve"> PAGEREF _Toc163143808 \h </w:instrText>
+              <w:instrText xml:space="preserve"> PAGEREF _Toc163217965 \h </w:instrText>
             </w:r>
             <w:r>
               <w:rPr>
@@ -779,9 +789,14 @@
             </w:tabs>
             <w:rPr>
               <w:noProof/>
+              <w:kern w:val="2"/>
+              <w:sz w:val="24"/>
+              <w:szCs w:val="24"/>
+              <w:lang w:eastAsia="it-IT"/>
+              <w14:ligatures w14:val="standardContextual"/>
             </w:rPr>
           </w:pPr>
-          <w:hyperlink w:anchor="_Toc163143809" w:history="1">
+          <w:hyperlink w:anchor="_Toc163217966" w:history="1">
             <w:r>
               <w:rPr>
                 <w:rStyle w:val="Collegamentoipertestuale"/>
@@ -792,6 +807,11 @@
             <w:r>
               <w:rPr>
                 <w:noProof/>
+                <w:kern w:val="2"/>
+                <w:sz w:val="24"/>
+                <w:szCs w:val="24"/>
+                <w:lang w:eastAsia="it-IT"/>
+                <w14:ligatures w14:val="standardContextual"/>
               </w:rPr>
               <w:tab/>
             </w:r>
@@ -821,7 +841,7 @@
                 <w:noProof/>
                 <w:webHidden/>
               </w:rPr>
-              <w:instrText xml:space="preserve"> PAGEREF _Toc163143809 \h </w:instrText>
+              <w:instrText xml:space="preserve"> PAGEREF _Toc163217966 \h </w:instrText>
             </w:r>
             <w:r>
               <w:rPr>
@@ -861,9 +881,14 @@
             </w:tabs>
             <w:rPr>
               <w:noProof/>
+              <w:kern w:val="2"/>
+              <w:sz w:val="24"/>
+              <w:szCs w:val="24"/>
+              <w:lang w:eastAsia="it-IT"/>
+              <w14:ligatures w14:val="standardContextual"/>
             </w:rPr>
           </w:pPr>
-          <w:hyperlink w:anchor="_Toc163143810" w:history="1">
+          <w:hyperlink w:anchor="_Toc163217967" w:history="1">
             <w:r>
               <w:rPr>
                 <w:rStyle w:val="Collegamentoipertestuale"/>
@@ -874,6 +899,11 @@
             <w:r>
               <w:rPr>
                 <w:noProof/>
+                <w:kern w:val="2"/>
+                <w:sz w:val="24"/>
+                <w:szCs w:val="24"/>
+                <w:lang w:eastAsia="it-IT"/>
+                <w14:ligatures w14:val="standardContextual"/>
               </w:rPr>
               <w:tab/>
             </w:r>
@@ -903,7 +933,7 @@
                 <w:noProof/>
                 <w:webHidden/>
               </w:rPr>
-              <w:instrText xml:space="preserve"> PAGEREF _Toc163143810 \h </w:instrText>
+              <w:instrText xml:space="preserve"> PAGEREF _Toc163217967 \h </w:instrText>
             </w:r>
             <w:r>
               <w:rPr>
@@ -943,9 +973,14 @@
             </w:tabs>
             <w:rPr>
               <w:noProof/>
+              <w:kern w:val="2"/>
+              <w:sz w:val="24"/>
+              <w:szCs w:val="24"/>
+              <w:lang w:eastAsia="it-IT"/>
+              <w14:ligatures w14:val="standardContextual"/>
             </w:rPr>
           </w:pPr>
-          <w:hyperlink w:anchor="_Toc163143811" w:history="1">
+          <w:hyperlink w:anchor="_Toc163217968" w:history="1">
             <w:r>
               <w:rPr>
                 <w:rStyle w:val="Collegamentoipertestuale"/>
@@ -956,6 +991,11 @@
             <w:r>
               <w:rPr>
                 <w:noProof/>
+                <w:kern w:val="2"/>
+                <w:sz w:val="24"/>
+                <w:szCs w:val="24"/>
+                <w:lang w:eastAsia="it-IT"/>
+                <w14:ligatures w14:val="standardContextual"/>
               </w:rPr>
               <w:tab/>
             </w:r>
@@ -985,7 +1025,7 @@
                 <w:noProof/>
                 <w:webHidden/>
               </w:rPr>
-              <w:instrText xml:space="preserve"> PAGEREF _Toc163143811 \h </w:instrText>
+              <w:instrText xml:space="preserve"> PAGEREF _Toc163217968 \h </w:instrText>
             </w:r>
             <w:r>
               <w:rPr>
@@ -1025,9 +1065,14 @@
             </w:tabs>
             <w:rPr>
               <w:noProof/>
+              <w:kern w:val="2"/>
+              <w:sz w:val="24"/>
+              <w:szCs w:val="24"/>
+              <w:lang w:eastAsia="it-IT"/>
+              <w14:ligatures w14:val="standardContextual"/>
             </w:rPr>
           </w:pPr>
-          <w:hyperlink w:anchor="_Toc163143812" w:history="1">
+          <w:hyperlink w:anchor="_Toc163217969" w:history="1">
             <w:r>
               <w:rPr>
                 <w:rStyle w:val="Collegamentoipertestuale"/>
@@ -1038,6 +1083,11 @@
             <w:r>
               <w:rPr>
                 <w:noProof/>
+                <w:kern w:val="2"/>
+                <w:sz w:val="24"/>
+                <w:szCs w:val="24"/>
+                <w:lang w:eastAsia="it-IT"/>
+                <w14:ligatures w14:val="standardContextual"/>
               </w:rPr>
               <w:tab/>
             </w:r>
@@ -1067,7 +1117,7 @@
                 <w:noProof/>
                 <w:webHidden/>
               </w:rPr>
-              <w:instrText xml:space="preserve"> PAGEREF _Toc163143812 \h </w:instrText>
+              <w:instrText xml:space="preserve"> PAGEREF _Toc163217969 \h </w:instrText>
             </w:r>
             <w:r>
               <w:rPr>
@@ -1107,88 +1157,6 @@
             </w:tabs>
             <w:rPr>
               <w:noProof/>
-            </w:rPr>
-          </w:pPr>
-          <w:hyperlink w:anchor="_Toc163143813" w:history="1">
-            <w:r>
-              <w:rPr>
-                <w:rStyle w:val="Collegamentoipertestuale"/>
-                <w:noProof/>
-              </w:rPr>
-              <w:t>2.2.6</w:t>
-            </w:r>
-            <w:r>
-              <w:rPr>
-                <w:noProof/>
-              </w:rPr>
-              <w:tab/>
-            </w:r>
-            <w:r>
-              <w:rPr>
-                <w:rStyle w:val="Collegamentoipertestuale"/>
-                <w:noProof/>
-              </w:rPr>
-              <w:t>Glossario</w:t>
-            </w:r>
-            <w:r>
-              <w:rPr>
-                <w:noProof/>
-                <w:webHidden/>
-              </w:rPr>
-              <w:tab/>
-            </w:r>
-            <w:r>
-              <w:rPr>
-                <w:noProof/>
-                <w:webHidden/>
-              </w:rPr>
-              <w:fldChar w:fldCharType="begin"/>
-            </w:r>
-            <w:r>
-              <w:rPr>
-                <w:noProof/>
-                <w:webHidden/>
-              </w:rPr>
-              <w:instrText xml:space="preserve"> PAGEREF _Toc163143813 \h </w:instrText>
-            </w:r>
-            <w:r>
-              <w:rPr>
-                <w:noProof/>
-                <w:webHidden/>
-              </w:rPr>
-            </w:r>
-            <w:r>
-              <w:rPr>
-                <w:noProof/>
-                <w:webHidden/>
-              </w:rPr>
-              <w:fldChar w:fldCharType="separate"/>
-            </w:r>
-            <w:r>
-              <w:rPr>
-                <w:noProof/>
-                <w:webHidden/>
-              </w:rPr>
-              <w:t>5</w:t>
-            </w:r>
-            <w:r>
-              <w:rPr>
-                <w:noProof/>
-                <w:webHidden/>
-              </w:rPr>
-              <w:fldChar w:fldCharType="end"/>
-            </w:r>
-          </w:hyperlink>
-        </w:p>
-        <w:p>
-          <w:pPr>
-            <w:pStyle w:val="Sommario2"/>
-            <w:tabs>
-              <w:tab w:val="left" w:pos="960"/>
-              <w:tab w:val="right" w:leader="dot" w:pos="9628"/>
-            </w:tabs>
-            <w:rPr>
-              <w:noProof/>
               <w:kern w:val="2"/>
               <w:sz w:val="24"/>
               <w:szCs w:val="24"/>
@@ -1196,13 +1164,13 @@
               <w14:ligatures w14:val="standardContextual"/>
             </w:rPr>
           </w:pPr>
-          <w:hyperlink w:anchor="_Toc163143814" w:history="1">
+          <w:hyperlink w:anchor="_Toc163217970" w:history="1">
             <w:r>
               <w:rPr>
                 <w:rStyle w:val="Collegamentoipertestuale"/>
                 <w:noProof/>
               </w:rPr>
-              <w:t>2.3</w:t>
+              <w:t>2.2.6</w:t>
             </w:r>
             <w:r>
               <w:rPr>
@@ -1220,7 +1188,7 @@
                 <w:rStyle w:val="Collegamentoipertestuale"/>
                 <w:noProof/>
               </w:rPr>
-              <w:t>Specifica dei requisiti</w:t>
+              <w:t>Glossario</w:t>
             </w:r>
             <w:r>
               <w:rPr>
@@ -1241,7 +1209,7 @@
                 <w:noProof/>
                 <w:webHidden/>
               </w:rPr>
-              <w:instrText xml:space="preserve"> PAGEREF _Toc163143814 \h </w:instrText>
+              <w:instrText xml:space="preserve"> PAGEREF _Toc163217970 \h </w:instrText>
             </w:r>
             <w:r>
               <w:rPr>
@@ -1262,357 +1230,6 @@
                 <w:webHidden/>
               </w:rPr>
               <w:t>5</w:t>
-            </w:r>
-            <w:r>
-              <w:rPr>
-                <w:noProof/>
-                <w:webHidden/>
-              </w:rPr>
-              <w:fldChar w:fldCharType="end"/>
-            </w:r>
-          </w:hyperlink>
-        </w:p>
-        <w:p>
-          <w:pPr>
-            <w:pStyle w:val="Sommario1"/>
-            <w:tabs>
-              <w:tab w:val="left" w:pos="560"/>
-              <w:tab w:val="right" w:leader="dot" w:pos="9628"/>
-            </w:tabs>
-            <w:rPr>
-              <w:noProof/>
-              <w:kern w:val="2"/>
-              <w:sz w:val="24"/>
-              <w:szCs w:val="24"/>
-              <w:lang w:eastAsia="it-IT"/>
-              <w14:ligatures w14:val="standardContextual"/>
-            </w:rPr>
-          </w:pPr>
-          <w:hyperlink w:anchor="_Toc163143815" w:history="1">
-            <w:r>
-              <w:rPr>
-                <w:rStyle w:val="Collegamentoipertestuale"/>
-                <w:noProof/>
-              </w:rPr>
-              <w:t>3</w:t>
-            </w:r>
-            <w:r>
-              <w:rPr>
-                <w:noProof/>
-                <w:kern w:val="2"/>
-                <w:sz w:val="24"/>
-                <w:szCs w:val="24"/>
-                <w:lang w:eastAsia="it-IT"/>
-                <w14:ligatures w14:val="standardContextual"/>
-              </w:rPr>
-              <w:tab/>
-            </w:r>
-            <w:r>
-              <w:rPr>
-                <w:rStyle w:val="Collegamentoipertestuale"/>
-                <w:noProof/>
-              </w:rPr>
-              <w:t>Validazione dell’usabilità</w:t>
-            </w:r>
-            <w:r>
-              <w:rPr>
-                <w:noProof/>
-                <w:webHidden/>
-              </w:rPr>
-              <w:tab/>
-            </w:r>
-            <w:r>
-              <w:rPr>
-                <w:noProof/>
-                <w:webHidden/>
-              </w:rPr>
-              <w:fldChar w:fldCharType="begin"/>
-            </w:r>
-            <w:r>
-              <w:rPr>
-                <w:noProof/>
-                <w:webHidden/>
-              </w:rPr>
-              <w:instrText xml:space="preserve"> PAGEREF _Toc163143815 \h </w:instrText>
-            </w:r>
-            <w:r>
-              <w:rPr>
-                <w:noProof/>
-                <w:webHidden/>
-              </w:rPr>
-            </w:r>
-            <w:r>
-              <w:rPr>
-                <w:noProof/>
-                <w:webHidden/>
-              </w:rPr>
-              <w:fldChar w:fldCharType="separate"/>
-            </w:r>
-            <w:r>
-              <w:rPr>
-                <w:noProof/>
-                <w:webHidden/>
-              </w:rPr>
-              <w:t>6</w:t>
-            </w:r>
-            <w:r>
-              <w:rPr>
-                <w:noProof/>
-                <w:webHidden/>
-              </w:rPr>
-              <w:fldChar w:fldCharType="end"/>
-            </w:r>
-          </w:hyperlink>
-        </w:p>
-        <w:p>
-          <w:pPr>
-            <w:pStyle w:val="Sommario2"/>
-            <w:tabs>
-              <w:tab w:val="right" w:leader="dot" w:pos="9628"/>
-            </w:tabs>
-            <w:rPr>
-              <w:noProof/>
-              <w:kern w:val="2"/>
-              <w:sz w:val="24"/>
-              <w:szCs w:val="24"/>
-              <w:lang w:eastAsia="it-IT"/>
-              <w14:ligatures w14:val="standardContextual"/>
-            </w:rPr>
-          </w:pPr>
-          <w:hyperlink w:anchor="_Toc163143816" w:history="1">
-            <w:r>
-              <w:rPr>
-                <w:rStyle w:val="Collegamentoipertestuale"/>
-                <w:noProof/>
-              </w:rPr>
-              <w:t>Usabilità prima delle modifiche</w:t>
-            </w:r>
-            <w:r>
-              <w:rPr>
-                <w:noProof/>
-                <w:webHidden/>
-              </w:rPr>
-              <w:tab/>
-            </w:r>
-            <w:r>
-              <w:rPr>
-                <w:noProof/>
-                <w:webHidden/>
-              </w:rPr>
-              <w:fldChar w:fldCharType="begin"/>
-            </w:r>
-            <w:r>
-              <w:rPr>
-                <w:noProof/>
-                <w:webHidden/>
-              </w:rPr>
-              <w:instrText xml:space="preserve"> PAGEREF _Toc163143816 \h </w:instrText>
-            </w:r>
-            <w:r>
-              <w:rPr>
-                <w:noProof/>
-                <w:webHidden/>
-              </w:rPr>
-            </w:r>
-            <w:r>
-              <w:rPr>
-                <w:noProof/>
-                <w:webHidden/>
-              </w:rPr>
-              <w:fldChar w:fldCharType="separate"/>
-            </w:r>
-            <w:r>
-              <w:rPr>
-                <w:noProof/>
-                <w:webHidden/>
-              </w:rPr>
-              <w:t>6</w:t>
-            </w:r>
-            <w:r>
-              <w:rPr>
-                <w:noProof/>
-                <w:webHidden/>
-              </w:rPr>
-              <w:fldChar w:fldCharType="end"/>
-            </w:r>
-          </w:hyperlink>
-        </w:p>
-        <w:p>
-          <w:pPr>
-            <w:pStyle w:val="Sommario2"/>
-            <w:tabs>
-              <w:tab w:val="left" w:pos="960"/>
-              <w:tab w:val="right" w:leader="dot" w:pos="9628"/>
-            </w:tabs>
-            <w:rPr>
-              <w:noProof/>
-              <w:kern w:val="2"/>
-              <w:sz w:val="24"/>
-              <w:szCs w:val="24"/>
-              <w:lang w:eastAsia="it-IT"/>
-              <w14:ligatures w14:val="standardContextual"/>
-            </w:rPr>
-          </w:pPr>
-          <w:hyperlink w:anchor="_Toc163143817" w:history="1">
-            <w:r>
-              <w:rPr>
-                <w:rStyle w:val="Collegamentoipertestuale"/>
-                <w:rFonts w:eastAsia="Arial"/>
-                <w:noProof/>
-              </w:rPr>
-              <w:t>3.1</w:t>
-            </w:r>
-            <w:r>
-              <w:rPr>
-                <w:noProof/>
-                <w:kern w:val="2"/>
-                <w:sz w:val="24"/>
-                <w:szCs w:val="24"/>
-                <w:lang w:eastAsia="it-IT"/>
-                <w14:ligatures w14:val="standardContextual"/>
-              </w:rPr>
-              <w:tab/>
-            </w:r>
-            <w:r>
-              <w:rPr>
-                <w:rStyle w:val="Collegamentoipertestuale"/>
-                <w:rFonts w:eastAsia="Arial"/>
-                <w:noProof/>
-              </w:rPr>
-              <w:t>Usabilità dopo le modifiche</w:t>
-            </w:r>
-            <w:r>
-              <w:rPr>
-                <w:noProof/>
-                <w:webHidden/>
-              </w:rPr>
-              <w:tab/>
-            </w:r>
-            <w:r>
-              <w:rPr>
-                <w:noProof/>
-                <w:webHidden/>
-              </w:rPr>
-              <w:fldChar w:fldCharType="begin"/>
-            </w:r>
-            <w:r>
-              <w:rPr>
-                <w:noProof/>
-                <w:webHidden/>
-              </w:rPr>
-              <w:instrText xml:space="preserve"> PAGEREF _Toc163143817 \h </w:instrText>
-            </w:r>
-            <w:r>
-              <w:rPr>
-                <w:noProof/>
-                <w:webHidden/>
-              </w:rPr>
-            </w:r>
-            <w:r>
-              <w:rPr>
-                <w:noProof/>
-                <w:webHidden/>
-              </w:rPr>
-              <w:fldChar w:fldCharType="separate"/>
-            </w:r>
-            <w:r>
-              <w:rPr>
-                <w:noProof/>
-                <w:webHidden/>
-              </w:rPr>
-              <w:t>7</w:t>
-            </w:r>
-            <w:r>
-              <w:rPr>
-                <w:noProof/>
-                <w:webHidden/>
-              </w:rPr>
-              <w:fldChar w:fldCharType="end"/>
-            </w:r>
-          </w:hyperlink>
-        </w:p>
-        <w:p>
-          <w:pPr>
-            <w:pStyle w:val="Sommario2"/>
-            <w:tabs>
-              <w:tab w:val="left" w:pos="960"/>
-              <w:tab w:val="right" w:leader="dot" w:pos="9628"/>
-            </w:tabs>
-            <w:rPr>
-              <w:noProof/>
-              <w:kern w:val="2"/>
-              <w:sz w:val="24"/>
-              <w:szCs w:val="24"/>
-              <w:lang w:eastAsia="it-IT"/>
-              <w14:ligatures w14:val="standardContextual"/>
-            </w:rPr>
-          </w:pPr>
-          <w:hyperlink w:anchor="_Toc163143818" w:history="1">
-            <w:r>
-              <w:rPr>
-                <w:rStyle w:val="Collegamentoipertestuale"/>
-                <w:noProof/>
-              </w:rPr>
-              <w:t>3.2</w:t>
-            </w:r>
-            <w:r>
-              <w:rPr>
-                <w:noProof/>
-                <w:kern w:val="2"/>
-                <w:sz w:val="24"/>
-                <w:szCs w:val="24"/>
-                <w:lang w:eastAsia="it-IT"/>
-                <w14:ligatures w14:val="standardContextual"/>
-              </w:rPr>
-              <w:tab/>
-            </w:r>
-            <w:r>
-              <w:rPr>
-                <w:rStyle w:val="Collegamentoipertestuale"/>
-                <w:noProof/>
-              </w:rPr>
-              <w:t>Modifiche significative effettuate</w:t>
-            </w:r>
-            <w:r>
-              <w:rPr>
-                <w:noProof/>
-                <w:webHidden/>
-              </w:rPr>
-              <w:tab/>
-            </w:r>
-            <w:r>
-              <w:rPr>
-                <w:noProof/>
-                <w:webHidden/>
-              </w:rPr>
-              <w:fldChar w:fldCharType="begin"/>
-            </w:r>
-            <w:r>
-              <w:rPr>
-                <w:noProof/>
-                <w:webHidden/>
-              </w:rPr>
-              <w:instrText xml:space="preserve"> PAGEREF _Toc163143818 \h </w:instrText>
-            </w:r>
-            <w:r>
-              <w:rPr>
-                <w:noProof/>
-                <w:webHidden/>
-              </w:rPr>
-            </w:r>
-            <w:r>
-              <w:rPr>
-                <w:noProof/>
-                <w:webHidden/>
-              </w:rPr>
-              <w:fldChar w:fldCharType="separate"/>
-            </w:r>
-            <w:r>
-              <w:rPr>
-                <w:noProof/>
-                <w:webHidden/>
-              </w:rPr>
-              <w:t>8</w:t>
             </w:r>
             <w:r>
               <w:rPr>
@@ -1654,7 +1271,7 @@
           <w:szCs w:val="48"/>
         </w:rPr>
       </w:pPr>
-      <w:bookmarkStart w:id="0" w:name="_Toc163143804"/>
+      <w:bookmarkStart w:id="0" w:name="_Toc163217961"/>
       <w:r>
         <w:rPr>
           <w:sz w:val="56"/>
@@ -1830,7 +1447,6 @@
           <w:sz w:val="40"/>
           <w:szCs w:val="32"/>
         </w:rPr>
-        <w:lastRenderedPageBreak/>
         <w:t xml:space="preserve">Creare </w:t>
       </w:r>
       <w:hyperlink w:anchor="_Glossario" w:history="1">
@@ -1877,23 +1493,7 @@
             <w:sz w:val="40"/>
             <w:szCs w:val="32"/>
           </w:rPr>
-          <w:t>aste al rib</w:t>
-        </w:r>
-        <w:r>
-          <w:rPr>
-            <w:rStyle w:val="Collegamentoipertestuale"/>
-            <w:sz w:val="40"/>
-            <w:szCs w:val="32"/>
-          </w:rPr>
-          <w:t>a</w:t>
-        </w:r>
-        <w:r>
-          <w:rPr>
-            <w:rStyle w:val="Collegamentoipertestuale"/>
-            <w:sz w:val="40"/>
-            <w:szCs w:val="32"/>
-          </w:rPr>
-          <w:t>sso</w:t>
+          <w:t>aste al ribasso</w:t>
         </w:r>
       </w:hyperlink>
       <w:r>
@@ -2085,12 +1685,13 @@
           <w:szCs w:val="48"/>
         </w:rPr>
       </w:pPr>
-      <w:bookmarkStart w:id="1" w:name="_Toc163143805"/>
+      <w:bookmarkStart w:id="1" w:name="_Toc163217962"/>
       <w:r>
         <w:rPr>
           <w:sz w:val="56"/>
           <w:szCs w:val="48"/>
         </w:rPr>
+        <w:lastRenderedPageBreak/>
         <w:t>Requisiti software</w:t>
       </w:r>
       <w:bookmarkEnd w:id="1"/>
@@ -2105,7 +1706,7 @@
           <w:szCs w:val="40"/>
         </w:rPr>
       </w:pPr>
-      <w:bookmarkStart w:id="2" w:name="_Toc163143806"/>
+      <w:bookmarkStart w:id="2" w:name="_Toc163217963"/>
       <w:r>
         <w:rPr>
           <w:rStyle w:val="Enfasigrassetto"/>
@@ -2126,7 +1727,7 @@
           <w:szCs w:val="40"/>
         </w:rPr>
       </w:pPr>
-      <w:bookmarkStart w:id="3" w:name="_Toc163143807"/>
+      <w:bookmarkStart w:id="3" w:name="_Toc163217964"/>
       <w:r>
         <w:rPr>
           <w:sz w:val="48"/>
@@ -2144,7 +1745,7 @@
           <w:szCs w:val="32"/>
         </w:rPr>
       </w:pPr>
-      <w:bookmarkStart w:id="4" w:name="_Toc163143808"/>
+      <w:bookmarkStart w:id="4" w:name="_Toc163217965"/>
       <w:r>
         <w:rPr>
           <w:sz w:val="40"/>
@@ -2162,7 +1763,7 @@
           <w:szCs w:val="32"/>
         </w:rPr>
       </w:pPr>
-      <w:bookmarkStart w:id="5" w:name="_Toc163143809"/>
+      <w:bookmarkStart w:id="5" w:name="_Toc163217966"/>
       <w:r>
         <w:rPr>
           <w:sz w:val="40"/>
@@ -2180,7 +1781,7 @@
           <w:szCs w:val="32"/>
         </w:rPr>
       </w:pPr>
-      <w:bookmarkStart w:id="6" w:name="_Toc163143810"/>
+      <w:bookmarkStart w:id="6" w:name="_Toc163217967"/>
       <w:r>
         <w:rPr>
           <w:sz w:val="40"/>
@@ -2198,7 +1799,7 @@
           <w:szCs w:val="32"/>
         </w:rPr>
       </w:pPr>
-      <w:bookmarkStart w:id="7" w:name="_Toc163143811"/>
+      <w:bookmarkStart w:id="7" w:name="_Toc163217968"/>
       <w:r>
         <w:rPr>
           <w:sz w:val="40"/>
@@ -2216,7 +1817,7 @@
           <w:szCs w:val="32"/>
         </w:rPr>
       </w:pPr>
-      <w:bookmarkStart w:id="8" w:name="_Toc163143812"/>
+      <w:bookmarkStart w:id="8" w:name="_Toc163217969"/>
       <w:r>
         <w:rPr>
           <w:sz w:val="40"/>
@@ -5171,16 +4772,6 @@
         <w:t>) / 40 = 0,8375 = 83,75% di usabilità</w:t>
       </w:r>
     </w:p>
-    <w:p>
-      <w:pPr>
-        <w:pStyle w:val="Titolo2"/>
-      </w:pPr>
-      <w:bookmarkStart w:id="9" w:name="_Toc163143814"/>
-      <w:r>
-        <w:t>Specifica dei requisiti</w:t>
-      </w:r>
-      <w:bookmarkEnd w:id="9"/>
-    </w:p>
     <w:p/>
     <w:p/>
     <w:p/>
@@ -5198,26 +4789,21 @@
     <w:p/>
     <w:p>
       <w:pPr>
-        <w:pStyle w:val="Titolo1"/>
-      </w:pPr>
-    </w:p>
-    <w:p>
-      <w:pPr>
-        <w:pStyle w:val="Titolo2"/>
-        <w:spacing w:after="100" w:afterAutospacing="1"/>
-        <w:ind w:left="578" w:hanging="578"/>
+        <w:pStyle w:val="Titolo4"/>
         <w:rPr>
           <w:rFonts w:eastAsia="Arial"/>
-        </w:rPr>
-      </w:pPr>
-      <w:bookmarkStart w:id="10" w:name="_Toc163143817"/>
+          <w:sz w:val="36"/>
+          <w:szCs w:val="28"/>
+        </w:rPr>
+      </w:pPr>
       <w:r>
         <w:rPr>
           <w:rFonts w:eastAsia="Arial"/>
+          <w:sz w:val="36"/>
+          <w:szCs w:val="28"/>
         </w:rPr>
         <w:t>Usabilità dopo le modifiche</w:t>
       </w:r>
-      <w:bookmarkEnd w:id="10"/>
     </w:p>
     <w:p>
       <w:pPr>
@@ -7277,7 +6863,6 @@
           <w:color w:val="000000" w:themeColor="text1"/>
           <w:szCs w:val="28"/>
         </w:rPr>
-        <w:lastRenderedPageBreak/>
         <mc:AlternateContent>
           <mc:Choice Requires="wps">
             <w:drawing>
@@ -7932,16 +7517,26 @@
     </w:p>
     <w:p>
       <w:pPr>
-        <w:pStyle w:val="Titolo2"/>
-      </w:pPr>
-      <w:bookmarkStart w:id="11" w:name="_Toc163143818"/>
-      <w:r>
+        <w:pStyle w:val="Titolo4"/>
+        <w:rPr>
+          <w:sz w:val="36"/>
+          <w:szCs w:val="28"/>
+        </w:rPr>
+      </w:pPr>
+      <w:r>
+        <w:rPr>
+          <w:sz w:val="36"/>
+          <w:szCs w:val="28"/>
+        </w:rPr>
         <w:t xml:space="preserve">Modifiche significative </w:t>
       </w:r>
       <w:r>
+        <w:rPr>
+          <w:sz w:val="36"/>
+          <w:szCs w:val="28"/>
+        </w:rPr>
         <w:t>effettuate</w:t>
       </w:r>
-      <w:bookmarkEnd w:id="11"/>
     </w:p>
     <w:p/>
     <w:p>
@@ -8239,7 +7834,6 @@
           <w:sz w:val="72"/>
           <w:szCs w:val="72"/>
         </w:rPr>
-        <w:lastRenderedPageBreak/>
         <w:drawing>
           <wp:inline distT="0" distB="0" distL="0" distR="0" wp14:anchorId="0BCFAD01" wp14:editId="57A4DC78">
             <wp:extent cx="6118860" cy="929640"/>
@@ -8381,7 +7975,7 @@
         <w:rPr>
           <w:noProof/>
         </w:rPr>
-        <w:t>2</w:t>
+        <w:t>1</w:t>
       </w:r>
       <w:r>
         <w:rPr>
@@ -8524,7 +8118,7 @@
           <w:noProof/>
         </w:rPr>
         <w:drawing>
-          <wp:inline distT="0" distB="0" distL="0" distR="0" wp14:anchorId="64D2BD9A" wp14:editId="734C20ED">
+          <wp:inline distT="0" distB="0" distL="0" distR="0" wp14:anchorId="64D2BD9A" wp14:editId="7806C58F">
             <wp:extent cx="3459480" cy="732393"/>
             <wp:effectExtent l="0" t="0" r="7620" b="0"/>
             <wp:docPr id="1710213686" name="Immagine 1710213686"/>
@@ -8594,7 +8188,7 @@
         <w:rPr>
           <w:noProof/>
         </w:rPr>
-        <w:t>3</w:t>
+        <w:t>2</w:t>
       </w:r>
       <w:r>
         <w:rPr>
@@ -8687,7 +8281,7 @@
         <w:rPr>
           <w:noProof/>
         </w:rPr>
-        <w:t>4</w:t>
+        <w:t>3</w:t>
       </w:r>
       <w:r>
         <w:rPr>
@@ -8739,85 +8333,241 @@
         <w:rPr>
           <w:szCs w:val="28"/>
         </w:rPr>
-        <w:sectPr>
-          <w:pgSz w:w="11906" w:h="16838"/>
-          <w:pgMar w:top="1417" w:right="1134" w:bottom="1134" w:left="1134" w:header="709" w:footer="709" w:gutter="0"/>
-          <w:cols w:space="708"/>
-          <w:docGrid w:linePitch="360"/>
-        </w:sectPr>
       </w:pPr>
       <w:r>
         <w:rPr>
           <w:szCs w:val="28"/>
         </w:rPr>
-        <w:t>Aggiunt</w:t>
-      </w:r>
-      <w:r>
-        <w:rPr>
+        <w:t xml:space="preserve">Aggiunto un componente chiamato </w:t>
+      </w:r>
+      <w:proofErr w:type="spellStart"/>
+      <w:r>
+        <w:rPr>
+          <w:i/>
+          <w:iCs/>
           <w:szCs w:val="28"/>
         </w:rPr>
-        <w:t>i</w:t>
-      </w:r>
+        <w:t>Stepper</w:t>
+      </w:r>
+      <w:proofErr w:type="spellEnd"/>
       <w:r>
         <w:rPr>
           <w:szCs w:val="28"/>
         </w:rPr>
-        <w:t xml:space="preserve"> all</w:t>
-      </w:r>
-      <w:r>
+        <w:t xml:space="preserve"> alle schermate di registrazione per rendere più visibili i passaggi all’utente</w:t>
+      </w:r>
+    </w:p>
+    <w:p>
+      <w:pPr>
+        <w:pStyle w:val="Paragrafoelenco"/>
+        <w:ind w:left="1800"/>
         <w:rPr>
           <w:szCs w:val="28"/>
         </w:rPr>
-        <w:t>a</w:t>
-      </w:r>
+      </w:pPr>
       <w:r>
         <w:rPr>
           <w:szCs w:val="28"/>
         </w:rPr>
-        <w:t xml:space="preserve"> schermat</w:t>
-      </w:r>
-      <w:r>
-        <w:rPr>
+        <w:br w:type="textWrapping" w:clear="all"/>
+      </w:r>
+    </w:p>
+    <w:p>
+      <w:pPr>
+        <w:keepNext/>
+        <w:ind w:left="708"/>
+      </w:pPr>
+      <w:r>
+        <w:rPr>
+          <w:noProof/>
+        </w:rPr>
+        <mc:AlternateContent>
+          <mc:Choice Requires="wps">
+            <w:drawing>
+              <wp:anchor distT="0" distB="0" distL="114300" distR="114300" simplePos="0" relativeHeight="251663361" behindDoc="0" locked="0" layoutInCell="1" allowOverlap="1" wp14:anchorId="6B565CAB" wp14:editId="48E242E1">
+                <wp:simplePos x="0" y="0"/>
+                <wp:positionH relativeFrom="margin">
+                  <wp:align>left</wp:align>
+                </wp:positionH>
+                <wp:positionV relativeFrom="paragraph">
+                  <wp:posOffset>5239385</wp:posOffset>
+                </wp:positionV>
+                <wp:extent cx="2310765" cy="509905"/>
+                <wp:effectExtent l="0" t="0" r="0" b="4445"/>
+                <wp:wrapSquare wrapText="bothSides"/>
+                <wp:docPr id="1189174035" name="Casella di testo 1"/>
+                <wp:cNvGraphicFramePr/>
+                <a:graphic xmlns:a="http://schemas.openxmlformats.org/drawingml/2006/main">
+                  <a:graphicData uri="http://schemas.microsoft.com/office/word/2010/wordprocessingShape">
+                    <wps:wsp>
+                      <wps:cNvSpPr txBox="1"/>
+                      <wps:spPr>
+                        <a:xfrm>
+                          <a:off x="0" y="0"/>
+                          <a:ext cx="2310765" cy="509905"/>
+                        </a:xfrm>
+                        <a:prstGeom prst="rect">
+                          <a:avLst/>
+                        </a:prstGeom>
+                        <a:solidFill>
+                          <a:prstClr val="white"/>
+                        </a:solidFill>
+                        <a:ln>
+                          <a:noFill/>
+                        </a:ln>
+                      </wps:spPr>
+                      <wps:txbx>
+                        <w:txbxContent>
+                          <w:p>
+                            <w:pPr>
+                              <w:pStyle w:val="Didascalia"/>
+                              <w:rPr>
+                                <w:noProof/>
+                                <w:sz w:val="28"/>
+                                <w:szCs w:val="28"/>
+                              </w:rPr>
+                            </w:pPr>
+                            <w:r>
+                              <w:t xml:space="preserve">Figura </w:t>
+                            </w:r>
+                            <w:r>
+                              <w:fldChar w:fldCharType="begin"/>
+                            </w:r>
+                            <w:r>
+                              <w:instrText xml:space="preserve"> SEQ Figura \* ARABIC </w:instrText>
+                            </w:r>
+                            <w:r>
+                              <w:fldChar w:fldCharType="separate"/>
+                            </w:r>
+                            <w:r>
+                              <w:rPr>
+                                <w:noProof/>
+                              </w:rPr>
+                              <w:t>4</w:t>
+                            </w:r>
+                            <w:r>
+                              <w:fldChar w:fldCharType="end"/>
+                            </w:r>
+                            <w:r>
+                              <w:t xml:space="preserve"> - Una delle schermate di registrazione </w:t>
+                            </w:r>
+                            <w:r>
+                              <w:t>dopo l’aggiunta</w:t>
+                            </w:r>
+                            <w:r>
+                              <w:t xml:space="preserve"> dello "</w:t>
+                            </w:r>
+                            <w:proofErr w:type="spellStart"/>
+                            <w:r>
+                              <w:t>Stepper</w:t>
+                            </w:r>
+                            <w:proofErr w:type="spellEnd"/>
+                            <w:r>
+                              <w:t>"</w:t>
+                            </w:r>
+                            <w:r>
+                              <w:t>.</w:t>
+                            </w:r>
+                          </w:p>
+                        </w:txbxContent>
+                      </wps:txbx>
+                      <wps:bodyPr rot="0" spcFirstLastPara="0" vertOverflow="overflow" horzOverflow="overflow" vert="horz" wrap="square" lIns="0" tIns="0" rIns="0" bIns="0" numCol="1" spcCol="0" rtlCol="0" fromWordArt="0" anchor="t" anchorCtr="0" forceAA="0" compatLnSpc="1">
+                        <a:prstTxWarp prst="textNoShape">
+                          <a:avLst/>
+                        </a:prstTxWarp>
+                        <a:noAutofit/>
+                      </wps:bodyPr>
+                    </wps:wsp>
+                  </a:graphicData>
+                </a:graphic>
+                <wp14:sizeRelV relativeFrom="margin">
+                  <wp14:pctHeight>0</wp14:pctHeight>
+                </wp14:sizeRelV>
+              </wp:anchor>
+            </w:drawing>
+          </mc:Choice>
+          <mc:Fallback>
+            <w:pict>
+              <v:shape w14:anchorId="6B565CAB" id="Casella di testo 1" o:spid="_x0000_s1028" type="#_x0000_t202" style="position:absolute;left:0;text-align:left;margin-left:0;margin-top:412.55pt;width:181.95pt;height:40.15pt;z-index:251663361;visibility:visible;mso-wrap-style:square;mso-height-percent:0;mso-wrap-distance-left:9pt;mso-wrap-distance-top:0;mso-wrap-distance-right:9pt;mso-wrap-distance-bottom:0;mso-position-horizontal:left;mso-position-horizontal-relative:margin;mso-position-vertical:absolute;mso-position-vertical-relative:text;mso-height-percent:0;mso-height-relative:margin;v-text-anchor:top" o:gfxdata="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" stroked="f">
+                <v:textbox inset="0,0,0,0">
+                  <w:txbxContent>
+                    <w:p>
+                      <w:pPr>
+                        <w:pStyle w:val="Didascalia"/>
+                        <w:rPr>
+                          <w:noProof/>
+                          <w:sz w:val="28"/>
+                          <w:szCs w:val="28"/>
+                        </w:rPr>
+                      </w:pPr>
+                      <w:r>
+                        <w:t xml:space="preserve">Figura </w:t>
+                      </w:r>
+                      <w:r>
+                        <w:fldChar w:fldCharType="begin"/>
+                      </w:r>
+                      <w:r>
+                        <w:instrText xml:space="preserve"> SEQ Figura \* ARABIC </w:instrText>
+                      </w:r>
+                      <w:r>
+                        <w:fldChar w:fldCharType="separate"/>
+                      </w:r>
+                      <w:r>
+                        <w:rPr>
+                          <w:noProof/>
+                        </w:rPr>
+                        <w:t>4</w:t>
+                      </w:r>
+                      <w:r>
+                        <w:fldChar w:fldCharType="end"/>
+                      </w:r>
+                      <w:r>
+                        <w:t xml:space="preserve"> - Una delle schermate di registrazione </w:t>
+                      </w:r>
+                      <w:r>
+                        <w:t>dopo l’aggiunta</w:t>
+                      </w:r>
+                      <w:r>
+                        <w:t xml:space="preserve"> dello "</w:t>
+                      </w:r>
+                      <w:proofErr w:type="spellStart"/>
+                      <w:r>
+                        <w:t>Stepper</w:t>
+                      </w:r>
+                      <w:proofErr w:type="spellEnd"/>
+                      <w:r>
+                        <w:t>"</w:t>
+                      </w:r>
+                      <w:r>
+                        <w:t>.</w:t>
+                      </w:r>
+                    </w:p>
+                  </w:txbxContent>
+                </v:textbox>
+                <w10:wrap type="square" anchorx="margin"/>
+              </v:shape>
+            </w:pict>
+          </mc:Fallback>
+        </mc:AlternateContent>
+      </w:r>
+      <w:r>
+        <w:rPr>
+          <w:noProof/>
           <w:szCs w:val="28"/>
         </w:rPr>
-        <w:t>a</w:t>
-      </w:r>
-      <w:r>
-        <w:rPr>
-          <w:szCs w:val="28"/>
-        </w:rPr>
-        <w:t xml:space="preserve"> di registrazione</w:t>
-      </w:r>
-      <w:r>
-        <w:rPr>
-          <w:szCs w:val="28"/>
-        </w:rPr>
-        <w:t xml:space="preserve"> </w:t>
-      </w:r>
-      <w:r>
-        <w:rPr>
-          <w:szCs w:val="28"/>
-        </w:rPr>
-        <w:t>maggiori feedback per permettere all’utente di vedere a che punto è della creazione del nuovo account</w:t>
-      </w:r>
-    </w:p>
-    <w:p>
-      <w:pPr>
-        <w:keepNext/>
-        <w:ind w:left="1474"/>
-      </w:pPr>
-      <w:r>
-        <w:rPr>
-          <w:b/>
-          <w:bCs/>
-          <w:noProof/>
-        </w:rPr>
-        <w:lastRenderedPageBreak/>
         <w:drawing>
-          <wp:inline distT="0" distB="0" distL="0" distR="0" wp14:anchorId="75C1B415" wp14:editId="53A36A46">
-            <wp:extent cx="2121738" cy="4396740"/>
-            <wp:effectExtent l="0" t="0" r="0" b="3810"/>
-            <wp:docPr id="497554215" name="Immagine 497554215"/>
+          <wp:anchor distT="0" distB="0" distL="114300" distR="114300" simplePos="0" relativeHeight="251661313" behindDoc="0" locked="0" layoutInCell="1" allowOverlap="1" wp14:anchorId="4C9508D6" wp14:editId="53E2A983">
+            <wp:simplePos x="0" y="0"/>
+            <wp:positionH relativeFrom="column">
+              <wp:posOffset>0</wp:posOffset>
+            </wp:positionH>
+            <wp:positionV relativeFrom="paragraph">
+              <wp:posOffset>205947</wp:posOffset>
+            </wp:positionV>
+            <wp:extent cx="2311205" cy="4976037"/>
+            <wp:effectExtent l="0" t="0" r="0" b="0"/>
+            <wp:wrapSquare wrapText="bothSides"/>
+            <wp:docPr id="1506768214" name="Immagine 1" descr="Immagine che contiene testo, elettronica, schermata, Cellulare&#10;&#10;Descrizione generata automaticamente"/>
             <wp:cNvGraphicFramePr>
               <a:graphicFrameLocks xmlns:a="http://schemas.openxmlformats.org/drawingml/2006/main" noChangeAspect="1"/>
             </wp:cNvGraphicFramePr>
@@ -8825,10 +8575,8 @@
               <a:graphicData uri="http://schemas.openxmlformats.org/drawingml/2006/picture">
                 <pic:pic xmlns:pic="http://schemas.openxmlformats.org/drawingml/2006/picture">
                   <pic:nvPicPr>
-                    <pic:cNvPr id="0" name="Picture 6"/>
-                    <pic:cNvPicPr>
-                      <a:picLocks noChangeAspect="1" noChangeArrowheads="1"/>
-                    </pic:cNvPicPr>
+                    <pic:cNvPr id="1506768214" name="Immagine 1" descr="Immagine che contiene testo, elettronica, schermata, Cellulare&#10;&#10;Descrizione generata automaticamente"/>
+                    <pic:cNvPicPr/>
                   </pic:nvPicPr>
                   <pic:blipFill>
                     <a:blip r:embed="rId16">
@@ -8838,92 +8586,47 @@
                         </a:ext>
                       </a:extLst>
                     </a:blip>
-                    <a:srcRect/>
                     <a:stretch>
                       <a:fillRect/>
                     </a:stretch>
                   </pic:blipFill>
-                  <pic:spPr bwMode="auto">
+                  <pic:spPr>
                     <a:xfrm>
                       <a:off x="0" y="0"/>
-                      <a:ext cx="2121738" cy="4396740"/>
+                      <a:ext cx="2311205" cy="4976037"/>
                     </a:xfrm>
                     <a:prstGeom prst="rect">
                       <a:avLst/>
                     </a:prstGeom>
-                    <a:noFill/>
-                    <a:ln>
-                      <a:noFill/>
-                    </a:ln>
                   </pic:spPr>
                 </pic:pic>
               </a:graphicData>
             </a:graphic>
-          </wp:inline>
+          </wp:anchor>
         </w:drawing>
       </w:r>
-    </w:p>
-    <w:p>
-      <w:pPr>
-        <w:pStyle w:val="Didascalia"/>
-        <w:spacing w:after="0"/>
-        <w:ind w:left="1474"/>
-      </w:pPr>
-      <w:r>
-        <w:t xml:space="preserve">Figura </w:t>
-      </w:r>
-      <w:r>
-        <w:fldChar w:fldCharType="begin"/>
-      </w:r>
-      <w:r>
-        <w:instrText xml:space="preserve"> SEQ Figura \* ARABIC </w:instrText>
-      </w:r>
-      <w:r>
-        <w:fldChar w:fldCharType="separate"/>
+      <w:r>
+        <w:rPr>
+          <w:szCs w:val="28"/>
+        </w:rPr>
+        <w:br/>
+      </w:r>
+      <w:r>
+        <w:rPr>
+          <w:szCs w:val="28"/>
+        </w:rPr>
+        <w:t xml:space="preserve">                                  </w:t>
       </w:r>
       <w:r>
         <w:rPr>
           <w:noProof/>
-        </w:rPr>
-        <w:t>5</w:t>
-      </w:r>
-      <w:r>
-        <w:rPr>
-          <w:noProof/>
-        </w:rPr>
-        <w:fldChar w:fldCharType="end"/>
-      </w:r>
-      <w:r>
-        <w:t xml:space="preserve"> - Una delle schermate di registrazione</w:t>
-      </w:r>
-    </w:p>
-    <w:p>
-      <w:pPr>
-        <w:pStyle w:val="Didascalia"/>
-        <w:ind w:left="1474"/>
-      </w:pPr>
-      <w:r>
-        <w:t xml:space="preserve"> prima delle modifiche</w:t>
-      </w:r>
-    </w:p>
-    <w:p>
-      <w:pPr>
-        <w:pStyle w:val="Didascalia"/>
-        <w:ind w:left="680"/>
-        <w:rPr>
-          <w:sz w:val="22"/>
-          <w:szCs w:val="22"/>
-        </w:rPr>
-      </w:pPr>
-      <w:r>
-        <w:rPr>
-          <w:noProof/>
+          <w:szCs w:val="28"/>
         </w:rPr>
         <w:drawing>
-          <wp:inline distT="0" distB="0" distL="0" distR="0" wp14:anchorId="79CE23F7" wp14:editId="66DB11AC">
-            <wp:extent cx="2076450" cy="4380774"/>
-            <wp:effectExtent l="0" t="0" r="0" b="1270"/>
-            <wp:docPr id="1425498554" name="Immagine 1425498554" descr="Immagine che contiene testo, Viso umano, Cellulare, schermata&#10;&#10;Descrizione generata automaticamente"/>
+          <wp:inline distT="0" distB="0" distL="0" distR="0" wp14:anchorId="5111743D" wp14:editId="25A51796">
+            <wp:extent cx="2311200" cy="4932000"/>
+            <wp:effectExtent l="0" t="0" r="0" b="2540"/>
+            <wp:docPr id="984635130" name="Immagine 2" descr="Immagine che contiene testo, elettronica, schermata, Cellulare&#10;&#10;Descrizione generata automaticamente"/>
             <wp:cNvGraphicFramePr>
               <a:graphicFrameLocks xmlns:a="http://schemas.openxmlformats.org/drawingml/2006/main" noChangeAspect="1"/>
             </wp:cNvGraphicFramePr>
@@ -8931,10 +8634,8 @@
               <a:graphicData uri="http://schemas.openxmlformats.org/drawingml/2006/picture">
                 <pic:pic xmlns:pic="http://schemas.openxmlformats.org/drawingml/2006/picture">
                   <pic:nvPicPr>
-                    <pic:cNvPr id="1425498554" name="Immagine 3" descr="Immagine che contiene testo, Viso umano, Cellulare, schermata&#10;&#10;Descrizione generata automaticamente"/>
-                    <pic:cNvPicPr>
-                      <a:picLocks noChangeAspect="1" noChangeArrowheads="1"/>
-                    </pic:cNvPicPr>
+                    <pic:cNvPr id="984635130" name="Immagine 2" descr="Immagine che contiene testo, elettronica, schermata, Cellulare&#10;&#10;Descrizione generata automaticamente"/>
+                    <pic:cNvPicPr/>
                   </pic:nvPicPr>
                   <pic:blipFill>
                     <a:blip r:embed="rId17">
@@ -8944,23 +8645,18 @@
                         </a:ext>
                       </a:extLst>
                     </a:blip>
-                    <a:srcRect/>
                     <a:stretch>
                       <a:fillRect/>
                     </a:stretch>
                   </pic:blipFill>
-                  <pic:spPr bwMode="auto">
+                  <pic:spPr>
                     <a:xfrm>
                       <a:off x="0" y="0"/>
-                      <a:ext cx="2087209" cy="4403473"/>
+                      <a:ext cx="2311200" cy="4932000"/>
                     </a:xfrm>
                     <a:prstGeom prst="rect">
                       <a:avLst/>
                     </a:prstGeom>
-                    <a:noFill/>
-                    <a:ln>
-                      <a:noFill/>
-                    </a:ln>
                   </pic:spPr>
                 </pic:pic>
               </a:graphicData>
@@ -8972,8 +8668,7 @@
     <w:p>
       <w:pPr>
         <w:pStyle w:val="Didascalia"/>
-        <w:spacing w:after="0"/>
-        <w:ind w:left="680"/>
+        <w:jc w:val="right"/>
       </w:pPr>
       <w:r>
         <w:t xml:space="preserve">Figura </w:t>
@@ -8991,39 +8686,39 @@
         <w:rPr>
           <w:noProof/>
         </w:rPr>
-        <w:t>6</w:t>
-      </w:r>
-      <w:r>
-        <w:rPr>
-          <w:noProof/>
-        </w:rPr>
+        <w:t>5</w:t>
+      </w:r>
+      <w:r>
         <w:fldChar w:fldCharType="end"/>
       </w:r>
       <w:r>
-        <w:t xml:space="preserve"> - Una delle schermate di registrazione </w:t>
-      </w:r>
-    </w:p>
-    <w:p>
-      <w:pPr>
-        <w:pStyle w:val="Didascalia"/>
-        <w:ind w:left="680"/>
-      </w:pPr>
-      <w:r>
-        <w:t>dopo le modifiche</w:t>
+        <w:t xml:space="preserve"> - Una delle schermate di registrazione dopo l'aggiunta dello "</w:t>
+      </w:r>
+      <w:proofErr w:type="spellStart"/>
+      <w:r>
+        <w:t>Stepper</w:t>
+      </w:r>
+      <w:proofErr w:type="spellEnd"/>
+      <w:r>
+        <w:t>".</w:t>
       </w:r>
     </w:p>
     <w:p/>
-    <w:p/>
-    <w:p>
-      <w:pPr>
-        <w:sectPr>
-          <w:type w:val="continuous"/>
-          <w:pgSz w:w="11906" w:h="16838"/>
-          <w:pgMar w:top="1417" w:right="1134" w:bottom="1134" w:left="1134" w:header="709" w:footer="709" w:gutter="0"/>
-          <w:cols w:num="2" w:space="708"/>
-          <w:docGrid w:linePitch="360"/>
-        </w:sectPr>
-      </w:pPr>
+    <w:p>
+      <w:pPr>
+        <w:pStyle w:val="Paragrafoelenco"/>
+        <w:numPr>
+          <w:ilvl w:val="0"/>
+          <w:numId w:val="6"/>
+        </w:numPr>
+      </w:pPr>
+      <w:r>
+        <w:rPr>
+          <w:b/>
+          <w:bCs/>
+        </w:rPr>
+        <w:t>Modificati i colori</w:t>
+      </w:r>
     </w:p>
     <w:p>
       <w:pPr>
@@ -9032,107 +8727,57 @@
           <w:ilvl w:val="0"/>
           <w:numId w:val="8"/>
         </w:numPr>
-        <w:rPr>
-          <w:szCs w:val="28"/>
-        </w:rPr>
-        <w:sectPr>
-          <w:type w:val="continuous"/>
-          <w:pgSz w:w="11906" w:h="16838"/>
-          <w:pgMar w:top="1417" w:right="1134" w:bottom="1134" w:left="1134" w:header="709" w:footer="709" w:gutter="0"/>
-          <w:cols w:space="708"/>
-          <w:docGrid w:linePitch="360"/>
-        </w:sectPr>
-      </w:pPr>
-      <w:r>
-        <w:rPr>
-          <w:szCs w:val="28"/>
-        </w:rPr>
-        <w:t>Aggiunt</w:t>
-      </w:r>
-      <w:r>
-        <w:rPr>
-          <w:szCs w:val="28"/>
-        </w:rPr>
-        <w:t>i</w:t>
-      </w:r>
-      <w:r>
-        <w:rPr>
-          <w:szCs w:val="28"/>
-        </w:rPr>
-        <w:t xml:space="preserve"> all</w:t>
-      </w:r>
-      <w:r>
-        <w:rPr>
-          <w:szCs w:val="28"/>
-        </w:rPr>
-        <w:t>a</w:t>
-      </w:r>
-      <w:r>
-        <w:rPr>
-          <w:szCs w:val="28"/>
-        </w:rPr>
-        <w:t xml:space="preserve"> schermat</w:t>
-      </w:r>
-      <w:r>
-        <w:rPr>
-          <w:szCs w:val="28"/>
-        </w:rPr>
-        <w:t>a</w:t>
-      </w:r>
-      <w:r>
-        <w:rPr>
-          <w:szCs w:val="28"/>
-        </w:rPr>
-        <w:t xml:space="preserve"> di</w:t>
-      </w:r>
-      <w:r>
-        <w:rPr>
-          <w:szCs w:val="28"/>
-        </w:rPr>
-        <w:t xml:space="preserve"> creazione asta</w:t>
-      </w:r>
-      <w:r>
-        <w:rPr>
-          <w:szCs w:val="28"/>
-        </w:rPr>
-        <w:t xml:space="preserve"> maggiori feedback per permettere all’utente di vedere a che punto è della creazione del</w:t>
-      </w:r>
-      <w:r>
-        <w:rPr>
-          <w:szCs w:val="28"/>
-        </w:rPr>
-        <w:t>l’asta</w:t>
-      </w:r>
-    </w:p>
-    <w:p>
-      <w:pPr>
-        <w:rPr>
-          <w:szCs w:val="28"/>
-        </w:rPr>
-        <w:sectPr>
-          <w:type w:val="continuous"/>
-          <w:pgSz w:w="11906" w:h="16838"/>
-          <w:pgMar w:top="1417" w:right="1134" w:bottom="1134" w:left="1134" w:header="709" w:footer="709" w:gutter="0"/>
-          <w:cols w:space="708"/>
-          <w:docGrid w:linePitch="360"/>
-        </w:sectPr>
-      </w:pPr>
-    </w:p>
-    <w:p>
-      <w:pPr>
+      </w:pPr>
+      <w:r>
+        <w:t>Modificati alcuni colori per rendere più visibili le scritte all’interno dell’applicazione</w:t>
+      </w:r>
+    </w:p>
+    <w:p>
+      <w:pPr>
+        <w:pStyle w:val="Paragrafoelenco"/>
+        <w:numPr>
+          <w:ilvl w:val="0"/>
+          <w:numId w:val="6"/>
+        </w:numPr>
+      </w:pPr>
+      <w:r>
+        <w:rPr>
+          <w:b/>
+          <w:bCs/>
+        </w:rPr>
+        <w:t>Modificate le schermate di pagamento</w:t>
+      </w:r>
+    </w:p>
+    <w:p>
+      <w:pPr>
+        <w:pStyle w:val="Paragrafoelenco"/>
+        <w:numPr>
+          <w:ilvl w:val="0"/>
+          <w:numId w:val="8"/>
+        </w:numPr>
+      </w:pPr>
+      <w:r>
+        <w:t>Aggiunta una schermata di selezione del pagamento, nonostante al momento l’utente possa pagare solo con carta di credito</w:t>
+      </w:r>
+    </w:p>
+    <w:p>
+      <w:pPr>
+        <w:pStyle w:val="Paragrafoelenco"/>
         <w:keepNext/>
-        <w:ind w:left="1814"/>
-      </w:pPr>
+        <w:ind w:left="1800"/>
+      </w:pPr>
+      <w:r>
+        <w:t xml:space="preserve">                     </w:t>
+      </w:r>
       <w:r>
         <w:rPr>
           <w:noProof/>
         </w:rPr>
-        <w:lastRenderedPageBreak/>
         <w:drawing>
-          <wp:inline distT="0" distB="0" distL="0" distR="0" wp14:anchorId="65215787" wp14:editId="131E7494">
-            <wp:extent cx="1799282" cy="3810000"/>
-            <wp:effectExtent l="0" t="0" r="0" b="0"/>
-            <wp:docPr id="603477214" name="Immagine 603477214"/>
+          <wp:inline distT="0" distB="0" distL="0" distR="0" wp14:anchorId="54BFFE7F" wp14:editId="0AF2D587">
+            <wp:extent cx="2496460" cy="5390707"/>
+            <wp:effectExtent l="0" t="0" r="0" b="635"/>
+            <wp:docPr id="584838755" name="Immagine 3" descr="Immagine che contiene testo, schermata, Spuntino, cibo&#10;&#10;Descrizione generata automaticamente"/>
             <wp:cNvGraphicFramePr>
               <a:graphicFrameLocks xmlns:a="http://schemas.openxmlformats.org/drawingml/2006/main" noChangeAspect="1"/>
             </wp:cNvGraphicFramePr>
@@ -9140,10 +8785,8 @@
               <a:graphicData uri="http://schemas.openxmlformats.org/drawingml/2006/picture">
                 <pic:pic xmlns:pic="http://schemas.openxmlformats.org/drawingml/2006/picture">
                   <pic:nvPicPr>
-                    <pic:cNvPr id="0" name="Picture 9"/>
-                    <pic:cNvPicPr>
-                      <a:picLocks noChangeAspect="1" noChangeArrowheads="1"/>
-                    </pic:cNvPicPr>
+                    <pic:cNvPr id="584838755" name="Immagine 3" descr="Immagine che contiene testo, schermata, Spuntino, cibo&#10;&#10;Descrizione generata automaticamente"/>
+                    <pic:cNvPicPr/>
                   </pic:nvPicPr>
                   <pic:blipFill>
                     <a:blip r:embed="rId18">
@@ -9153,23 +8796,18 @@
                         </a:ext>
                       </a:extLst>
                     </a:blip>
-                    <a:srcRect/>
                     <a:stretch>
                       <a:fillRect/>
                     </a:stretch>
                   </pic:blipFill>
-                  <pic:spPr bwMode="auto">
+                  <pic:spPr>
                     <a:xfrm>
                       <a:off x="0" y="0"/>
-                      <a:ext cx="1803118" cy="3818122"/>
+                      <a:ext cx="2504445" cy="5407949"/>
                     </a:xfrm>
                     <a:prstGeom prst="rect">
                       <a:avLst/>
                     </a:prstGeom>
-                    <a:noFill/>
-                    <a:ln>
-                      <a:noFill/>
-                    </a:ln>
                   </pic:spPr>
                 </pic:pic>
               </a:graphicData>
@@ -9181,11 +8819,10 @@
     <w:p>
       <w:pPr>
         <w:pStyle w:val="Didascalia"/>
-        <w:spacing w:after="0"/>
-        <w:ind w:left="1814"/>
-      </w:pPr>
-      <w:r>
-        <w:t xml:space="preserve">Figura </w:t>
+        <w:jc w:val="center"/>
+      </w:pPr>
+      <w:r>
+        <w:t xml:space="preserve">                         Figura </w:t>
       </w:r>
       <w:r>
         <w:fldChar w:fldCharType="begin"/>
@@ -9200,44 +8837,131 @@
         <w:rPr>
           <w:noProof/>
         </w:rPr>
-        <w:t>7</w:t>
+        <w:t>6</w:t>
+      </w:r>
+      <w:r>
+        <w:fldChar w:fldCharType="end"/>
+      </w:r>
+      <w:r>
+        <w:t xml:space="preserve"> - Schermata per selezionare il metodo di pagamento.</w:t>
+      </w:r>
+    </w:p>
+    <w:p/>
+    <w:p>
+      <w:pPr>
+        <w:pStyle w:val="Paragrafoelenco"/>
+        <w:ind w:left="1800"/>
+      </w:pPr>
+    </w:p>
+    <w:p>
+      <w:pPr>
+        <w:pStyle w:val="Paragrafoelenco"/>
+        <w:ind w:left="1800"/>
+      </w:pPr>
+    </w:p>
+    <w:p>
+      <w:pPr>
+        <w:pStyle w:val="Paragrafoelenco"/>
+        <w:ind w:left="1800"/>
+      </w:pPr>
+    </w:p>
+    <w:p>
+      <w:pPr>
+        <w:pStyle w:val="Paragrafoelenco"/>
+        <w:ind w:left="1800"/>
+      </w:pPr>
+    </w:p>
+    <w:p>
+      <w:pPr>
+        <w:pStyle w:val="Paragrafoelenco"/>
+        <w:ind w:left="1800"/>
+      </w:pPr>
+    </w:p>
+    <w:p>
+      <w:pPr>
+        <w:pStyle w:val="Paragrafoelenco"/>
+        <w:ind w:left="1800"/>
+      </w:pPr>
+    </w:p>
+    <w:p>
+      <w:pPr>
+        <w:pStyle w:val="Paragrafoelenco"/>
+        <w:ind w:left="1800"/>
+      </w:pPr>
+    </w:p>
+    <w:p>
+      <w:pPr>
+        <w:pStyle w:val="Paragrafoelenco"/>
+        <w:ind w:left="1800"/>
+      </w:pPr>
+    </w:p>
+    <w:p>
+      <w:pPr>
+        <w:pStyle w:val="Paragrafoelenco"/>
+        <w:ind w:left="1800"/>
+      </w:pPr>
+    </w:p>
+    <w:p>
+      <w:pPr>
+        <w:pStyle w:val="Paragrafoelenco"/>
+        <w:ind w:left="1800"/>
+      </w:pPr>
+    </w:p>
+    <w:p>
+      <w:pPr>
+        <w:pStyle w:val="Paragrafoelenco"/>
+        <w:ind w:left="1800"/>
+      </w:pPr>
+    </w:p>
+    <w:p>
+      <w:pPr>
+        <w:pStyle w:val="Paragrafoelenco"/>
+        <w:ind w:left="1800"/>
+      </w:pPr>
+    </w:p>
+    <w:p>
+      <w:pPr>
+        <w:pStyle w:val="Paragrafoelenco"/>
+        <w:ind w:left="1800"/>
+      </w:pPr>
+    </w:p>
+    <w:p>
+      <w:pPr>
+        <w:pStyle w:val="Paragrafoelenco"/>
+        <w:ind w:left="1800"/>
+      </w:pPr>
+    </w:p>
+    <w:p>
+      <w:pPr>
+        <w:pStyle w:val="Paragrafoelenco"/>
+        <w:numPr>
+          <w:ilvl w:val="0"/>
+          <w:numId w:val="8"/>
+        </w:numPr>
+      </w:pPr>
+      <w:r>
+        <w:t>Aggiunta una schermata di riepilogo al momento del pagamento</w:t>
+      </w:r>
+    </w:p>
+    <w:p/>
+    <w:p>
+      <w:pPr>
+        <w:pStyle w:val="Paragrafoelenco"/>
+        <w:keepNext/>
+        <w:ind w:left="1800"/>
+      </w:pPr>
+      <w:r>
+        <w:t xml:space="preserve">                    </w:t>
       </w:r>
       <w:r>
         <w:rPr>
           <w:noProof/>
         </w:rPr>
-        <w:fldChar w:fldCharType="end"/>
-      </w:r>
-      <w:r>
-        <w:t xml:space="preserve"> </w:t>
-      </w:r>
-      <w:r>
-        <w:t xml:space="preserve">- Una delle schermate di creazione </w:t>
-      </w:r>
-    </w:p>
-    <w:p>
-      <w:pPr>
-        <w:pStyle w:val="Didascalia"/>
-        <w:ind w:left="1814"/>
-      </w:pPr>
-      <w:r>
-        <w:t>dell'asta prima delle modifiche</w:t>
-      </w:r>
-    </w:p>
-    <w:p>
-      <w:pPr>
-        <w:pStyle w:val="Didascalia"/>
-        <w:ind w:left="680"/>
-      </w:pPr>
-      <w:r>
-        <w:rPr>
-          <w:noProof/>
-        </w:rPr>
         <w:drawing>
-          <wp:inline distT="0" distB="0" distL="0" distR="0" wp14:anchorId="5A8E5031" wp14:editId="27F38CA2">
-            <wp:extent cx="1815465" cy="3803735"/>
-            <wp:effectExtent l="0" t="0" r="0" b="6350"/>
-            <wp:docPr id="1352820737" name="Immagine 1352820737" descr="Immagine che contiene testo, schermata, Cellulare, Dispositivo mobile&#10;&#10;Descrizione generata automaticamente"/>
+          <wp:inline distT="0" distB="0" distL="0" distR="0" wp14:anchorId="4EEDCDDF" wp14:editId="7FE62134">
+            <wp:extent cx="2512800" cy="5389200"/>
+            <wp:effectExtent l="0" t="0" r="1905" b="2540"/>
+            <wp:docPr id="1885834444" name="Immagine 4" descr="Immagine che contiene testo, schermata, veicolo, automobile&#10;&#10;Descrizione generata automaticamente"/>
             <wp:cNvGraphicFramePr>
               <a:graphicFrameLocks xmlns:a="http://schemas.openxmlformats.org/drawingml/2006/main" noChangeAspect="1"/>
             </wp:cNvGraphicFramePr>
@@ -9245,10 +8969,8 @@
               <a:graphicData uri="http://schemas.openxmlformats.org/drawingml/2006/picture">
                 <pic:pic xmlns:pic="http://schemas.openxmlformats.org/drawingml/2006/picture">
                   <pic:nvPicPr>
-                    <pic:cNvPr id="1352820737" name="Immagine 4" descr="Immagine che contiene testo, schermata, Cellulare, Dispositivo mobile&#10;&#10;Descrizione generata automaticamente"/>
-                    <pic:cNvPicPr>
-                      <a:picLocks noChangeAspect="1" noChangeArrowheads="1"/>
-                    </pic:cNvPicPr>
+                    <pic:cNvPr id="1885834444" name="Immagine 4" descr="Immagine che contiene testo, schermata, veicolo, automobile&#10;&#10;Descrizione generata automaticamente"/>
+                    <pic:cNvPicPr/>
                   </pic:nvPicPr>
                   <pic:blipFill>
                     <a:blip r:embed="rId19">
@@ -9258,23 +8980,18 @@
                         </a:ext>
                       </a:extLst>
                     </a:blip>
-                    <a:srcRect/>
                     <a:stretch>
                       <a:fillRect/>
                     </a:stretch>
                   </pic:blipFill>
-                  <pic:spPr bwMode="auto">
+                  <pic:spPr>
                     <a:xfrm>
                       <a:off x="0" y="0"/>
-                      <a:ext cx="1828505" cy="3831056"/>
+                      <a:ext cx="2512800" cy="5389200"/>
                     </a:xfrm>
                     <a:prstGeom prst="rect">
                       <a:avLst/>
                     </a:prstGeom>
-                    <a:noFill/>
-                    <a:ln>
-                      <a:noFill/>
-                    </a:ln>
                   </pic:spPr>
                 </pic:pic>
               </a:graphicData>
@@ -9286,8 +9003,7 @@
     <w:p>
       <w:pPr>
         <w:pStyle w:val="Didascalia"/>
-        <w:spacing w:after="0"/>
-        <w:ind w:left="680"/>
+        <w:jc w:val="center"/>
       </w:pPr>
       <w:r>
         <w:t xml:space="preserve">Figura </w:t>
@@ -9305,31 +9021,152 @@
         <w:rPr>
           <w:noProof/>
         </w:rPr>
-        <w:t>8</w:t>
-      </w:r>
-      <w:r>
-        <w:rPr>
-          <w:noProof/>
-        </w:rPr>
+        <w:t>7</w:t>
+      </w:r>
+      <w:r>
         <w:fldChar w:fldCharType="end"/>
       </w:r>
       <w:r>
-        <w:t xml:space="preserve"> - Una delle schermate di creazione </w:t>
+        <w:t xml:space="preserve"> - Schermata di riepilogo del pagamento.</w:t>
       </w:r>
     </w:p>
     <w:p>
       <w:pPr>
         <w:pStyle w:val="Didascalia"/>
-        <w:ind w:left="680"/>
-      </w:pPr>
-      <w:r>
-        <w:t>dell'asta dopo le modifiche</w:t>
-      </w:r>
-    </w:p>
-    <w:p/>
-    <w:p/>
-    <w:p>
-      <w:pPr>
+        <w:rPr>
+          <w:szCs w:val="28"/>
+        </w:rPr>
+        <w:sectPr>
+          <w:pgSz w:w="11906" w:h="16838"/>
+          <w:pgMar w:top="1417" w:right="1134" w:bottom="1134" w:left="1134" w:header="709" w:footer="709" w:gutter="0"/>
+          <w:cols w:space="708"/>
+          <w:docGrid w:linePitch="360"/>
+        </w:sectPr>
+      </w:pPr>
+      <w:r>
+        <w:t xml:space="preserve">                                      </w:t>
+      </w:r>
+    </w:p>
+    <w:p>
+      <w:pPr>
+        <w:pStyle w:val="Titolo3"/>
+      </w:pPr>
+      <w:bookmarkStart w:id="9" w:name="_Toc163217970"/>
+      <w:r>
+        <w:rPr>
+          <w:sz w:val="40"/>
+          <w:szCs w:val="32"/>
+        </w:rPr>
+        <w:t>Glossario</w:t>
+      </w:r>
+      <w:bookmarkEnd w:id="9"/>
+    </w:p>
+    <w:p>
+      <w:pPr>
+        <w:ind w:left="34"/>
+      </w:pPr>
+    </w:p>
+    <w:p>
+      <w:pPr>
+        <w:ind w:left="34"/>
+        <w:sectPr>
+          <w:type w:val="continuous"/>
+          <w:pgSz w:w="11906" w:h="16838"/>
+          <w:pgMar w:top="1417" w:right="1134" w:bottom="1134" w:left="1134" w:header="709" w:footer="709" w:gutter="0"/>
+          <w:cols w:num="2" w:space="708"/>
+          <w:docGrid w:linePitch="360"/>
+        </w:sectPr>
+      </w:pPr>
+    </w:p>
+    <w:p>
+      <w:pPr>
+        <w:ind w:left="34"/>
+        <w:rPr>
+          <w:szCs w:val="28"/>
+        </w:rPr>
+        <w:sectPr>
+          <w:type w:val="continuous"/>
+          <w:pgSz w:w="11906" w:h="16838"/>
+          <w:pgMar w:top="1417" w:right="1134" w:bottom="1134" w:left="1134" w:header="709" w:footer="709" w:gutter="0"/>
+          <w:cols w:space="708"/>
+          <w:docGrid w:linePitch="360"/>
+        </w:sectPr>
+      </w:pPr>
+    </w:p>
+    <w:p>
+      <w:pPr>
+        <w:ind w:left="34"/>
+      </w:pPr>
+    </w:p>
+    <w:p>
+      <w:pPr>
+        <w:rPr>
+          <w:szCs w:val="28"/>
+        </w:rPr>
+      </w:pPr>
+    </w:p>
+    <w:p>
+      <w:pPr>
+        <w:pStyle w:val="Paragrafoelenco"/>
+        <w:ind w:left="1834"/>
+        <w:rPr>
+          <w:szCs w:val="28"/>
+        </w:rPr>
+      </w:pPr>
+    </w:p>
+    <w:p>
+      <w:pPr>
+        <w:pStyle w:val="Paragrafoelenco"/>
+        <w:ind w:left="1834"/>
+        <w:rPr>
+          <w:szCs w:val="28"/>
+        </w:rPr>
+      </w:pPr>
+    </w:p>
+    <w:p>
+      <w:pPr>
+        <w:pStyle w:val="Paragrafoelenco"/>
+        <w:ind w:left="1834"/>
+        <w:rPr>
+          <w:szCs w:val="28"/>
+        </w:rPr>
+      </w:pPr>
+    </w:p>
+    <w:p>
+      <w:pPr>
+        <w:pStyle w:val="Paragrafoelenco"/>
+        <w:ind w:left="1528"/>
+        <w:rPr>
+          <w:szCs w:val="28"/>
+        </w:rPr>
+        <w:sectPr>
+          <w:type w:val="continuous"/>
+          <w:pgSz w:w="11906" w:h="16838"/>
+          <w:pgMar w:top="1417" w:right="1134" w:bottom="1134" w:left="1134" w:header="708" w:footer="708" w:gutter="0"/>
+          <w:cols w:space="708"/>
+          <w:docGrid w:linePitch="360"/>
+        </w:sectPr>
+      </w:pPr>
+    </w:p>
+    <w:p>
+      <w:pPr>
+        <w:rPr>
+          <w:szCs w:val="28"/>
+        </w:rPr>
+        <w:sectPr>
+          <w:type w:val="continuous"/>
+          <w:pgSz w:w="11906" w:h="16838"/>
+          <w:pgMar w:top="1417" w:right="1134" w:bottom="1134" w:left="1134" w:header="708" w:footer="708" w:gutter="0"/>
+          <w:cols w:space="708"/>
+          <w:docGrid w:linePitch="360"/>
+        </w:sectPr>
+      </w:pPr>
+    </w:p>
+    <w:p>
+      <w:pPr>
+        <w:rPr>
+          <w:szCs w:val="28"/>
+        </w:rPr>
         <w:sectPr>
           <w:type w:val="continuous"/>
           <w:pgSz w:w="11906" w:h="16838"/>
@@ -9341,511 +9178,12 @@
     </w:p>
     <w:p>
       <w:pPr>
-        <w:pStyle w:val="Paragrafoelenco"/>
-        <w:numPr>
-          <w:ilvl w:val="0"/>
-          <w:numId w:val="6"/>
-        </w:numPr>
         <w:rPr>
           <w:szCs w:val="28"/>
         </w:rPr>
       </w:pPr>
-      <w:r>
-        <w:rPr>
-          <w:b/>
-          <w:bCs/>
-          <w:szCs w:val="28"/>
-        </w:rPr>
-        <w:t>Modifiche alla schermata di pagamento</w:t>
-      </w:r>
-    </w:p>
-    <w:p>
-      <w:pPr>
-        <w:pStyle w:val="Paragrafoelenco"/>
-        <w:numPr>
-          <w:ilvl w:val="0"/>
-          <w:numId w:val="8"/>
-        </w:numPr>
-        <w:rPr>
-          <w:szCs w:val="28"/>
-        </w:rPr>
-      </w:pPr>
-      <w:r>
-        <w:rPr>
-          <w:szCs w:val="28"/>
-        </w:rPr>
-        <w:t>Aggiunta la schermata per scegliere il metodo di pagamento. L’unico metodo previsto al momento è con carta di credito, ma è stata realizzata questa schermata in previsione di una possibile implementazione futura di altri metodi di pagamento (</w:t>
-      </w:r>
-      <w:r>
-        <w:rPr>
-          <w:szCs w:val="28"/>
-        </w:rPr>
-        <w:t>es</w:t>
-      </w:r>
-      <w:r>
-        <w:rPr>
-          <w:szCs w:val="28"/>
-        </w:rPr>
-        <w:t xml:space="preserve">: con bonifico, con </w:t>
-      </w:r>
-      <w:proofErr w:type="spellStart"/>
-      <w:r>
-        <w:rPr>
-          <w:szCs w:val="28"/>
-        </w:rPr>
-        <w:t>paypal</w:t>
-      </w:r>
-      <w:proofErr w:type="spellEnd"/>
-      <w:r>
-        <w:rPr>
-          <w:szCs w:val="28"/>
-        </w:rPr>
-        <w:t xml:space="preserve">, </w:t>
-      </w:r>
-      <w:proofErr w:type="spellStart"/>
-      <w:r>
-        <w:rPr>
-          <w:szCs w:val="28"/>
-        </w:rPr>
-        <w:t>etc</w:t>
-      </w:r>
-      <w:proofErr w:type="spellEnd"/>
-      <w:r>
-        <w:rPr>
-          <w:szCs w:val="28"/>
-        </w:rPr>
-        <w:t>…)</w:t>
-      </w:r>
-    </w:p>
-    <w:p>
-      <w:pPr>
-        <w:pStyle w:val="Paragrafoelenco"/>
-        <w:numPr>
-          <w:ilvl w:val="0"/>
-          <w:numId w:val="8"/>
-        </w:numPr>
-        <w:rPr>
-          <w:szCs w:val="28"/>
-        </w:rPr>
-      </w:pPr>
-      <w:r>
-        <w:rPr>
-          <w:szCs w:val="28"/>
-        </w:rPr>
-        <w:t>Aggiunta una schermata di riepilogo a fine procedura per permettere all’utente di visualizzare di nuovo sia cosa sta comprando e sia i dati che ha inserito in un’unica schermata, prima di confermare definitivamente il pagamento</w:t>
-      </w:r>
-    </w:p>
-    <w:p>
-      <w:pPr>
-        <w:pStyle w:val="Paragrafoelenco"/>
-        <w:ind w:left="1800"/>
-        <w:rPr>
-          <w:szCs w:val="28"/>
-        </w:rPr>
-      </w:pPr>
-    </w:p>
-    <w:p>
-      <w:pPr>
-        <w:pStyle w:val="Paragrafoelenco"/>
-        <w:ind w:left="1800"/>
-        <w:rPr>
-          <w:szCs w:val="28"/>
-        </w:rPr>
-      </w:pPr>
-    </w:p>
-    <w:p>
-      <w:pPr>
-        <w:pStyle w:val="Paragrafoelenco"/>
-        <w:numPr>
-          <w:ilvl w:val="0"/>
-          <w:numId w:val="6"/>
-        </w:numPr>
-        <w:rPr>
-          <w:b/>
-          <w:bCs/>
-          <w:szCs w:val="28"/>
-        </w:rPr>
-      </w:pPr>
-      <w:r>
-        <w:rPr>
-          <w:b/>
-          <w:bCs/>
-          <w:szCs w:val="28"/>
-        </w:rPr>
-        <w:t>Modifiche ai colori</w:t>
-      </w:r>
-    </w:p>
-    <w:p>
-      <w:pPr>
-        <w:pStyle w:val="Paragrafoelenco"/>
-        <w:numPr>
-          <w:ilvl w:val="0"/>
-          <w:numId w:val="8"/>
-        </w:numPr>
-        <w:rPr>
-          <w:szCs w:val="28"/>
-        </w:rPr>
-      </w:pPr>
-      <w:r>
-        <w:rPr>
-          <w:szCs w:val="28"/>
-        </w:rPr>
-        <w:t>Apportate alcune modifiche all</w:t>
-      </w:r>
-      <w:r>
-        <w:rPr>
-          <w:szCs w:val="28"/>
-        </w:rPr>
-        <w:t>a scelta di colori per migliorare la leggibilità di alcune schermate</w:t>
-      </w:r>
-    </w:p>
-    <w:p>
-      <w:pPr>
-        <w:pStyle w:val="Paragrafoelenco"/>
-        <w:ind w:left="1800"/>
-        <w:rPr>
-          <w:szCs w:val="28"/>
-        </w:rPr>
-      </w:pPr>
-    </w:p>
-    <w:p>
-      <w:pPr>
-        <w:pStyle w:val="Paragrafoelenco"/>
-        <w:ind w:left="1800"/>
-        <w:rPr>
-          <w:szCs w:val="28"/>
-        </w:rPr>
-      </w:pPr>
-    </w:p>
-    <w:p>
-      <w:pPr>
-        <w:pStyle w:val="Paragrafoelenco"/>
-        <w:numPr>
-          <w:ilvl w:val="0"/>
-          <w:numId w:val="6"/>
-        </w:numPr>
-        <w:rPr>
-          <w:b/>
-          <w:bCs/>
-          <w:szCs w:val="28"/>
-        </w:rPr>
-      </w:pPr>
-      <w:r>
-        <w:rPr>
-          <w:b/>
-          <w:bCs/>
-          <w:szCs w:val="28"/>
-        </w:rPr>
-        <w:lastRenderedPageBreak/>
-        <w:t xml:space="preserve">Modifiche </w:t>
-      </w:r>
-      <w:r>
-        <w:rPr>
-          <w:b/>
-          <w:bCs/>
-          <w:szCs w:val="28"/>
-        </w:rPr>
-        <w:t xml:space="preserve">ad ognuno dei tasti per creare </w:t>
-      </w:r>
-      <w:r>
-        <w:rPr>
-          <w:b/>
-          <w:bCs/>
-          <w:szCs w:val="28"/>
-        </w:rPr>
-        <w:t xml:space="preserve">le </w:t>
-      </w:r>
-      <w:proofErr w:type="gramStart"/>
-      <w:r>
-        <w:rPr>
-          <w:b/>
-          <w:bCs/>
-          <w:szCs w:val="28"/>
-        </w:rPr>
-        <w:t>aste</w:t>
-      </w:r>
-      <w:proofErr w:type="gramEnd"/>
-      <w:r>
-        <w:rPr>
-          <w:b/>
-          <w:bCs/>
-          <w:szCs w:val="28"/>
-        </w:rPr>
-        <w:t xml:space="preserve"> Al ribasso, Silenziosa e Inversa</w:t>
-      </w:r>
-    </w:p>
-    <w:p>
-      <w:pPr>
-        <w:pStyle w:val="Paragrafoelenco"/>
-        <w:ind w:left="1494"/>
-        <w:rPr>
-          <w:szCs w:val="28"/>
-        </w:rPr>
-      </w:pPr>
-      <w:r>
-        <w:rPr>
-          <w:szCs w:val="28"/>
-        </w:rPr>
-        <w:t xml:space="preserve">Grafica dei tasti resa più coerente con il resto dell’applicazione. </w:t>
-      </w:r>
-      <w:r>
-        <w:rPr>
-          <w:szCs w:val="28"/>
-        </w:rPr>
-        <w:t xml:space="preserve">Essi ora invocano il colore e il simbolo </w:t>
-      </w:r>
-      <w:r>
-        <w:rPr>
-          <w:szCs w:val="28"/>
-        </w:rPr>
-        <w:t xml:space="preserve">deciso essere </w:t>
-      </w:r>
-      <w:r>
-        <w:rPr>
-          <w:szCs w:val="28"/>
-        </w:rPr>
-        <w:t>corrispondente a quel tipo di asta</w:t>
-      </w:r>
-    </w:p>
-    <w:p>
-      <w:pPr>
-        <w:pStyle w:val="Paragrafoelenco"/>
-        <w:ind w:left="1494"/>
-        <w:rPr>
-          <w:szCs w:val="28"/>
-        </w:rPr>
-        <w:sectPr>
-          <w:type w:val="continuous"/>
-          <w:pgSz w:w="11906" w:h="16838"/>
-          <w:pgMar w:top="1417" w:right="1134" w:bottom="1134" w:left="1134" w:header="708" w:footer="708" w:gutter="0"/>
-          <w:cols w:space="708"/>
-          <w:docGrid w:linePitch="360"/>
-        </w:sectPr>
-      </w:pPr>
-    </w:p>
-    <w:p>
-      <w:pPr>
-        <w:pStyle w:val="Paragrafoelenco"/>
-        <w:ind w:left="1494"/>
-        <w:rPr>
-          <w:szCs w:val="28"/>
-        </w:rPr>
-      </w:pPr>
-      <w:r>
-        <w:rPr>
-          <w:noProof/>
-        </w:rPr>
-        <w:drawing>
-          <wp:inline distT="0" distB="0" distL="0" distR="0" wp14:anchorId="0CA54563" wp14:editId="32CA7F2F">
-            <wp:extent cx="2127250" cy="4501853"/>
-            <wp:effectExtent l="0" t="0" r="6350" b="0"/>
-            <wp:docPr id="2128070353" name="Immagine 1" descr="Immagine che contiene testo, schermata, Viso umano, Cellulare&#10;&#10;Descrizione generata automaticamente"/>
-            <wp:cNvGraphicFramePr>
-              <a:graphicFrameLocks xmlns:a="http://schemas.openxmlformats.org/drawingml/2006/main" noChangeAspect="1"/>
-            </wp:cNvGraphicFramePr>
-            <a:graphic xmlns:a="http://schemas.openxmlformats.org/drawingml/2006/main">
-              <a:graphicData uri="http://schemas.openxmlformats.org/drawingml/2006/picture">
-                <pic:pic xmlns:pic="http://schemas.openxmlformats.org/drawingml/2006/picture">
-                  <pic:nvPicPr>
-                    <pic:cNvPr id="2128070353" name="Immagine 1" descr="Immagine che contiene testo, schermata, Viso umano, Cellulare&#10;&#10;Descrizione generata automaticamente"/>
-                    <pic:cNvPicPr>
-                      <a:picLocks noChangeAspect="1" noChangeArrowheads="1"/>
-                    </pic:cNvPicPr>
-                  </pic:nvPicPr>
-                  <pic:blipFill>
-                    <a:blip r:embed="rId20">
-                      <a:extLst>
-                        <a:ext uri="{28A0092B-C50C-407E-A947-70E740481C1C}">
-                          <a14:useLocalDpi xmlns:a14="http://schemas.microsoft.com/office/drawing/2010/main" val="0"/>
-                        </a:ext>
-                      </a:extLst>
-                    </a:blip>
-                    <a:srcRect/>
-                    <a:stretch>
-                      <a:fillRect/>
-                    </a:stretch>
-                  </pic:blipFill>
-                  <pic:spPr bwMode="auto">
-                    <a:xfrm>
-                      <a:off x="0" y="0"/>
-                      <a:ext cx="2140709" cy="4530336"/>
-                    </a:xfrm>
-                    <a:prstGeom prst="rect">
-                      <a:avLst/>
-                    </a:prstGeom>
-                    <a:noFill/>
-                    <a:ln>
-                      <a:noFill/>
-                    </a:ln>
-                  </pic:spPr>
-                </pic:pic>
-              </a:graphicData>
-            </a:graphic>
-          </wp:inline>
-        </w:drawing>
-      </w:r>
-    </w:p>
-    <w:p>
-      <w:pPr>
-        <w:pStyle w:val="Didascalia"/>
-        <w:spacing w:after="0"/>
-        <w:ind w:left="708" w:firstLine="708"/>
-      </w:pPr>
-      <w:r>
-        <w:t>Figura 9 - Schermata di selezione della</w:t>
-      </w:r>
-    </w:p>
-    <w:p>
-      <w:pPr>
-        <w:pStyle w:val="Didascalia"/>
-        <w:ind w:left="708" w:firstLine="708"/>
-      </w:pPr>
-      <w:r>
-        <w:t>tipologia dell'asta prima delle modifiche</w:t>
-      </w:r>
-    </w:p>
-    <w:p>
-      <w:pPr>
-        <w:pStyle w:val="Didascalia"/>
-        <w:ind w:left="454" w:firstLine="708"/>
-      </w:pPr>
-      <w:r>
-        <w:rPr>
-          <w:noProof/>
-        </w:rPr>
-        <w:drawing>
-          <wp:inline distT="0" distB="0" distL="0" distR="0" wp14:anchorId="581EABC2" wp14:editId="4199FEA5">
-            <wp:extent cx="2139295" cy="4495800"/>
-            <wp:effectExtent l="0" t="0" r="0" b="0"/>
-            <wp:docPr id="942998762" name="Immagine 2" descr="Immagine che contiene testo, schermata, Cellulare, Dispositivo mobile&#10;&#10;Descrizione generata automaticamente"/>
-            <wp:cNvGraphicFramePr>
-              <a:graphicFrameLocks xmlns:a="http://schemas.openxmlformats.org/drawingml/2006/main" noChangeAspect="1"/>
-            </wp:cNvGraphicFramePr>
-            <a:graphic xmlns:a="http://schemas.openxmlformats.org/drawingml/2006/main">
-              <a:graphicData uri="http://schemas.openxmlformats.org/drawingml/2006/picture">
-                <pic:pic xmlns:pic="http://schemas.openxmlformats.org/drawingml/2006/picture">
-                  <pic:nvPicPr>
-                    <pic:cNvPr id="942998762" name="Immagine 2" descr="Immagine che contiene testo, schermata, Cellulare, Dispositivo mobile&#10;&#10;Descrizione generata automaticamente"/>
-                    <pic:cNvPicPr>
-                      <a:picLocks noChangeAspect="1" noChangeArrowheads="1"/>
-                    </pic:cNvPicPr>
-                  </pic:nvPicPr>
-                  <pic:blipFill>
-                    <a:blip r:embed="rId21">
-                      <a:extLst>
-                        <a:ext uri="{28A0092B-C50C-407E-A947-70E740481C1C}">
-                          <a14:useLocalDpi xmlns:a14="http://schemas.microsoft.com/office/drawing/2010/main" val="0"/>
-                        </a:ext>
-                      </a:extLst>
-                    </a:blip>
-                    <a:srcRect/>
-                    <a:stretch>
-                      <a:fillRect/>
-                    </a:stretch>
-                  </pic:blipFill>
-                  <pic:spPr bwMode="auto">
-                    <a:xfrm>
-                      <a:off x="0" y="0"/>
-                      <a:ext cx="2143694" cy="4505045"/>
-                    </a:xfrm>
-                    <a:prstGeom prst="rect">
-                      <a:avLst/>
-                    </a:prstGeom>
-                    <a:noFill/>
-                    <a:ln>
-                      <a:noFill/>
-                    </a:ln>
-                  </pic:spPr>
-                </pic:pic>
-              </a:graphicData>
-            </a:graphic>
-          </wp:inline>
-        </w:drawing>
-      </w:r>
-    </w:p>
-    <w:p>
-      <w:pPr>
-        <w:pStyle w:val="Didascalia"/>
-        <w:spacing w:after="0"/>
-        <w:ind w:left="454" w:firstLine="708"/>
-      </w:pPr>
-      <w:r>
-        <w:t>Figura 10 - Schermata di selezione della</w:t>
-      </w:r>
-    </w:p>
-    <w:p>
-      <w:pPr>
-        <w:pStyle w:val="Didascalia"/>
-        <w:ind w:left="454" w:firstLine="708"/>
-        <w:sectPr>
-          <w:type w:val="continuous"/>
-          <w:pgSz w:w="11906" w:h="16838"/>
-          <w:pgMar w:top="1417" w:right="1134" w:bottom="1134" w:left="1134" w:header="708" w:footer="708" w:gutter="0"/>
-          <w:cols w:num="2" w:space="708"/>
-          <w:docGrid w:linePitch="360"/>
-        </w:sectPr>
-      </w:pPr>
-      <w:r>
-        <w:t>tipologia dell'asta dopo le modifiche</w:t>
-      </w:r>
-    </w:p>
-    <w:p>
-      <w:pPr>
-        <w:rPr>
-          <w:szCs w:val="28"/>
-        </w:rPr>
-        <w:sectPr>
-          <w:type w:val="continuous"/>
-          <w:pgSz w:w="11906" w:h="16838"/>
-          <w:pgMar w:top="1417" w:right="1134" w:bottom="1134" w:left="1134" w:header="708" w:footer="708" w:gutter="0"/>
-          <w:cols w:space="708"/>
-          <w:docGrid w:linePitch="360"/>
-        </w:sectPr>
-      </w:pPr>
-    </w:p>
-    <w:p>
-      <w:pPr>
-        <w:rPr>
-          <w:szCs w:val="28"/>
-        </w:rPr>
-      </w:pPr>
-    </w:p>
-    <w:p>
-      <w:pPr>
-        <w:rPr>
-          <w:szCs w:val="28"/>
-        </w:rPr>
-      </w:pPr>
-    </w:p>
-    <w:p>
-      <w:pPr>
-        <w:rPr>
-          <w:szCs w:val="28"/>
-        </w:rPr>
-        <w:sectPr>
-          <w:type w:val="continuous"/>
-          <w:pgSz w:w="11906" w:h="16838"/>
-          <w:pgMar w:top="1417" w:right="1134" w:bottom="1134" w:left="1134" w:header="708" w:footer="708" w:gutter="0"/>
-          <w:cols w:num="2" w:space="708"/>
-          <w:docGrid w:linePitch="360"/>
-        </w:sectPr>
-      </w:pPr>
-    </w:p>
-    <w:p>
-      <w:pPr>
-        <w:rPr>
-          <w:szCs w:val="28"/>
-        </w:rPr>
-      </w:pPr>
-    </w:p>
-    <w:p>
-      <w:pPr>
-        <w:rPr>
-          <w:szCs w:val="28"/>
-        </w:rPr>
-      </w:pPr>
-      <w:bookmarkStart w:id="12" w:name="_Glossario"/>
-      <w:bookmarkEnd w:id="12"/>
+      <w:bookmarkStart w:id="10" w:name="_Glossario"/>
+      <w:bookmarkEnd w:id="10"/>
     </w:p>
     <w:sectPr>
       <w:type w:val="continuous"/>
@@ -10414,7 +9752,7 @@
   <w:abstractNum w:abstractNumId="5" w15:restartNumberingAfterBreak="0">
     <w:nsid w:val="1482775B"/>
     <w:multiLevelType w:val="multilevel"/>
-    <w:tmpl w:val="C538A7CC"/>
+    <w:tmpl w:val="83CEDCCC"/>
     <w:lvl w:ilvl="0">
       <w:start w:val="1"/>
       <w:numFmt w:val="decimal"/>
@@ -10448,6 +9786,10 @@
       <w:pPr>
         <w:ind w:left="720" w:hanging="720"/>
       </w:pPr>
+      <w:rPr>
+        <w:sz w:val="40"/>
+        <w:szCs w:val="32"/>
+      </w:rPr>
     </w:lvl>
     <w:lvl w:ilvl="3">
       <w:start w:val="1"/>
@@ -11092,7 +10434,7 @@
   <w:abstractNum w:abstractNumId="12" w15:restartNumberingAfterBreak="0">
     <w:nsid w:val="39DA2311"/>
     <w:multiLevelType w:val="hybridMultilevel"/>
-    <w:tmpl w:val="289A0FAE"/>
+    <w:tmpl w:val="38D4A8F6"/>
     <w:lvl w:ilvl="0" w:tplc="04100001">
       <w:start w:val="1"/>
       <w:numFmt w:val="bullet"/>
@@ -13545,12 +12887,6 @@
 </file>
 
 <file path=customXml/item1.xml><?xml version="1.0" encoding="utf-8"?>
-<p:properties xmlns:p="http://schemas.microsoft.com/office/2006/metadata/properties" xmlns:xsi="http://www.w3.org/2001/XMLSchema-instance" xmlns:pc="http://schemas.microsoft.com/office/infopath/2007/PartnerControls">
-  <documentManagement/>
-</p:properties>
-</file>
-
-<file path=customXml/item2.xml><?xml version="1.0" encoding="utf-8"?>
 <ct:contentTypeSchema xmlns:ct="http://schemas.microsoft.com/office/2006/metadata/contentType" xmlns:ma="http://schemas.microsoft.com/office/2006/metadata/properties/metaAttributes" ct:_="" ma:_="" ma:contentTypeName="Document" ma:contentTypeID="0x010100AE796B0F50CCAD42BD6B179A992E536E" ma:contentTypeVersion="10" ma:contentTypeDescription="Create a new document." ma:contentTypeScope="" ma:versionID="177db56377569425d6786000d56896bf">
   <xsd:schema xmlns:xsd="http://www.w3.org/2001/XMLSchema" xmlns:xs="http://www.w3.org/2001/XMLSchema" xmlns:p="http://schemas.microsoft.com/office/2006/metadata/properties" xmlns:ns3="c9687714-b9a4-41dc-badd-4468f4581929" xmlns:ns4="144a2b3a-2c6d-4f45-a51b-0ff4c77a19b6" targetNamespace="http://schemas.microsoft.com/office/2006/metadata/properties" ma:root="true" ma:fieldsID="3dfeaf7702be2733393671f4e2e7ddea" ns3:_="" ns4:_="">
     <xsd:import namespace="c9687714-b9a4-41dc-badd-4468f4581929"/>
@@ -13753,11 +13089,13 @@
 </ct:contentTypeSchema>
 </file>
 
-<file path=customXml/item3.xml><?xml version="1.0" encoding="utf-8"?>
-<b:Sources xmlns:b="http://schemas.openxmlformats.org/officeDocument/2006/bibliography" xmlns="http://schemas.openxmlformats.org/officeDocument/2006/bibliography" SelectedStyle="\APASixthEditionOfficeOnline.xsl" StyleName="APA" Version="6"/>
+<file path=customXml/item2.xml><?xml version="1.0" encoding="utf-8"?>
+<p:properties xmlns:p="http://schemas.microsoft.com/office/2006/metadata/properties" xmlns:xsi="http://www.w3.org/2001/XMLSchema-instance" xmlns:pc="http://schemas.microsoft.com/office/infopath/2007/PartnerControls">
+  <documentManagement/>
+</p:properties>
 </file>
 
-<file path=customXml/item4.xml><?xml version="1.0" encoding="utf-8"?>
+<file path=customXml/item3.xml><?xml version="1.0" encoding="utf-8"?>
 <?mso-contentType ?>
 <FormTemplates xmlns="http://schemas.microsoft.com/sharepoint/v3/contenttype/forms">
   <Display>DocumentLibraryForm</Display>
@@ -13766,16 +13104,11 @@
 </FormTemplates>
 </file>
 
-<file path=customXml/itemProps1.xml><?xml version="1.0" encoding="utf-8"?>
-<ds:datastoreItem xmlns:ds="http://schemas.openxmlformats.org/officeDocument/2006/customXml" ds:itemID="{5AB5EBDB-E78D-4BEF-BA2E-D736A50B28FE}">
-  <ds:schemaRefs>
-    <ds:schemaRef ds:uri="http://schemas.microsoft.com/office/2006/metadata/properties"/>
-    <ds:schemaRef ds:uri="http://schemas.microsoft.com/office/infopath/2007/PartnerControls"/>
-  </ds:schemaRefs>
-</ds:datastoreItem>
+<file path=customXml/item4.xml><?xml version="1.0" encoding="utf-8"?>
+<b:Sources xmlns:b="http://schemas.openxmlformats.org/officeDocument/2006/bibliography" xmlns="http://schemas.openxmlformats.org/officeDocument/2006/bibliography" SelectedStyle="\APASixthEditionOfficeOnline.xsl" StyleName="APA" Version="6"/>
 </file>
 
-<file path=customXml/itemProps2.xml><?xml version="1.0" encoding="utf-8"?>
+<file path=customXml/itemProps1.xml><?xml version="1.0" encoding="utf-8"?>
 <ds:datastoreItem xmlns:ds="http://schemas.openxmlformats.org/officeDocument/2006/customXml" ds:itemID="{9F441861-8673-43F6-B6E0-36DB4DF2465B}">
   <ds:schemaRefs>
     <ds:schemaRef ds:uri="http://schemas.microsoft.com/office/2006/metadata/contentType"/>
@@ -13794,18 +13127,27 @@
 </ds:datastoreItem>
 </file>
 
+<file path=customXml/itemProps2.xml><?xml version="1.0" encoding="utf-8"?>
+<ds:datastoreItem xmlns:ds="http://schemas.openxmlformats.org/officeDocument/2006/customXml" ds:itemID="{5AB5EBDB-E78D-4BEF-BA2E-D736A50B28FE}">
+  <ds:schemaRefs>
+    <ds:schemaRef ds:uri="http://schemas.microsoft.com/office/2006/metadata/properties"/>
+    <ds:schemaRef ds:uri="http://schemas.microsoft.com/office/infopath/2007/PartnerControls"/>
+  </ds:schemaRefs>
+</ds:datastoreItem>
+</file>
+
 <file path=customXml/itemProps3.xml><?xml version="1.0" encoding="utf-8"?>
+<ds:datastoreItem xmlns:ds="http://schemas.openxmlformats.org/officeDocument/2006/customXml" ds:itemID="{52B12807-B744-4D94-B93E-F04FB50F358D}">
+  <ds:schemaRefs>
+    <ds:schemaRef ds:uri="http://schemas.microsoft.com/sharepoint/v3/contenttype/forms"/>
+  </ds:schemaRefs>
+</ds:datastoreItem>
+</file>
+
+<file path=customXml/itemProps4.xml><?xml version="1.0" encoding="utf-8"?>
 <ds:datastoreItem xmlns:ds="http://schemas.openxmlformats.org/officeDocument/2006/customXml" ds:itemID="{C170FB09-BC29-44C1-B854-F615B1D990F1}">
   <ds:schemaRefs>
     <ds:schemaRef ds:uri="http://schemas.openxmlformats.org/officeDocument/2006/bibliography"/>
   </ds:schemaRefs>
 </ds:datastoreItem>
-</file>
-
-<file path=customXml/itemProps4.xml><?xml version="1.0" encoding="utf-8"?>
-<ds:datastoreItem xmlns:ds="http://schemas.openxmlformats.org/officeDocument/2006/customXml" ds:itemID="{52B12807-B744-4D94-B93E-F04FB50F358D}">
-  <ds:schemaRefs>
-    <ds:schemaRef ds:uri="http://schemas.microsoft.com/sharepoint/v3/contenttype/forms"/>
-  </ds:schemaRefs>
-</ds:datastoreItem>
 </file>
</xml_diff>

<commit_message>
fatti cambiamenti ai class diagram
</commit_message>
<xml_diff>
--- a/Documentazione-INGSW2324_05 (tabelle dell' usabilità).docx
+++ b/Documentazione-INGSW2324_05 (tabelle dell' usabilità).docx
@@ -336,7 +336,7 @@
           <w:r>
             <w:fldChar w:fldCharType="separate"/>
           </w:r>
-          <w:hyperlink w:anchor="_Toc163217961" w:history="1">
+          <w:hyperlink w:anchor="_Toc163218240" w:history="1">
             <w:r>
               <w:rPr>
                 <w:rStyle w:val="Collegamentoipertestuale"/>
@@ -381,7 +381,7 @@
                 <w:noProof/>
                 <w:webHidden/>
               </w:rPr>
-              <w:instrText xml:space="preserve"> PAGEREF _Toc163217961 \h </w:instrText>
+              <w:instrText xml:space="preserve"> PAGEREF _Toc163218240 \h </w:instrText>
             </w:r>
             <w:r>
               <w:rPr>
@@ -428,7 +428,7 @@
               <w14:ligatures w14:val="standardContextual"/>
             </w:rPr>
           </w:pPr>
-          <w:hyperlink w:anchor="_Toc163217962" w:history="1">
+          <w:hyperlink w:anchor="_Toc163218241" w:history="1">
             <w:r>
               <w:rPr>
                 <w:rStyle w:val="Collegamentoipertestuale"/>
@@ -473,7 +473,7 @@
                 <w:noProof/>
                 <w:webHidden/>
               </w:rPr>
-              <w:instrText xml:space="preserve"> PAGEREF _Toc163217962 \h </w:instrText>
+              <w:instrText xml:space="preserve"> PAGEREF _Toc163218241 \h </w:instrText>
             </w:r>
             <w:r>
               <w:rPr>
@@ -520,7 +520,7 @@
               <w14:ligatures w14:val="standardContextual"/>
             </w:rPr>
           </w:pPr>
-          <w:hyperlink w:anchor="_Toc163217963" w:history="1">
+          <w:hyperlink w:anchor="_Toc163218242" w:history="1">
             <w:r>
               <w:rPr>
                 <w:rStyle w:val="Collegamentoipertestuale"/>
@@ -565,7 +565,7 @@
                 <w:noProof/>
                 <w:webHidden/>
               </w:rPr>
-              <w:instrText xml:space="preserve"> PAGEREF _Toc163217963 \h </w:instrText>
+              <w:instrText xml:space="preserve"> PAGEREF _Toc163218242 \h </w:instrText>
             </w:r>
             <w:r>
               <w:rPr>
@@ -612,7 +612,7 @@
               <w14:ligatures w14:val="standardContextual"/>
             </w:rPr>
           </w:pPr>
-          <w:hyperlink w:anchor="_Toc163217964" w:history="1">
+          <w:hyperlink w:anchor="_Toc163218243" w:history="1">
             <w:r>
               <w:rPr>
                 <w:rStyle w:val="Collegamentoipertestuale"/>
@@ -657,7 +657,7 @@
                 <w:noProof/>
                 <w:webHidden/>
               </w:rPr>
-              <w:instrText xml:space="preserve"> PAGEREF _Toc163217964 \h </w:instrText>
+              <w:instrText xml:space="preserve"> PAGEREF _Toc163218243 \h </w:instrText>
             </w:r>
             <w:r>
               <w:rPr>
@@ -704,7 +704,7 @@
               <w14:ligatures w14:val="standardContextual"/>
             </w:rPr>
           </w:pPr>
-          <w:hyperlink w:anchor="_Toc163217965" w:history="1">
+          <w:hyperlink w:anchor="_Toc163218244" w:history="1">
             <w:r>
               <w:rPr>
                 <w:rStyle w:val="Collegamentoipertestuale"/>
@@ -749,7 +749,7 @@
                 <w:noProof/>
                 <w:webHidden/>
               </w:rPr>
-              <w:instrText xml:space="preserve"> PAGEREF _Toc163217965 \h </w:instrText>
+              <w:instrText xml:space="preserve"> PAGEREF _Toc163218244 \h </w:instrText>
             </w:r>
             <w:r>
               <w:rPr>
@@ -796,7 +796,7 @@
               <w14:ligatures w14:val="standardContextual"/>
             </w:rPr>
           </w:pPr>
-          <w:hyperlink w:anchor="_Toc163217966" w:history="1">
+          <w:hyperlink w:anchor="_Toc163218245" w:history="1">
             <w:r>
               <w:rPr>
                 <w:rStyle w:val="Collegamentoipertestuale"/>
@@ -841,7 +841,7 @@
                 <w:noProof/>
                 <w:webHidden/>
               </w:rPr>
-              <w:instrText xml:space="preserve"> PAGEREF _Toc163217966 \h </w:instrText>
+              <w:instrText xml:space="preserve"> PAGEREF _Toc163218245 \h </w:instrText>
             </w:r>
             <w:r>
               <w:rPr>
@@ -888,7 +888,7 @@
               <w14:ligatures w14:val="standardContextual"/>
             </w:rPr>
           </w:pPr>
-          <w:hyperlink w:anchor="_Toc163217967" w:history="1">
+          <w:hyperlink w:anchor="_Toc163218246" w:history="1">
             <w:r>
               <w:rPr>
                 <w:rStyle w:val="Collegamentoipertestuale"/>
@@ -933,7 +933,7 @@
                 <w:noProof/>
                 <w:webHidden/>
               </w:rPr>
-              <w:instrText xml:space="preserve"> PAGEREF _Toc163217967 \h </w:instrText>
+              <w:instrText xml:space="preserve"> PAGEREF _Toc163218246 \h </w:instrText>
             </w:r>
             <w:r>
               <w:rPr>
@@ -980,7 +980,7 @@
               <w14:ligatures w14:val="standardContextual"/>
             </w:rPr>
           </w:pPr>
-          <w:hyperlink w:anchor="_Toc163217968" w:history="1">
+          <w:hyperlink w:anchor="_Toc163218247" w:history="1">
             <w:r>
               <w:rPr>
                 <w:rStyle w:val="Collegamentoipertestuale"/>
@@ -1025,7 +1025,7 @@
                 <w:noProof/>
                 <w:webHidden/>
               </w:rPr>
-              <w:instrText xml:space="preserve"> PAGEREF _Toc163217968 \h </w:instrText>
+              <w:instrText xml:space="preserve"> PAGEREF _Toc163218247 \h </w:instrText>
             </w:r>
             <w:r>
               <w:rPr>
@@ -1072,7 +1072,7 @@
               <w14:ligatures w14:val="standardContextual"/>
             </w:rPr>
           </w:pPr>
-          <w:hyperlink w:anchor="_Toc163217969" w:history="1">
+          <w:hyperlink w:anchor="_Toc163218248" w:history="1">
             <w:r>
               <w:rPr>
                 <w:rStyle w:val="Collegamentoipertestuale"/>
@@ -1117,7 +1117,7 @@
                 <w:noProof/>
                 <w:webHidden/>
               </w:rPr>
-              <w:instrText xml:space="preserve"> PAGEREF _Toc163217969 \h </w:instrText>
+              <w:instrText xml:space="preserve"> PAGEREF _Toc163218248 \h </w:instrText>
             </w:r>
             <w:r>
               <w:rPr>
@@ -1164,7 +1164,7 @@
               <w14:ligatures w14:val="standardContextual"/>
             </w:rPr>
           </w:pPr>
-          <w:hyperlink w:anchor="_Toc163217970" w:history="1">
+          <w:hyperlink w:anchor="_Toc163218249" w:history="1">
             <w:r>
               <w:rPr>
                 <w:rStyle w:val="Collegamentoipertestuale"/>
@@ -1209,7 +1209,99 @@
                 <w:noProof/>
                 <w:webHidden/>
               </w:rPr>
-              <w:instrText xml:space="preserve"> PAGEREF _Toc163217970 \h </w:instrText>
+              <w:instrText xml:space="preserve"> PAGEREF _Toc163218249 \h </w:instrText>
+            </w:r>
+            <w:r>
+              <w:rPr>
+                <w:noProof/>
+                <w:webHidden/>
+              </w:rPr>
+            </w:r>
+            <w:r>
+              <w:rPr>
+                <w:noProof/>
+                <w:webHidden/>
+              </w:rPr>
+              <w:fldChar w:fldCharType="separate"/>
+            </w:r>
+            <w:r>
+              <w:rPr>
+                <w:noProof/>
+                <w:webHidden/>
+              </w:rPr>
+              <w:t>5</w:t>
+            </w:r>
+            <w:r>
+              <w:rPr>
+                <w:noProof/>
+                <w:webHidden/>
+              </w:rPr>
+              <w:fldChar w:fldCharType="end"/>
+            </w:r>
+          </w:hyperlink>
+        </w:p>
+        <w:p>
+          <w:pPr>
+            <w:pStyle w:val="Sommario2"/>
+            <w:tabs>
+              <w:tab w:val="left" w:pos="960"/>
+              <w:tab w:val="right" w:leader="dot" w:pos="9628"/>
+            </w:tabs>
+            <w:rPr>
+              <w:noProof/>
+              <w:kern w:val="2"/>
+              <w:sz w:val="24"/>
+              <w:szCs w:val="24"/>
+              <w:lang w:eastAsia="it-IT"/>
+              <w14:ligatures w14:val="standardContextual"/>
+            </w:rPr>
+          </w:pPr>
+          <w:hyperlink w:anchor="_Toc163218250" w:history="1">
+            <w:r>
+              <w:rPr>
+                <w:rStyle w:val="Collegamentoipertestuale"/>
+                <w:noProof/>
+              </w:rPr>
+              <w:t>2.3</w:t>
+            </w:r>
+            <w:r>
+              <w:rPr>
+                <w:noProof/>
+                <w:kern w:val="2"/>
+                <w:sz w:val="24"/>
+                <w:szCs w:val="24"/>
+                <w:lang w:eastAsia="it-IT"/>
+                <w14:ligatures w14:val="standardContextual"/>
+              </w:rPr>
+              <w:tab/>
+            </w:r>
+            <w:r>
+              <w:rPr>
+                <w:rStyle w:val="Collegamentoipertestuale"/>
+                <w:noProof/>
+              </w:rPr>
+              <w:t>Specifica dei requisiti</w:t>
+            </w:r>
+            <w:r>
+              <w:rPr>
+                <w:noProof/>
+                <w:webHidden/>
+              </w:rPr>
+              <w:tab/>
+            </w:r>
+            <w:r>
+              <w:rPr>
+                <w:noProof/>
+                <w:webHidden/>
+              </w:rPr>
+              <w:fldChar w:fldCharType="begin"/>
+            </w:r>
+            <w:r>
+              <w:rPr>
+                <w:noProof/>
+                <w:webHidden/>
+              </w:rPr>
+              <w:instrText xml:space="preserve"> PAGEREF _Toc163218250 \h </w:instrText>
             </w:r>
             <w:r>
               <w:rPr>
@@ -1271,7 +1363,7 @@
           <w:szCs w:val="48"/>
         </w:rPr>
       </w:pPr>
-      <w:bookmarkStart w:id="0" w:name="_Toc163217961"/>
+      <w:bookmarkStart w:id="0" w:name="_Toc163218240"/>
       <w:r>
         <w:rPr>
           <w:sz w:val="56"/>
@@ -1685,7 +1777,7 @@
           <w:szCs w:val="48"/>
         </w:rPr>
       </w:pPr>
-      <w:bookmarkStart w:id="1" w:name="_Toc163217962"/>
+      <w:bookmarkStart w:id="1" w:name="_Toc163218241"/>
       <w:r>
         <w:rPr>
           <w:sz w:val="56"/>
@@ -1706,7 +1798,7 @@
           <w:szCs w:val="40"/>
         </w:rPr>
       </w:pPr>
-      <w:bookmarkStart w:id="2" w:name="_Toc163217963"/>
+      <w:bookmarkStart w:id="2" w:name="_Toc163218242"/>
       <w:r>
         <w:rPr>
           <w:rStyle w:val="Enfasigrassetto"/>
@@ -1727,7 +1819,7 @@
           <w:szCs w:val="40"/>
         </w:rPr>
       </w:pPr>
-      <w:bookmarkStart w:id="3" w:name="_Toc163217964"/>
+      <w:bookmarkStart w:id="3" w:name="_Toc163218243"/>
       <w:r>
         <w:rPr>
           <w:sz w:val="48"/>
@@ -1745,7 +1837,7 @@
           <w:szCs w:val="32"/>
         </w:rPr>
       </w:pPr>
-      <w:bookmarkStart w:id="4" w:name="_Toc163217965"/>
+      <w:bookmarkStart w:id="4" w:name="_Toc163218244"/>
       <w:r>
         <w:rPr>
           <w:sz w:val="40"/>
@@ -1763,7 +1855,7 @@
           <w:szCs w:val="32"/>
         </w:rPr>
       </w:pPr>
-      <w:bookmarkStart w:id="5" w:name="_Toc163217966"/>
+      <w:bookmarkStart w:id="5" w:name="_Toc163218245"/>
       <w:r>
         <w:rPr>
           <w:sz w:val="40"/>
@@ -1781,7 +1873,7 @@
           <w:szCs w:val="32"/>
         </w:rPr>
       </w:pPr>
-      <w:bookmarkStart w:id="6" w:name="_Toc163217967"/>
+      <w:bookmarkStart w:id="6" w:name="_Toc163218246"/>
       <w:r>
         <w:rPr>
           <w:sz w:val="40"/>
@@ -1799,7 +1891,7 @@
           <w:szCs w:val="32"/>
         </w:rPr>
       </w:pPr>
-      <w:bookmarkStart w:id="7" w:name="_Toc163217968"/>
+      <w:bookmarkStart w:id="7" w:name="_Toc163218247"/>
       <w:r>
         <w:rPr>
           <w:sz w:val="40"/>
@@ -1817,7 +1909,7 @@
           <w:szCs w:val="32"/>
         </w:rPr>
       </w:pPr>
-      <w:bookmarkStart w:id="8" w:name="_Toc163217969"/>
+      <w:bookmarkStart w:id="8" w:name="_Toc163218248"/>
       <w:r>
         <w:rPr>
           <w:sz w:val="40"/>
@@ -9032,10 +9124,12 @@
     </w:p>
     <w:p>
       <w:pPr>
-        <w:pStyle w:val="Didascalia"/>
-        <w:rPr>
-          <w:szCs w:val="28"/>
-        </w:rPr>
+        <w:pStyle w:val="Titolo3"/>
+        <w:numPr>
+          <w:ilvl w:val="0"/>
+          <w:numId w:val="0"/>
+        </w:numPr>
+        <w:ind w:left="720"/>
         <w:sectPr>
           <w:pgSz w:w="11906" w:h="16838"/>
           <w:pgMar w:top="1417" w:right="1134" w:bottom="1134" w:left="1134" w:header="709" w:footer="709" w:gutter="0"/>
@@ -9043,32 +9137,45 @@
           <w:docGrid w:linePitch="360"/>
         </w:sectPr>
       </w:pPr>
-      <w:r>
-        <w:t xml:space="preserve">                                      </w:t>
-      </w:r>
+    </w:p>
+    <w:p>
+      <w:pPr>
+        <w:pStyle w:val="Titolo2"/>
+        <w:numPr>
+          <w:ilvl w:val="0"/>
+          <w:numId w:val="0"/>
+        </w:numPr>
+        <w:rPr>
+          <w:sz w:val="48"/>
+          <w:szCs w:val="40"/>
+        </w:rPr>
+      </w:pPr>
     </w:p>
     <w:p>
       <w:pPr>
         <w:pStyle w:val="Titolo3"/>
-      </w:pPr>
-      <w:bookmarkStart w:id="9" w:name="_Toc163217970"/>
-      <w:r>
+        <w:numPr>
+          <w:ilvl w:val="0"/>
+          <w:numId w:val="0"/>
+        </w:numPr>
+        <w:ind w:left="720"/>
         <w:rPr>
           <w:sz w:val="40"/>
           <w:szCs w:val="32"/>
         </w:rPr>
-        <w:t>Glossario</w:t>
-      </w:r>
-      <w:bookmarkEnd w:id="9"/>
-    </w:p>
-    <w:p>
-      <w:pPr>
-        <w:ind w:left="34"/>
-      </w:pPr>
-    </w:p>
-    <w:p>
-      <w:pPr>
-        <w:ind w:left="34"/>
+      </w:pPr>
+      <w:r>
+        <w:rPr>
+          <w:sz w:val="40"/>
+          <w:szCs w:val="32"/>
+        </w:rPr>
+        <w:t xml:space="preserve">                                   </w:t>
+      </w:r>
+    </w:p>
+    <w:p/>
+    <w:p>
+      <w:pPr>
+        <w:pStyle w:val="Titolo1"/>
         <w:sectPr>
           <w:type w:val="continuous"/>
           <w:pgSz w:w="11906" w:h="16838"/>
@@ -9182,8 +9289,8 @@
           <w:szCs w:val="28"/>
         </w:rPr>
       </w:pPr>
-      <w:bookmarkStart w:id="10" w:name="_Glossario"/>
-      <w:bookmarkEnd w:id="10"/>
+      <w:bookmarkStart w:id="9" w:name="_Glossario"/>
+      <w:bookmarkEnd w:id="9"/>
     </w:p>
     <w:sectPr>
       <w:type w:val="continuous"/>

</xml_diff>